<commit_message>
add description to Wprowadzanie obrazu, transformacja obrazu
</commit_message>
<xml_diff>
--- a/docs/Raport.docx
+++ b/docs/Raport.docx
@@ -1,6 +1,6 @@
 
 <file path=word/document.xml><?xml version="1.0" encoding="utf-8"?>
-<w:document xmlns:wpc="http://schemas.microsoft.com/office/word/2010/wordprocessingCanvas" xmlns:cx="http://schemas.microsoft.com/office/drawing/2014/chartex" xmlns:cx1="http://schemas.microsoft.com/office/drawing/2015/9/8/chartex" xmlns:mc="http://schemas.openxmlformats.org/markup-compatibility/2006" xmlns:o="urn:schemas-microsoft-com:office:office" xmlns:r="http://schemas.openxmlformats.org/officeDocument/2006/relationships" xmlns:m="http://schemas.openxmlformats.org/officeDocument/2006/math" xmlns:v="urn:schemas-microsoft-com:vml" xmlns:wp14="http://schemas.microsoft.com/office/word/2010/wordprocessingDrawing" xmlns:wp="http://schemas.openxmlformats.org/drawingml/2006/wordprocessingDrawing" xmlns:w10="urn:schemas-microsoft-com:office:word" xmlns:w="http://schemas.openxmlformats.org/wordprocessingml/2006/main" xmlns:w14="http://schemas.microsoft.com/office/word/2010/wordml" xmlns:w15="http://schemas.microsoft.com/office/word/2012/wordml" xmlns:w16se="http://schemas.microsoft.com/office/word/2015/wordml/symex" xmlns:wpg="http://schemas.microsoft.com/office/word/2010/wordprocessingGroup" xmlns:wpi="http://schemas.microsoft.com/office/word/2010/wordprocessingInk" xmlns:wne="http://schemas.microsoft.com/office/word/2006/wordml" xmlns:wps="http://schemas.microsoft.com/office/word/2010/wordprocessingShape" mc:Ignorable="w14 w15 w16se wp14">
+<w:document xmlns:wpc="http://schemas.microsoft.com/office/word/2010/wordprocessingCanvas" xmlns:cx="http://schemas.microsoft.com/office/drawing/2014/chartex" xmlns:cx1="http://schemas.microsoft.com/office/drawing/2015/9/8/chartex" xmlns:cx2="http://schemas.microsoft.com/office/drawing/2015/10/21/chartex" xmlns:cx3="http://schemas.microsoft.com/office/drawing/2016/5/9/chartex" xmlns:cx4="http://schemas.microsoft.com/office/drawing/2016/5/10/chartex" xmlns:cx5="http://schemas.microsoft.com/office/drawing/2016/5/11/chartex" xmlns:cx6="http://schemas.microsoft.com/office/drawing/2016/5/12/chartex" xmlns:cx7="http://schemas.microsoft.com/office/drawing/2016/5/13/chartex" xmlns:cx8="http://schemas.microsoft.com/office/drawing/2016/5/14/chartex" xmlns:mc="http://schemas.openxmlformats.org/markup-compatibility/2006" xmlns:aink="http://schemas.microsoft.com/office/drawing/2016/ink" xmlns:am3d="http://schemas.microsoft.com/office/drawing/2017/model3d" xmlns:o="urn:schemas-microsoft-com:office:office" xmlns:oel="http://schemas.microsoft.com/office/2019/extlst" xmlns:r="http://schemas.openxmlformats.org/officeDocument/2006/relationships" xmlns:m="http://schemas.openxmlformats.org/officeDocument/2006/math" xmlns:v="urn:schemas-microsoft-com:vml" xmlns:wp14="http://schemas.microsoft.com/office/word/2010/wordprocessingDrawing" xmlns:wp="http://schemas.openxmlformats.org/drawingml/2006/wordprocessingDrawing" xmlns:w10="urn:schemas-microsoft-com:office:word" xmlns:w="http://schemas.openxmlformats.org/wordprocessingml/2006/main" xmlns:w14="http://schemas.microsoft.com/office/word/2010/wordml" xmlns:w15="http://schemas.microsoft.com/office/word/2012/wordml" xmlns:w16cex="http://schemas.microsoft.com/office/word/2018/wordml/cex" xmlns:w16cid="http://schemas.microsoft.com/office/word/2016/wordml/cid" xmlns:w16="http://schemas.microsoft.com/office/word/2018/wordml" xmlns:w16sdtdh="http://schemas.microsoft.com/office/word/2020/wordml/sdtdatahash" xmlns:w16se="http://schemas.microsoft.com/office/word/2015/wordml/symex" xmlns:wpg="http://schemas.microsoft.com/office/word/2010/wordprocessingGroup" xmlns:wpi="http://schemas.microsoft.com/office/word/2010/wordprocessingInk" xmlns:wne="http://schemas.microsoft.com/office/word/2006/wordml" xmlns:wps="http://schemas.microsoft.com/office/word/2010/wordprocessingShape" mc:Ignorable="w14 w15 w16se w16cid w16 w16cex w16sdtdh wp14">
   <w:body>
     <w:p>
       <w:pPr>
@@ -279,7 +279,10 @@
     <w:sdt>
       <w:sdtPr>
         <w:rPr>
-          <w:rFonts w:ascii="Segoe UI" w:hAnsi="Segoe UI" w:cs="Segoe UI"/>
+          <w:rFonts w:ascii="Segoe UI" w:eastAsiaTheme="minorHAnsi" w:hAnsi="Segoe UI" w:cs="Segoe UI"/>
+          <w:color w:val="auto"/>
+          <w:sz w:val="22"/>
+          <w:szCs w:val="22"/>
           <w:lang w:val="pl-PL"/>
         </w:rPr>
         <w:id w:val="-646353494"/>
@@ -290,12 +293,8 @@
       </w:sdtPr>
       <w:sdtEndPr>
         <w:rPr>
-          <w:rFonts w:eastAsiaTheme="minorHAnsi"/>
           <w:b/>
           <w:bCs/>
-          <w:color w:val="auto"/>
-          <w:sz w:val="22"/>
-          <w:szCs w:val="22"/>
         </w:rPr>
       </w:sdtEndPr>
       <w:sdtContent>
@@ -324,7 +323,11 @@
             <w:rPr>
               <w:rFonts w:eastAsiaTheme="minorEastAsia"/>
               <w:noProof/>
-              <w:lang w:val="en-US"/>
+              <w:kern w:val="2"/>
+              <w:sz w:val="24"/>
+              <w:szCs w:val="24"/>
+              <w:lang w:eastAsia="pl-PL"/>
+              <w14:ligatures w14:val="standardContextual"/>
             </w:rPr>
           </w:pPr>
           <w:r>
@@ -345,7 +348,7 @@
             </w:rPr>
             <w:fldChar w:fldCharType="separate"/>
           </w:r>
-          <w:hyperlink w:anchor="_Toc165928738" w:history="1">
+          <w:hyperlink w:anchor="_Toc166012102" w:history="1">
             <w:r>
               <w:rPr>
                 <w:rStyle w:val="Hipercze"/>
@@ -359,7 +362,11 @@
               <w:rPr>
                 <w:rFonts w:eastAsiaTheme="minorEastAsia"/>
                 <w:noProof/>
-                <w:lang w:val="en-US"/>
+                <w:kern w:val="2"/>
+                <w:sz w:val="24"/>
+                <w:szCs w:val="24"/>
+                <w:lang w:eastAsia="pl-PL"/>
+                <w14:ligatures w14:val="standardContextual"/>
               </w:rPr>
               <w:tab/>
             </w:r>
@@ -391,7 +398,7 @@
                 <w:noProof/>
                 <w:webHidden/>
               </w:rPr>
-              <w:instrText xml:space="preserve"> PAGEREF _Toc165928738 \h </w:instrText>
+              <w:instrText xml:space="preserve"> PAGEREF _Toc166012102 \h </w:instrText>
             </w:r>
             <w:r>
               <w:rPr>
@@ -432,10 +439,14 @@
             <w:rPr>
               <w:rFonts w:eastAsiaTheme="minorEastAsia"/>
               <w:noProof/>
-              <w:lang w:val="en-US"/>
+              <w:kern w:val="2"/>
+              <w:sz w:val="24"/>
+              <w:szCs w:val="24"/>
+              <w:lang w:eastAsia="pl-PL"/>
+              <w14:ligatures w14:val="standardContextual"/>
             </w:rPr>
           </w:pPr>
-          <w:hyperlink w:anchor="_Toc165928739" w:history="1">
+          <w:hyperlink w:anchor="_Toc166012103" w:history="1">
             <w:r>
               <w:rPr>
                 <w:rStyle w:val="Hipercze"/>
@@ -449,7 +460,11 @@
               <w:rPr>
                 <w:rFonts w:eastAsiaTheme="minorEastAsia"/>
                 <w:noProof/>
-                <w:lang w:val="en-US"/>
+                <w:kern w:val="2"/>
+                <w:sz w:val="24"/>
+                <w:szCs w:val="24"/>
+                <w:lang w:eastAsia="pl-PL"/>
+                <w14:ligatures w14:val="standardContextual"/>
               </w:rPr>
               <w:tab/>
             </w:r>
@@ -481,7 +496,7 @@
                 <w:noProof/>
                 <w:webHidden/>
               </w:rPr>
-              <w:instrText xml:space="preserve"> PAGEREF _Toc165928739 \h </w:instrText>
+              <w:instrText xml:space="preserve"> PAGEREF _Toc166012103 \h </w:instrText>
             </w:r>
             <w:r>
               <w:rPr>
@@ -522,10 +537,14 @@
             <w:rPr>
               <w:rFonts w:eastAsiaTheme="minorEastAsia"/>
               <w:noProof/>
-              <w:lang w:val="en-US"/>
+              <w:kern w:val="2"/>
+              <w:sz w:val="24"/>
+              <w:szCs w:val="24"/>
+              <w:lang w:eastAsia="pl-PL"/>
+              <w14:ligatures w14:val="standardContextual"/>
             </w:rPr>
           </w:pPr>
-          <w:hyperlink w:anchor="_Toc165928740" w:history="1">
+          <w:hyperlink w:anchor="_Toc166012104" w:history="1">
             <w:r>
               <w:rPr>
                 <w:rStyle w:val="Hipercze"/>
@@ -539,7 +558,11 @@
               <w:rPr>
                 <w:rFonts w:eastAsiaTheme="minorEastAsia"/>
                 <w:noProof/>
-                <w:lang w:val="en-US"/>
+                <w:kern w:val="2"/>
+                <w:sz w:val="24"/>
+                <w:szCs w:val="24"/>
+                <w:lang w:eastAsia="pl-PL"/>
+                <w14:ligatures w14:val="standardContextual"/>
               </w:rPr>
               <w:tab/>
             </w:r>
@@ -571,7 +594,7 @@
                 <w:noProof/>
                 <w:webHidden/>
               </w:rPr>
-              <w:instrText xml:space="preserve"> PAGEREF _Toc165928740 \h </w:instrText>
+              <w:instrText xml:space="preserve"> PAGEREF _Toc166012104 \h </w:instrText>
             </w:r>
             <w:r>
               <w:rPr>
@@ -611,10 +634,14 @@
             <w:rPr>
               <w:rFonts w:eastAsiaTheme="minorEastAsia"/>
               <w:noProof/>
-              <w:lang w:val="en-US"/>
+              <w:kern w:val="2"/>
+              <w:sz w:val="24"/>
+              <w:szCs w:val="24"/>
+              <w:lang w:eastAsia="pl-PL"/>
+              <w14:ligatures w14:val="standardContextual"/>
             </w:rPr>
           </w:pPr>
-          <w:hyperlink w:anchor="_Toc165928741" w:history="1">
+          <w:hyperlink w:anchor="_Toc166012105" w:history="1">
             <w:r>
               <w:rPr>
                 <w:rStyle w:val="Hipercze"/>
@@ -641,7 +668,7 @@
                 <w:noProof/>
                 <w:webHidden/>
               </w:rPr>
-              <w:instrText xml:space="preserve"> PAGEREF _Toc165928741 \h </w:instrText>
+              <w:instrText xml:space="preserve"> PAGEREF _Toc166012105 \h </w:instrText>
             </w:r>
             <w:r>
               <w:rPr>
@@ -681,10 +708,14 @@
             <w:rPr>
               <w:rFonts w:eastAsiaTheme="minorEastAsia"/>
               <w:noProof/>
-              <w:lang w:val="en-US"/>
+              <w:kern w:val="2"/>
+              <w:sz w:val="24"/>
+              <w:szCs w:val="24"/>
+              <w:lang w:eastAsia="pl-PL"/>
+              <w14:ligatures w14:val="standardContextual"/>
             </w:rPr>
           </w:pPr>
-          <w:hyperlink w:anchor="_Toc165928742" w:history="1">
+          <w:hyperlink w:anchor="_Toc166012106" w:history="1">
             <w:r>
               <w:rPr>
                 <w:rStyle w:val="Hipercze"/>
@@ -713,7 +744,7 @@
                 <w:noProof/>
                 <w:webHidden/>
               </w:rPr>
-              <w:instrText xml:space="preserve"> PAGEREF _Toc165928742 \h </w:instrText>
+              <w:instrText xml:space="preserve"> PAGEREF _Toc166012106 \h </w:instrText>
             </w:r>
             <w:r>
               <w:rPr>
@@ -753,10 +784,14 @@
             <w:rPr>
               <w:rFonts w:eastAsiaTheme="minorEastAsia"/>
               <w:noProof/>
-              <w:lang w:val="en-US"/>
+              <w:kern w:val="2"/>
+              <w:sz w:val="24"/>
+              <w:szCs w:val="24"/>
+              <w:lang w:eastAsia="pl-PL"/>
+              <w14:ligatures w14:val="standardContextual"/>
             </w:rPr>
           </w:pPr>
-          <w:hyperlink w:anchor="_Toc165928743" w:history="1">
+          <w:hyperlink w:anchor="_Toc166012107" w:history="1">
             <w:r>
               <w:rPr>
                 <w:rStyle w:val="Hipercze"/>
@@ -785,7 +820,7 @@
                 <w:noProof/>
                 <w:webHidden/>
               </w:rPr>
-              <w:instrText xml:space="preserve"> PAGEREF _Toc165928743 \h </w:instrText>
+              <w:instrText xml:space="preserve"> PAGEREF _Toc166012107 \h </w:instrText>
             </w:r>
             <w:r>
               <w:rPr>
@@ -825,10 +860,14 @@
             <w:rPr>
               <w:rFonts w:eastAsiaTheme="minorEastAsia"/>
               <w:noProof/>
-              <w:lang w:val="en-US"/>
+              <w:kern w:val="2"/>
+              <w:sz w:val="24"/>
+              <w:szCs w:val="24"/>
+              <w:lang w:eastAsia="pl-PL"/>
+              <w14:ligatures w14:val="standardContextual"/>
             </w:rPr>
           </w:pPr>
-          <w:hyperlink w:anchor="_Toc165928744" w:history="1">
+          <w:hyperlink w:anchor="_Toc166012108" w:history="1">
             <w:r>
               <w:rPr>
                 <w:rStyle w:val="Hipercze"/>
@@ -857,7 +896,7 @@
                 <w:noProof/>
                 <w:webHidden/>
               </w:rPr>
-              <w:instrText xml:space="preserve"> PAGEREF _Toc165928744 \h </w:instrText>
+              <w:instrText xml:space="preserve"> PAGEREF _Toc166012108 \h </w:instrText>
             </w:r>
             <w:r>
               <w:rPr>
@@ -877,7 +916,7 @@
                 <w:noProof/>
                 <w:webHidden/>
               </w:rPr>
-              <w:t>3</w:t>
+              <w:t>4</w:t>
             </w:r>
             <w:r>
               <w:rPr>
@@ -897,10 +936,14 @@
             <w:rPr>
               <w:rFonts w:eastAsiaTheme="minorEastAsia"/>
               <w:noProof/>
-              <w:lang w:val="en-US"/>
+              <w:kern w:val="2"/>
+              <w:sz w:val="24"/>
+              <w:szCs w:val="24"/>
+              <w:lang w:eastAsia="pl-PL"/>
+              <w14:ligatures w14:val="standardContextual"/>
             </w:rPr>
           </w:pPr>
-          <w:hyperlink w:anchor="_Toc165928745" w:history="1">
+          <w:hyperlink w:anchor="_Toc166012109" w:history="1">
             <w:r>
               <w:rPr>
                 <w:rStyle w:val="Hipercze"/>
@@ -929,7 +972,7 @@
                 <w:noProof/>
                 <w:webHidden/>
               </w:rPr>
-              <w:instrText xml:space="preserve"> PAGEREF _Toc165928745 \h </w:instrText>
+              <w:instrText xml:space="preserve"> PAGEREF _Toc166012109 \h </w:instrText>
             </w:r>
             <w:r>
               <w:rPr>
@@ -969,10 +1012,14 @@
             <w:rPr>
               <w:rFonts w:eastAsiaTheme="minorEastAsia"/>
               <w:noProof/>
-              <w:lang w:val="en-US"/>
+              <w:kern w:val="2"/>
+              <w:sz w:val="24"/>
+              <w:szCs w:val="24"/>
+              <w:lang w:eastAsia="pl-PL"/>
+              <w14:ligatures w14:val="standardContextual"/>
             </w:rPr>
           </w:pPr>
-          <w:hyperlink w:anchor="_Toc165928746" w:history="1">
+          <w:hyperlink w:anchor="_Toc166012110" w:history="1">
             <w:r>
               <w:rPr>
                 <w:rStyle w:val="Hipercze"/>
@@ -999,7 +1046,7 @@
                 <w:noProof/>
                 <w:webHidden/>
               </w:rPr>
-              <w:instrText xml:space="preserve"> PAGEREF _Toc165928746 \h </w:instrText>
+              <w:instrText xml:space="preserve"> PAGEREF _Toc166012110 \h </w:instrText>
             </w:r>
             <w:r>
               <w:rPr>
@@ -1020,6 +1067,310 @@
                 <w:webHidden/>
               </w:rPr>
               <w:t>4</w:t>
+            </w:r>
+            <w:r>
+              <w:rPr>
+                <w:noProof/>
+                <w:webHidden/>
+              </w:rPr>
+              <w:fldChar w:fldCharType="end"/>
+            </w:r>
+          </w:hyperlink>
+        </w:p>
+        <w:p>
+          <w:pPr>
+            <w:pStyle w:val="Spistreci3"/>
+            <w:tabs>
+              <w:tab w:val="right" w:leader="dot" w:pos="9062"/>
+            </w:tabs>
+            <w:rPr>
+              <w:rFonts w:eastAsiaTheme="minorEastAsia"/>
+              <w:noProof/>
+              <w:kern w:val="2"/>
+              <w:sz w:val="24"/>
+              <w:szCs w:val="24"/>
+              <w:lang w:eastAsia="pl-PL"/>
+              <w14:ligatures w14:val="standardContextual"/>
+            </w:rPr>
+          </w:pPr>
+          <w:hyperlink w:anchor="_Toc166012111" w:history="1">
+            <w:r>
+              <w:rPr>
+                <w:rStyle w:val="Hipercze"/>
+                <w:rFonts w:ascii="Segoe UI" w:eastAsia="Times New Roman" w:hAnsi="Segoe UI" w:cs="Segoe UI"/>
+                <w:b/>
+                <w:noProof/>
+              </w:rPr>
+              <w:t>3.2.1 Wprowadzanie obrazu</w:t>
+            </w:r>
+            <w:r>
+              <w:rPr>
+                <w:noProof/>
+                <w:webHidden/>
+              </w:rPr>
+              <w:tab/>
+            </w:r>
+            <w:r>
+              <w:rPr>
+                <w:noProof/>
+                <w:webHidden/>
+              </w:rPr>
+              <w:fldChar w:fldCharType="begin"/>
+            </w:r>
+            <w:r>
+              <w:rPr>
+                <w:noProof/>
+                <w:webHidden/>
+              </w:rPr>
+              <w:instrText xml:space="preserve"> PAGEREF _Toc166012111 \h </w:instrText>
+            </w:r>
+            <w:r>
+              <w:rPr>
+                <w:noProof/>
+                <w:webHidden/>
+              </w:rPr>
+            </w:r>
+            <w:r>
+              <w:rPr>
+                <w:noProof/>
+                <w:webHidden/>
+              </w:rPr>
+              <w:fldChar w:fldCharType="separate"/>
+            </w:r>
+            <w:r>
+              <w:rPr>
+                <w:noProof/>
+                <w:webHidden/>
+              </w:rPr>
+              <w:t>4</w:t>
+            </w:r>
+            <w:r>
+              <w:rPr>
+                <w:noProof/>
+                <w:webHidden/>
+              </w:rPr>
+              <w:fldChar w:fldCharType="end"/>
+            </w:r>
+          </w:hyperlink>
+        </w:p>
+        <w:p>
+          <w:pPr>
+            <w:pStyle w:val="Spistreci3"/>
+            <w:tabs>
+              <w:tab w:val="right" w:leader="dot" w:pos="9062"/>
+            </w:tabs>
+            <w:rPr>
+              <w:rFonts w:eastAsiaTheme="minorEastAsia"/>
+              <w:noProof/>
+              <w:kern w:val="2"/>
+              <w:sz w:val="24"/>
+              <w:szCs w:val="24"/>
+              <w:lang w:eastAsia="pl-PL"/>
+              <w14:ligatures w14:val="standardContextual"/>
+            </w:rPr>
+          </w:pPr>
+          <w:hyperlink w:anchor="_Toc166012112" w:history="1">
+            <w:r>
+              <w:rPr>
+                <w:rStyle w:val="Hipercze"/>
+                <w:rFonts w:ascii="Segoe UI" w:eastAsia="Times New Roman" w:hAnsi="Segoe UI" w:cs="Segoe UI"/>
+                <w:b/>
+                <w:noProof/>
+              </w:rPr>
+              <w:t>3.2.2 Transformacja obrazu</w:t>
+            </w:r>
+            <w:r>
+              <w:rPr>
+                <w:noProof/>
+                <w:webHidden/>
+              </w:rPr>
+              <w:tab/>
+            </w:r>
+            <w:r>
+              <w:rPr>
+                <w:noProof/>
+                <w:webHidden/>
+              </w:rPr>
+              <w:fldChar w:fldCharType="begin"/>
+            </w:r>
+            <w:r>
+              <w:rPr>
+                <w:noProof/>
+                <w:webHidden/>
+              </w:rPr>
+              <w:instrText xml:space="preserve"> PAGEREF _Toc166012112 \h </w:instrText>
+            </w:r>
+            <w:r>
+              <w:rPr>
+                <w:noProof/>
+                <w:webHidden/>
+              </w:rPr>
+            </w:r>
+            <w:r>
+              <w:rPr>
+                <w:noProof/>
+                <w:webHidden/>
+              </w:rPr>
+              <w:fldChar w:fldCharType="separate"/>
+            </w:r>
+            <w:r>
+              <w:rPr>
+                <w:noProof/>
+                <w:webHidden/>
+              </w:rPr>
+              <w:t>5</w:t>
+            </w:r>
+            <w:r>
+              <w:rPr>
+                <w:noProof/>
+                <w:webHidden/>
+              </w:rPr>
+              <w:fldChar w:fldCharType="end"/>
+            </w:r>
+          </w:hyperlink>
+        </w:p>
+        <w:p>
+          <w:pPr>
+            <w:pStyle w:val="Spistreci3"/>
+            <w:tabs>
+              <w:tab w:val="right" w:leader="dot" w:pos="9062"/>
+            </w:tabs>
+            <w:rPr>
+              <w:rFonts w:eastAsiaTheme="minorEastAsia"/>
+              <w:noProof/>
+              <w:kern w:val="2"/>
+              <w:sz w:val="24"/>
+              <w:szCs w:val="24"/>
+              <w:lang w:eastAsia="pl-PL"/>
+              <w14:ligatures w14:val="standardContextual"/>
+            </w:rPr>
+          </w:pPr>
+          <w:hyperlink w:anchor="_Toc166012113" w:history="1">
+            <w:r>
+              <w:rPr>
+                <w:rStyle w:val="Hipercze"/>
+                <w:rFonts w:ascii="Segoe UI" w:eastAsia="Times New Roman" w:hAnsi="Segoe UI" w:cs="Segoe UI"/>
+                <w:b/>
+                <w:noProof/>
+              </w:rPr>
+              <w:t>3.2.3 Detekcja obiektów</w:t>
+            </w:r>
+            <w:r>
+              <w:rPr>
+                <w:noProof/>
+                <w:webHidden/>
+              </w:rPr>
+              <w:tab/>
+            </w:r>
+            <w:r>
+              <w:rPr>
+                <w:noProof/>
+                <w:webHidden/>
+              </w:rPr>
+              <w:fldChar w:fldCharType="begin"/>
+            </w:r>
+            <w:r>
+              <w:rPr>
+                <w:noProof/>
+                <w:webHidden/>
+              </w:rPr>
+              <w:instrText xml:space="preserve"> PAGEREF _Toc166012113 \h </w:instrText>
+            </w:r>
+            <w:r>
+              <w:rPr>
+                <w:noProof/>
+                <w:webHidden/>
+              </w:rPr>
+            </w:r>
+            <w:r>
+              <w:rPr>
+                <w:noProof/>
+                <w:webHidden/>
+              </w:rPr>
+              <w:fldChar w:fldCharType="separate"/>
+            </w:r>
+            <w:r>
+              <w:rPr>
+                <w:noProof/>
+                <w:webHidden/>
+              </w:rPr>
+              <w:t>5</w:t>
+            </w:r>
+            <w:r>
+              <w:rPr>
+                <w:noProof/>
+                <w:webHidden/>
+              </w:rPr>
+              <w:fldChar w:fldCharType="end"/>
+            </w:r>
+          </w:hyperlink>
+        </w:p>
+        <w:p>
+          <w:pPr>
+            <w:pStyle w:val="Spistreci3"/>
+            <w:tabs>
+              <w:tab w:val="right" w:leader="dot" w:pos="9062"/>
+            </w:tabs>
+            <w:rPr>
+              <w:rFonts w:eastAsiaTheme="minorEastAsia"/>
+              <w:noProof/>
+              <w:kern w:val="2"/>
+              <w:sz w:val="24"/>
+              <w:szCs w:val="24"/>
+              <w:lang w:eastAsia="pl-PL"/>
+              <w14:ligatures w14:val="standardContextual"/>
+            </w:rPr>
+          </w:pPr>
+          <w:hyperlink w:anchor="_Toc166012114" w:history="1">
+            <w:r>
+              <w:rPr>
+                <w:rStyle w:val="Hipercze"/>
+                <w:rFonts w:ascii="Segoe UI" w:eastAsia="Times New Roman" w:hAnsi="Segoe UI" w:cs="Segoe UI"/>
+                <w:b/>
+                <w:noProof/>
+              </w:rPr>
+              <w:t>3.2.4 Zliczanie obiektów</w:t>
+            </w:r>
+            <w:r>
+              <w:rPr>
+                <w:noProof/>
+                <w:webHidden/>
+              </w:rPr>
+              <w:tab/>
+            </w:r>
+            <w:r>
+              <w:rPr>
+                <w:noProof/>
+                <w:webHidden/>
+              </w:rPr>
+              <w:fldChar w:fldCharType="begin"/>
+            </w:r>
+            <w:r>
+              <w:rPr>
+                <w:noProof/>
+                <w:webHidden/>
+              </w:rPr>
+              <w:instrText xml:space="preserve"> PAGEREF _Toc166012114 \h </w:instrText>
+            </w:r>
+            <w:r>
+              <w:rPr>
+                <w:noProof/>
+                <w:webHidden/>
+              </w:rPr>
+            </w:r>
+            <w:r>
+              <w:rPr>
+                <w:noProof/>
+                <w:webHidden/>
+              </w:rPr>
+              <w:fldChar w:fldCharType="separate"/>
+            </w:r>
+            <w:r>
+              <w:rPr>
+                <w:noProof/>
+                <w:webHidden/>
+              </w:rPr>
+              <w:t>5</w:t>
             </w:r>
             <w:r>
               <w:rPr>
@@ -1040,10 +1391,14 @@
             <w:rPr>
               <w:rFonts w:eastAsiaTheme="minorEastAsia"/>
               <w:noProof/>
-              <w:lang w:val="en-US"/>
+              <w:kern w:val="2"/>
+              <w:sz w:val="24"/>
+              <w:szCs w:val="24"/>
+              <w:lang w:eastAsia="pl-PL"/>
+              <w14:ligatures w14:val="standardContextual"/>
             </w:rPr>
           </w:pPr>
-          <w:hyperlink w:anchor="_Toc165928747" w:history="1">
+          <w:hyperlink w:anchor="_Toc166012115" w:history="1">
             <w:r>
               <w:rPr>
                 <w:rStyle w:val="Hipercze"/>
@@ -1057,7 +1412,11 @@
               <w:rPr>
                 <w:rFonts w:eastAsiaTheme="minorEastAsia"/>
                 <w:noProof/>
-                <w:lang w:val="en-US"/>
+                <w:kern w:val="2"/>
+                <w:sz w:val="24"/>
+                <w:szCs w:val="24"/>
+                <w:lang w:eastAsia="pl-PL"/>
+                <w14:ligatures w14:val="standardContextual"/>
               </w:rPr>
               <w:tab/>
             </w:r>
@@ -1089,7 +1448,7 @@
                 <w:noProof/>
                 <w:webHidden/>
               </w:rPr>
-              <w:instrText xml:space="preserve"> PAGEREF _Toc165928747 \h </w:instrText>
+              <w:instrText xml:space="preserve"> PAGEREF _Toc166012115 \h </w:instrText>
             </w:r>
             <w:r>
               <w:rPr>
@@ -1109,7 +1468,7 @@
                 <w:noProof/>
                 <w:webHidden/>
               </w:rPr>
-              <w:t>4</w:t>
+              <w:t>5</w:t>
             </w:r>
             <w:r>
               <w:rPr>
@@ -1130,10 +1489,14 @@
             <w:rPr>
               <w:rFonts w:eastAsiaTheme="minorEastAsia"/>
               <w:noProof/>
-              <w:lang w:val="en-US"/>
+              <w:kern w:val="2"/>
+              <w:sz w:val="24"/>
+              <w:szCs w:val="24"/>
+              <w:lang w:eastAsia="pl-PL"/>
+              <w14:ligatures w14:val="standardContextual"/>
             </w:rPr>
           </w:pPr>
-          <w:hyperlink w:anchor="_Toc165928748" w:history="1">
+          <w:hyperlink w:anchor="_Toc166012116" w:history="1">
             <w:r>
               <w:rPr>
                 <w:rStyle w:val="Hipercze"/>
@@ -1147,7 +1510,11 @@
               <w:rPr>
                 <w:rFonts w:eastAsiaTheme="minorEastAsia"/>
                 <w:noProof/>
-                <w:lang w:val="en-US"/>
+                <w:kern w:val="2"/>
+                <w:sz w:val="24"/>
+                <w:szCs w:val="24"/>
+                <w:lang w:eastAsia="pl-PL"/>
+                <w14:ligatures w14:val="standardContextual"/>
               </w:rPr>
               <w:tab/>
             </w:r>
@@ -1179,7 +1546,7 @@
                 <w:noProof/>
                 <w:webHidden/>
               </w:rPr>
-              <w:instrText xml:space="preserve"> PAGEREF _Toc165928748 \h </w:instrText>
+              <w:instrText xml:space="preserve"> PAGEREF _Toc166012116 \h </w:instrText>
             </w:r>
             <w:r>
               <w:rPr>
@@ -1199,7 +1566,7 @@
                 <w:noProof/>
                 <w:webHidden/>
               </w:rPr>
-              <w:t>4</w:t>
+              <w:t>5</w:t>
             </w:r>
             <w:r>
               <w:rPr>
@@ -1219,10 +1586,14 @@
             <w:rPr>
               <w:rFonts w:eastAsiaTheme="minorEastAsia"/>
               <w:noProof/>
-              <w:lang w:val="en-US"/>
+              <w:kern w:val="2"/>
+              <w:sz w:val="24"/>
+              <w:szCs w:val="24"/>
+              <w:lang w:eastAsia="pl-PL"/>
+              <w14:ligatures w14:val="standardContextual"/>
             </w:rPr>
           </w:pPr>
-          <w:hyperlink w:anchor="_Toc165928749" w:history="1">
+          <w:hyperlink w:anchor="_Toc166012117" w:history="1">
             <w:r>
               <w:rPr>
                 <w:rStyle w:val="Hipercze"/>
@@ -1251,7 +1622,7 @@
                 <w:noProof/>
                 <w:webHidden/>
               </w:rPr>
-              <w:instrText xml:space="preserve"> PAGEREF _Toc165928749 \h </w:instrText>
+              <w:instrText xml:space="preserve"> PAGEREF _Toc166012117 \h </w:instrText>
             </w:r>
             <w:r>
               <w:rPr>
@@ -1271,7 +1642,7 @@
                 <w:noProof/>
                 <w:webHidden/>
               </w:rPr>
-              <w:t>4</w:t>
+              <w:t>5</w:t>
             </w:r>
             <w:r>
               <w:rPr>
@@ -1455,13 +1826,12 @@
           <w:b/>
         </w:rPr>
       </w:pPr>
-      <w:bookmarkStart w:id="0" w:name="_Toc165928738"/>
-      <w:r>
-        <w:rPr>
-          <w:rFonts w:ascii="Segoe UI" w:hAnsi="Segoe UI" w:cs="Segoe UI"/>
-          <w:b/>
-        </w:rPr>
-        <w:lastRenderedPageBreak/>
+      <w:bookmarkStart w:id="0" w:name="_Toc166012102"/>
+      <w:r>
+        <w:rPr>
+          <w:rFonts w:ascii="Segoe UI" w:hAnsi="Segoe UI" w:cs="Segoe UI"/>
+          <w:b/>
+        </w:rPr>
         <w:t>Temat projektu</w:t>
       </w:r>
       <w:bookmarkEnd w:id="0"/>
@@ -1482,23 +1852,7 @@
           <w:rFonts w:ascii="Segoe UI" w:hAnsi="Segoe UI" w:cs="Segoe UI"/>
           <w:lang w:val="pl-PL"/>
         </w:rPr>
-        <w:t>Przemysłowy system wizyjny</w:t>
-      </w:r>
-      <w:r>
-        <w:rPr>
-          <w:rStyle w:val="normaltextrun"/>
-          <w:rFonts w:ascii="Segoe UI" w:hAnsi="Segoe UI" w:cs="Segoe UI"/>
-          <w:lang w:val="pl-PL"/>
-        </w:rPr>
-        <w:t xml:space="preserve">, który </w:t>
-      </w:r>
-      <w:r>
-        <w:rPr>
-          <w:rStyle w:val="normaltextrun"/>
-          <w:rFonts w:ascii="Segoe UI" w:hAnsi="Segoe UI" w:cs="Segoe UI"/>
-          <w:lang w:val="pl-PL"/>
-        </w:rPr>
-        <w:t xml:space="preserve">w czasie rzeczywistym, wykona detekcję, </w:t>
+        <w:t xml:space="preserve">Przemysłowy system wizyjny, który w czasie rzeczywistym, wykona detekcję, </w:t>
       </w:r>
       <w:r>
         <w:rPr>
@@ -1536,7 +1890,7 @@
           <w:b/>
         </w:rPr>
       </w:pPr>
-      <w:bookmarkStart w:id="1" w:name="_Toc165928739"/>
+      <w:bookmarkStart w:id="1" w:name="_Toc166012103"/>
       <w:r>
         <w:rPr>
           <w:rFonts w:ascii="Segoe UI" w:hAnsi="Segoe UI" w:cs="Segoe UI"/>
@@ -1666,15 +2020,7 @@
             <w:rFonts w:ascii="Segoe UI" w:hAnsi="Segoe UI" w:cs="Segoe UI"/>
             <w:sz w:val="24"/>
           </w:rPr>
-          <w:t>[2</w:t>
-        </w:r>
-        <w:r>
-          <w:rPr>
-            <w:rStyle w:val="Hipercze"/>
-            <w:rFonts w:ascii="Segoe UI" w:hAnsi="Segoe UI" w:cs="Segoe UI"/>
-            <w:sz w:val="24"/>
-          </w:rPr>
-          <w:t>]</w:t>
+          <w:t>[2]</w:t>
         </w:r>
       </w:hyperlink>
       <w:r>
@@ -1771,7 +2117,7 @@
           <w:b/>
         </w:rPr>
       </w:pPr>
-      <w:bookmarkStart w:id="2" w:name="_Toc165928740"/>
+      <w:bookmarkStart w:id="2" w:name="_Toc166012104"/>
       <w:r>
         <w:rPr>
           <w:rFonts w:ascii="Segoe UI" w:hAnsi="Segoe UI" w:cs="Segoe UI"/>
@@ -1785,23 +2131,18 @@
       <w:pPr>
         <w:pStyle w:val="Nagwek2"/>
         <w:rPr>
-          <w:color w:val="2E74B5" w:themeColor="accent1" w:themeShade="BF"/>
           <w:sz w:val="18"/>
           <w:szCs w:val="24"/>
           <w:lang w:val="en-US"/>
         </w:rPr>
       </w:pPr>
-      <w:bookmarkStart w:id="3" w:name="_Toc165928741"/>
-      <w:r>
-        <w:rPr>
-          <w:color w:val="2E74B5" w:themeColor="accent1" w:themeShade="BF"/>
-        </w:rPr>
+      <w:bookmarkStart w:id="3" w:name="_Toc166012105"/>
+      <w:r>
         <w:t>3.1. Opis stanowiska symulującego taśmociąg</w:t>
       </w:r>
       <w:bookmarkEnd w:id="3"/>
       <w:r>
         <w:rPr>
-          <w:color w:val="2E74B5" w:themeColor="accent1" w:themeShade="BF"/>
           <w:lang w:val="en-US"/>
         </w:rPr>
         <w:t> </w:t>
@@ -1816,7 +2157,7 @@
           <w:sz w:val="20"/>
         </w:rPr>
       </w:pPr>
-      <w:bookmarkStart w:id="4" w:name="_Toc165928742"/>
+      <w:bookmarkStart w:id="4" w:name="_Toc166012106"/>
       <w:r>
         <w:rPr>
           <w:rFonts w:ascii="Segoe UI" w:eastAsia="Times New Roman" w:hAnsi="Segoe UI" w:cs="Segoe UI"/>
@@ -1903,7 +2244,7 @@
           <w:b/>
         </w:rPr>
       </w:pPr>
-      <w:bookmarkStart w:id="5" w:name="_Toc165928743"/>
+      <w:bookmarkStart w:id="5" w:name="_Toc166012107"/>
       <w:r>
         <w:rPr>
           <w:rFonts w:ascii="Segoe UI" w:eastAsia="Times New Roman" w:hAnsi="Segoe UI" w:cs="Segoe UI"/>
@@ -1960,7 +2301,25 @@
           <w:sz w:val="24"/>
           <w:szCs w:val="24"/>
         </w:rPr>
-        <w:t xml:space="preserve"> (FullHD)</w:t>
+        <w:t xml:space="preserve"> (</w:t>
+      </w:r>
+      <w:proofErr w:type="spellStart"/>
+      <w:r>
+        <w:rPr>
+          <w:rFonts w:ascii="Segoe UI" w:eastAsia="Times New Roman" w:hAnsi="Segoe UI" w:cs="Segoe UI"/>
+          <w:sz w:val="24"/>
+          <w:szCs w:val="24"/>
+        </w:rPr>
+        <w:t>FullHD</w:t>
+      </w:r>
+      <w:proofErr w:type="spellEnd"/>
+      <w:r>
+        <w:rPr>
+          <w:rFonts w:ascii="Segoe UI" w:eastAsia="Times New Roman" w:hAnsi="Segoe UI" w:cs="Segoe UI"/>
+          <w:sz w:val="24"/>
+          <w:szCs w:val="24"/>
+        </w:rPr>
+        <w:t>)</w:t>
       </w:r>
       <w:r>
         <w:rPr>
@@ -2014,12 +2373,13 @@
           <w:b/>
         </w:rPr>
       </w:pPr>
-      <w:bookmarkStart w:id="6" w:name="_Toc165928744"/>
-      <w:r>
-        <w:rPr>
-          <w:rFonts w:ascii="Segoe UI" w:eastAsia="Times New Roman" w:hAnsi="Segoe UI" w:cs="Segoe UI"/>
-          <w:b/>
-        </w:rPr>
+      <w:bookmarkStart w:id="6" w:name="_Toc166012108"/>
+      <w:r>
+        <w:rPr>
+          <w:rFonts w:ascii="Segoe UI" w:eastAsia="Times New Roman" w:hAnsi="Segoe UI" w:cs="Segoe UI"/>
+          <w:b/>
+        </w:rPr>
+        <w:lastRenderedPageBreak/>
         <w:t>3.1.3. Oświetlenie</w:t>
       </w:r>
       <w:bookmarkEnd w:id="6"/>
@@ -2118,16 +2478,7 @@
           <w:sz w:val="24"/>
           <w:szCs w:val="24"/>
         </w:rPr>
-        <w:t>45</w:t>
-      </w:r>
-      <w:r>
-        <w:rPr>
-          <w:rFonts w:ascii="Segoe UI" w:eastAsia="Times New Roman" w:hAnsi="Segoe UI" w:cs="Segoe UI"/>
-          <w:b/>
-          <w:sz w:val="24"/>
-          <w:szCs w:val="24"/>
-        </w:rPr>
-        <w:t>°</w:t>
+        <w:t>45°</w:t>
       </w:r>
     </w:p>
     <w:p>
@@ -2157,13 +2508,12 @@
           <w:b/>
         </w:rPr>
       </w:pPr>
-      <w:bookmarkStart w:id="7" w:name="_Toc165928745"/>
-      <w:r>
-        <w:rPr>
-          <w:rFonts w:ascii="Segoe UI" w:eastAsia="Times New Roman" w:hAnsi="Segoe UI" w:cs="Segoe UI"/>
-          <w:b/>
-        </w:rPr>
-        <w:lastRenderedPageBreak/>
+      <w:bookmarkStart w:id="7" w:name="_Toc166012109"/>
+      <w:r>
+        <w:rPr>
+          <w:rFonts w:ascii="Segoe UI" w:eastAsia="Times New Roman" w:hAnsi="Segoe UI" w:cs="Segoe UI"/>
+          <w:b/>
+        </w:rPr>
         <w:t>3.1.4. Przedmioty</w:t>
       </w:r>
       <w:bookmarkEnd w:id="7"/>
@@ -2317,8 +2667,6 @@
         </w:rPr>
         <w:t xml:space="preserve"> drugi, czy umieszczanie jednego w drugim.</w:t>
       </w:r>
-      <w:bookmarkStart w:id="8" w:name="_GoBack"/>
-      <w:bookmarkEnd w:id="8"/>
     </w:p>
     <w:p>
       <w:pPr>
@@ -2334,18 +2682,12 @@
     <w:p>
       <w:pPr>
         <w:pStyle w:val="Nagwek2"/>
-        <w:rPr>
-          <w:color w:val="2E74B5" w:themeColor="accent1" w:themeShade="BF"/>
-        </w:rPr>
-      </w:pPr>
-      <w:bookmarkStart w:id="9" w:name="_Toc165928746"/>
-      <w:r>
-        <w:rPr>
-          <w:color w:val="2E74B5" w:themeColor="accent1" w:themeShade="BF"/>
-        </w:rPr>
+      </w:pPr>
+      <w:bookmarkStart w:id="8" w:name="_Toc166012110"/>
+      <w:r>
         <w:t>3.2. Metody</w:t>
       </w:r>
-      <w:bookmarkEnd w:id="9"/>
+      <w:bookmarkEnd w:id="8"/>
     </w:p>
     <w:p>
       <w:pPr>
@@ -2356,6 +2698,669 @@
           <w:sz w:val="24"/>
         </w:rPr>
       </w:pPr>
+      <w:r>
+        <w:rPr>
+          <w:rFonts w:ascii="Segoe UI" w:hAnsi="Segoe UI" w:cs="Segoe UI"/>
+          <w:sz w:val="24"/>
+        </w:rPr>
+        <w:drawing>
+          <wp:inline distT="0" distB="0" distL="0" distR="0" wp14:anchorId="6EF0AFD0" wp14:editId="194ADA88">
+            <wp:extent cx="5760720" cy="798195"/>
+            <wp:effectExtent l="0" t="0" r="5080" b="1905"/>
+            <wp:docPr id="1570109000" name="Obraz 1" descr="Obraz zawierający linia, biały&#10;&#10;Opis wygenerowany automatycznie"/>
+            <wp:cNvGraphicFramePr>
+              <a:graphicFrameLocks xmlns:a="http://schemas.openxmlformats.org/drawingml/2006/main" noChangeAspect="1"/>
+            </wp:cNvGraphicFramePr>
+            <a:graphic xmlns:a="http://schemas.openxmlformats.org/drawingml/2006/main">
+              <a:graphicData uri="http://schemas.openxmlformats.org/drawingml/2006/picture">
+                <pic:pic xmlns:pic="http://schemas.openxmlformats.org/drawingml/2006/picture">
+                  <pic:nvPicPr>
+                    <pic:cNvPr id="1570109000" name="Obraz 1" descr="Obraz zawierający linia, biały&#10;&#10;Opis wygenerowany automatycznie"/>
+                    <pic:cNvPicPr/>
+                  </pic:nvPicPr>
+                  <pic:blipFill>
+                    <a:blip r:embed="rId11"/>
+                    <a:stretch>
+                      <a:fillRect/>
+                    </a:stretch>
+                  </pic:blipFill>
+                  <pic:spPr>
+                    <a:xfrm>
+                      <a:off x="0" y="0"/>
+                      <a:ext cx="5760720" cy="798195"/>
+                    </a:xfrm>
+                    <a:prstGeom prst="rect">
+                      <a:avLst/>
+                    </a:prstGeom>
+                  </pic:spPr>
+                </pic:pic>
+              </a:graphicData>
+            </a:graphic>
+          </wp:inline>
+        </w:drawing>
+      </w:r>
+    </w:p>
+    <w:p>
+      <w:pPr>
+        <w:pStyle w:val="Nagwek3"/>
+        <w:rPr>
+          <w:rFonts w:ascii="Segoe UI" w:eastAsia="Times New Roman" w:hAnsi="Segoe UI" w:cs="Segoe UI"/>
+          <w:b/>
+        </w:rPr>
+      </w:pPr>
+      <w:bookmarkStart w:id="9" w:name="_Toc166012111"/>
+      <w:r>
+        <w:rPr>
+          <w:rFonts w:ascii="Segoe UI" w:eastAsia="Times New Roman" w:hAnsi="Segoe UI" w:cs="Segoe UI"/>
+          <w:b/>
+        </w:rPr>
+        <w:t>3.2.1 Wprowadzanie obrazu</w:t>
+      </w:r>
+      <w:bookmarkEnd w:id="9"/>
+    </w:p>
+    <w:p>
+      <w:r>
+        <w:t xml:space="preserve">Program umożliwia przechwytywanie obrazu z kamery, lub w celach testowych oraz rozwojowych, odtworzenie pliku wideo ze wskazanej </w:t>
+      </w:r>
+      <w:r>
+        <w:t>ścieżki</w:t>
+      </w:r>
+      <w:r>
+        <w:t xml:space="preserve">. Do przechwytywania obrazu wykorzystujemy klasę </w:t>
+      </w:r>
+      <w:r>
+        <w:rPr>
+          <w:i/>
+          <w:iCs/>
+        </w:rPr>
+        <w:t>VideoCapture</w:t>
+      </w:r>
+      <w:r>
+        <w:rPr>
+          <w:i/>
+          <w:iCs/>
+        </w:rPr>
+        <w:t xml:space="preserve"> </w:t>
+      </w:r>
+      <w:r>
+        <w:t xml:space="preserve">z biblioteki </w:t>
+      </w:r>
+      <w:r>
+        <w:rPr>
+          <w:i/>
+          <w:iCs/>
+        </w:rPr>
+        <w:t>OpenCV</w:t>
+      </w:r>
+      <w:r>
+        <w:t xml:space="preserve">. </w:t>
+      </w:r>
+      <w:r>
+        <w:br/>
+      </w:r>
+      <w:r>
+        <w:t xml:space="preserve">W programie </w:t>
+      </w:r>
+      <w:r>
+        <w:t xml:space="preserve">wykorzystujemy konstruktor klasy </w:t>
+      </w:r>
+      <w:r>
+        <w:rPr>
+          <w:i/>
+          <w:iCs/>
+        </w:rPr>
+        <w:t>VideoCapture</w:t>
+      </w:r>
+      <w:r>
+        <w:rPr>
+          <w:i/>
+          <w:iCs/>
+        </w:rPr>
+        <w:t>,</w:t>
+      </w:r>
+      <w:r>
+        <w:t xml:space="preserve"> który pozwala na przekazanie jako argument indeks urządzenia, z którego chcemy przechwytywać obraz, lub ścieżkę do pliku z nagranym materiałem wideo.</w:t>
+      </w:r>
+      <w:r>
+        <w:br/>
+      </w:r>
+      <w:r>
+        <w:t>Po p</w:t>
+      </w:r>
+      <w:r>
+        <w:t>omyśln</w:t>
+      </w:r>
+      <w:r>
+        <w:t>ym</w:t>
+      </w:r>
+      <w:r>
+        <w:t xml:space="preserve"> utworzeni</w:t>
+      </w:r>
+      <w:r>
+        <w:t>u</w:t>
+      </w:r>
+      <w:r>
+        <w:t xml:space="preserve"> instancji klasy </w:t>
+      </w:r>
+      <w:r>
+        <w:rPr>
+          <w:i/>
+          <w:iCs/>
+        </w:rPr>
+        <w:t>VideoCapture</w:t>
+      </w:r>
+      <w:r>
+        <w:rPr>
+          <w:i/>
+          <w:iCs/>
+        </w:rPr>
+        <w:t xml:space="preserve"> </w:t>
+      </w:r>
+      <w:r>
+        <w:t>zmniejszamy rozdzielczość przetwarzanego obrazu do</w:t>
+      </w:r>
+      <w:r>
+        <w:t xml:space="preserve"> rozmiaru</w:t>
+      </w:r>
+      <w:r>
+        <w:t xml:space="preserve"> 480x320 pixeli</w:t>
+      </w:r>
+      <w:r>
+        <w:t>, który pozwala uzyskać większą wydajność programu, oraz w zupełności wystarcza do poprawnej identyfikacji obiektów.</w:t>
+      </w:r>
+    </w:p>
+    <w:p>
+      <w:r>
+        <w:br w:type="page"/>
+      </w:r>
+    </w:p>
+    <w:p>
+      <w:pPr>
+        <w:pStyle w:val="Nagwek3"/>
+        <w:rPr>
+          <w:rFonts w:ascii="Segoe UI" w:eastAsia="Times New Roman" w:hAnsi="Segoe UI" w:cs="Segoe UI"/>
+          <w:b/>
+        </w:rPr>
+      </w:pPr>
+      <w:bookmarkStart w:id="10" w:name="_Toc166012112"/>
+      <w:r>
+        <w:rPr>
+          <w:rFonts w:ascii="Segoe UI" w:eastAsia="Times New Roman" w:hAnsi="Segoe UI" w:cs="Segoe UI"/>
+          <w:b/>
+        </w:rPr>
+        <w:lastRenderedPageBreak/>
+        <w:t>3.2.2 Transformacja obrazu</w:t>
+      </w:r>
+      <w:bookmarkEnd w:id="10"/>
+    </w:p>
+    <w:p>
+      <w:pPr>
+        <w:pStyle w:val="Akapitzlist"/>
+        <w:ind w:left="0"/>
+        <w:rPr>
+          <w:rFonts w:ascii="Segoe UI" w:hAnsi="Segoe UI" w:cs="Segoe UI"/>
+          <w:sz w:val="24"/>
+        </w:rPr>
+      </w:pPr>
+      <w:r>
+        <w:rPr>
+          <w:rFonts w:ascii="Segoe UI" w:hAnsi="Segoe UI" w:cs="Segoe UI"/>
+          <w:sz w:val="24"/>
+        </w:rPr>
+        <w:drawing>
+          <wp:inline distT="0" distB="0" distL="0" distR="0" wp14:anchorId="66D34740" wp14:editId="0A56F1FE">
+            <wp:extent cx="5760720" cy="1945640"/>
+            <wp:effectExtent l="0" t="0" r="5080" b="0"/>
+            <wp:docPr id="866989962" name="Obraz 1" descr="Obraz zawierający diagram, tekst, linia, zrzut ekranu&#10;&#10;Opis wygenerowany automatycznie"/>
+            <wp:cNvGraphicFramePr>
+              <a:graphicFrameLocks xmlns:a="http://schemas.openxmlformats.org/drawingml/2006/main" noChangeAspect="1"/>
+            </wp:cNvGraphicFramePr>
+            <a:graphic xmlns:a="http://schemas.openxmlformats.org/drawingml/2006/main">
+              <a:graphicData uri="http://schemas.openxmlformats.org/drawingml/2006/picture">
+                <pic:pic xmlns:pic="http://schemas.openxmlformats.org/drawingml/2006/picture">
+                  <pic:nvPicPr>
+                    <pic:cNvPr id="866989962" name="Obraz 1" descr="Obraz zawierający diagram, tekst, linia, zrzut ekranu&#10;&#10;Opis wygenerowany automatycznie"/>
+                    <pic:cNvPicPr/>
+                  </pic:nvPicPr>
+                  <pic:blipFill>
+                    <a:blip r:embed="rId12"/>
+                    <a:stretch>
+                      <a:fillRect/>
+                    </a:stretch>
+                  </pic:blipFill>
+                  <pic:spPr>
+                    <a:xfrm>
+                      <a:off x="0" y="0"/>
+                      <a:ext cx="5760720" cy="1945640"/>
+                    </a:xfrm>
+                    <a:prstGeom prst="rect">
+                      <a:avLst/>
+                    </a:prstGeom>
+                  </pic:spPr>
+                </pic:pic>
+              </a:graphicData>
+            </a:graphic>
+          </wp:inline>
+        </w:drawing>
+      </w:r>
+    </w:p>
+    <w:p>
+      <w:r>
+        <w:t>W pierwszym kroku</w:t>
+      </w:r>
+      <w:r>
+        <w:t xml:space="preserve"> zamieniamy kolorową ramkę na odcienie szarości, przy użyciu funkcji </w:t>
+      </w:r>
+      <w:r>
+        <w:rPr>
+          <w:i/>
+          <w:iCs/>
+        </w:rPr>
+        <w:t>cvtColor</w:t>
+      </w:r>
+      <w:r>
+        <w:t xml:space="preserve"> z biblioteki </w:t>
+      </w:r>
+      <w:r>
+        <w:rPr>
+          <w:i/>
+          <w:iCs/>
+        </w:rPr>
+        <w:t>OpenCV</w:t>
+      </w:r>
+      <w:r>
+        <w:t>.</w:t>
+      </w:r>
+      <w:r>
+        <w:br/>
+        <w:t xml:space="preserve">Następnie stosujemy filtr Gaussa korzystając z metody </w:t>
+      </w:r>
+      <w:r>
+        <w:rPr>
+          <w:i/>
+          <w:iCs/>
+        </w:rPr>
+        <w:t>GausianBlur</w:t>
+      </w:r>
+      <w:r>
+        <w:t xml:space="preserve"> z biblioteki </w:t>
+      </w:r>
+      <w:r>
+        <w:rPr>
+          <w:i/>
+          <w:iCs/>
+        </w:rPr>
+        <w:t>OpenCV</w:t>
+      </w:r>
+      <w:r>
+        <w:t xml:space="preserve">, dzięki czemu redukujemy szumy oraz niepotrzebne szczegóły na klatce obrazu. Za pomocą parametru </w:t>
+      </w:r>
+      <w:r>
+        <w:rPr>
+          <w:i/>
+          <w:iCs/>
+        </w:rPr>
+        <w:t>ksize</w:t>
+      </w:r>
+      <w:r>
+        <w:t xml:space="preserve"> definiujemy wysokość i szerokość jądra na 5, a odchylenie standardowe w obu osiach (</w:t>
+      </w:r>
+      <w:r>
+        <w:rPr>
+          <w:i/>
+          <w:iCs/>
+        </w:rPr>
+        <w:t>sigmaX</w:t>
+      </w:r>
+      <w:r>
+        <w:t xml:space="preserve"> i </w:t>
+      </w:r>
+      <w:r>
+        <w:rPr>
+          <w:i/>
+          <w:iCs/>
+        </w:rPr>
+        <w:t>sigmaY</w:t>
+      </w:r>
+      <w:r>
+        <w:t xml:space="preserve">) </w:t>
+      </w:r>
+      <w:r>
+        <w:t>na 1.</w:t>
+      </w:r>
+      <w:r>
+        <w:br/>
+        <w:t xml:space="preserve">Ostatnim wspólnym krokiem w transformacji obrazu dla wszystkich typów obiektów jest detekcja krawędzi algorytmem Canny’ego, na podstawie gradientów jasności pikseli. Korzystamy z funkcji </w:t>
+      </w:r>
+      <w:r>
+        <w:rPr>
+          <w:i/>
+          <w:iCs/>
+        </w:rPr>
+        <w:t>Canny</w:t>
+      </w:r>
+      <w:r>
+        <w:t xml:space="preserve"> z biblioteki </w:t>
+      </w:r>
+      <w:r>
+        <w:rPr>
+          <w:i/>
+          <w:iCs/>
+        </w:rPr>
+        <w:t>OpenCV</w:t>
+      </w:r>
+      <w:r>
+        <w:t>, ustawiając minimalną wartość gradientu (</w:t>
+      </w:r>
+      <w:r>
+        <w:rPr>
+          <w:i/>
+          <w:iCs/>
+        </w:rPr>
+        <w:t>threshold1</w:t>
+      </w:r>
+      <w:r>
+        <w:t>) na 60, a wartość maksymalną (</w:t>
+      </w:r>
+      <w:r>
+        <w:rPr>
+          <w:i/>
+          <w:iCs/>
+        </w:rPr>
+        <w:t>threshold2</w:t>
+      </w:r>
+      <w:r>
+        <w:t>) na 255.</w:t>
+      </w:r>
+    </w:p>
+    <w:p>
+      <w:r>
+        <w:t>W następnych krokach zdecydowaliśmy się na przygotowywanie dwóch różnych ramek</w:t>
+      </w:r>
+      <w:r>
+        <w:t>,</w:t>
+      </w:r>
+      <w:r>
+        <w:t xml:space="preserve"> na podstawie których będziemy rozpoznawać przedmioty z poszczególnych kategorii, ze względu na odbicia światła, które zaburzały kolejne kroki bazujące na dokładnym </w:t>
+      </w:r>
+      <w:r>
+        <w:t>domknięciu krawędzi obserwowanych obiektów.</w:t>
+      </w:r>
+    </w:p>
+    <w:p>
+      <w:r>
+        <w:t xml:space="preserve">Do detekcji kolczyków i naszyjników wykorzystujemy morfologiczne domknięcie krawędzi, przy użyciu funkcji </w:t>
+      </w:r>
+      <w:r>
+        <w:rPr>
+          <w:i/>
+          <w:iCs/>
+        </w:rPr>
+        <w:t>morphology.closing</w:t>
+      </w:r>
+      <w:r>
+        <w:t xml:space="preserve"> z biblioteki </w:t>
+      </w:r>
+      <w:r>
+        <w:rPr>
+          <w:i/>
+          <w:iCs/>
+        </w:rPr>
+        <w:t>skimage</w:t>
+      </w:r>
+      <w:r>
+        <w:t xml:space="preserve">, aby uzupełnić niedoskonałości w wyniku działania funkcji </w:t>
+      </w:r>
+      <w:r>
+        <w:rPr>
+          <w:i/>
+          <w:iCs/>
+        </w:rPr>
+        <w:t>Canny</w:t>
+      </w:r>
+      <w:r>
+        <w:t>. Jako maskę (</w:t>
+      </w:r>
+      <w:r>
+        <w:rPr>
+          <w:i/>
+          <w:iCs/>
+        </w:rPr>
+        <w:t>footprint</w:t>
+      </w:r>
+      <w:r>
+        <w:t>) dla operacji domknięcia stosujemy promień o wartości 2 (</w:t>
+      </w:r>
+      <w:r>
+        <w:rPr>
+          <w:i/>
+          <w:iCs/>
+        </w:rPr>
+        <w:t>morphology.disk()</w:t>
+      </w:r>
+      <w:r>
+        <w:t>).</w:t>
+      </w:r>
+      <w:r>
+        <w:br/>
+        <w:t xml:space="preserve">Następnie przy użyciu metody </w:t>
+      </w:r>
+      <w:r>
+        <w:rPr>
+          <w:i/>
+          <w:iCs/>
+        </w:rPr>
+        <w:t>findContours</w:t>
+      </w:r>
+      <w:r>
+        <w:t xml:space="preserve"> z biblioteki </w:t>
+      </w:r>
+      <w:r>
+        <w:rPr>
+          <w:i/>
+          <w:iCs/>
+        </w:rPr>
+        <w:t>OpenCV</w:t>
+      </w:r>
+      <w:r>
+        <w:t xml:space="preserve"> ponownie odnajdujemy domknięte już krawędzie w trybie </w:t>
+      </w:r>
+      <w:r>
+        <w:rPr>
+          <w:i/>
+          <w:iCs/>
+        </w:rPr>
+        <w:t>cv2.RETR_LIST</w:t>
+      </w:r>
+      <w:r>
+        <w:t xml:space="preserve">, który nie zwraca uwagi na hierarchię konturów, korzystając z metody </w:t>
+      </w:r>
+      <w:r>
+        <w:rPr>
+          <w:i/>
+          <w:iCs/>
+        </w:rPr>
+        <w:t>cv2.CHAIN_APPROX_SIMPLE</w:t>
+      </w:r>
+      <w:r>
+        <w:t xml:space="preserve">, pozwalającej na kompresję poziomów konturów do ich punktów końcowych. Odnalezione kontury wypełniamy kolorem czarnym za pomocą funkcji </w:t>
+      </w:r>
+      <w:r>
+        <w:rPr>
+          <w:i/>
+          <w:iCs/>
+        </w:rPr>
+        <w:t>drawContours</w:t>
+      </w:r>
+      <w:r>
+        <w:t xml:space="preserve"> z biblioteki </w:t>
+      </w:r>
+      <w:r>
+        <w:rPr>
+          <w:i/>
+          <w:iCs/>
+        </w:rPr>
+        <w:t>OpenCV</w:t>
+      </w:r>
+      <w:r>
+        <w:t xml:space="preserve">, ustawiając parametr </w:t>
+      </w:r>
+      <w:r>
+        <w:rPr>
+          <w:i/>
+          <w:iCs/>
+        </w:rPr>
+        <w:t>contourIdx</w:t>
+      </w:r>
+      <w:r>
+        <w:t xml:space="preserve"> na wartość -1</w:t>
+      </w:r>
+      <w:r>
+        <w:t xml:space="preserve"> oraz podając każdy kontur jako listę</w:t>
+      </w:r>
+      <w:r>
+        <w:t>, dzięki czemu wszystkie znalezione</w:t>
+      </w:r>
+      <w:r>
+        <w:t xml:space="preserve"> kontury zostaną wypełnione</w:t>
+      </w:r>
+      <w:r>
+        <w:t>.</w:t>
+      </w:r>
+    </w:p>
+    <w:p>
+      <w:r>
+        <w:t>W przypadku odnajdywania pierścionków kluczowe jest wykrycie wewnętrznego okręgu</w:t>
+      </w:r>
+      <w:r>
+        <w:t xml:space="preserve"> </w:t>
+      </w:r>
+      <w:r>
+        <w:t xml:space="preserve">(miejsca na palec osoby, która go nosi). </w:t>
+      </w:r>
+      <w:r>
+        <w:t>F</w:t>
+      </w:r>
+      <w:r>
+        <w:t>unkcj</w:t>
+      </w:r>
+      <w:r>
+        <w:t>a</w:t>
+      </w:r>
+      <w:r>
+        <w:t xml:space="preserve"> </w:t>
+      </w:r>
+      <w:r>
+        <w:rPr>
+          <w:i/>
+          <w:iCs/>
+        </w:rPr>
+        <w:t>morphology.closing</w:t>
+      </w:r>
+      <w:r>
+        <w:t xml:space="preserve"> z biblioteki </w:t>
+      </w:r>
+      <w:r>
+        <w:rPr>
+          <w:i/>
+          <w:iCs/>
+        </w:rPr>
+        <w:t>skimage</w:t>
+      </w:r>
+      <w:r>
+        <w:t xml:space="preserve"> z </w:t>
+      </w:r>
+      <w:r>
+        <w:t>mask</w:t>
+      </w:r>
+      <w:r>
+        <w:t>ą</w:t>
+      </w:r>
+      <w:r>
+        <w:t xml:space="preserve"> (</w:t>
+      </w:r>
+      <w:r>
+        <w:rPr>
+          <w:i/>
+          <w:iCs/>
+        </w:rPr>
+        <w:t>footprint</w:t>
+      </w:r>
+      <w:r>
+        <w:t xml:space="preserve">) </w:t>
+      </w:r>
+      <w:r>
+        <w:t xml:space="preserve">ustawioną na </w:t>
+      </w:r>
+      <w:r>
+        <w:t xml:space="preserve">promień o wartości </w:t>
+      </w:r>
+      <w:r>
+        <w:t>4</w:t>
+      </w:r>
+      <w:r>
+        <w:t xml:space="preserve"> (</w:t>
+      </w:r>
+      <w:r>
+        <w:rPr>
+          <w:i/>
+          <w:iCs/>
+        </w:rPr>
+        <w:t>morphology.disk()</w:t>
+      </w:r>
+      <w:r>
+        <w:t>)</w:t>
+      </w:r>
+      <w:r>
+        <w:t xml:space="preserve"> domknie większe odległości pomiędzy niedomkniętymi konturami wewnętrznych okręgów. Zastosowanie odrębnej operacji dla pierścionków jest konieczne, ze względu na refleksy powstające na wąskiej krawędzi metalu biżuterii, co uniemożliwiało domknięcie okręgów korzystając z mniejszego promienia dysku.</w:t>
+      </w:r>
+    </w:p>
+    <w:p>
+      <w:pPr>
+        <w:pStyle w:val="Nagwek3"/>
+        <w:rPr>
+          <w:rFonts w:ascii="Segoe UI" w:eastAsia="Times New Roman" w:hAnsi="Segoe UI" w:cs="Segoe UI"/>
+          <w:b/>
+        </w:rPr>
+      </w:pPr>
+      <w:bookmarkStart w:id="11" w:name="_Toc166012113"/>
+      <w:r>
+        <w:rPr>
+          <w:rFonts w:ascii="Segoe UI" w:eastAsia="Times New Roman" w:hAnsi="Segoe UI" w:cs="Segoe UI"/>
+          <w:b/>
+        </w:rPr>
+        <w:t>3.2.3 Detekcja obiektów</w:t>
+      </w:r>
+      <w:bookmarkEnd w:id="11"/>
+    </w:p>
+    <w:p>
+      <w:pPr>
+        <w:pStyle w:val="Akapitzlist"/>
+        <w:ind w:left="0"/>
+        <w:rPr>
+          <w:rFonts w:ascii="Segoe UI" w:hAnsi="Segoe UI" w:cs="Segoe UI"/>
+          <w:sz w:val="24"/>
+        </w:rPr>
+      </w:pPr>
+    </w:p>
+    <w:p>
+      <w:pPr>
+        <w:pStyle w:val="Nagwek3"/>
+        <w:rPr>
+          <w:rFonts w:ascii="Segoe UI" w:eastAsia="Times New Roman" w:hAnsi="Segoe UI" w:cs="Segoe UI"/>
+          <w:b/>
+        </w:rPr>
+      </w:pPr>
+      <w:bookmarkStart w:id="12" w:name="_Toc166012114"/>
+      <w:r>
+        <w:rPr>
+          <w:rFonts w:ascii="Segoe UI" w:eastAsia="Times New Roman" w:hAnsi="Segoe UI" w:cs="Segoe UI"/>
+          <w:b/>
+        </w:rPr>
+        <w:lastRenderedPageBreak/>
+        <w:t>3.2.4 Zliczanie obiektów</w:t>
+      </w:r>
+      <w:bookmarkEnd w:id="12"/>
     </w:p>
     <w:p>
       <w:pPr>
@@ -2369,7 +3374,7 @@
           <w:b/>
         </w:rPr>
       </w:pPr>
-      <w:bookmarkStart w:id="10" w:name="_Toc165928747"/>
+      <w:bookmarkStart w:id="13" w:name="_Toc166012115"/>
       <w:r>
         <w:rPr>
           <w:rFonts w:ascii="Segoe UI" w:hAnsi="Segoe UI" w:cs="Segoe UI"/>
@@ -2377,7 +3382,7 @@
         </w:rPr>
         <w:t>Wyniki</w:t>
       </w:r>
-      <w:bookmarkEnd w:id="10"/>
+      <w:bookmarkEnd w:id="13"/>
     </w:p>
     <w:p/>
     <w:p>
@@ -2392,7 +3397,7 @@
           <w:b/>
         </w:rPr>
       </w:pPr>
-      <w:bookmarkStart w:id="11" w:name="_Toc165928748"/>
+      <w:bookmarkStart w:id="14" w:name="_Toc166012116"/>
       <w:r>
         <w:rPr>
           <w:rFonts w:ascii="Segoe UI" w:hAnsi="Segoe UI" w:cs="Segoe UI"/>
@@ -2400,7 +3405,7 @@
         </w:rPr>
         <w:t>Wnioski</w:t>
       </w:r>
-      <w:bookmarkEnd w:id="11"/>
+      <w:bookmarkEnd w:id="14"/>
     </w:p>
     <w:p>
       <w:pPr>
@@ -2418,7 +3423,7 @@
           <w:b/>
         </w:rPr>
       </w:pPr>
-      <w:bookmarkStart w:id="12" w:name="_Toc165928749"/>
+      <w:bookmarkStart w:id="15" w:name="_Toc166012117"/>
       <w:r>
         <w:rPr>
           <w:rFonts w:ascii="Segoe UI" w:hAnsi="Segoe UI" w:cs="Segoe UI"/>
@@ -2433,10 +3438,10 @@
         </w:rPr>
         <w:t>. Literatura</w:t>
       </w:r>
-      <w:bookmarkEnd w:id="12"/>
+      <w:bookmarkEnd w:id="15"/>
     </w:p>
     <w:sectPr>
-      <w:footerReference w:type="default" r:id="rId11"/>
+      <w:footerReference w:type="default" r:id="rId13"/>
       <w:pgSz w:w="11906" w:h="16838"/>
       <w:pgMar w:top="1417" w:right="1417" w:bottom="1417" w:left="1417" w:header="708" w:footer="708" w:gutter="0"/>
       <w:cols w:space="708"/>
@@ -2447,7 +3452,7 @@
 </file>
 
 <file path=word/endnotes.xml><?xml version="1.0" encoding="utf-8"?>
-<w:endnotes xmlns:wpc="http://schemas.microsoft.com/office/word/2010/wordprocessingCanvas" xmlns:cx="http://schemas.microsoft.com/office/drawing/2014/chartex" xmlns:cx1="http://schemas.microsoft.com/office/drawing/2015/9/8/chartex" xmlns:mc="http://schemas.openxmlformats.org/markup-compatibility/2006" xmlns:o="urn:schemas-microsoft-com:office:office" xmlns:r="http://schemas.openxmlformats.org/officeDocument/2006/relationships" xmlns:m="http://schemas.openxmlformats.org/officeDocument/2006/math" xmlns:v="urn:schemas-microsoft-com:vml" xmlns:wp14="http://schemas.microsoft.com/office/word/2010/wordprocessingDrawing" xmlns:wp="http://schemas.openxmlformats.org/drawingml/2006/wordprocessingDrawing" xmlns:w10="urn:schemas-microsoft-com:office:word" xmlns:w="http://schemas.openxmlformats.org/wordprocessingml/2006/main" xmlns:w14="http://schemas.microsoft.com/office/word/2010/wordml" xmlns:w15="http://schemas.microsoft.com/office/word/2012/wordml" xmlns:w16se="http://schemas.microsoft.com/office/word/2015/wordml/symex" xmlns:wpg="http://schemas.microsoft.com/office/word/2010/wordprocessingGroup" xmlns:wpi="http://schemas.microsoft.com/office/word/2010/wordprocessingInk" xmlns:wne="http://schemas.microsoft.com/office/word/2006/wordml" xmlns:wps="http://schemas.microsoft.com/office/word/2010/wordprocessingShape" mc:Ignorable="w14 w15 w16se wp14">
+<w:endnotes xmlns:wpc="http://schemas.microsoft.com/office/word/2010/wordprocessingCanvas" xmlns:cx="http://schemas.microsoft.com/office/drawing/2014/chartex" xmlns:cx1="http://schemas.microsoft.com/office/drawing/2015/9/8/chartex" xmlns:cx2="http://schemas.microsoft.com/office/drawing/2015/10/21/chartex" xmlns:cx3="http://schemas.microsoft.com/office/drawing/2016/5/9/chartex" xmlns:cx4="http://schemas.microsoft.com/office/drawing/2016/5/10/chartex" xmlns:cx5="http://schemas.microsoft.com/office/drawing/2016/5/11/chartex" xmlns:cx6="http://schemas.microsoft.com/office/drawing/2016/5/12/chartex" xmlns:cx7="http://schemas.microsoft.com/office/drawing/2016/5/13/chartex" xmlns:cx8="http://schemas.microsoft.com/office/drawing/2016/5/14/chartex" xmlns:mc="http://schemas.openxmlformats.org/markup-compatibility/2006" xmlns:aink="http://schemas.microsoft.com/office/drawing/2016/ink" xmlns:am3d="http://schemas.microsoft.com/office/drawing/2017/model3d" xmlns:o="urn:schemas-microsoft-com:office:office" xmlns:oel="http://schemas.microsoft.com/office/2019/extlst" xmlns:r="http://schemas.openxmlformats.org/officeDocument/2006/relationships" xmlns:m="http://schemas.openxmlformats.org/officeDocument/2006/math" xmlns:v="urn:schemas-microsoft-com:vml" xmlns:wp14="http://schemas.microsoft.com/office/word/2010/wordprocessingDrawing" xmlns:wp="http://schemas.openxmlformats.org/drawingml/2006/wordprocessingDrawing" xmlns:w10="urn:schemas-microsoft-com:office:word" xmlns:w="http://schemas.openxmlformats.org/wordprocessingml/2006/main" xmlns:w14="http://schemas.microsoft.com/office/word/2010/wordml" xmlns:w15="http://schemas.microsoft.com/office/word/2012/wordml" xmlns:w16cex="http://schemas.microsoft.com/office/word/2018/wordml/cex" xmlns:w16cid="http://schemas.microsoft.com/office/word/2016/wordml/cid" xmlns:w16="http://schemas.microsoft.com/office/word/2018/wordml" xmlns:w16sdtdh="http://schemas.microsoft.com/office/word/2020/wordml/sdtdatahash" xmlns:w16se="http://schemas.microsoft.com/office/word/2015/wordml/symex" xmlns:wpg="http://schemas.microsoft.com/office/word/2010/wordprocessingGroup" xmlns:wpi="http://schemas.microsoft.com/office/word/2010/wordprocessingInk" xmlns:wne="http://schemas.microsoft.com/office/word/2006/wordml" xmlns:wps="http://schemas.microsoft.com/office/word/2010/wordprocessingShape" mc:Ignorable="w14 w15 w16se w16cid w16 w16cex w16sdtdh wp14">
   <w:endnote w:type="separator" w:id="-1">
     <w:p>
       <w:pPr>
@@ -2472,7 +3477,7 @@
 </file>
 
 <file path=word/footer1.xml><?xml version="1.0" encoding="utf-8"?>
-<w:ftr xmlns:wpc="http://schemas.microsoft.com/office/word/2010/wordprocessingCanvas" xmlns:cx="http://schemas.microsoft.com/office/drawing/2014/chartex" xmlns:cx1="http://schemas.microsoft.com/office/drawing/2015/9/8/chartex" xmlns:mc="http://schemas.openxmlformats.org/markup-compatibility/2006" xmlns:o="urn:schemas-microsoft-com:office:office" xmlns:r="http://schemas.openxmlformats.org/officeDocument/2006/relationships" xmlns:m="http://schemas.openxmlformats.org/officeDocument/2006/math" xmlns:v="urn:schemas-microsoft-com:vml" xmlns:wp14="http://schemas.microsoft.com/office/word/2010/wordprocessingDrawing" xmlns:wp="http://schemas.openxmlformats.org/drawingml/2006/wordprocessingDrawing" xmlns:w10="urn:schemas-microsoft-com:office:word" xmlns:w="http://schemas.openxmlformats.org/wordprocessingml/2006/main" xmlns:w14="http://schemas.microsoft.com/office/word/2010/wordml" xmlns:w15="http://schemas.microsoft.com/office/word/2012/wordml" xmlns:w16se="http://schemas.microsoft.com/office/word/2015/wordml/symex" xmlns:wpg="http://schemas.microsoft.com/office/word/2010/wordprocessingGroup" xmlns:wpi="http://schemas.microsoft.com/office/word/2010/wordprocessingInk" xmlns:wne="http://schemas.microsoft.com/office/word/2006/wordml" xmlns:wps="http://schemas.microsoft.com/office/word/2010/wordprocessingShape" mc:Ignorable="w14 w15 w16se wp14">
+<w:ftr xmlns:wpc="http://schemas.microsoft.com/office/word/2010/wordprocessingCanvas" xmlns:cx="http://schemas.microsoft.com/office/drawing/2014/chartex" xmlns:cx1="http://schemas.microsoft.com/office/drawing/2015/9/8/chartex" xmlns:cx2="http://schemas.microsoft.com/office/drawing/2015/10/21/chartex" xmlns:cx3="http://schemas.microsoft.com/office/drawing/2016/5/9/chartex" xmlns:cx4="http://schemas.microsoft.com/office/drawing/2016/5/10/chartex" xmlns:cx5="http://schemas.microsoft.com/office/drawing/2016/5/11/chartex" xmlns:cx6="http://schemas.microsoft.com/office/drawing/2016/5/12/chartex" xmlns:cx7="http://schemas.microsoft.com/office/drawing/2016/5/13/chartex" xmlns:cx8="http://schemas.microsoft.com/office/drawing/2016/5/14/chartex" xmlns:mc="http://schemas.openxmlformats.org/markup-compatibility/2006" xmlns:aink="http://schemas.microsoft.com/office/drawing/2016/ink" xmlns:am3d="http://schemas.microsoft.com/office/drawing/2017/model3d" xmlns:o="urn:schemas-microsoft-com:office:office" xmlns:oel="http://schemas.microsoft.com/office/2019/extlst" xmlns:r="http://schemas.openxmlformats.org/officeDocument/2006/relationships" xmlns:m="http://schemas.openxmlformats.org/officeDocument/2006/math" xmlns:v="urn:schemas-microsoft-com:vml" xmlns:wp14="http://schemas.microsoft.com/office/word/2010/wordprocessingDrawing" xmlns:wp="http://schemas.openxmlformats.org/drawingml/2006/wordprocessingDrawing" xmlns:w10="urn:schemas-microsoft-com:office:word" xmlns:w="http://schemas.openxmlformats.org/wordprocessingml/2006/main" xmlns:w14="http://schemas.microsoft.com/office/word/2010/wordml" xmlns:w15="http://schemas.microsoft.com/office/word/2012/wordml" xmlns:w16cex="http://schemas.microsoft.com/office/word/2018/wordml/cex" xmlns:w16cid="http://schemas.microsoft.com/office/word/2016/wordml/cid" xmlns:w16="http://schemas.microsoft.com/office/word/2018/wordml" xmlns:w16sdtdh="http://schemas.microsoft.com/office/word/2020/wordml/sdtdatahash" xmlns:w16se="http://schemas.microsoft.com/office/word/2015/wordml/symex" xmlns:wpg="http://schemas.microsoft.com/office/word/2010/wordprocessingGroup" xmlns:wpi="http://schemas.microsoft.com/office/word/2010/wordprocessingInk" xmlns:wne="http://schemas.microsoft.com/office/word/2006/wordml" xmlns:wps="http://schemas.microsoft.com/office/word/2010/wordprocessingShape" mc:Ignorable="w14 w15 w16se w16cid w16 w16cex w16sdtdh wp14">
   <w:sdt>
     <w:sdtPr>
       <w:id w:val="86886471"/>
@@ -2517,7 +3522,7 @@
 </file>
 
 <file path=word/footnotes.xml><?xml version="1.0" encoding="utf-8"?>
-<w:footnotes xmlns:wpc="http://schemas.microsoft.com/office/word/2010/wordprocessingCanvas" xmlns:cx="http://schemas.microsoft.com/office/drawing/2014/chartex" xmlns:cx1="http://schemas.microsoft.com/office/drawing/2015/9/8/chartex" xmlns:mc="http://schemas.openxmlformats.org/markup-compatibility/2006" xmlns:o="urn:schemas-microsoft-com:office:office" xmlns:r="http://schemas.openxmlformats.org/officeDocument/2006/relationships" xmlns:m="http://schemas.openxmlformats.org/officeDocument/2006/math" xmlns:v="urn:schemas-microsoft-com:vml" xmlns:wp14="http://schemas.microsoft.com/office/word/2010/wordprocessingDrawing" xmlns:wp="http://schemas.openxmlformats.org/drawingml/2006/wordprocessingDrawing" xmlns:w10="urn:schemas-microsoft-com:office:word" xmlns:w="http://schemas.openxmlformats.org/wordprocessingml/2006/main" xmlns:w14="http://schemas.microsoft.com/office/word/2010/wordml" xmlns:w15="http://schemas.microsoft.com/office/word/2012/wordml" xmlns:w16se="http://schemas.microsoft.com/office/word/2015/wordml/symex" xmlns:wpg="http://schemas.microsoft.com/office/word/2010/wordprocessingGroup" xmlns:wpi="http://schemas.microsoft.com/office/word/2010/wordprocessingInk" xmlns:wne="http://schemas.microsoft.com/office/word/2006/wordml" xmlns:wps="http://schemas.microsoft.com/office/word/2010/wordprocessingShape" mc:Ignorable="w14 w15 w16se wp14">
+<w:footnotes xmlns:wpc="http://schemas.microsoft.com/office/word/2010/wordprocessingCanvas" xmlns:cx="http://schemas.microsoft.com/office/drawing/2014/chartex" xmlns:cx1="http://schemas.microsoft.com/office/drawing/2015/9/8/chartex" xmlns:cx2="http://schemas.microsoft.com/office/drawing/2015/10/21/chartex" xmlns:cx3="http://schemas.microsoft.com/office/drawing/2016/5/9/chartex" xmlns:cx4="http://schemas.microsoft.com/office/drawing/2016/5/10/chartex" xmlns:cx5="http://schemas.microsoft.com/office/drawing/2016/5/11/chartex" xmlns:cx6="http://schemas.microsoft.com/office/drawing/2016/5/12/chartex" xmlns:cx7="http://schemas.microsoft.com/office/drawing/2016/5/13/chartex" xmlns:cx8="http://schemas.microsoft.com/office/drawing/2016/5/14/chartex" xmlns:mc="http://schemas.openxmlformats.org/markup-compatibility/2006" xmlns:aink="http://schemas.microsoft.com/office/drawing/2016/ink" xmlns:am3d="http://schemas.microsoft.com/office/drawing/2017/model3d" xmlns:o="urn:schemas-microsoft-com:office:office" xmlns:oel="http://schemas.microsoft.com/office/2019/extlst" xmlns:r="http://schemas.openxmlformats.org/officeDocument/2006/relationships" xmlns:m="http://schemas.openxmlformats.org/officeDocument/2006/math" xmlns:v="urn:schemas-microsoft-com:vml" xmlns:wp14="http://schemas.microsoft.com/office/word/2010/wordprocessingDrawing" xmlns:wp="http://schemas.openxmlformats.org/drawingml/2006/wordprocessingDrawing" xmlns:w10="urn:schemas-microsoft-com:office:word" xmlns:w="http://schemas.openxmlformats.org/wordprocessingml/2006/main" xmlns:w14="http://schemas.microsoft.com/office/word/2010/wordml" xmlns:w15="http://schemas.microsoft.com/office/word/2012/wordml" xmlns:w16cex="http://schemas.microsoft.com/office/word/2018/wordml/cex" xmlns:w16cid="http://schemas.microsoft.com/office/word/2016/wordml/cid" xmlns:w16="http://schemas.microsoft.com/office/word/2018/wordml" xmlns:w16sdtdh="http://schemas.microsoft.com/office/word/2020/wordml/sdtdatahash" xmlns:w16se="http://schemas.microsoft.com/office/word/2015/wordml/symex" xmlns:wpg="http://schemas.microsoft.com/office/word/2010/wordprocessingGroup" xmlns:wpi="http://schemas.microsoft.com/office/word/2010/wordprocessingInk" xmlns:wne="http://schemas.microsoft.com/office/word/2006/wordml" xmlns:wps="http://schemas.microsoft.com/office/word/2010/wordprocessingShape" mc:Ignorable="w14 w15 w16se w16cid w16 w16cex w16sdtdh wp14">
   <w:footnote w:type="separator" w:id="-1">
     <w:p>
       <w:pPr>
@@ -2542,7 +3547,7 @@
 </file>
 
 <file path=word/numbering.xml><?xml version="1.0" encoding="utf-8"?>
-<w:numbering xmlns:wpc="http://schemas.microsoft.com/office/word/2010/wordprocessingCanvas" xmlns:cx="http://schemas.microsoft.com/office/drawing/2014/chartex" xmlns:cx1="http://schemas.microsoft.com/office/drawing/2015/9/8/chartex" xmlns:mc="http://schemas.openxmlformats.org/markup-compatibility/2006" xmlns:o="urn:schemas-microsoft-com:office:office" xmlns:r="http://schemas.openxmlformats.org/officeDocument/2006/relationships" xmlns:m="http://schemas.openxmlformats.org/officeDocument/2006/math" xmlns:v="urn:schemas-microsoft-com:vml" xmlns:wp14="http://schemas.microsoft.com/office/word/2010/wordprocessingDrawing" xmlns:wp="http://schemas.openxmlformats.org/drawingml/2006/wordprocessingDrawing" xmlns:w10="urn:schemas-microsoft-com:office:word" xmlns:w="http://schemas.openxmlformats.org/wordprocessingml/2006/main" xmlns:w14="http://schemas.microsoft.com/office/word/2010/wordml" xmlns:w15="http://schemas.microsoft.com/office/word/2012/wordml" xmlns:w16se="http://schemas.microsoft.com/office/word/2015/wordml/symex" xmlns:wpg="http://schemas.microsoft.com/office/word/2010/wordprocessingGroup" xmlns:wpi="http://schemas.microsoft.com/office/word/2010/wordprocessingInk" xmlns:wne="http://schemas.microsoft.com/office/word/2006/wordml" xmlns:wps="http://schemas.microsoft.com/office/word/2010/wordprocessingShape" mc:Ignorable="w14 w15 w16se wp14">
+<w:numbering xmlns:wpc="http://schemas.microsoft.com/office/word/2010/wordprocessingCanvas" xmlns:cx="http://schemas.microsoft.com/office/drawing/2014/chartex" xmlns:cx1="http://schemas.microsoft.com/office/drawing/2015/9/8/chartex" xmlns:cx2="http://schemas.microsoft.com/office/drawing/2015/10/21/chartex" xmlns:cx3="http://schemas.microsoft.com/office/drawing/2016/5/9/chartex" xmlns:cx4="http://schemas.microsoft.com/office/drawing/2016/5/10/chartex" xmlns:cx5="http://schemas.microsoft.com/office/drawing/2016/5/11/chartex" xmlns:cx6="http://schemas.microsoft.com/office/drawing/2016/5/12/chartex" xmlns:cx7="http://schemas.microsoft.com/office/drawing/2016/5/13/chartex" xmlns:cx8="http://schemas.microsoft.com/office/drawing/2016/5/14/chartex" xmlns:mc="http://schemas.openxmlformats.org/markup-compatibility/2006" xmlns:aink="http://schemas.microsoft.com/office/drawing/2016/ink" xmlns:am3d="http://schemas.microsoft.com/office/drawing/2017/model3d" xmlns:o="urn:schemas-microsoft-com:office:office" xmlns:oel="http://schemas.microsoft.com/office/2019/extlst" xmlns:r="http://schemas.openxmlformats.org/officeDocument/2006/relationships" xmlns:m="http://schemas.openxmlformats.org/officeDocument/2006/math" xmlns:v="urn:schemas-microsoft-com:vml" xmlns:wp14="http://schemas.microsoft.com/office/word/2010/wordprocessingDrawing" xmlns:wp="http://schemas.openxmlformats.org/drawingml/2006/wordprocessingDrawing" xmlns:w10="urn:schemas-microsoft-com:office:word" xmlns:w="http://schemas.openxmlformats.org/wordprocessingml/2006/main" xmlns:w14="http://schemas.microsoft.com/office/word/2010/wordml" xmlns:w15="http://schemas.microsoft.com/office/word/2012/wordml" xmlns:w16cex="http://schemas.microsoft.com/office/word/2018/wordml/cex" xmlns:w16cid="http://schemas.microsoft.com/office/word/2016/wordml/cid" xmlns:w16="http://schemas.microsoft.com/office/word/2018/wordml" xmlns:w16sdtdh="http://schemas.microsoft.com/office/word/2020/wordml/sdtdatahash" xmlns:w16se="http://schemas.microsoft.com/office/word/2015/wordml/symex" xmlns:wpg="http://schemas.microsoft.com/office/word/2010/wordprocessingGroup" xmlns:wpi="http://schemas.microsoft.com/office/word/2010/wordprocessingInk" xmlns:wne="http://schemas.microsoft.com/office/word/2006/wordml" xmlns:wps="http://schemas.microsoft.com/office/word/2010/wordprocessingShape" mc:Ignorable="w14 w15 w16se w16cid w16 w16cex w16sdtdh wp14">
   <w:abstractNum w:abstractNumId="0" w15:restartNumberingAfterBreak="0">
     <w:nsid w:val="0B06198C"/>
     <w:multiLevelType w:val="hybridMultilevel"/>
@@ -3039,23 +4044,23 @@
       </w:rPr>
     </w:lvl>
   </w:abstractNum>
-  <w:num w:numId="1">
+  <w:num w:numId="1" w16cid:durableId="1840388071">
     <w:abstractNumId w:val="1"/>
   </w:num>
-  <w:num w:numId="2">
+  <w:num w:numId="2" w16cid:durableId="2137484460">
     <w:abstractNumId w:val="2"/>
   </w:num>
-  <w:num w:numId="3">
+  <w:num w:numId="3" w16cid:durableId="1002703963">
     <w:abstractNumId w:val="3"/>
   </w:num>
-  <w:num w:numId="4">
+  <w:num w:numId="4" w16cid:durableId="1058018033">
     <w:abstractNumId w:val="0"/>
   </w:num>
 </w:numbering>
 </file>
 
 <file path=word/styles.xml><?xml version="1.0" encoding="utf-8"?>
-<w:styles xmlns:mc="http://schemas.openxmlformats.org/markup-compatibility/2006" xmlns:r="http://schemas.openxmlformats.org/officeDocument/2006/relationships" xmlns:w="http://schemas.openxmlformats.org/wordprocessingml/2006/main" xmlns:w14="http://schemas.microsoft.com/office/word/2010/wordml" xmlns:w15="http://schemas.microsoft.com/office/word/2012/wordml" xmlns:w16se="http://schemas.microsoft.com/office/word/2015/wordml/symex" mc:Ignorable="w14 w15 w16se">
+<w:styles xmlns:mc="http://schemas.openxmlformats.org/markup-compatibility/2006" xmlns:r="http://schemas.openxmlformats.org/officeDocument/2006/relationships" xmlns:w="http://schemas.openxmlformats.org/wordprocessingml/2006/main" xmlns:w14="http://schemas.microsoft.com/office/word/2010/wordml" xmlns:w15="http://schemas.microsoft.com/office/word/2012/wordml" xmlns:w16cex="http://schemas.microsoft.com/office/word/2018/wordml/cex" xmlns:w16cid="http://schemas.microsoft.com/office/word/2016/wordml/cid" xmlns:w16="http://schemas.microsoft.com/office/word/2018/wordml" xmlns:w16sdtdh="http://schemas.microsoft.com/office/word/2020/wordml/sdtdatahash" xmlns:w16se="http://schemas.microsoft.com/office/word/2015/wordml/symex" mc:Ignorable="w14 w15 w16se w16cid w16 w16cex w16sdtdh">
   <w:docDefaults>
     <w:rPrDefault>
       <w:rPr>
@@ -3071,7 +4076,7 @@
       </w:pPr>
     </w:pPrDefault>
   </w:docDefaults>
-  <w:latentStyles w:defLockedState="0" w:defUIPriority="99" w:defSemiHidden="0" w:defUnhideWhenUsed="0" w:defQFormat="0" w:count="371">
+  <w:latentStyles w:defLockedState="0" w:defUIPriority="99" w:defSemiHidden="0" w:defUnhideWhenUsed="0" w:defQFormat="0" w:count="376">
     <w:lsdException w:name="Normal" w:uiPriority="0" w:qFormat="1"/>
     <w:lsdException w:name="heading 1" w:uiPriority="9" w:qFormat="1"/>
     <w:lsdException w:name="heading 2" w:semiHidden="1" w:uiPriority="9" w:unhideWhenUsed="1" w:qFormat="1"/>
@@ -3443,6 +4448,11 @@
     <w:lsdException w:name="List Table 5 Dark Accent 6" w:uiPriority="50"/>
     <w:lsdException w:name="List Table 6 Colorful Accent 6" w:uiPriority="51"/>
     <w:lsdException w:name="List Table 7 Colorful Accent 6" w:uiPriority="52"/>
+    <w:lsdException w:name="Mention" w:semiHidden="1" w:unhideWhenUsed="1"/>
+    <w:lsdException w:name="Smart Hyperlink" w:semiHidden="1" w:unhideWhenUsed="1"/>
+    <w:lsdException w:name="Hashtag" w:semiHidden="1" w:unhideWhenUsed="1"/>
+    <w:lsdException w:name="Unresolved Mention" w:semiHidden="1" w:unhideWhenUsed="1"/>
+    <w:lsdException w:name="Smart Link" w:semiHidden="1" w:unhideWhenUsed="1"/>
   </w:latentStyles>
   <w:style w:type="paragraph" w:default="1" w:styleId="Normalny">
     <w:name w:val="Normal"/>

</xml_diff>

<commit_message>
add 3.2.3. detection objects section
</commit_message>
<xml_diff>
--- a/docs/Raport.docx
+++ b/docs/Raport.docx
@@ -1,6 +1,6 @@
 
 <file path=word/document.xml><?xml version="1.0" encoding="utf-8"?>
-<w:document xmlns:wpc="http://schemas.microsoft.com/office/word/2010/wordprocessingCanvas" xmlns:cx="http://schemas.microsoft.com/office/drawing/2014/chartex" xmlns:cx1="http://schemas.microsoft.com/office/drawing/2015/9/8/chartex" xmlns:cx2="http://schemas.microsoft.com/office/drawing/2015/10/21/chartex" xmlns:cx3="http://schemas.microsoft.com/office/drawing/2016/5/9/chartex" xmlns:cx4="http://schemas.microsoft.com/office/drawing/2016/5/10/chartex" xmlns:cx5="http://schemas.microsoft.com/office/drawing/2016/5/11/chartex" xmlns:cx6="http://schemas.microsoft.com/office/drawing/2016/5/12/chartex" xmlns:cx7="http://schemas.microsoft.com/office/drawing/2016/5/13/chartex" xmlns:cx8="http://schemas.microsoft.com/office/drawing/2016/5/14/chartex" xmlns:mc="http://schemas.openxmlformats.org/markup-compatibility/2006" xmlns:aink="http://schemas.microsoft.com/office/drawing/2016/ink" xmlns:am3d="http://schemas.microsoft.com/office/drawing/2017/model3d" xmlns:o="urn:schemas-microsoft-com:office:office" xmlns:oel="http://schemas.microsoft.com/office/2019/extlst" xmlns:r="http://schemas.openxmlformats.org/officeDocument/2006/relationships" xmlns:m="http://schemas.openxmlformats.org/officeDocument/2006/math" xmlns:v="urn:schemas-microsoft-com:vml" xmlns:wp14="http://schemas.microsoft.com/office/word/2010/wordprocessingDrawing" xmlns:wp="http://schemas.openxmlformats.org/drawingml/2006/wordprocessingDrawing" xmlns:w10="urn:schemas-microsoft-com:office:word" xmlns:w="http://schemas.openxmlformats.org/wordprocessingml/2006/main" xmlns:w14="http://schemas.microsoft.com/office/word/2010/wordml" xmlns:w15="http://schemas.microsoft.com/office/word/2012/wordml" xmlns:w16cex="http://schemas.microsoft.com/office/word/2018/wordml/cex" xmlns:w16cid="http://schemas.microsoft.com/office/word/2016/wordml/cid" xmlns:w16="http://schemas.microsoft.com/office/word/2018/wordml" xmlns:w16sdtdh="http://schemas.microsoft.com/office/word/2020/wordml/sdtdatahash" xmlns:w16se="http://schemas.microsoft.com/office/word/2015/wordml/symex" xmlns:wpg="http://schemas.microsoft.com/office/word/2010/wordprocessingGroup" xmlns:wpi="http://schemas.microsoft.com/office/word/2010/wordprocessingInk" xmlns:wne="http://schemas.microsoft.com/office/word/2006/wordml" xmlns:wps="http://schemas.microsoft.com/office/word/2010/wordprocessingShape" mc:Ignorable="w14 w15 w16se w16cid w16 w16cex w16sdtdh wp14">
+<w:document xmlns:wpc="http://schemas.microsoft.com/office/word/2010/wordprocessingCanvas" xmlns:cx="http://schemas.microsoft.com/office/drawing/2014/chartex" xmlns:cx1="http://schemas.microsoft.com/office/drawing/2015/9/8/chartex" xmlns:mc="http://schemas.openxmlformats.org/markup-compatibility/2006" xmlns:o="urn:schemas-microsoft-com:office:office" xmlns:r="http://schemas.openxmlformats.org/officeDocument/2006/relationships" xmlns:m="http://schemas.openxmlformats.org/officeDocument/2006/math" xmlns:v="urn:schemas-microsoft-com:vml" xmlns:wp14="http://schemas.microsoft.com/office/word/2010/wordprocessingDrawing" xmlns:wp="http://schemas.openxmlformats.org/drawingml/2006/wordprocessingDrawing" xmlns:w10="urn:schemas-microsoft-com:office:word" xmlns:w="http://schemas.openxmlformats.org/wordprocessingml/2006/main" xmlns:w14="http://schemas.microsoft.com/office/word/2010/wordml" xmlns:w15="http://schemas.microsoft.com/office/word/2012/wordml" xmlns:w16se="http://schemas.microsoft.com/office/word/2015/wordml/symex" xmlns:wpg="http://schemas.microsoft.com/office/word/2010/wordprocessingGroup" xmlns:wpi="http://schemas.microsoft.com/office/word/2010/wordprocessingInk" xmlns:wne="http://schemas.microsoft.com/office/word/2006/wordml" xmlns:wps="http://schemas.microsoft.com/office/word/2010/wordprocessingShape" mc:Ignorable="w14 w15 w16se wp14">
   <w:body>
     <w:p>
       <w:pPr>
@@ -1789,33 +1789,6 @@
     </w:p>
     <w:p>
       <w:pPr>
-        <w:jc w:val="center"/>
-        <w:rPr>
-          <w:rFonts w:ascii="Segoe UI" w:hAnsi="Segoe UI" w:cs="Segoe UI"/>
-          <w:sz w:val="24"/>
-        </w:rPr>
-      </w:pPr>
-    </w:p>
-    <w:p>
-      <w:pPr>
-        <w:jc w:val="center"/>
-        <w:rPr>
-          <w:rFonts w:ascii="Segoe UI" w:hAnsi="Segoe UI" w:cs="Segoe UI"/>
-          <w:sz w:val="24"/>
-        </w:rPr>
-      </w:pPr>
-    </w:p>
-    <w:p>
-      <w:pPr>
-        <w:jc w:val="center"/>
-        <w:rPr>
-          <w:rFonts w:ascii="Segoe UI" w:hAnsi="Segoe UI" w:cs="Segoe UI"/>
-          <w:sz w:val="24"/>
-        </w:rPr>
-      </w:pPr>
-    </w:p>
-    <w:p>
-      <w:pPr>
         <w:pStyle w:val="Nagwek1"/>
         <w:numPr>
           <w:ilvl w:val="0"/>
@@ -1832,6 +1805,7 @@
           <w:rFonts w:ascii="Segoe UI" w:hAnsi="Segoe UI" w:cs="Segoe UI"/>
           <w:b/>
         </w:rPr>
+        <w:lastRenderedPageBreak/>
         <w:t>Temat projektu</w:t>
       </w:r>
       <w:bookmarkEnd w:id="0"/>
@@ -2048,15 +2022,17 @@
           <w:rFonts w:ascii="Segoe UI" w:hAnsi="Segoe UI" w:cs="Segoe UI"/>
           <w:sz w:val="24"/>
         </w:rPr>
-        <w:t xml:space="preserve">detekcja </w:t>
-      </w:r>
-      <w:r>
-        <w:rPr>
-          <w:rFonts w:ascii="Segoe UI" w:hAnsi="Segoe UI" w:cs="Segoe UI"/>
-          <w:sz w:val="24"/>
-        </w:rPr>
-        <w:t>obiektów</w:t>
-      </w:r>
+        <w:t xml:space="preserve">detekcja krawędzi metodą </w:t>
+      </w:r>
+      <w:proofErr w:type="spellStart"/>
+      <w:r>
+        <w:rPr>
+          <w:rFonts w:ascii="Segoe UI" w:hAnsi="Segoe UI" w:cs="Segoe UI"/>
+          <w:sz w:val="24"/>
+        </w:rPr>
+        <w:t>Canny</w:t>
+      </w:r>
+      <w:proofErr w:type="spellEnd"/>
       <w:r>
         <w:rPr>
           <w:rFonts w:ascii="Segoe UI" w:hAnsi="Segoe UI" w:cs="Segoe UI"/>
@@ -2079,7 +2055,103 @@
           <w:rFonts w:ascii="Segoe UI" w:hAnsi="Segoe UI" w:cs="Segoe UI"/>
           <w:sz w:val="24"/>
         </w:rPr>
-        <w:t xml:space="preserve"> itp.</w:t>
+        <w:t>,</w:t>
+      </w:r>
+    </w:p>
+    <w:p>
+      <w:pPr>
+        <w:pStyle w:val="Akapitzlist"/>
+        <w:numPr>
+          <w:ilvl w:val="0"/>
+          <w:numId w:val="2"/>
+        </w:numPr>
+        <w:rPr>
+          <w:rFonts w:ascii="Segoe UI" w:hAnsi="Segoe UI" w:cs="Segoe UI"/>
+          <w:sz w:val="24"/>
+        </w:rPr>
+      </w:pPr>
+      <w:r>
+        <w:rPr>
+          <w:rFonts w:ascii="Segoe UI" w:hAnsi="Segoe UI" w:cs="Segoe UI"/>
+          <w:sz w:val="24"/>
+        </w:rPr>
+        <w:t xml:space="preserve">morfologiczne domknięcie krawędzi </w:t>
+      </w:r>
+      <w:hyperlink r:id="rId11" w:anchor="Operacje_morfologiczne" w:history="1">
+        <w:r>
+          <w:rPr>
+            <w:rStyle w:val="Hipercze"/>
+            <w:rFonts w:ascii="Segoe UI" w:hAnsi="Segoe UI" w:cs="Segoe UI"/>
+            <w:sz w:val="24"/>
+          </w:rPr>
+          <w:t>[4]</w:t>
+        </w:r>
+      </w:hyperlink>
+      <w:r>
+        <w:rPr>
+          <w:rFonts w:ascii="Segoe UI" w:hAnsi="Segoe UI" w:cs="Segoe UI"/>
+          <w:sz w:val="24"/>
+        </w:rPr>
+        <w:t>,</w:t>
+      </w:r>
+    </w:p>
+    <w:p>
+      <w:pPr>
+        <w:pStyle w:val="Akapitzlist"/>
+        <w:numPr>
+          <w:ilvl w:val="0"/>
+          <w:numId w:val="2"/>
+        </w:numPr>
+        <w:rPr>
+          <w:rFonts w:ascii="Segoe UI" w:hAnsi="Segoe UI" w:cs="Segoe UI"/>
+          <w:sz w:val="24"/>
+        </w:rPr>
+      </w:pPr>
+      <w:r>
+        <w:rPr>
+          <w:rFonts w:ascii="Segoe UI" w:hAnsi="Segoe UI" w:cs="Segoe UI"/>
+          <w:sz w:val="24"/>
+        </w:rPr>
+        <w:t xml:space="preserve">detekcja </w:t>
+      </w:r>
+      <w:r>
+        <w:rPr>
+          <w:rFonts w:ascii="Segoe UI" w:hAnsi="Segoe UI" w:cs="Segoe UI"/>
+          <w:sz w:val="24"/>
+        </w:rPr>
+        <w:t>obiektów</w:t>
+      </w:r>
+      <w:r>
+        <w:rPr>
+          <w:rFonts w:ascii="Segoe UI" w:hAnsi="Segoe UI" w:cs="Segoe UI"/>
+          <w:sz w:val="24"/>
+        </w:rPr>
+        <w:t xml:space="preserve"> </w:t>
+      </w:r>
+      <w:hyperlink r:id="rId12" w:history="1">
+        <w:r>
+          <w:rPr>
+            <w:rStyle w:val="Hipercze"/>
+            <w:rFonts w:ascii="Segoe UI" w:hAnsi="Segoe UI" w:cs="Segoe UI"/>
+            <w:sz w:val="24"/>
+          </w:rPr>
+          <w:t>[5</w:t>
+        </w:r>
+        <w:r>
+          <w:rPr>
+            <w:rStyle w:val="Hipercze"/>
+            <w:rFonts w:ascii="Segoe UI" w:hAnsi="Segoe UI" w:cs="Segoe UI"/>
+            <w:sz w:val="24"/>
+          </w:rPr>
+          <w:t>]</w:t>
+        </w:r>
+      </w:hyperlink>
+      <w:r>
+        <w:rPr>
+          <w:rFonts w:ascii="Segoe UI" w:hAnsi="Segoe UI" w:cs="Segoe UI"/>
+          <w:sz w:val="24"/>
+        </w:rPr>
+        <w:t>.</w:t>
       </w:r>
     </w:p>
     <w:p>
@@ -2214,7 +2286,51 @@
           <w:sz w:val="24"/>
           <w:szCs w:val="24"/>
         </w:rPr>
-        <w:t xml:space="preserve"> gładki wykonany z gumy lub papieru w kolorze białym.</w:t>
+        <w:t xml:space="preserve"> gładki wykonany z gumy lub papieru w kolorze białym</w:t>
+      </w:r>
+      <w:r>
+        <w:rPr>
+          <w:rFonts w:ascii="Segoe UI" w:eastAsia="Times New Roman" w:hAnsi="Segoe UI" w:cs="Segoe UI"/>
+          <w:sz w:val="24"/>
+          <w:szCs w:val="24"/>
+        </w:rPr>
+        <w:t xml:space="preserve"> (</w:t>
+      </w:r>
+      <w:r>
+        <w:rPr>
+          <w:rFonts w:ascii="Segoe UI" w:eastAsia="Times New Roman" w:hAnsi="Segoe UI" w:cs="Segoe UI"/>
+          <w:i/>
+          <w:sz w:val="24"/>
+          <w:szCs w:val="24"/>
+        </w:rPr>
+        <w:t>#</w:t>
+      </w:r>
+      <w:proofErr w:type="spellStart"/>
+      <w:r>
+        <w:rPr>
+          <w:rFonts w:ascii="Segoe UI" w:eastAsia="Times New Roman" w:hAnsi="Segoe UI" w:cs="Segoe UI"/>
+          <w:i/>
+          <w:sz w:val="24"/>
+          <w:szCs w:val="24"/>
+        </w:rPr>
+        <w:t>ffffff</w:t>
+      </w:r>
+      <w:proofErr w:type="spellEnd"/>
+      <w:r>
+        <w:rPr>
+          <w:rFonts w:ascii="Segoe UI" w:eastAsia="Times New Roman" w:hAnsi="Segoe UI" w:cs="Segoe UI"/>
+          <w:sz w:val="24"/>
+          <w:szCs w:val="24"/>
+        </w:rPr>
+        <w:t xml:space="preserve"> w systemie heksadecymalnym)</w:t>
+      </w:r>
+      <w:r>
+        <w:rPr>
+          <w:rFonts w:ascii="Segoe UI" w:eastAsia="Times New Roman" w:hAnsi="Segoe UI" w:cs="Segoe UI"/>
+          <w:sz w:val="24"/>
+          <w:szCs w:val="24"/>
+        </w:rPr>
+        <w:t>.</w:t>
       </w:r>
     </w:p>
     <w:p>
@@ -2379,7 +2495,6 @@
           <w:rFonts w:ascii="Segoe UI" w:eastAsia="Times New Roman" w:hAnsi="Segoe UI" w:cs="Segoe UI"/>
           <w:b/>
         </w:rPr>
-        <w:lastRenderedPageBreak/>
         <w:t>3.1.3. Oświetlenie</w:t>
       </w:r>
       <w:bookmarkEnd w:id="6"/>
@@ -2514,6 +2629,7 @@
           <w:rFonts w:ascii="Segoe UI" w:eastAsia="Times New Roman" w:hAnsi="Segoe UI" w:cs="Segoe UI"/>
           <w:b/>
         </w:rPr>
+        <w:lastRenderedPageBreak/>
         <w:t>3.1.4. Przedmioty</w:t>
       </w:r>
       <w:bookmarkEnd w:id="7"/>
@@ -2701,7 +2817,9 @@
       <w:r>
         <w:rPr>
           <w:rFonts w:ascii="Segoe UI" w:hAnsi="Segoe UI" w:cs="Segoe UI"/>
-          <w:sz w:val="24"/>
+          <w:noProof/>
+          <w:sz w:val="24"/>
+          <w:lang w:val="en-US"/>
         </w:rPr>
         <w:drawing>
           <wp:inline distT="0" distB="0" distL="0" distR="0" wp14:anchorId="6EF0AFD0" wp14:editId="194ADA88">
@@ -2719,7 +2837,7 @@
                     <pic:cNvPicPr/>
                   </pic:nvPicPr>
                   <pic:blipFill>
-                    <a:blip r:embed="rId11"/>
+                    <a:blip r:embed="rId13"/>
                     <a:stretch>
                       <a:fillRect/>
                     </a:stretch>
@@ -2759,113 +2877,195 @@
       <w:bookmarkEnd w:id="9"/>
     </w:p>
     <w:p>
-      <w:r>
-        <w:t xml:space="preserve">Program umożliwia przechwytywanie obrazu z kamery, lub w celach testowych oraz rozwojowych, odtworzenie pliku wideo ze wskazanej </w:t>
-      </w:r>
-      <w:r>
-        <w:t>ścieżki</w:t>
-      </w:r>
-      <w:r>
-        <w:t xml:space="preserve">. Do przechwytywania obrazu wykorzystujemy klasę </w:t>
-      </w:r>
-      <w:r>
-        <w:rPr>
+      <w:pPr>
+        <w:rPr>
+          <w:rFonts w:ascii="Segoe UI" w:hAnsi="Segoe UI" w:cs="Segoe UI"/>
+          <w:sz w:val="24"/>
+          <w:szCs w:val="24"/>
+        </w:rPr>
+      </w:pPr>
+      <w:r>
+        <w:rPr>
+          <w:rFonts w:ascii="Segoe UI" w:hAnsi="Segoe UI" w:cs="Segoe UI"/>
+          <w:sz w:val="24"/>
+          <w:szCs w:val="24"/>
+        </w:rPr>
+        <w:t xml:space="preserve">Program umożliwia przechwytywanie obrazu z kamery, lub w celach testowych oraz rozwojowych, odtworzenie pliku wideo ze wskazanej ścieżki. Do przechwytywania obrazu wykorzystujemy klasę </w:t>
+      </w:r>
+      <w:r>
+        <w:rPr>
+          <w:rFonts w:ascii="Segoe UI" w:hAnsi="Segoe UI" w:cs="Segoe UI"/>
           <w:i/>
           <w:iCs/>
-        </w:rPr>
-        <w:t>VideoCapture</w:t>
-      </w:r>
-      <w:r>
-        <w:rPr>
+          <w:sz w:val="24"/>
+          <w:szCs w:val="24"/>
+        </w:rPr>
+        <w:t xml:space="preserve">VideoCapture </w:t>
+      </w:r>
+      <w:r>
+        <w:rPr>
+          <w:rFonts w:ascii="Segoe UI" w:hAnsi="Segoe UI" w:cs="Segoe UI"/>
+          <w:sz w:val="24"/>
+          <w:szCs w:val="24"/>
+        </w:rPr>
+        <w:t xml:space="preserve">z biblioteki </w:t>
+      </w:r>
+      <w:r>
+        <w:rPr>
+          <w:rFonts w:ascii="Segoe UI" w:hAnsi="Segoe UI" w:cs="Segoe UI"/>
           <w:i/>
           <w:iCs/>
-        </w:rPr>
-        <w:t xml:space="preserve"> </w:t>
-      </w:r>
-      <w:r>
-        <w:t xml:space="preserve">z biblioteki </w:t>
-      </w:r>
-      <w:r>
-        <w:rPr>
+          <w:sz w:val="24"/>
+          <w:szCs w:val="24"/>
+        </w:rPr>
+        <w:t>OpenCV</w:t>
+      </w:r>
+      <w:r>
+        <w:rPr>
+          <w:rFonts w:ascii="Segoe UI" w:hAnsi="Segoe UI" w:cs="Segoe UI"/>
+          <w:sz w:val="24"/>
+          <w:szCs w:val="24"/>
+        </w:rPr>
+        <w:t xml:space="preserve">. </w:t>
+      </w:r>
+      <w:r>
+        <w:rPr>
+          <w:rFonts w:ascii="Segoe UI" w:hAnsi="Segoe UI" w:cs="Segoe UI"/>
+          <w:sz w:val="24"/>
+          <w:szCs w:val="24"/>
+        </w:rPr>
+        <w:br/>
+      </w:r>
+      <w:r>
+        <w:rPr>
+          <w:rFonts w:ascii="Segoe UI" w:hAnsi="Segoe UI" w:cs="Segoe UI"/>
+          <w:sz w:val="24"/>
+          <w:szCs w:val="24"/>
+        </w:rPr>
+        <w:t xml:space="preserve">W programie </w:t>
+      </w:r>
+      <w:r>
+        <w:rPr>
+          <w:rFonts w:ascii="Segoe UI" w:hAnsi="Segoe UI" w:cs="Segoe UI"/>
+          <w:sz w:val="24"/>
+          <w:szCs w:val="24"/>
+        </w:rPr>
+        <w:t xml:space="preserve">wykorzystujemy konstruktor klasy </w:t>
+      </w:r>
+      <w:r>
+        <w:rPr>
+          <w:rFonts w:ascii="Segoe UI" w:hAnsi="Segoe UI" w:cs="Segoe UI"/>
           <w:i/>
           <w:iCs/>
-        </w:rPr>
-        <w:t>OpenCV</w:t>
-      </w:r>
-      <w:r>
-        <w:t xml:space="preserve">. </w:t>
-      </w:r>
-      <w:r>
+          <w:sz w:val="24"/>
+          <w:szCs w:val="24"/>
+        </w:rPr>
+        <w:t>VideoCapture,</w:t>
+      </w:r>
+      <w:r>
+        <w:rPr>
+          <w:rFonts w:ascii="Segoe UI" w:hAnsi="Segoe UI" w:cs="Segoe UI"/>
+          <w:sz w:val="24"/>
+          <w:szCs w:val="24"/>
+        </w:rPr>
+        <w:t xml:space="preserve"> który pozwala na przekazanie jako argument indeks urządzenia, z którego chcemy przechwytywać obraz, lub ścieżkę do pliku z nagranym materiałem wideo.</w:t>
+      </w:r>
+      <w:r>
+        <w:rPr>
+          <w:rFonts w:ascii="Segoe UI" w:hAnsi="Segoe UI" w:cs="Segoe UI"/>
+          <w:sz w:val="24"/>
+          <w:szCs w:val="24"/>
+        </w:rPr>
         <w:br/>
       </w:r>
       <w:r>
-        <w:t xml:space="preserve">W programie </w:t>
-      </w:r>
-      <w:r>
-        <w:t xml:space="preserve">wykorzystujemy konstruktor klasy </w:t>
-      </w:r>
-      <w:r>
-        <w:rPr>
+        <w:rPr>
+          <w:rFonts w:ascii="Segoe UI" w:hAnsi="Segoe UI" w:cs="Segoe UI"/>
+          <w:sz w:val="24"/>
+          <w:szCs w:val="24"/>
+        </w:rPr>
+        <w:t>Po p</w:t>
+      </w:r>
+      <w:r>
+        <w:rPr>
+          <w:rFonts w:ascii="Segoe UI" w:hAnsi="Segoe UI" w:cs="Segoe UI"/>
+          <w:sz w:val="24"/>
+          <w:szCs w:val="24"/>
+        </w:rPr>
+        <w:t>omyśln</w:t>
+      </w:r>
+      <w:r>
+        <w:rPr>
+          <w:rFonts w:ascii="Segoe UI" w:hAnsi="Segoe UI" w:cs="Segoe UI"/>
+          <w:sz w:val="24"/>
+          <w:szCs w:val="24"/>
+        </w:rPr>
+        <w:t>ym</w:t>
+      </w:r>
+      <w:r>
+        <w:rPr>
+          <w:rFonts w:ascii="Segoe UI" w:hAnsi="Segoe UI" w:cs="Segoe UI"/>
+          <w:sz w:val="24"/>
+          <w:szCs w:val="24"/>
+        </w:rPr>
+        <w:t xml:space="preserve"> utworzeni</w:t>
+      </w:r>
+      <w:r>
+        <w:rPr>
+          <w:rFonts w:ascii="Segoe UI" w:hAnsi="Segoe UI" w:cs="Segoe UI"/>
+          <w:sz w:val="24"/>
+          <w:szCs w:val="24"/>
+        </w:rPr>
+        <w:t>u</w:t>
+      </w:r>
+      <w:r>
+        <w:rPr>
+          <w:rFonts w:ascii="Segoe UI" w:hAnsi="Segoe UI" w:cs="Segoe UI"/>
+          <w:sz w:val="24"/>
+          <w:szCs w:val="24"/>
+        </w:rPr>
+        <w:t xml:space="preserve"> instancji klasy </w:t>
+      </w:r>
+      <w:r>
+        <w:rPr>
+          <w:rFonts w:ascii="Segoe UI" w:hAnsi="Segoe UI" w:cs="Segoe UI"/>
           <w:i/>
           <w:iCs/>
-        </w:rPr>
-        <w:t>VideoCapture</w:t>
-      </w:r>
-      <w:r>
-        <w:rPr>
-          <w:i/>
-          <w:iCs/>
-        </w:rPr>
-        <w:t>,</w:t>
-      </w:r>
-      <w:r>
-        <w:t xml:space="preserve"> który pozwala na przekazanie jako argument indeks urządzenia, z którego chcemy przechwytywać obraz, lub ścieżkę do pliku z nagranym materiałem wideo.</w:t>
-      </w:r>
-      <w:r>
-        <w:br/>
-      </w:r>
-      <w:r>
-        <w:t>Po p</w:t>
-      </w:r>
-      <w:r>
-        <w:t>omyśln</w:t>
-      </w:r>
-      <w:r>
-        <w:t>ym</w:t>
-      </w:r>
-      <w:r>
-        <w:t xml:space="preserve"> utworzeni</w:t>
-      </w:r>
-      <w:r>
-        <w:t>u</w:t>
-      </w:r>
-      <w:r>
-        <w:t xml:space="preserve"> instancji klasy </w:t>
-      </w:r>
-      <w:r>
-        <w:rPr>
-          <w:i/>
-          <w:iCs/>
-        </w:rPr>
-        <w:t>VideoCapture</w:t>
-      </w:r>
-      <w:r>
-        <w:rPr>
-          <w:i/>
-          <w:iCs/>
-        </w:rPr>
-        <w:t xml:space="preserve"> </w:t>
-      </w:r>
-      <w:r>
+          <w:sz w:val="24"/>
+          <w:szCs w:val="24"/>
+        </w:rPr>
+        <w:t xml:space="preserve">VideoCapture </w:t>
+      </w:r>
+      <w:r>
+        <w:rPr>
+          <w:rFonts w:ascii="Segoe UI" w:hAnsi="Segoe UI" w:cs="Segoe UI"/>
+          <w:sz w:val="24"/>
+          <w:szCs w:val="24"/>
+        </w:rPr>
         <w:t>zmniejszamy rozdzielczość przetwarzanego obrazu do</w:t>
       </w:r>
       <w:r>
+        <w:rPr>
+          <w:rFonts w:ascii="Segoe UI" w:hAnsi="Segoe UI" w:cs="Segoe UI"/>
+          <w:sz w:val="24"/>
+          <w:szCs w:val="24"/>
+        </w:rPr>
         <w:t xml:space="preserve"> rozmiaru</w:t>
       </w:r>
       <w:r>
+        <w:rPr>
+          <w:rFonts w:ascii="Segoe UI" w:hAnsi="Segoe UI" w:cs="Segoe UI"/>
+          <w:sz w:val="24"/>
+          <w:szCs w:val="24"/>
+        </w:rPr>
         <w:t xml:space="preserve"> 480x320 pixeli</w:t>
       </w:r>
       <w:r>
+        <w:rPr>
+          <w:rFonts w:ascii="Segoe UI" w:hAnsi="Segoe UI" w:cs="Segoe UI"/>
+          <w:sz w:val="24"/>
+          <w:szCs w:val="24"/>
+        </w:rPr>
         <w:t>, który pozwala uzyskać większą wydajność programu, oraz w zupełności wystarcza do poprawnej identyfikacji obiektów.</w:t>
       </w:r>
     </w:p>
@@ -2905,7 +3105,9 @@
       <w:r>
         <w:rPr>
           <w:rFonts w:ascii="Segoe UI" w:hAnsi="Segoe UI" w:cs="Segoe UI"/>
-          <w:sz w:val="24"/>
+          <w:noProof/>
+          <w:sz w:val="24"/>
+          <w:lang w:val="en-US"/>
         </w:rPr>
         <w:drawing>
           <wp:inline distT="0" distB="0" distL="0" distR="0" wp14:anchorId="66D34740" wp14:editId="0A56F1FE">
@@ -2923,7 +3125,7 @@
                     <pic:cNvPicPr/>
                   </pic:nvPicPr>
                   <pic:blipFill>
-                    <a:blip r:embed="rId12"/>
+                    <a:blip r:embed="rId14"/>
                     <a:stretch>
                       <a:fillRect/>
                     </a:stretch>
@@ -2945,376 +3147,684 @@
       </w:r>
     </w:p>
     <w:p>
-      <w:r>
-        <w:t>W pierwszym kroku</w:t>
-      </w:r>
-      <w:r>
-        <w:t xml:space="preserve"> zamieniamy kolorową ramkę na odcienie szarości, przy użyciu funkcji </w:t>
-      </w:r>
-      <w:r>
-        <w:rPr>
+      <w:pPr>
+        <w:rPr>
+          <w:rFonts w:ascii="Segoe UI" w:hAnsi="Segoe UI" w:cs="Segoe UI"/>
+          <w:sz w:val="24"/>
+          <w:szCs w:val="24"/>
+        </w:rPr>
+      </w:pPr>
+      <w:r>
+        <w:rPr>
+          <w:rFonts w:ascii="Segoe UI" w:hAnsi="Segoe UI" w:cs="Segoe UI"/>
+          <w:sz w:val="24"/>
+          <w:szCs w:val="24"/>
+        </w:rPr>
+        <w:t xml:space="preserve">W pierwszym kroku zamieniamy kolorową ramkę na odcienie szarości, przy użyciu funkcji </w:t>
+      </w:r>
+      <w:r>
+        <w:rPr>
+          <w:rFonts w:ascii="Segoe UI" w:hAnsi="Segoe UI" w:cs="Segoe UI"/>
           <w:i/>
           <w:iCs/>
+          <w:sz w:val="24"/>
+          <w:szCs w:val="24"/>
         </w:rPr>
         <w:t>cvtColor</w:t>
       </w:r>
       <w:r>
+        <w:rPr>
+          <w:rFonts w:ascii="Segoe UI" w:hAnsi="Segoe UI" w:cs="Segoe UI"/>
+          <w:sz w:val="24"/>
+          <w:szCs w:val="24"/>
+        </w:rPr>
         <w:t xml:space="preserve"> z biblioteki </w:t>
       </w:r>
       <w:r>
         <w:rPr>
+          <w:rFonts w:ascii="Segoe UI" w:hAnsi="Segoe UI" w:cs="Segoe UI"/>
           <w:i/>
           <w:iCs/>
+          <w:sz w:val="24"/>
+          <w:szCs w:val="24"/>
         </w:rPr>
         <w:t>OpenCV</w:t>
       </w:r>
       <w:r>
+        <w:rPr>
+          <w:rFonts w:ascii="Segoe UI" w:hAnsi="Segoe UI" w:cs="Segoe UI"/>
+          <w:sz w:val="24"/>
+          <w:szCs w:val="24"/>
+        </w:rPr>
         <w:t>.</w:t>
       </w:r>
       <w:r>
+        <w:rPr>
+          <w:rFonts w:ascii="Segoe UI" w:hAnsi="Segoe UI" w:cs="Segoe UI"/>
+          <w:sz w:val="24"/>
+          <w:szCs w:val="24"/>
+        </w:rPr>
         <w:br/>
         <w:t xml:space="preserve">Następnie stosujemy filtr Gaussa korzystając z metody </w:t>
       </w:r>
       <w:r>
         <w:rPr>
+          <w:rFonts w:ascii="Segoe UI" w:hAnsi="Segoe UI" w:cs="Segoe UI"/>
           <w:i/>
           <w:iCs/>
+          <w:sz w:val="24"/>
+          <w:szCs w:val="24"/>
         </w:rPr>
         <w:t>GausianBlur</w:t>
       </w:r>
       <w:r>
+        <w:rPr>
+          <w:rFonts w:ascii="Segoe UI" w:hAnsi="Segoe UI" w:cs="Segoe UI"/>
+          <w:sz w:val="24"/>
+          <w:szCs w:val="24"/>
+        </w:rPr>
         <w:t xml:space="preserve"> z biblioteki </w:t>
       </w:r>
       <w:r>
         <w:rPr>
+          <w:rFonts w:ascii="Segoe UI" w:hAnsi="Segoe UI" w:cs="Segoe UI"/>
           <w:i/>
           <w:iCs/>
+          <w:sz w:val="24"/>
+          <w:szCs w:val="24"/>
         </w:rPr>
         <w:t>OpenCV</w:t>
       </w:r>
       <w:r>
+        <w:rPr>
+          <w:rFonts w:ascii="Segoe UI" w:hAnsi="Segoe UI" w:cs="Segoe UI"/>
+          <w:sz w:val="24"/>
+          <w:szCs w:val="24"/>
+        </w:rPr>
         <w:t xml:space="preserve">, dzięki czemu redukujemy szumy oraz niepotrzebne szczegóły na klatce obrazu. Za pomocą parametru </w:t>
       </w:r>
       <w:r>
         <w:rPr>
+          <w:rFonts w:ascii="Segoe UI" w:hAnsi="Segoe UI" w:cs="Segoe UI"/>
           <w:i/>
           <w:iCs/>
+          <w:sz w:val="24"/>
+          <w:szCs w:val="24"/>
         </w:rPr>
         <w:t>ksize</w:t>
       </w:r>
       <w:r>
+        <w:rPr>
+          <w:rFonts w:ascii="Segoe UI" w:hAnsi="Segoe UI" w:cs="Segoe UI"/>
+          <w:sz w:val="24"/>
+          <w:szCs w:val="24"/>
+        </w:rPr>
         <w:t xml:space="preserve"> definiujemy wysokość i szerokość jądra na 5, a odchylenie standardowe w obu osiach (</w:t>
       </w:r>
       <w:r>
         <w:rPr>
+          <w:rFonts w:ascii="Segoe UI" w:hAnsi="Segoe UI" w:cs="Segoe UI"/>
           <w:i/>
           <w:iCs/>
+          <w:sz w:val="24"/>
+          <w:szCs w:val="24"/>
         </w:rPr>
         <w:t>sigmaX</w:t>
       </w:r>
       <w:r>
+        <w:rPr>
+          <w:rFonts w:ascii="Segoe UI" w:hAnsi="Segoe UI" w:cs="Segoe UI"/>
+          <w:sz w:val="24"/>
+          <w:szCs w:val="24"/>
+        </w:rPr>
         <w:t xml:space="preserve"> i </w:t>
       </w:r>
       <w:r>
         <w:rPr>
+          <w:rFonts w:ascii="Segoe UI" w:hAnsi="Segoe UI" w:cs="Segoe UI"/>
           <w:i/>
           <w:iCs/>
+          <w:sz w:val="24"/>
+          <w:szCs w:val="24"/>
         </w:rPr>
         <w:t>sigmaY</w:t>
       </w:r>
       <w:r>
+        <w:rPr>
+          <w:rFonts w:ascii="Segoe UI" w:hAnsi="Segoe UI" w:cs="Segoe UI"/>
+          <w:sz w:val="24"/>
+          <w:szCs w:val="24"/>
+        </w:rPr>
         <w:t xml:space="preserve">) </w:t>
       </w:r>
       <w:r>
+        <w:rPr>
+          <w:rFonts w:ascii="Segoe UI" w:hAnsi="Segoe UI" w:cs="Segoe UI"/>
+          <w:sz w:val="24"/>
+          <w:szCs w:val="24"/>
+        </w:rPr>
         <w:t>na 1.</w:t>
       </w:r>
       <w:r>
+        <w:rPr>
+          <w:rFonts w:ascii="Segoe UI" w:hAnsi="Segoe UI" w:cs="Segoe UI"/>
+          <w:sz w:val="24"/>
+          <w:szCs w:val="24"/>
+        </w:rPr>
         <w:br/>
         <w:t xml:space="preserve">Ostatnim wspólnym krokiem w transformacji obrazu dla wszystkich typów obiektów jest detekcja krawędzi algorytmem Canny’ego, na podstawie gradientów jasności pikseli. Korzystamy z funkcji </w:t>
       </w:r>
       <w:r>
         <w:rPr>
+          <w:rFonts w:ascii="Segoe UI" w:hAnsi="Segoe UI" w:cs="Segoe UI"/>
           <w:i/>
           <w:iCs/>
+          <w:sz w:val="24"/>
+          <w:szCs w:val="24"/>
         </w:rPr>
         <w:t>Canny</w:t>
       </w:r>
       <w:r>
+        <w:rPr>
+          <w:rFonts w:ascii="Segoe UI" w:hAnsi="Segoe UI" w:cs="Segoe UI"/>
+          <w:sz w:val="24"/>
+          <w:szCs w:val="24"/>
+        </w:rPr>
         <w:t xml:space="preserve"> z biblioteki </w:t>
       </w:r>
       <w:r>
         <w:rPr>
+          <w:rFonts w:ascii="Segoe UI" w:hAnsi="Segoe UI" w:cs="Segoe UI"/>
           <w:i/>
           <w:iCs/>
+          <w:sz w:val="24"/>
+          <w:szCs w:val="24"/>
         </w:rPr>
         <w:t>OpenCV</w:t>
       </w:r>
       <w:r>
+        <w:rPr>
+          <w:rFonts w:ascii="Segoe UI" w:hAnsi="Segoe UI" w:cs="Segoe UI"/>
+          <w:sz w:val="24"/>
+          <w:szCs w:val="24"/>
+        </w:rPr>
         <w:t>, ustawiając minimalną wartość gradientu (</w:t>
       </w:r>
       <w:r>
         <w:rPr>
+          <w:rFonts w:ascii="Segoe UI" w:hAnsi="Segoe UI" w:cs="Segoe UI"/>
           <w:i/>
           <w:iCs/>
+          <w:sz w:val="24"/>
+          <w:szCs w:val="24"/>
         </w:rPr>
         <w:t>threshold1</w:t>
       </w:r>
       <w:r>
+        <w:rPr>
+          <w:rFonts w:ascii="Segoe UI" w:hAnsi="Segoe UI" w:cs="Segoe UI"/>
+          <w:sz w:val="24"/>
+          <w:szCs w:val="24"/>
+        </w:rPr>
         <w:t>) na 60, a wartość maksymalną (</w:t>
       </w:r>
       <w:r>
         <w:rPr>
+          <w:rFonts w:ascii="Segoe UI" w:hAnsi="Segoe UI" w:cs="Segoe UI"/>
           <w:i/>
           <w:iCs/>
+          <w:sz w:val="24"/>
+          <w:szCs w:val="24"/>
         </w:rPr>
         <w:t>threshold2</w:t>
       </w:r>
       <w:r>
+        <w:rPr>
+          <w:rFonts w:ascii="Segoe UI" w:hAnsi="Segoe UI" w:cs="Segoe UI"/>
+          <w:sz w:val="24"/>
+          <w:szCs w:val="24"/>
+        </w:rPr>
         <w:t>) na 255.</w:t>
       </w:r>
     </w:p>
     <w:p>
-      <w:r>
+      <w:pPr>
+        <w:rPr>
+          <w:rFonts w:ascii="Segoe UI" w:hAnsi="Segoe UI" w:cs="Segoe UI"/>
+          <w:sz w:val="24"/>
+          <w:szCs w:val="24"/>
+        </w:rPr>
+      </w:pPr>
+      <w:r>
+        <w:rPr>
+          <w:rFonts w:ascii="Segoe UI" w:hAnsi="Segoe UI" w:cs="Segoe UI"/>
+          <w:sz w:val="24"/>
+          <w:szCs w:val="24"/>
+        </w:rPr>
         <w:t>W następnych krokach zdecydowaliśmy się na przygotowywanie dwóch różnych ramek</w:t>
       </w:r>
       <w:r>
+        <w:rPr>
+          <w:rFonts w:ascii="Segoe UI" w:hAnsi="Segoe UI" w:cs="Segoe UI"/>
+          <w:sz w:val="24"/>
+          <w:szCs w:val="24"/>
+        </w:rPr>
         <w:t>,</w:t>
       </w:r>
       <w:r>
+        <w:rPr>
+          <w:rFonts w:ascii="Segoe UI" w:hAnsi="Segoe UI" w:cs="Segoe UI"/>
+          <w:sz w:val="24"/>
+          <w:szCs w:val="24"/>
+        </w:rPr>
         <w:t xml:space="preserve"> na podstawie których będziemy rozpoznawać przedmioty z poszczególnych kategorii, ze względu na odbicia światła, które zaburzały kolejne kroki bazujące na dokładnym </w:t>
       </w:r>
       <w:r>
+        <w:rPr>
+          <w:rFonts w:ascii="Segoe UI" w:hAnsi="Segoe UI" w:cs="Segoe UI"/>
+          <w:sz w:val="24"/>
+          <w:szCs w:val="24"/>
+        </w:rPr>
         <w:t>domknięciu krawędzi obserwowanych obiektów.</w:t>
       </w:r>
     </w:p>
     <w:p>
-      <w:r>
+      <w:pPr>
+        <w:rPr>
+          <w:rFonts w:ascii="Segoe UI" w:hAnsi="Segoe UI" w:cs="Segoe UI"/>
+          <w:sz w:val="24"/>
+          <w:szCs w:val="24"/>
+        </w:rPr>
+      </w:pPr>
+      <w:r>
+        <w:rPr>
+          <w:rFonts w:ascii="Segoe UI" w:hAnsi="Segoe UI" w:cs="Segoe UI"/>
+          <w:sz w:val="24"/>
+          <w:szCs w:val="24"/>
+        </w:rPr>
         <w:t xml:space="preserve">Do detekcji kolczyków i naszyjników wykorzystujemy morfologiczne domknięcie krawędzi, przy użyciu funkcji </w:t>
       </w:r>
       <w:r>
         <w:rPr>
+          <w:rFonts w:ascii="Segoe UI" w:hAnsi="Segoe UI" w:cs="Segoe UI"/>
           <w:i/>
           <w:iCs/>
+          <w:sz w:val="24"/>
+          <w:szCs w:val="24"/>
         </w:rPr>
         <w:t>morphology.closing</w:t>
       </w:r>
       <w:r>
+        <w:rPr>
+          <w:rFonts w:ascii="Segoe UI" w:hAnsi="Segoe UI" w:cs="Segoe UI"/>
+          <w:sz w:val="24"/>
+          <w:szCs w:val="24"/>
+        </w:rPr>
         <w:t xml:space="preserve"> z biblioteki </w:t>
       </w:r>
       <w:r>
         <w:rPr>
+          <w:rFonts w:ascii="Segoe UI" w:hAnsi="Segoe UI" w:cs="Segoe UI"/>
           <w:i/>
           <w:iCs/>
+          <w:sz w:val="24"/>
+          <w:szCs w:val="24"/>
         </w:rPr>
         <w:t>skimage</w:t>
       </w:r>
       <w:r>
+        <w:rPr>
+          <w:rFonts w:ascii="Segoe UI" w:hAnsi="Segoe UI" w:cs="Segoe UI"/>
+          <w:sz w:val="24"/>
+          <w:szCs w:val="24"/>
+        </w:rPr>
         <w:t xml:space="preserve">, aby uzupełnić niedoskonałości w wyniku działania funkcji </w:t>
       </w:r>
       <w:r>
         <w:rPr>
+          <w:rFonts w:ascii="Segoe UI" w:hAnsi="Segoe UI" w:cs="Segoe UI"/>
           <w:i/>
           <w:iCs/>
+          <w:sz w:val="24"/>
+          <w:szCs w:val="24"/>
         </w:rPr>
         <w:t>Canny</w:t>
       </w:r>
       <w:r>
+        <w:rPr>
+          <w:rFonts w:ascii="Segoe UI" w:hAnsi="Segoe UI" w:cs="Segoe UI"/>
+          <w:sz w:val="24"/>
+          <w:szCs w:val="24"/>
+        </w:rPr>
         <w:t>. Jako maskę (</w:t>
       </w:r>
       <w:r>
         <w:rPr>
+          <w:rFonts w:ascii="Segoe UI" w:hAnsi="Segoe UI" w:cs="Segoe UI"/>
           <w:i/>
           <w:iCs/>
+          <w:sz w:val="24"/>
+          <w:szCs w:val="24"/>
         </w:rPr>
         <w:t>footprint</w:t>
       </w:r>
       <w:r>
+        <w:rPr>
+          <w:rFonts w:ascii="Segoe UI" w:hAnsi="Segoe UI" w:cs="Segoe UI"/>
+          <w:sz w:val="24"/>
+          <w:szCs w:val="24"/>
+        </w:rPr>
         <w:t>) dla operacji domknięcia stosujemy promień o wartości 2 (</w:t>
       </w:r>
       <w:r>
         <w:rPr>
+          <w:rFonts w:ascii="Segoe UI" w:hAnsi="Segoe UI" w:cs="Segoe UI"/>
           <w:i/>
           <w:iCs/>
+          <w:sz w:val="24"/>
+          <w:szCs w:val="24"/>
         </w:rPr>
         <w:t>morphology.disk()</w:t>
       </w:r>
       <w:r>
+        <w:rPr>
+          <w:rFonts w:ascii="Segoe UI" w:hAnsi="Segoe UI" w:cs="Segoe UI"/>
+          <w:sz w:val="24"/>
+          <w:szCs w:val="24"/>
+        </w:rPr>
         <w:t>).</w:t>
       </w:r>
       <w:r>
+        <w:rPr>
+          <w:rFonts w:ascii="Segoe UI" w:hAnsi="Segoe UI" w:cs="Segoe UI"/>
+          <w:sz w:val="24"/>
+          <w:szCs w:val="24"/>
+        </w:rPr>
         <w:br/>
         <w:t xml:space="preserve">Następnie przy użyciu metody </w:t>
       </w:r>
       <w:r>
         <w:rPr>
+          <w:rFonts w:ascii="Segoe UI" w:hAnsi="Segoe UI" w:cs="Segoe UI"/>
           <w:i/>
           <w:iCs/>
+          <w:sz w:val="24"/>
+          <w:szCs w:val="24"/>
         </w:rPr>
         <w:t>findContours</w:t>
       </w:r>
       <w:r>
+        <w:rPr>
+          <w:rFonts w:ascii="Segoe UI" w:hAnsi="Segoe UI" w:cs="Segoe UI"/>
+          <w:sz w:val="24"/>
+          <w:szCs w:val="24"/>
+        </w:rPr>
         <w:t xml:space="preserve"> z biblioteki </w:t>
       </w:r>
       <w:r>
         <w:rPr>
+          <w:rFonts w:ascii="Segoe UI" w:hAnsi="Segoe UI" w:cs="Segoe UI"/>
           <w:i/>
           <w:iCs/>
+          <w:sz w:val="24"/>
+          <w:szCs w:val="24"/>
         </w:rPr>
         <w:t>OpenCV</w:t>
       </w:r>
       <w:r>
+        <w:rPr>
+          <w:rFonts w:ascii="Segoe UI" w:hAnsi="Segoe UI" w:cs="Segoe UI"/>
+          <w:sz w:val="24"/>
+          <w:szCs w:val="24"/>
+        </w:rPr>
         <w:t xml:space="preserve"> ponownie odnajdujemy domknięte już krawędzie w trybie </w:t>
       </w:r>
       <w:r>
         <w:rPr>
+          <w:rFonts w:ascii="Segoe UI" w:hAnsi="Segoe UI" w:cs="Segoe UI"/>
           <w:i/>
           <w:iCs/>
+          <w:sz w:val="24"/>
+          <w:szCs w:val="24"/>
         </w:rPr>
         <w:t>cv2.RETR_LIST</w:t>
       </w:r>
       <w:r>
+        <w:rPr>
+          <w:rFonts w:ascii="Segoe UI" w:hAnsi="Segoe UI" w:cs="Segoe UI"/>
+          <w:sz w:val="24"/>
+          <w:szCs w:val="24"/>
+        </w:rPr>
         <w:t xml:space="preserve">, który nie zwraca uwagi na hierarchię konturów, korzystając z metody </w:t>
       </w:r>
       <w:r>
         <w:rPr>
+          <w:rFonts w:ascii="Segoe UI" w:hAnsi="Segoe UI" w:cs="Segoe UI"/>
           <w:i/>
           <w:iCs/>
+          <w:sz w:val="24"/>
+          <w:szCs w:val="24"/>
         </w:rPr>
         <w:t>cv2.CHAIN_APPROX_SIMPLE</w:t>
       </w:r>
       <w:r>
+        <w:rPr>
+          <w:rFonts w:ascii="Segoe UI" w:hAnsi="Segoe UI" w:cs="Segoe UI"/>
+          <w:sz w:val="24"/>
+          <w:szCs w:val="24"/>
+        </w:rPr>
         <w:t xml:space="preserve">, pozwalającej na kompresję poziomów konturów do ich punktów końcowych. Odnalezione kontury wypełniamy kolorem czarnym za pomocą funkcji </w:t>
       </w:r>
       <w:r>
         <w:rPr>
+          <w:rFonts w:ascii="Segoe UI" w:hAnsi="Segoe UI" w:cs="Segoe UI"/>
           <w:i/>
           <w:iCs/>
+          <w:sz w:val="24"/>
+          <w:szCs w:val="24"/>
         </w:rPr>
         <w:t>drawContours</w:t>
       </w:r>
       <w:r>
+        <w:rPr>
+          <w:rFonts w:ascii="Segoe UI" w:hAnsi="Segoe UI" w:cs="Segoe UI"/>
+          <w:sz w:val="24"/>
+          <w:szCs w:val="24"/>
+        </w:rPr>
         <w:t xml:space="preserve"> z biblioteki </w:t>
       </w:r>
       <w:r>
         <w:rPr>
+          <w:rFonts w:ascii="Segoe UI" w:hAnsi="Segoe UI" w:cs="Segoe UI"/>
           <w:i/>
           <w:iCs/>
+          <w:sz w:val="24"/>
+          <w:szCs w:val="24"/>
         </w:rPr>
         <w:t>OpenCV</w:t>
       </w:r>
       <w:r>
+        <w:rPr>
+          <w:rFonts w:ascii="Segoe UI" w:hAnsi="Segoe UI" w:cs="Segoe UI"/>
+          <w:sz w:val="24"/>
+          <w:szCs w:val="24"/>
+        </w:rPr>
         <w:t xml:space="preserve">, ustawiając parametr </w:t>
       </w:r>
       <w:r>
         <w:rPr>
+          <w:rFonts w:ascii="Segoe UI" w:hAnsi="Segoe UI" w:cs="Segoe UI"/>
           <w:i/>
           <w:iCs/>
+          <w:sz w:val="24"/>
+          <w:szCs w:val="24"/>
         </w:rPr>
         <w:t>contourIdx</w:t>
       </w:r>
       <w:r>
+        <w:rPr>
+          <w:rFonts w:ascii="Segoe UI" w:hAnsi="Segoe UI" w:cs="Segoe UI"/>
+          <w:sz w:val="24"/>
+          <w:szCs w:val="24"/>
+        </w:rPr>
         <w:t xml:space="preserve"> na wartość -1</w:t>
       </w:r>
       <w:r>
+        <w:rPr>
+          <w:rFonts w:ascii="Segoe UI" w:hAnsi="Segoe UI" w:cs="Segoe UI"/>
+          <w:sz w:val="24"/>
+          <w:szCs w:val="24"/>
+        </w:rPr>
         <w:t xml:space="preserve"> oraz podając każdy kontur jako listę</w:t>
       </w:r>
       <w:r>
+        <w:rPr>
+          <w:rFonts w:ascii="Segoe UI" w:hAnsi="Segoe UI" w:cs="Segoe UI"/>
+          <w:sz w:val="24"/>
+          <w:szCs w:val="24"/>
+        </w:rPr>
         <w:t>, dzięki czemu wszystkie znalezione</w:t>
       </w:r>
       <w:r>
+        <w:rPr>
+          <w:rFonts w:ascii="Segoe UI" w:hAnsi="Segoe UI" w:cs="Segoe UI"/>
+          <w:sz w:val="24"/>
+          <w:szCs w:val="24"/>
+        </w:rPr>
         <w:t xml:space="preserve"> kontury zostaną wypełnione</w:t>
       </w:r>
       <w:r>
+        <w:rPr>
+          <w:rFonts w:ascii="Segoe UI" w:hAnsi="Segoe UI" w:cs="Segoe UI"/>
+          <w:sz w:val="24"/>
+          <w:szCs w:val="24"/>
+        </w:rPr>
         <w:t>.</w:t>
       </w:r>
     </w:p>
     <w:p>
-      <w:r>
+      <w:pPr>
+        <w:rPr>
+          <w:rFonts w:ascii="Segoe UI" w:hAnsi="Segoe UI" w:cs="Segoe UI"/>
+          <w:sz w:val="24"/>
+          <w:szCs w:val="24"/>
+        </w:rPr>
+      </w:pPr>
+      <w:r>
+        <w:rPr>
+          <w:rFonts w:ascii="Segoe UI" w:hAnsi="Segoe UI" w:cs="Segoe UI"/>
+          <w:sz w:val="24"/>
+          <w:szCs w:val="24"/>
+        </w:rPr>
         <w:t>W przypadku odnajdywania pierścionków kluczowe jest wykrycie wewnętrznego okręgu</w:t>
       </w:r>
       <w:r>
+        <w:rPr>
+          <w:rFonts w:ascii="Segoe UI" w:hAnsi="Segoe UI" w:cs="Segoe UI"/>
+          <w:sz w:val="24"/>
+          <w:szCs w:val="24"/>
+        </w:rPr>
         <w:t xml:space="preserve"> </w:t>
       </w:r>
       <w:r>
+        <w:rPr>
+          <w:rFonts w:ascii="Segoe UI" w:hAnsi="Segoe UI" w:cs="Segoe UI"/>
+          <w:sz w:val="24"/>
+          <w:szCs w:val="24"/>
+        </w:rPr>
         <w:t xml:space="preserve">(miejsca na palec osoby, która go nosi). </w:t>
       </w:r>
       <w:r>
-        <w:t>F</w:t>
-      </w:r>
-      <w:r>
-        <w:t>unkcj</w:t>
-      </w:r>
-      <w:r>
-        <w:t>a</w:t>
-      </w:r>
-      <w:r>
-        <w:t xml:space="preserve"> </w:t>
-      </w:r>
-      <w:r>
-        <w:rPr>
+        <w:rPr>
+          <w:rFonts w:ascii="Segoe UI" w:hAnsi="Segoe UI" w:cs="Segoe UI"/>
+          <w:sz w:val="24"/>
+          <w:szCs w:val="24"/>
+        </w:rPr>
+        <w:t xml:space="preserve">Funkcja </w:t>
+      </w:r>
+      <w:r>
+        <w:rPr>
+          <w:rFonts w:ascii="Segoe UI" w:hAnsi="Segoe UI" w:cs="Segoe UI"/>
           <w:i/>
           <w:iCs/>
+          <w:sz w:val="24"/>
+          <w:szCs w:val="24"/>
         </w:rPr>
         <w:t>morphology.closing</w:t>
       </w:r>
       <w:r>
-        <w:t xml:space="preserve"> z biblioteki </w:t>
-      </w:r>
-      <w:r>
-        <w:rPr>
+        <w:rPr>
+          <w:rFonts w:ascii="Segoe UI" w:hAnsi="Segoe UI" w:cs="Segoe UI"/>
+          <w:sz w:val="24"/>
+          <w:szCs w:val="24"/>
+        </w:rPr>
+        <w:t xml:space="preserve"> z </w:t>
+      </w:r>
+      <w:r>
+        <w:rPr>
+          <w:rFonts w:ascii="Segoe UI" w:hAnsi="Segoe UI" w:cs="Segoe UI"/>
+          <w:sz w:val="24"/>
+          <w:szCs w:val="24"/>
+        </w:rPr>
+        <w:lastRenderedPageBreak/>
+        <w:t xml:space="preserve">biblioteki </w:t>
+      </w:r>
+      <w:r>
+        <w:rPr>
+          <w:rFonts w:ascii="Segoe UI" w:hAnsi="Segoe UI" w:cs="Segoe UI"/>
           <w:i/>
           <w:iCs/>
+          <w:sz w:val="24"/>
+          <w:szCs w:val="24"/>
         </w:rPr>
         <w:t>skimage</w:t>
       </w:r>
       <w:r>
-        <w:t xml:space="preserve"> z </w:t>
-      </w:r>
-      <w:r>
-        <w:t>mask</w:t>
-      </w:r>
-      <w:r>
-        <w:t>ą</w:t>
-      </w:r>
-      <w:r>
-        <w:t xml:space="preserve"> (</w:t>
-      </w:r>
-      <w:r>
-        <w:rPr>
+        <w:rPr>
+          <w:rFonts w:ascii="Segoe UI" w:hAnsi="Segoe UI" w:cs="Segoe UI"/>
+          <w:sz w:val="24"/>
+          <w:szCs w:val="24"/>
+        </w:rPr>
+        <w:t xml:space="preserve"> z maską (</w:t>
+      </w:r>
+      <w:r>
+        <w:rPr>
+          <w:rFonts w:ascii="Segoe UI" w:hAnsi="Segoe UI" w:cs="Segoe UI"/>
           <w:i/>
           <w:iCs/>
+          <w:sz w:val="24"/>
+          <w:szCs w:val="24"/>
         </w:rPr>
         <w:t>footprint</w:t>
       </w:r>
       <w:r>
-        <w:t xml:space="preserve">) </w:t>
-      </w:r>
-      <w:r>
-        <w:t xml:space="preserve">ustawioną na </w:t>
-      </w:r>
-      <w:r>
-        <w:t xml:space="preserve">promień o wartości </w:t>
-      </w:r>
-      <w:r>
-        <w:t>4</w:t>
-      </w:r>
-      <w:r>
-        <w:t xml:space="preserve"> (</w:t>
-      </w:r>
-      <w:r>
-        <w:rPr>
+        <w:rPr>
+          <w:rFonts w:ascii="Segoe UI" w:hAnsi="Segoe UI" w:cs="Segoe UI"/>
+          <w:sz w:val="24"/>
+          <w:szCs w:val="24"/>
+        </w:rPr>
+        <w:t>) ustawioną na promień o wartości 4 (</w:t>
+      </w:r>
+      <w:r>
+        <w:rPr>
+          <w:rFonts w:ascii="Segoe UI" w:hAnsi="Segoe UI" w:cs="Segoe UI"/>
           <w:i/>
           <w:iCs/>
+          <w:sz w:val="24"/>
+          <w:szCs w:val="24"/>
         </w:rPr>
         <w:t>morphology.disk()</w:t>
       </w:r>
       <w:r>
-        <w:t>)</w:t>
-      </w:r>
-      <w:r>
-        <w:t xml:space="preserve"> domknie większe odległości pomiędzy niedomkniętymi konturami wewnętrznych okręgów. Zastosowanie odrębnej operacji dla pierścionków jest konieczne, ze względu na refleksy powstające na wąskiej krawędzi metalu biżuterii, co uniemożliwiało domknięcie okręgów korzystając z mniejszego promienia dysku.</w:t>
-      </w:r>
-    </w:p>
+        <w:rPr>
+          <w:rFonts w:ascii="Segoe UI" w:hAnsi="Segoe UI" w:cs="Segoe UI"/>
+          <w:sz w:val="24"/>
+          <w:szCs w:val="24"/>
+        </w:rPr>
+        <w:t>) domknie większe odległości pomiędzy niedomkniętymi konturami wewnętrznych okręgów. Zastosowanie odrębnej operacji dla pierścionków jest konieczne, ze względu na refleksy powstające na wąskiej krawędzi metalu biżuterii, co uniemożliwiało domknięcie okręgów korzystając z mniejszego promienia dysku.</w:t>
+      </w:r>
+    </w:p>
+    <w:p/>
     <w:p>
       <w:pPr>
         <w:pStyle w:val="Nagwek3"/>
@@ -3342,26 +3852,2171 @@
           <w:sz w:val="24"/>
         </w:rPr>
       </w:pPr>
-    </w:p>
-    <w:p>
-      <w:pPr>
-        <w:pStyle w:val="Nagwek3"/>
+      <w:r>
+        <w:rPr>
+          <w:rFonts w:ascii="Segoe UI" w:hAnsi="Segoe UI" w:cs="Segoe UI"/>
+          <w:sz w:val="24"/>
+        </w:rPr>
+        <w:t xml:space="preserve">Wszystkie obiekty są wykrywane </w:t>
+      </w:r>
+      <w:r>
+        <w:rPr>
+          <w:rFonts w:ascii="Segoe UI" w:hAnsi="Segoe UI" w:cs="Segoe UI"/>
+          <w:sz w:val="24"/>
+        </w:rPr>
+        <w:t xml:space="preserve">poprzez </w:t>
+      </w:r>
+      <w:proofErr w:type="spellStart"/>
+      <w:r>
+        <w:rPr>
+          <w:rFonts w:ascii="Segoe UI" w:hAnsi="Segoe UI" w:cs="Segoe UI"/>
+          <w:i/>
+          <w:sz w:val="24"/>
+        </w:rPr>
+        <w:t>SimpleBlobDetector</w:t>
+      </w:r>
+      <w:proofErr w:type="spellEnd"/>
+      <w:r>
+        <w:rPr>
+          <w:rFonts w:ascii="Segoe UI" w:hAnsi="Segoe UI" w:cs="Segoe UI"/>
+          <w:sz w:val="24"/>
+        </w:rPr>
+        <w:fldChar w:fldCharType="begin"/>
+      </w:r>
+      <w:r>
+        <w:rPr>
+          <w:rFonts w:ascii="Segoe UI" w:hAnsi="Segoe UI" w:cs="Segoe UI"/>
+          <w:sz w:val="24"/>
+        </w:rPr>
+        <w:instrText xml:space="preserve"> HYPERLINK "https://learnopencv.com/blob-detection-using-opencv-python-c/" </w:instrText>
+      </w:r>
+      <w:r>
+        <w:rPr>
+          <w:rFonts w:ascii="Segoe UI" w:hAnsi="Segoe UI" w:cs="Segoe UI"/>
+          <w:sz w:val="24"/>
+        </w:rPr>
+      </w:r>
+      <w:r>
+        <w:rPr>
+          <w:rFonts w:ascii="Segoe UI" w:hAnsi="Segoe UI" w:cs="Segoe UI"/>
+          <w:sz w:val="24"/>
+        </w:rPr>
+        <w:fldChar w:fldCharType="separate"/>
+      </w:r>
+      <w:r>
+        <w:rPr>
+          <w:rStyle w:val="Hipercze"/>
+          <w:rFonts w:ascii="Segoe UI" w:hAnsi="Segoe UI" w:cs="Segoe UI"/>
+          <w:sz w:val="24"/>
+        </w:rPr>
+        <w:t>[</w:t>
+      </w:r>
+      <w:r>
+        <w:rPr>
+          <w:rStyle w:val="Hipercze"/>
+          <w:rFonts w:ascii="Segoe UI" w:hAnsi="Segoe UI" w:cs="Segoe UI"/>
+          <w:sz w:val="24"/>
+        </w:rPr>
+        <w:t>6</w:t>
+      </w:r>
+      <w:r>
+        <w:rPr>
+          <w:rStyle w:val="Hipercze"/>
+          <w:rFonts w:ascii="Segoe UI" w:hAnsi="Segoe UI" w:cs="Segoe UI"/>
+          <w:sz w:val="24"/>
+        </w:rPr>
+        <w:t>]</w:t>
+      </w:r>
+      <w:r>
+        <w:rPr>
+          <w:rFonts w:ascii="Segoe UI" w:hAnsi="Segoe UI" w:cs="Segoe UI"/>
+          <w:sz w:val="24"/>
+        </w:rPr>
+        <w:fldChar w:fldCharType="end"/>
+      </w:r>
+      <w:r>
+        <w:rPr>
+          <w:rFonts w:ascii="Segoe UI" w:hAnsi="Segoe UI" w:cs="Segoe UI"/>
+          <w:sz w:val="24"/>
+        </w:rPr>
+        <w:t xml:space="preserve"> wbudowaną w bibliotekę </w:t>
+      </w:r>
+      <w:proofErr w:type="spellStart"/>
+      <w:r>
+        <w:rPr>
+          <w:rFonts w:ascii="Segoe UI" w:hAnsi="Segoe UI" w:cs="Segoe UI"/>
+          <w:i/>
+          <w:sz w:val="24"/>
+        </w:rPr>
+        <w:t>OpenCV</w:t>
+      </w:r>
+      <w:proofErr w:type="spellEnd"/>
+      <w:r>
+        <w:rPr>
+          <w:rFonts w:ascii="Segoe UI" w:hAnsi="Segoe UI" w:cs="Segoe UI"/>
+          <w:sz w:val="24"/>
+        </w:rPr>
+        <w:t xml:space="preserve">. </w:t>
+      </w:r>
+      <w:proofErr w:type="spellStart"/>
+      <w:r>
+        <w:rPr>
+          <w:rFonts w:ascii="Segoe UI" w:hAnsi="Segoe UI" w:cs="Segoe UI"/>
+          <w:i/>
+          <w:sz w:val="24"/>
+        </w:rPr>
+        <w:t>SimpleBlobDetector</w:t>
+      </w:r>
+      <w:proofErr w:type="spellEnd"/>
+      <w:r>
+        <w:rPr>
+          <w:rFonts w:ascii="Segoe UI" w:hAnsi="Segoe UI" w:cs="Segoe UI"/>
+          <w:sz w:val="24"/>
+        </w:rPr>
+        <w:t xml:space="preserve"> pozwala na detekcję</w:t>
+      </w:r>
+      <w:r>
+        <w:rPr>
+          <w:rFonts w:ascii="Segoe UI" w:hAnsi="Segoe UI" w:cs="Segoe UI"/>
+          <w:sz w:val="24"/>
+        </w:rPr>
+        <w:t xml:space="preserve"> </w:t>
+      </w:r>
+      <w:proofErr w:type="spellStart"/>
+      <w:r>
+        <w:rPr>
+          <w:rFonts w:ascii="Segoe UI" w:hAnsi="Segoe UI" w:cs="Segoe UI"/>
+          <w:i/>
+          <w:sz w:val="24"/>
+        </w:rPr>
+        <w:t>Blob</w:t>
+      </w:r>
+      <w:proofErr w:type="spellEnd"/>
+      <w:r>
+        <w:rPr>
+          <w:rFonts w:ascii="Segoe UI" w:hAnsi="Segoe UI" w:cs="Segoe UI"/>
+          <w:sz w:val="24"/>
+        </w:rPr>
+        <w:t xml:space="preserve"> </w:t>
+      </w:r>
+      <w:r>
+        <w:rPr>
+          <w:rFonts w:ascii="Segoe UI" w:hAnsi="Segoe UI" w:cs="Segoe UI"/>
+          <w:sz w:val="24"/>
+        </w:rPr>
+        <w:t xml:space="preserve">czyli </w:t>
+      </w:r>
+      <w:r>
+        <w:rPr>
+          <w:rFonts w:ascii="Segoe UI" w:hAnsi="Segoe UI" w:cs="Segoe UI"/>
+          <w:sz w:val="24"/>
+        </w:rPr>
+        <w:t>grupy</w:t>
+      </w:r>
+      <w:r>
+        <w:rPr>
+          <w:rFonts w:ascii="Segoe UI" w:hAnsi="Segoe UI" w:cs="Segoe UI"/>
+          <w:sz w:val="24"/>
+        </w:rPr>
+        <w:t xml:space="preserve"> połączonych pikseli na obrazie, które mają podobne właściwości np. kolor. </w:t>
+      </w:r>
+      <w:proofErr w:type="spellStart"/>
+      <w:r>
+        <w:rPr>
+          <w:rFonts w:ascii="Segoe UI" w:hAnsi="Segoe UI" w:cs="Segoe UI"/>
+          <w:i/>
+          <w:sz w:val="24"/>
+        </w:rPr>
+        <w:t>SimpleBlobDetector</w:t>
+      </w:r>
+      <w:proofErr w:type="spellEnd"/>
+      <w:r>
+        <w:rPr>
+          <w:rFonts w:ascii="Segoe UI" w:hAnsi="Segoe UI" w:cs="Segoe UI"/>
+          <w:sz w:val="24"/>
+        </w:rPr>
+        <w:t xml:space="preserve"> wykonuje detekcję na podstawie </w:t>
+      </w:r>
+      <w:r>
+        <w:rPr>
+          <w:rFonts w:ascii="Segoe UI" w:hAnsi="Segoe UI" w:cs="Segoe UI"/>
+          <w:sz w:val="24"/>
+        </w:rPr>
+        <w:t>m.in.:</w:t>
+      </w:r>
+    </w:p>
+    <w:p>
+      <w:pPr>
+        <w:pStyle w:val="Akapitzlist"/>
+        <w:numPr>
+          <w:ilvl w:val="0"/>
+          <w:numId w:val="6"/>
+        </w:numPr>
+        <w:rPr>
+          <w:rFonts w:ascii="Segoe UI" w:hAnsi="Segoe UI" w:cs="Segoe UI"/>
+          <w:sz w:val="24"/>
+        </w:rPr>
+      </w:pPr>
+      <w:r>
+        <w:rPr>
+          <w:rFonts w:ascii="Segoe UI" w:hAnsi="Segoe UI" w:cs="Segoe UI"/>
+          <w:sz w:val="24"/>
+        </w:rPr>
+        <w:t>rozmiar</w:t>
+      </w:r>
+      <w:r>
+        <w:rPr>
+          <w:rFonts w:ascii="Segoe UI" w:hAnsi="Segoe UI" w:cs="Segoe UI"/>
+          <w:sz w:val="24"/>
+        </w:rPr>
+        <w:t>u</w:t>
+      </w:r>
+      <w:r>
+        <w:rPr>
+          <w:rFonts w:ascii="Segoe UI" w:hAnsi="Segoe UI" w:cs="Segoe UI"/>
+          <w:sz w:val="24"/>
+        </w:rPr>
+        <w:t xml:space="preserve"> zajmowanego obszaru (</w:t>
+      </w:r>
+      <w:proofErr w:type="spellStart"/>
+      <w:r>
+        <w:rPr>
+          <w:rFonts w:ascii="Segoe UI" w:hAnsi="Segoe UI" w:cs="Segoe UI"/>
+          <w:sz w:val="24"/>
+        </w:rPr>
+        <w:t>area</w:t>
+      </w:r>
+      <w:proofErr w:type="spellEnd"/>
+      <w:r>
+        <w:rPr>
+          <w:rFonts w:ascii="Segoe UI" w:hAnsi="Segoe UI" w:cs="Segoe UI"/>
+          <w:sz w:val="24"/>
+        </w:rPr>
+        <w:t>),</w:t>
+      </w:r>
+    </w:p>
+    <w:p>
+      <w:pPr>
+        <w:pStyle w:val="Akapitzlist"/>
+        <w:numPr>
+          <w:ilvl w:val="0"/>
+          <w:numId w:val="5"/>
+        </w:numPr>
+        <w:rPr>
+          <w:rFonts w:ascii="Segoe UI" w:hAnsi="Segoe UI" w:cs="Segoe UI"/>
+          <w:sz w:val="24"/>
+        </w:rPr>
+      </w:pPr>
+      <w:r>
+        <w:rPr>
+          <w:rFonts w:ascii="Segoe UI" w:hAnsi="Segoe UI" w:cs="Segoe UI"/>
+          <w:sz w:val="24"/>
+        </w:rPr>
+        <w:t>wypukłoś</w:t>
+      </w:r>
+      <w:r>
+        <w:rPr>
+          <w:rFonts w:ascii="Segoe UI" w:hAnsi="Segoe UI" w:cs="Segoe UI"/>
+          <w:sz w:val="24"/>
+        </w:rPr>
+        <w:t>ci</w:t>
+      </w:r>
+      <w:r>
+        <w:rPr>
+          <w:rFonts w:ascii="Segoe UI" w:hAnsi="Segoe UI" w:cs="Segoe UI"/>
+          <w:sz w:val="24"/>
+        </w:rPr>
+        <w:t xml:space="preserve"> (</w:t>
+      </w:r>
+      <w:proofErr w:type="spellStart"/>
+      <w:r>
+        <w:rPr>
+          <w:rFonts w:ascii="Segoe UI" w:hAnsi="Segoe UI" w:cs="Segoe UI"/>
+          <w:sz w:val="24"/>
+        </w:rPr>
+        <w:t>convexity</w:t>
+      </w:r>
+      <w:proofErr w:type="spellEnd"/>
+      <w:r>
+        <w:rPr>
+          <w:rFonts w:ascii="Segoe UI" w:hAnsi="Segoe UI" w:cs="Segoe UI"/>
+          <w:sz w:val="24"/>
+        </w:rPr>
+        <w:t>),</w:t>
+      </w:r>
+    </w:p>
+    <w:p>
+      <w:pPr>
+        <w:pStyle w:val="Akapitzlist"/>
+        <w:numPr>
+          <w:ilvl w:val="0"/>
+          <w:numId w:val="5"/>
+        </w:numPr>
+        <w:rPr>
+          <w:rFonts w:ascii="Segoe UI" w:hAnsi="Segoe UI" w:cs="Segoe UI"/>
+          <w:sz w:val="24"/>
+        </w:rPr>
+      </w:pPr>
+      <w:r>
+        <w:rPr>
+          <w:rFonts w:ascii="Segoe UI" w:hAnsi="Segoe UI" w:cs="Segoe UI"/>
+          <w:sz w:val="24"/>
+        </w:rPr>
+        <w:t>inercji</w:t>
+      </w:r>
+      <w:r>
+        <w:rPr>
+          <w:rFonts w:ascii="Segoe UI" w:hAnsi="Segoe UI" w:cs="Segoe UI"/>
+          <w:sz w:val="24"/>
+        </w:rPr>
+        <w:t xml:space="preserve"> (</w:t>
+      </w:r>
+      <w:proofErr w:type="spellStart"/>
+      <w:r>
+        <w:rPr>
+          <w:rFonts w:ascii="Segoe UI" w:hAnsi="Segoe UI" w:cs="Segoe UI"/>
+          <w:sz w:val="24"/>
+        </w:rPr>
+        <w:t>inertia</w:t>
+      </w:r>
+      <w:proofErr w:type="spellEnd"/>
+      <w:r>
+        <w:rPr>
+          <w:rFonts w:ascii="Segoe UI" w:hAnsi="Segoe UI" w:cs="Segoe UI"/>
+          <w:sz w:val="24"/>
+        </w:rPr>
+        <w:t>),</w:t>
+      </w:r>
+    </w:p>
+    <w:p>
+      <w:pPr>
+        <w:pStyle w:val="Akapitzlist"/>
+        <w:numPr>
+          <w:ilvl w:val="0"/>
+          <w:numId w:val="5"/>
+        </w:numPr>
+        <w:rPr>
+          <w:rFonts w:ascii="Segoe UI" w:hAnsi="Segoe UI" w:cs="Segoe UI"/>
+          <w:sz w:val="24"/>
+        </w:rPr>
+      </w:pPr>
+      <w:r>
+        <w:rPr>
+          <w:rFonts w:ascii="Segoe UI" w:hAnsi="Segoe UI" w:cs="Segoe UI"/>
+          <w:sz w:val="24"/>
+        </w:rPr>
+        <w:t>kolistości</w:t>
+      </w:r>
+      <w:r>
+        <w:rPr>
+          <w:rFonts w:ascii="Segoe UI" w:hAnsi="Segoe UI" w:cs="Segoe UI"/>
+          <w:sz w:val="24"/>
+        </w:rPr>
+        <w:t xml:space="preserve"> (</w:t>
+      </w:r>
+      <w:proofErr w:type="spellStart"/>
+      <w:r>
+        <w:rPr>
+          <w:rFonts w:ascii="Segoe UI" w:hAnsi="Segoe UI" w:cs="Segoe UI"/>
+          <w:sz w:val="24"/>
+        </w:rPr>
+        <w:t>circularity</w:t>
+      </w:r>
+      <w:proofErr w:type="spellEnd"/>
+      <w:r>
+        <w:rPr>
+          <w:rFonts w:ascii="Segoe UI" w:hAnsi="Segoe UI" w:cs="Segoe UI"/>
+          <w:sz w:val="24"/>
+        </w:rPr>
+        <w:t>)</w:t>
+      </w:r>
+      <w:r>
+        <w:rPr>
+          <w:rFonts w:ascii="Segoe UI" w:hAnsi="Segoe UI" w:cs="Segoe UI"/>
+          <w:sz w:val="24"/>
+        </w:rPr>
+        <w:t>,</w:t>
+      </w:r>
+    </w:p>
+    <w:p>
+      <w:pPr>
+        <w:pStyle w:val="Akapitzlist"/>
+        <w:numPr>
+          <w:ilvl w:val="0"/>
+          <w:numId w:val="5"/>
+        </w:numPr>
+        <w:rPr>
+          <w:rFonts w:ascii="Segoe UI" w:hAnsi="Segoe UI" w:cs="Segoe UI"/>
+          <w:sz w:val="24"/>
+        </w:rPr>
+      </w:pPr>
+      <w:r>
+        <w:rPr>
+          <w:rFonts w:ascii="Segoe UI" w:hAnsi="Segoe UI" w:cs="Segoe UI"/>
+          <w:sz w:val="24"/>
+        </w:rPr>
+        <w:t>koloru (</w:t>
+      </w:r>
+      <w:proofErr w:type="spellStart"/>
+      <w:r>
+        <w:rPr>
+          <w:rFonts w:ascii="Segoe UI" w:hAnsi="Segoe UI" w:cs="Segoe UI"/>
+          <w:sz w:val="24"/>
+        </w:rPr>
+        <w:t>color</w:t>
+      </w:r>
+      <w:proofErr w:type="spellEnd"/>
+      <w:r>
+        <w:rPr>
+          <w:rFonts w:ascii="Segoe UI" w:hAnsi="Segoe UI" w:cs="Segoe UI"/>
+          <w:sz w:val="24"/>
+        </w:rPr>
+        <w:t>)</w:t>
+      </w:r>
+    </w:p>
+    <w:p>
+      <w:pPr>
+        <w:rPr>
+          <w:rFonts w:ascii="Segoe UI" w:hAnsi="Segoe UI" w:cs="Segoe UI"/>
+          <w:sz w:val="24"/>
+        </w:rPr>
+      </w:pPr>
+      <w:r>
+        <w:rPr>
+          <w:rFonts w:ascii="Segoe UI" w:hAnsi="Segoe UI" w:cs="Segoe UI"/>
+          <w:sz w:val="24"/>
+        </w:rPr>
+        <w:t>a następnie oznacza znalezione regiony.</w:t>
+      </w:r>
+    </w:p>
+    <w:p>
+      <w:pPr>
+        <w:rPr>
+          <w:rFonts w:ascii="Segoe UI" w:hAnsi="Segoe UI" w:cs="Segoe UI"/>
+          <w:sz w:val="24"/>
+        </w:rPr>
+      </w:pPr>
+      <w:r>
+        <w:rPr>
+          <w:rFonts w:ascii="Segoe UI" w:hAnsi="Segoe UI" w:cs="Segoe UI"/>
+          <w:sz w:val="24"/>
+        </w:rPr>
+        <w:t xml:space="preserve">Dla wszystkich obiektów wartość parametru </w:t>
+      </w:r>
+      <w:proofErr w:type="spellStart"/>
+      <w:r>
+        <w:rPr>
+          <w:rFonts w:ascii="Segoe UI" w:hAnsi="Segoe UI" w:cs="Segoe UI"/>
+          <w:i/>
+          <w:sz w:val="24"/>
+        </w:rPr>
+        <w:t>blobColor</w:t>
+      </w:r>
+      <w:proofErr w:type="spellEnd"/>
+      <w:r>
+        <w:rPr>
+          <w:rFonts w:ascii="Segoe UI" w:hAnsi="Segoe UI" w:cs="Segoe UI"/>
+          <w:sz w:val="24"/>
+        </w:rPr>
+        <w:t xml:space="preserve"> </w:t>
+      </w:r>
+      <w:r>
+        <w:rPr>
+          <w:rFonts w:ascii="Segoe UI" w:hAnsi="Segoe UI" w:cs="Segoe UI"/>
+          <w:sz w:val="24"/>
+        </w:rPr>
+        <w:t>powinna być ustawiona na wartość 0</w:t>
+      </w:r>
+      <w:r>
+        <w:rPr>
+          <w:rFonts w:ascii="Segoe UI" w:hAnsi="Segoe UI" w:cs="Segoe UI"/>
+          <w:sz w:val="24"/>
+        </w:rPr>
+        <w:t xml:space="preserve"> (czerń), gdyż po wstępnej transformacji obraz jest w odcieniach czerni.</w:t>
+      </w:r>
+    </w:p>
+    <w:p>
+      <w:pPr>
+        <w:rPr>
+          <w:rFonts w:ascii="Segoe UI" w:hAnsi="Segoe UI" w:cs="Segoe UI"/>
+          <w:sz w:val="24"/>
+        </w:rPr>
+      </w:pPr>
+      <w:r>
+        <w:rPr>
+          <w:rFonts w:ascii="Segoe UI" w:hAnsi="Segoe UI" w:cs="Segoe UI"/>
+          <w:sz w:val="24"/>
+        </w:rPr>
+        <w:t xml:space="preserve">Naszyjniki </w:t>
+      </w:r>
+      <w:r>
+        <w:rPr>
+          <w:rFonts w:ascii="Segoe UI" w:hAnsi="Segoe UI" w:cs="Segoe UI"/>
+          <w:sz w:val="24"/>
+        </w:rPr>
+        <w:t>zajmują najwięcej obsz</w:t>
+      </w:r>
+      <w:r>
+        <w:rPr>
+          <w:rFonts w:ascii="Segoe UI" w:hAnsi="Segoe UI" w:cs="Segoe UI"/>
+          <w:sz w:val="24"/>
+        </w:rPr>
+        <w:t>aru oraz</w:t>
+      </w:r>
+      <w:r>
+        <w:rPr>
+          <w:rFonts w:ascii="Segoe UI" w:hAnsi="Segoe UI" w:cs="Segoe UI"/>
+          <w:sz w:val="24"/>
+        </w:rPr>
+        <w:t xml:space="preserve"> mają </w:t>
+      </w:r>
+      <w:r>
+        <w:rPr>
+          <w:rFonts w:ascii="Segoe UI" w:hAnsi="Segoe UI" w:cs="Segoe UI"/>
+          <w:sz w:val="24"/>
+        </w:rPr>
+        <w:t>kształt kulisty</w:t>
+      </w:r>
+      <w:r>
+        <w:rPr>
+          <w:rFonts w:ascii="Segoe UI" w:hAnsi="Segoe UI" w:cs="Segoe UI"/>
+          <w:sz w:val="24"/>
+        </w:rPr>
+        <w:t xml:space="preserve">. </w:t>
+      </w:r>
+      <w:r>
+        <w:rPr>
+          <w:rFonts w:ascii="Segoe UI" w:hAnsi="Segoe UI" w:cs="Segoe UI"/>
+          <w:sz w:val="24"/>
+        </w:rPr>
+        <w:t>Najlepsze wyniki uzyskaliśmy po</w:t>
+      </w:r>
+      <w:r>
+        <w:rPr>
+          <w:rFonts w:ascii="Segoe UI" w:hAnsi="Segoe UI" w:cs="Segoe UI"/>
+          <w:sz w:val="24"/>
+        </w:rPr>
+        <w:t xml:space="preserve"> odpowiednio </w:t>
+      </w:r>
+      <w:r>
+        <w:rPr>
+          <w:rFonts w:ascii="Segoe UI" w:hAnsi="Segoe UI" w:cs="Segoe UI"/>
+          <w:sz w:val="24"/>
+        </w:rPr>
+        <w:t>ustawionych parametrach</w:t>
+      </w:r>
+      <w:r>
+        <w:rPr>
+          <w:rFonts w:ascii="Segoe UI" w:hAnsi="Segoe UI" w:cs="Segoe UI"/>
+          <w:sz w:val="24"/>
+        </w:rPr>
+        <w:t>:</w:t>
+      </w:r>
+    </w:p>
+    <w:p>
+      <w:pPr>
+        <w:pStyle w:val="Akapitzlist"/>
+        <w:numPr>
+          <w:ilvl w:val="0"/>
+          <w:numId w:val="7"/>
+        </w:numPr>
+        <w:rPr>
+          <w:rFonts w:ascii="Segoe UI" w:hAnsi="Segoe UI" w:cs="Segoe UI"/>
+          <w:sz w:val="24"/>
+        </w:rPr>
+      </w:pPr>
+      <w:proofErr w:type="spellStart"/>
+      <w:r>
+        <w:rPr>
+          <w:rFonts w:ascii="Segoe UI" w:hAnsi="Segoe UI" w:cs="Segoe UI"/>
+          <w:i/>
+          <w:sz w:val="24"/>
+        </w:rPr>
+        <w:t>minArea</w:t>
+      </w:r>
+      <w:proofErr w:type="spellEnd"/>
+      <w:r>
+        <w:rPr>
+          <w:rFonts w:ascii="Segoe UI" w:hAnsi="Segoe UI" w:cs="Segoe UI"/>
+          <w:sz w:val="24"/>
+        </w:rPr>
+        <w:t xml:space="preserve"> na 100 000</w:t>
+      </w:r>
+      <w:r>
+        <w:rPr>
+          <w:rFonts w:ascii="Segoe UI" w:hAnsi="Segoe UI" w:cs="Segoe UI"/>
+          <w:sz w:val="24"/>
+        </w:rPr>
+        <w:t xml:space="preserve">, który wykonuje detekcję elementów o </w:t>
+      </w:r>
+      <w:r>
+        <w:rPr>
+          <w:rFonts w:ascii="Segoe UI" w:hAnsi="Segoe UI" w:cs="Segoe UI"/>
+          <w:b/>
+          <w:sz w:val="24"/>
+        </w:rPr>
+        <w:t>minimalnej</w:t>
+      </w:r>
+      <w:r>
+        <w:rPr>
+          <w:rFonts w:ascii="Segoe UI" w:hAnsi="Segoe UI" w:cs="Segoe UI"/>
+          <w:sz w:val="24"/>
+        </w:rPr>
+        <w:t xml:space="preserve"> powierzchni równej 100 000 </w:t>
+      </w:r>
+      <w:r>
+        <w:rPr>
+          <w:rFonts w:ascii="Segoe UI" w:hAnsi="Segoe UI" w:cs="Segoe UI"/>
+          <w:sz w:val="24"/>
+        </w:rPr>
+        <w:t>jednostek kwadratowych</w:t>
+      </w:r>
+      <w:r>
+        <w:rPr>
+          <w:rFonts w:ascii="Segoe UI" w:hAnsi="Segoe UI" w:cs="Segoe UI"/>
+          <w:sz w:val="24"/>
+        </w:rPr>
+        <w:t>,</w:t>
+      </w:r>
+    </w:p>
+    <w:p>
+      <w:pPr>
+        <w:pStyle w:val="Akapitzlist"/>
+        <w:numPr>
+          <w:ilvl w:val="0"/>
+          <w:numId w:val="7"/>
+        </w:numPr>
+        <w:rPr>
+          <w:rFonts w:ascii="Segoe UI" w:hAnsi="Segoe UI" w:cs="Segoe UI"/>
+          <w:sz w:val="24"/>
+        </w:rPr>
+      </w:pPr>
+      <w:proofErr w:type="spellStart"/>
+      <w:r>
+        <w:rPr>
+          <w:rFonts w:ascii="Segoe UI" w:hAnsi="Segoe UI" w:cs="Segoe UI"/>
+          <w:i/>
+          <w:sz w:val="24"/>
+        </w:rPr>
+        <w:t>maxArea</w:t>
+      </w:r>
+      <w:proofErr w:type="spellEnd"/>
+      <w:r>
+        <w:rPr>
+          <w:rFonts w:ascii="Segoe UI" w:hAnsi="Segoe UI" w:cs="Segoe UI"/>
+          <w:b/>
+          <w:i/>
+          <w:sz w:val="24"/>
+        </w:rPr>
+        <w:t xml:space="preserve"> </w:t>
+      </w:r>
+      <w:r>
+        <w:rPr>
+          <w:rFonts w:ascii="Segoe UI" w:hAnsi="Segoe UI" w:cs="Segoe UI"/>
+          <w:sz w:val="24"/>
+        </w:rPr>
+        <w:t>na</w:t>
+      </w:r>
+      <w:r>
+        <w:rPr>
+          <w:rFonts w:ascii="Segoe UI" w:hAnsi="Segoe UI" w:cs="Segoe UI"/>
+          <w:b/>
+          <w:i/>
+          <w:sz w:val="24"/>
+        </w:rPr>
+        <w:t xml:space="preserve"> </w:t>
+      </w:r>
+      <w:r>
+        <w:rPr>
+          <w:rFonts w:ascii="Segoe UI" w:hAnsi="Segoe UI" w:cs="Segoe UI"/>
+          <w:sz w:val="24"/>
+        </w:rPr>
+        <w:t>10 000 000</w:t>
+      </w:r>
+      <w:r>
+        <w:rPr>
+          <w:rFonts w:ascii="Segoe UI" w:hAnsi="Segoe UI" w:cs="Segoe UI"/>
+          <w:sz w:val="24"/>
+        </w:rPr>
+        <w:t xml:space="preserve">, który wykonuje detekcję elementów o </w:t>
+      </w:r>
+      <w:r>
+        <w:rPr>
+          <w:rFonts w:ascii="Segoe UI" w:hAnsi="Segoe UI" w:cs="Segoe UI"/>
+          <w:b/>
+          <w:sz w:val="24"/>
+        </w:rPr>
+        <w:t>maksymalnej</w:t>
+      </w:r>
+      <w:r>
+        <w:rPr>
+          <w:rFonts w:ascii="Segoe UI" w:hAnsi="Segoe UI" w:cs="Segoe UI"/>
+          <w:sz w:val="24"/>
+        </w:rPr>
+        <w:t xml:space="preserve"> powierzchni </w:t>
+      </w:r>
+      <w:r>
+        <w:rPr>
+          <w:rFonts w:ascii="Segoe UI" w:hAnsi="Segoe UI" w:cs="Segoe UI"/>
+          <w:sz w:val="24"/>
+        </w:rPr>
+        <w:t xml:space="preserve">równej </w:t>
+      </w:r>
+      <w:r>
+        <w:rPr>
+          <w:rFonts w:ascii="Segoe UI" w:hAnsi="Segoe UI" w:cs="Segoe UI"/>
+          <w:sz w:val="24"/>
+        </w:rPr>
+        <w:t>1</w:t>
+      </w:r>
+      <w:r>
+        <w:rPr>
+          <w:rFonts w:ascii="Segoe UI" w:hAnsi="Segoe UI" w:cs="Segoe UI"/>
+          <w:sz w:val="24"/>
+        </w:rPr>
+        <w:t>0 0</w:t>
+      </w:r>
+      <w:r>
+        <w:rPr>
+          <w:rFonts w:ascii="Segoe UI" w:hAnsi="Segoe UI" w:cs="Segoe UI"/>
+          <w:sz w:val="24"/>
+        </w:rPr>
+        <w:t>00 000 jednostek</w:t>
+      </w:r>
+      <w:r>
+        <w:rPr>
+          <w:rFonts w:ascii="Segoe UI" w:hAnsi="Segoe UI" w:cs="Segoe UI"/>
+          <w:sz w:val="24"/>
+        </w:rPr>
+        <w:t xml:space="preserve"> kwadratowych</w:t>
+      </w:r>
+      <w:r>
+        <w:rPr>
+          <w:rFonts w:ascii="Segoe UI" w:hAnsi="Segoe UI" w:cs="Segoe UI"/>
+          <w:sz w:val="24"/>
+        </w:rPr>
+        <w:t>,</w:t>
+      </w:r>
+    </w:p>
+    <w:p>
+      <w:pPr>
+        <w:pStyle w:val="Akapitzlist"/>
+        <w:numPr>
+          <w:ilvl w:val="0"/>
+          <w:numId w:val="7"/>
+        </w:numPr>
+        <w:rPr>
+          <w:rFonts w:ascii="Segoe UI" w:hAnsi="Segoe UI" w:cs="Segoe UI"/>
+          <w:sz w:val="24"/>
+        </w:rPr>
+      </w:pPr>
+      <w:proofErr w:type="spellStart"/>
+      <w:r>
+        <w:rPr>
+          <w:rFonts w:ascii="Segoe UI" w:hAnsi="Segoe UI" w:cs="Segoe UI"/>
+          <w:i/>
+          <w:sz w:val="24"/>
+        </w:rPr>
+        <w:t>minCircularity</w:t>
+      </w:r>
+      <w:proofErr w:type="spellEnd"/>
+      <w:r>
+        <w:rPr>
+          <w:rFonts w:ascii="Segoe UI" w:hAnsi="Segoe UI" w:cs="Segoe UI"/>
+          <w:sz w:val="24"/>
+        </w:rPr>
+        <w:t xml:space="preserve"> </w:t>
+      </w:r>
+      <w:r>
+        <w:rPr>
+          <w:rFonts w:ascii="Segoe UI" w:hAnsi="Segoe UI" w:cs="Segoe UI"/>
+          <w:sz w:val="24"/>
+        </w:rPr>
+        <w:t>na 0.25</w:t>
+      </w:r>
+      <w:r>
+        <w:rPr>
+          <w:rFonts w:ascii="Segoe UI" w:hAnsi="Segoe UI" w:cs="Segoe UI"/>
+          <w:sz w:val="24"/>
+        </w:rPr>
+        <w:t>, który wykonuje detekcję elementów zbliżonych do kształtu czworokąta,</w:t>
+      </w:r>
+    </w:p>
+    <w:p>
+      <w:pPr>
+        <w:pStyle w:val="Akapitzlist"/>
+        <w:numPr>
+          <w:ilvl w:val="0"/>
+          <w:numId w:val="7"/>
+        </w:numPr>
+        <w:rPr>
+          <w:rFonts w:ascii="Segoe UI" w:hAnsi="Segoe UI" w:cs="Segoe UI"/>
+          <w:sz w:val="24"/>
+        </w:rPr>
+      </w:pPr>
+      <w:proofErr w:type="spellStart"/>
+      <w:r>
+        <w:rPr>
+          <w:rFonts w:ascii="Segoe UI" w:hAnsi="Segoe UI" w:cs="Segoe UI"/>
+          <w:i/>
+          <w:sz w:val="24"/>
+        </w:rPr>
+        <w:t>max</w:t>
+      </w:r>
+      <w:r>
+        <w:rPr>
+          <w:rFonts w:ascii="Segoe UI" w:hAnsi="Segoe UI" w:cs="Segoe UI"/>
+          <w:i/>
+          <w:sz w:val="24"/>
+        </w:rPr>
+        <w:t>Circularity</w:t>
+      </w:r>
+      <w:proofErr w:type="spellEnd"/>
+      <w:r>
+        <w:rPr>
+          <w:rFonts w:ascii="Segoe UI" w:hAnsi="Segoe UI" w:cs="Segoe UI"/>
+          <w:sz w:val="24"/>
+        </w:rPr>
+        <w:t xml:space="preserve"> </w:t>
+      </w:r>
+      <w:r>
+        <w:rPr>
+          <w:rFonts w:ascii="Segoe UI" w:hAnsi="Segoe UI" w:cs="Segoe UI"/>
+          <w:sz w:val="24"/>
+        </w:rPr>
+        <w:t>na 0.9</w:t>
+      </w:r>
+      <w:r>
+        <w:rPr>
+          <w:rFonts w:ascii="Segoe UI" w:hAnsi="Segoe UI" w:cs="Segoe UI"/>
+          <w:sz w:val="24"/>
+        </w:rPr>
+        <w:t>, który wykonuje detekcję elementów zbliżonych do kształtu okręgu.</w:t>
+      </w:r>
+    </w:p>
+    <w:p>
+      <w:pPr>
+        <w:rPr>
+          <w:rFonts w:ascii="Segoe UI" w:hAnsi="Segoe UI" w:cs="Segoe UI"/>
+          <w:sz w:val="24"/>
+        </w:rPr>
+      </w:pPr>
+      <w:r>
+        <w:rPr>
+          <w:rFonts w:ascii="Segoe UI" w:hAnsi="Segoe UI" w:cs="Segoe UI"/>
+          <w:sz w:val="24"/>
+        </w:rPr>
+        <w:t xml:space="preserve">Pozostałe parametry typu </w:t>
+      </w:r>
+      <w:proofErr w:type="spellStart"/>
+      <w:r>
+        <w:rPr>
+          <w:rFonts w:ascii="Segoe UI" w:hAnsi="Segoe UI" w:cs="Segoe UI"/>
+          <w:i/>
+          <w:sz w:val="24"/>
+        </w:rPr>
+        <w:t>convexity</w:t>
+      </w:r>
+      <w:proofErr w:type="spellEnd"/>
+      <w:r>
+        <w:rPr>
+          <w:rFonts w:ascii="Segoe UI" w:hAnsi="Segoe UI" w:cs="Segoe UI"/>
+          <w:i/>
+          <w:sz w:val="24"/>
+        </w:rPr>
+        <w:t xml:space="preserve"> (wypukłość)</w:t>
+      </w:r>
+      <w:r>
+        <w:rPr>
+          <w:rFonts w:ascii="Segoe UI" w:hAnsi="Segoe UI" w:cs="Segoe UI"/>
+          <w:sz w:val="24"/>
+        </w:rPr>
+        <w:t xml:space="preserve"> i </w:t>
+      </w:r>
+      <w:proofErr w:type="spellStart"/>
+      <w:r>
+        <w:rPr>
+          <w:rFonts w:ascii="Segoe UI" w:hAnsi="Segoe UI" w:cs="Segoe UI"/>
+          <w:i/>
+          <w:sz w:val="24"/>
+        </w:rPr>
+        <w:t>inertia</w:t>
+      </w:r>
+      <w:proofErr w:type="spellEnd"/>
+      <w:r>
+        <w:rPr>
+          <w:rFonts w:ascii="Segoe UI" w:hAnsi="Segoe UI" w:cs="Segoe UI"/>
+          <w:i/>
+          <w:sz w:val="24"/>
+        </w:rPr>
+        <w:t xml:space="preserve"> (inercja)</w:t>
+      </w:r>
+      <w:r>
+        <w:rPr>
+          <w:rFonts w:ascii="Segoe UI" w:hAnsi="Segoe UI" w:cs="Segoe UI"/>
+          <w:sz w:val="24"/>
+        </w:rPr>
+        <w:t xml:space="preserve"> są niepotrzebne, gdyż w naszym przypadku naszyjniki zajmują najwięcej powierzchni.</w:t>
+      </w:r>
+    </w:p>
+    <w:p>
+      <w:pPr>
+        <w:rPr>
+          <w:rFonts w:ascii="Segoe UI" w:hAnsi="Segoe UI" w:cs="Segoe UI"/>
+        </w:rPr>
+      </w:pPr>
+      <w:r>
+        <w:rPr>
+          <w:rFonts w:ascii="Segoe UI" w:hAnsi="Segoe UI" w:cs="Segoe UI"/>
+          <w:sz w:val="24"/>
+        </w:rPr>
+        <w:t xml:space="preserve">Pierścionki mają </w:t>
+      </w:r>
+      <w:r>
+        <w:rPr>
+          <w:rFonts w:ascii="Segoe UI" w:hAnsi="Segoe UI" w:cs="Segoe UI"/>
+          <w:sz w:val="24"/>
+        </w:rPr>
+        <w:t xml:space="preserve">również kształt kulisty oraz </w:t>
+      </w:r>
+      <w:r>
+        <w:rPr>
+          <w:rFonts w:ascii="Segoe UI" w:hAnsi="Segoe UI" w:cs="Segoe UI"/>
+          <w:sz w:val="24"/>
+        </w:rPr>
+        <w:t>zajmują mniej obszaru niż</w:t>
+      </w:r>
+      <w:r>
+        <w:rPr>
+          <w:rFonts w:ascii="Segoe UI" w:hAnsi="Segoe UI" w:cs="Segoe UI"/>
+          <w:sz w:val="24"/>
+        </w:rPr>
+        <w:t xml:space="preserve"> naszyjnik</w:t>
+      </w:r>
+      <w:r>
+        <w:rPr>
+          <w:rFonts w:ascii="Segoe UI" w:hAnsi="Segoe UI" w:cs="Segoe UI"/>
+          <w:sz w:val="24"/>
+        </w:rPr>
+        <w:t>i</w:t>
+      </w:r>
+      <w:r>
+        <w:rPr>
+          <w:rFonts w:ascii="Segoe UI" w:hAnsi="Segoe UI" w:cs="Segoe UI"/>
+          <w:sz w:val="24"/>
+        </w:rPr>
+        <w:t>.</w:t>
+      </w:r>
+      <w:r>
+        <w:rPr>
+          <w:rFonts w:ascii="Segoe UI" w:hAnsi="Segoe UI" w:cs="Segoe UI"/>
+          <w:sz w:val="24"/>
+        </w:rPr>
+        <w:t xml:space="preserve"> </w:t>
+      </w:r>
+      <w:proofErr w:type="spellStart"/>
+      <w:r>
+        <w:rPr>
+          <w:rFonts w:ascii="Segoe UI" w:hAnsi="Segoe UI" w:cs="Segoe UI"/>
+          <w:i/>
+          <w:sz w:val="24"/>
+        </w:rPr>
+        <w:t>SimpleBlobDetector</w:t>
+      </w:r>
+      <w:proofErr w:type="spellEnd"/>
+      <w:r>
+        <w:rPr>
+          <w:rFonts w:ascii="Segoe UI" w:hAnsi="Segoe UI" w:cs="Segoe UI"/>
+          <w:sz w:val="24"/>
+        </w:rPr>
+        <w:t xml:space="preserve"> </w:t>
+      </w:r>
+      <w:hyperlink r:id="rId15" w:history="1">
+        <w:r>
+          <w:rPr>
+            <w:rStyle w:val="Hipercze"/>
+            <w:rFonts w:ascii="Segoe UI" w:hAnsi="Segoe UI" w:cs="Segoe UI"/>
+            <w:sz w:val="24"/>
+          </w:rPr>
+          <w:t>[</w:t>
+        </w:r>
+        <w:r>
+          <w:rPr>
+            <w:rStyle w:val="Hipercze"/>
+            <w:rFonts w:ascii="Segoe UI" w:hAnsi="Segoe UI" w:cs="Segoe UI"/>
+            <w:sz w:val="24"/>
+          </w:rPr>
+          <w:t>6</w:t>
+        </w:r>
+        <w:r>
+          <w:rPr>
+            <w:rStyle w:val="Hipercze"/>
+            <w:rFonts w:ascii="Segoe UI" w:hAnsi="Segoe UI" w:cs="Segoe UI"/>
+            <w:sz w:val="24"/>
+          </w:rPr>
+          <w:t>]</w:t>
+        </w:r>
+      </w:hyperlink>
+      <w:r>
+        <w:rPr>
+          <w:rFonts w:ascii="Segoe UI" w:hAnsi="Segoe UI" w:cs="Segoe UI"/>
+          <w:sz w:val="24"/>
+        </w:rPr>
+        <w:t xml:space="preserve"> wykonuje detekcję pierścionków na podstawie okręgu wewnętrznego okręgu (</w:t>
+      </w:r>
+      <w:r>
+        <w:rPr>
+          <w:rFonts w:ascii="Segoe UI" w:hAnsi="Segoe UI" w:cs="Segoe UI"/>
+          <w:sz w:val="24"/>
+        </w:rPr>
+        <w:t>miejsca na palec osoby, która go nosi</w:t>
+      </w:r>
+      <w:r>
+        <w:rPr>
+          <w:rFonts w:ascii="Segoe UI" w:hAnsi="Segoe UI" w:cs="Segoe UI"/>
+          <w:sz w:val="24"/>
+        </w:rPr>
+        <w:t xml:space="preserve">). </w:t>
+      </w:r>
+      <w:r>
+        <w:rPr>
+          <w:rFonts w:ascii="Segoe UI" w:hAnsi="Segoe UI" w:cs="Segoe UI"/>
+          <w:sz w:val="24"/>
+        </w:rPr>
+        <w:t>Dla pierścionków wykorzystujemy wszystkie dostępne parametry detekcji obiektów</w:t>
+      </w:r>
+      <w:r>
+        <w:rPr>
+          <w:rFonts w:ascii="Segoe UI" w:hAnsi="Segoe UI" w:cs="Segoe UI"/>
+          <w:sz w:val="24"/>
+        </w:rPr>
+        <w:t xml:space="preserve"> w</w:t>
+      </w:r>
+      <w:r>
+        <w:rPr>
+          <w:rFonts w:ascii="Segoe UI" w:hAnsi="Segoe UI" w:cs="Segoe UI"/>
+          <w:sz w:val="24"/>
+        </w:rPr>
+        <w:t xml:space="preserve"> </w:t>
+      </w:r>
+      <w:proofErr w:type="spellStart"/>
+      <w:r>
+        <w:rPr>
+          <w:rFonts w:ascii="Segoe UI" w:hAnsi="Segoe UI" w:cs="Segoe UI"/>
+          <w:i/>
+          <w:sz w:val="24"/>
+        </w:rPr>
+        <w:t>SimpleBlobDetector</w:t>
+      </w:r>
+      <w:proofErr w:type="spellEnd"/>
+      <w:r>
+        <w:rPr>
+          <w:rFonts w:ascii="Segoe UI" w:hAnsi="Segoe UI" w:cs="Segoe UI"/>
+          <w:i/>
+          <w:sz w:val="24"/>
+        </w:rPr>
+        <w:t xml:space="preserve"> </w:t>
+      </w:r>
+      <w:hyperlink r:id="rId16" w:history="1">
+        <w:r>
+          <w:rPr>
+            <w:rStyle w:val="Hipercze"/>
+            <w:rFonts w:ascii="Segoe UI" w:hAnsi="Segoe UI" w:cs="Segoe UI"/>
+            <w:sz w:val="24"/>
+          </w:rPr>
+          <w:t>[</w:t>
+        </w:r>
+        <w:r>
+          <w:rPr>
+            <w:rStyle w:val="Hipercze"/>
+            <w:rFonts w:ascii="Segoe UI" w:hAnsi="Segoe UI" w:cs="Segoe UI"/>
+            <w:sz w:val="24"/>
+          </w:rPr>
+          <w:t>6</w:t>
+        </w:r>
+        <w:r>
+          <w:rPr>
+            <w:rStyle w:val="Hipercze"/>
+            <w:rFonts w:ascii="Segoe UI" w:hAnsi="Segoe UI" w:cs="Segoe UI"/>
+            <w:sz w:val="24"/>
+          </w:rPr>
+          <w:t>]</w:t>
+        </w:r>
+      </w:hyperlink>
+      <w:r>
+        <w:rPr>
+          <w:rFonts w:ascii="Segoe UI" w:hAnsi="Segoe UI" w:cs="Segoe UI"/>
+          <w:sz w:val="24"/>
+        </w:rPr>
+        <w:t xml:space="preserve">. </w:t>
+      </w:r>
+      <w:r>
+        <w:rPr>
+          <w:rFonts w:ascii="Segoe UI" w:hAnsi="Segoe UI" w:cs="Segoe UI"/>
+          <w:sz w:val="24"/>
+        </w:rPr>
+        <w:t>Najlepsze wyniki uzyskujemy dla ustawień</w:t>
+      </w:r>
+      <w:r>
+        <w:rPr>
+          <w:rFonts w:ascii="Segoe UI" w:hAnsi="Segoe UI" w:cs="Segoe UI"/>
+          <w:sz w:val="24"/>
+        </w:rPr>
+        <w:t>, które identyfikują obiekty najbardziej zbliżone do kształtu kulistego</w:t>
+      </w:r>
+      <w:r>
+        <w:rPr>
+          <w:rFonts w:ascii="Segoe UI" w:hAnsi="Segoe UI" w:cs="Segoe UI"/>
+          <w:sz w:val="24"/>
+        </w:rPr>
+        <w:t>:</w:t>
+      </w:r>
+      <w:bookmarkStart w:id="12" w:name="_Toc166012114"/>
+    </w:p>
+    <w:p>
+      <w:pPr>
+        <w:pStyle w:val="Akapitzlist"/>
+        <w:numPr>
+          <w:ilvl w:val="0"/>
+          <w:numId w:val="10"/>
+        </w:numPr>
+        <w:rPr>
+          <w:rFonts w:ascii="Segoe UI" w:hAnsi="Segoe UI" w:cs="Segoe UI"/>
+        </w:rPr>
+      </w:pPr>
+      <w:proofErr w:type="spellStart"/>
+      <w:r>
+        <w:rPr>
+          <w:rFonts w:ascii="Segoe UI" w:hAnsi="Segoe UI" w:cs="Segoe UI"/>
+          <w:i/>
+        </w:rPr>
+        <w:lastRenderedPageBreak/>
+        <w:t>min</w:t>
+      </w:r>
+      <w:r>
+        <w:rPr>
+          <w:rFonts w:ascii="Segoe UI" w:hAnsi="Segoe UI" w:cs="Segoe UI"/>
+          <w:i/>
+        </w:rPr>
+        <w:t>A</w:t>
+      </w:r>
+      <w:r>
+        <w:rPr>
+          <w:rFonts w:ascii="Segoe UI" w:hAnsi="Segoe UI" w:cs="Segoe UI"/>
+          <w:i/>
+        </w:rPr>
+        <w:t>rea</w:t>
+      </w:r>
+      <w:proofErr w:type="spellEnd"/>
+      <w:r>
+        <w:rPr>
+          <w:rFonts w:ascii="Segoe UI" w:hAnsi="Segoe UI" w:cs="Segoe UI"/>
+        </w:rPr>
+        <w:t>=7000,</w:t>
+      </w:r>
+    </w:p>
+    <w:p>
+      <w:pPr>
+        <w:pStyle w:val="Akapitzlist"/>
+        <w:numPr>
+          <w:ilvl w:val="0"/>
+          <w:numId w:val="10"/>
+        </w:numPr>
+        <w:rPr>
+          <w:rFonts w:ascii="Segoe UI" w:hAnsi="Segoe UI" w:cs="Segoe UI"/>
+          <w:lang w:val="en-US"/>
+        </w:rPr>
+      </w:pPr>
+      <w:proofErr w:type="spellStart"/>
+      <w:r>
+        <w:rPr>
+          <w:rFonts w:ascii="Segoe UI" w:hAnsi="Segoe UI" w:cs="Segoe UI"/>
+          <w:i/>
+          <w:lang w:val="en-US"/>
+        </w:rPr>
+        <w:t>max</w:t>
+      </w:r>
+      <w:r>
+        <w:rPr>
+          <w:rFonts w:ascii="Segoe UI" w:hAnsi="Segoe UI" w:cs="Segoe UI"/>
+          <w:i/>
+          <w:lang w:val="en-US"/>
+        </w:rPr>
+        <w:t>A</w:t>
+      </w:r>
+      <w:r>
+        <w:rPr>
+          <w:rFonts w:ascii="Segoe UI" w:hAnsi="Segoe UI" w:cs="Segoe UI"/>
+          <w:i/>
+          <w:lang w:val="en-US"/>
+        </w:rPr>
+        <w:t>rea</w:t>
+      </w:r>
+      <w:proofErr w:type="spellEnd"/>
+      <w:r>
+        <w:rPr>
+          <w:rFonts w:ascii="Segoe UI" w:hAnsi="Segoe UI" w:cs="Segoe UI"/>
+          <w:lang w:val="en-US"/>
+        </w:rPr>
+        <w:t>=12000,</w:t>
+      </w:r>
+    </w:p>
+    <w:p>
+      <w:pPr>
+        <w:pStyle w:val="Akapitzlist"/>
+        <w:numPr>
+          <w:ilvl w:val="0"/>
+          <w:numId w:val="10"/>
+        </w:numPr>
+        <w:rPr>
+          <w:rFonts w:ascii="Segoe UI" w:hAnsi="Segoe UI" w:cs="Segoe UI"/>
+          <w:lang w:val="en-US"/>
+        </w:rPr>
+      </w:pPr>
+      <w:proofErr w:type="spellStart"/>
+      <w:r>
+        <w:rPr>
+          <w:rFonts w:ascii="Segoe UI" w:hAnsi="Segoe UI" w:cs="Segoe UI"/>
+          <w:i/>
+          <w:lang w:val="en-US"/>
+        </w:rPr>
+        <w:t>min</w:t>
+      </w:r>
+      <w:r>
+        <w:rPr>
+          <w:rFonts w:ascii="Segoe UI" w:hAnsi="Segoe UI" w:cs="Segoe UI"/>
+          <w:i/>
+          <w:lang w:val="en-US"/>
+        </w:rPr>
+        <w:t>Ci</w:t>
+      </w:r>
+      <w:r>
+        <w:rPr>
+          <w:rFonts w:ascii="Segoe UI" w:hAnsi="Segoe UI" w:cs="Segoe UI"/>
+          <w:i/>
+          <w:lang w:val="en-US"/>
+        </w:rPr>
+        <w:t>rcularity</w:t>
+      </w:r>
+      <w:proofErr w:type="spellEnd"/>
+      <w:r>
+        <w:rPr>
+          <w:rFonts w:ascii="Segoe UI" w:hAnsi="Segoe UI" w:cs="Segoe UI"/>
+          <w:lang w:val="en-US"/>
+        </w:rPr>
+        <w:t>=0.6,</w:t>
+      </w:r>
+    </w:p>
+    <w:p>
+      <w:pPr>
+        <w:pStyle w:val="Akapitzlist"/>
+        <w:numPr>
+          <w:ilvl w:val="0"/>
+          <w:numId w:val="10"/>
+        </w:numPr>
+        <w:rPr>
+          <w:rFonts w:ascii="Segoe UI" w:hAnsi="Segoe UI" w:cs="Segoe UI"/>
+          <w:lang w:val="en-US"/>
+        </w:rPr>
+      </w:pPr>
+      <w:proofErr w:type="spellStart"/>
+      <w:r>
+        <w:rPr>
+          <w:rFonts w:ascii="Segoe UI" w:hAnsi="Segoe UI" w:cs="Segoe UI"/>
+          <w:i/>
+          <w:lang w:val="en-US"/>
+        </w:rPr>
+        <w:t>max</w:t>
+      </w:r>
+      <w:r>
+        <w:rPr>
+          <w:rFonts w:ascii="Segoe UI" w:hAnsi="Segoe UI" w:cs="Segoe UI"/>
+          <w:i/>
+          <w:lang w:val="en-US"/>
+        </w:rPr>
+        <w:t>C</w:t>
+      </w:r>
+      <w:r>
+        <w:rPr>
+          <w:rFonts w:ascii="Segoe UI" w:hAnsi="Segoe UI" w:cs="Segoe UI"/>
+          <w:i/>
+          <w:lang w:val="en-US"/>
+        </w:rPr>
+        <w:t>ircularity</w:t>
+      </w:r>
+      <w:proofErr w:type="spellEnd"/>
+      <w:r>
+        <w:rPr>
+          <w:rFonts w:ascii="Segoe UI" w:hAnsi="Segoe UI" w:cs="Segoe UI"/>
+          <w:lang w:val="en-US"/>
+        </w:rPr>
+        <w:t>=1,</w:t>
+      </w:r>
+    </w:p>
+    <w:p>
+      <w:pPr>
+        <w:pStyle w:val="Akapitzlist"/>
+        <w:numPr>
+          <w:ilvl w:val="0"/>
+          <w:numId w:val="10"/>
+        </w:numPr>
+        <w:rPr>
+          <w:rFonts w:ascii="Segoe UI" w:hAnsi="Segoe UI" w:cs="Segoe UI"/>
+        </w:rPr>
+      </w:pPr>
+      <w:proofErr w:type="spellStart"/>
+      <w:r>
+        <w:rPr>
+          <w:rFonts w:ascii="Segoe UI" w:hAnsi="Segoe UI" w:cs="Segoe UI"/>
+          <w:i/>
+        </w:rPr>
+        <w:t>min</w:t>
+      </w:r>
+      <w:r>
+        <w:rPr>
+          <w:rFonts w:ascii="Segoe UI" w:hAnsi="Segoe UI" w:cs="Segoe UI"/>
+          <w:i/>
+        </w:rPr>
+        <w:t>C</w:t>
+      </w:r>
+      <w:r>
+        <w:rPr>
+          <w:rFonts w:ascii="Segoe UI" w:hAnsi="Segoe UI" w:cs="Segoe UI"/>
+          <w:i/>
+        </w:rPr>
+        <w:t>onvexity</w:t>
+      </w:r>
+      <w:proofErr w:type="spellEnd"/>
+      <w:r>
+        <w:rPr>
+          <w:rFonts w:ascii="Segoe UI" w:hAnsi="Segoe UI" w:cs="Segoe UI"/>
+        </w:rPr>
+        <w:t>=0.</w:t>
+      </w:r>
+      <w:r>
+        <w:rPr>
+          <w:rFonts w:ascii="Segoe UI" w:hAnsi="Segoe UI" w:cs="Segoe UI"/>
+        </w:rPr>
+        <w:t xml:space="preserve">6, który pozwala na detekcję obiektów o </w:t>
+      </w:r>
+      <w:r>
+        <w:rPr>
+          <w:rFonts w:ascii="Segoe UI" w:hAnsi="Segoe UI" w:cs="Segoe UI"/>
+          <w:b/>
+        </w:rPr>
+        <w:t>minimalnej</w:t>
+      </w:r>
+      <w:r>
+        <w:rPr>
+          <w:rFonts w:ascii="Segoe UI" w:hAnsi="Segoe UI" w:cs="Segoe UI"/>
+        </w:rPr>
+        <w:t xml:space="preserve"> wypukłości,</w:t>
+      </w:r>
+    </w:p>
+    <w:p>
+      <w:pPr>
+        <w:pStyle w:val="Akapitzlist"/>
+        <w:numPr>
+          <w:ilvl w:val="0"/>
+          <w:numId w:val="10"/>
+        </w:numPr>
+        <w:rPr>
+          <w:rFonts w:ascii="Segoe UI" w:hAnsi="Segoe UI" w:cs="Segoe UI"/>
+        </w:rPr>
+      </w:pPr>
+      <w:proofErr w:type="spellStart"/>
+      <w:r>
+        <w:rPr>
+          <w:rFonts w:ascii="Segoe UI" w:hAnsi="Segoe UI" w:cs="Segoe UI"/>
+          <w:i/>
+        </w:rPr>
+        <w:t>max</w:t>
+      </w:r>
+      <w:r>
+        <w:rPr>
+          <w:rFonts w:ascii="Segoe UI" w:hAnsi="Segoe UI" w:cs="Segoe UI"/>
+          <w:i/>
+        </w:rPr>
+        <w:t>C</w:t>
+      </w:r>
+      <w:r>
+        <w:rPr>
+          <w:rFonts w:ascii="Segoe UI" w:hAnsi="Segoe UI" w:cs="Segoe UI"/>
+          <w:i/>
+        </w:rPr>
+        <w:t>onvexity</w:t>
+      </w:r>
+      <w:proofErr w:type="spellEnd"/>
+      <w:r>
+        <w:rPr>
+          <w:rFonts w:ascii="Segoe UI" w:hAnsi="Segoe UI" w:cs="Segoe UI"/>
+        </w:rPr>
+        <w:t>=1,</w:t>
+      </w:r>
+      <w:r>
+        <w:rPr>
+          <w:rFonts w:ascii="Segoe UI" w:hAnsi="Segoe UI" w:cs="Segoe UI"/>
+        </w:rPr>
+        <w:t xml:space="preserve"> </w:t>
+      </w:r>
+      <w:r>
+        <w:rPr>
+          <w:rFonts w:ascii="Segoe UI" w:hAnsi="Segoe UI" w:cs="Segoe UI"/>
+        </w:rPr>
+        <w:t>,</w:t>
+      </w:r>
+      <w:r>
+        <w:rPr>
+          <w:rFonts w:ascii="Segoe UI" w:hAnsi="Segoe UI" w:cs="Segoe UI"/>
+        </w:rPr>
+        <w:t xml:space="preserve">który pozwala na detekcję obiektów o </w:t>
+      </w:r>
+      <w:r>
+        <w:rPr>
+          <w:rFonts w:ascii="Segoe UI" w:hAnsi="Segoe UI" w:cs="Segoe UI"/>
+          <w:b/>
+        </w:rPr>
+        <w:t>maksymalnej</w:t>
+      </w:r>
+      <w:r>
+        <w:rPr>
+          <w:rFonts w:ascii="Segoe UI" w:hAnsi="Segoe UI" w:cs="Segoe UI"/>
+        </w:rPr>
+        <w:t xml:space="preserve"> wypukłości</w:t>
+      </w:r>
+    </w:p>
+    <w:p>
+      <w:pPr>
+        <w:pStyle w:val="Akapitzlist"/>
+        <w:numPr>
+          <w:ilvl w:val="0"/>
+          <w:numId w:val="10"/>
+        </w:numPr>
+        <w:rPr>
+          <w:rFonts w:ascii="Segoe UI" w:hAnsi="Segoe UI" w:cs="Segoe UI"/>
+        </w:rPr>
+      </w:pPr>
+      <w:proofErr w:type="spellStart"/>
+      <w:r>
+        <w:rPr>
+          <w:rFonts w:ascii="Segoe UI" w:hAnsi="Segoe UI" w:cs="Segoe UI"/>
+          <w:i/>
+        </w:rPr>
+        <w:t>min</w:t>
+      </w:r>
+      <w:r>
+        <w:rPr>
+          <w:rFonts w:ascii="Segoe UI" w:hAnsi="Segoe UI" w:cs="Segoe UI"/>
+          <w:i/>
+        </w:rPr>
+        <w:t>I</w:t>
+      </w:r>
+      <w:r>
+        <w:rPr>
+          <w:rFonts w:ascii="Segoe UI" w:hAnsi="Segoe UI" w:cs="Segoe UI"/>
+          <w:i/>
+        </w:rPr>
+        <w:t>nertia</w:t>
+      </w:r>
+      <w:r>
+        <w:rPr>
+          <w:rFonts w:ascii="Segoe UI" w:hAnsi="Segoe UI" w:cs="Segoe UI"/>
+          <w:i/>
+        </w:rPr>
+        <w:t>R</w:t>
+      </w:r>
+      <w:r>
+        <w:rPr>
+          <w:rFonts w:ascii="Segoe UI" w:hAnsi="Segoe UI" w:cs="Segoe UI"/>
+          <w:i/>
+        </w:rPr>
+        <w:t>atio</w:t>
+      </w:r>
+      <w:proofErr w:type="spellEnd"/>
+      <w:r>
+        <w:rPr>
+          <w:rFonts w:ascii="Segoe UI" w:hAnsi="Segoe UI" w:cs="Segoe UI"/>
+        </w:rPr>
+        <w:t>=0.5</w:t>
+      </w:r>
+      <w:r>
+        <w:rPr>
+          <w:rFonts w:ascii="Segoe UI" w:hAnsi="Segoe UI" w:cs="Segoe UI"/>
+        </w:rPr>
+        <w:t xml:space="preserve">, który pozwala na detekcję obiektów o </w:t>
+      </w:r>
+      <w:r>
+        <w:rPr>
+          <w:rFonts w:ascii="Segoe UI" w:hAnsi="Segoe UI" w:cs="Segoe UI"/>
+          <w:b/>
+        </w:rPr>
+        <w:t>minimalnej</w:t>
+      </w:r>
+      <w:r>
+        <w:rPr>
+          <w:rFonts w:ascii="Segoe UI" w:hAnsi="Segoe UI" w:cs="Segoe UI"/>
+        </w:rPr>
+        <w:t xml:space="preserve"> </w:t>
+      </w:r>
+      <w:r>
+        <w:rPr>
+          <w:rFonts w:ascii="Segoe UI" w:hAnsi="Segoe UI" w:cs="Segoe UI"/>
+        </w:rPr>
+        <w:t>inercji</w:t>
+      </w:r>
+      <w:r>
+        <w:rPr>
+          <w:rFonts w:ascii="Segoe UI" w:hAnsi="Segoe UI" w:cs="Segoe UI"/>
+        </w:rPr>
+        <w:t>,</w:t>
+      </w:r>
+    </w:p>
+    <w:p>
+      <w:pPr>
+        <w:pStyle w:val="Akapitzlist"/>
+        <w:numPr>
+          <w:ilvl w:val="0"/>
+          <w:numId w:val="10"/>
+        </w:numPr>
         <w:rPr>
           <w:rFonts w:ascii="Segoe UI" w:eastAsia="Times New Roman" w:hAnsi="Segoe UI" w:cs="Segoe UI"/>
           <w:b/>
         </w:rPr>
       </w:pPr>
-      <w:bookmarkStart w:id="12" w:name="_Toc166012114"/>
-      <w:r>
+      <w:proofErr w:type="spellStart"/>
+      <w:r>
+        <w:rPr>
+          <w:rFonts w:ascii="Segoe UI" w:hAnsi="Segoe UI" w:cs="Segoe UI"/>
+          <w:i/>
+        </w:rPr>
+        <w:t>max</w:t>
+      </w:r>
+      <w:r>
+        <w:rPr>
+          <w:rFonts w:ascii="Segoe UI" w:hAnsi="Segoe UI" w:cs="Segoe UI"/>
+          <w:i/>
+        </w:rPr>
+        <w:t>I</w:t>
+      </w:r>
+      <w:r>
+        <w:rPr>
+          <w:rFonts w:ascii="Segoe UI" w:hAnsi="Segoe UI" w:cs="Segoe UI"/>
+          <w:i/>
+        </w:rPr>
+        <w:t>nertia</w:t>
+      </w:r>
+      <w:r>
+        <w:rPr>
+          <w:rFonts w:ascii="Segoe UI" w:hAnsi="Segoe UI" w:cs="Segoe UI"/>
+          <w:i/>
+        </w:rPr>
+        <w:t>R</w:t>
+      </w:r>
+      <w:r>
+        <w:rPr>
+          <w:rFonts w:ascii="Segoe UI" w:hAnsi="Segoe UI" w:cs="Segoe UI"/>
+          <w:i/>
+        </w:rPr>
+        <w:t>atio</w:t>
+      </w:r>
+      <w:proofErr w:type="spellEnd"/>
+      <w:r>
+        <w:rPr>
+          <w:rFonts w:ascii="Segoe UI" w:hAnsi="Segoe UI" w:cs="Segoe UI"/>
+        </w:rPr>
+        <w:t>=1</w:t>
+      </w:r>
+      <w:r>
+        <w:rPr>
+          <w:rFonts w:ascii="Segoe UI" w:hAnsi="Segoe UI" w:cs="Segoe UI"/>
+        </w:rPr>
+        <w:t xml:space="preserve">, który pozwala na detekcję obiektów o </w:t>
+      </w:r>
+      <w:r>
+        <w:rPr>
+          <w:rFonts w:ascii="Segoe UI" w:hAnsi="Segoe UI" w:cs="Segoe UI"/>
+          <w:b/>
+        </w:rPr>
+        <w:t xml:space="preserve">maksymalnej </w:t>
+      </w:r>
+      <w:r>
+        <w:rPr>
+          <w:rFonts w:ascii="Segoe UI" w:hAnsi="Segoe UI" w:cs="Segoe UI"/>
+        </w:rPr>
+        <w:t>inercji</w:t>
+      </w:r>
+      <w:r>
+        <w:rPr>
+          <w:rFonts w:ascii="Segoe UI" w:hAnsi="Segoe UI" w:cs="Segoe UI"/>
+        </w:rPr>
+        <w:t>,</w:t>
+      </w:r>
+    </w:p>
+    <w:p>
+      <w:pPr>
+        <w:pStyle w:val="Akapitzlist"/>
+        <w:ind w:left="360"/>
+        <w:rPr>
+          <w:rFonts w:ascii="Segoe UI" w:hAnsi="Segoe UI" w:cs="Segoe UI"/>
+          <w:i/>
+        </w:rPr>
+      </w:pPr>
+    </w:p>
+    <w:p>
+      <w:pPr>
+        <w:rPr>
+          <w:rFonts w:ascii="Segoe UI" w:hAnsi="Segoe UI" w:cs="Segoe UI"/>
+          <w:lang w:val="en-US"/>
+        </w:rPr>
+      </w:pPr>
+      <w:r>
+        <w:rPr>
+          <w:rFonts w:ascii="Segoe UI" w:hAnsi="Segoe UI" w:cs="Segoe UI"/>
+          <w:sz w:val="24"/>
+        </w:rPr>
+        <w:t>Kolczyki</w:t>
+      </w:r>
+      <w:r>
+        <w:rPr>
+          <w:rFonts w:ascii="Segoe UI" w:hAnsi="Segoe UI" w:cs="Segoe UI"/>
+          <w:sz w:val="24"/>
+        </w:rPr>
+        <w:t xml:space="preserve"> mają </w:t>
+      </w:r>
+      <w:r>
+        <w:rPr>
+          <w:rFonts w:ascii="Segoe UI" w:hAnsi="Segoe UI" w:cs="Segoe UI"/>
+          <w:sz w:val="24"/>
+        </w:rPr>
+        <w:t xml:space="preserve">różne </w:t>
+      </w:r>
+      <w:r>
+        <w:rPr>
+          <w:rFonts w:ascii="Segoe UI" w:hAnsi="Segoe UI" w:cs="Segoe UI"/>
+          <w:sz w:val="24"/>
+        </w:rPr>
+        <w:t>kształt</w:t>
+      </w:r>
+      <w:r>
+        <w:rPr>
+          <w:rFonts w:ascii="Segoe UI" w:hAnsi="Segoe UI" w:cs="Segoe UI"/>
+          <w:sz w:val="24"/>
+        </w:rPr>
+        <w:t>y</w:t>
+      </w:r>
+      <w:r>
+        <w:rPr>
+          <w:rFonts w:ascii="Segoe UI" w:hAnsi="Segoe UI" w:cs="Segoe UI"/>
+          <w:sz w:val="24"/>
+        </w:rPr>
+        <w:t xml:space="preserve"> oraz zajmują </w:t>
+      </w:r>
+      <w:r>
+        <w:rPr>
+          <w:rFonts w:ascii="Segoe UI" w:hAnsi="Segoe UI" w:cs="Segoe UI"/>
+          <w:sz w:val="24"/>
+        </w:rPr>
+        <w:t xml:space="preserve">jeszcze </w:t>
+      </w:r>
+      <w:r>
+        <w:rPr>
+          <w:rFonts w:ascii="Segoe UI" w:hAnsi="Segoe UI" w:cs="Segoe UI"/>
+          <w:sz w:val="24"/>
+        </w:rPr>
+        <w:t xml:space="preserve">mniej obszaru niż </w:t>
+      </w:r>
+      <w:r>
+        <w:rPr>
+          <w:rFonts w:ascii="Segoe UI" w:hAnsi="Segoe UI" w:cs="Segoe UI"/>
+          <w:sz w:val="24"/>
+        </w:rPr>
+        <w:t>pierścionki</w:t>
+      </w:r>
+      <w:r>
+        <w:rPr>
+          <w:rFonts w:ascii="Segoe UI" w:hAnsi="Segoe UI" w:cs="Segoe UI"/>
+          <w:sz w:val="24"/>
+        </w:rPr>
+        <w:t xml:space="preserve">. </w:t>
+      </w:r>
+      <w:proofErr w:type="spellStart"/>
+      <w:r>
+        <w:rPr>
+          <w:rFonts w:ascii="Segoe UI" w:hAnsi="Segoe UI" w:cs="Segoe UI"/>
+          <w:i/>
+          <w:sz w:val="24"/>
+        </w:rPr>
+        <w:t>SimpleBlobDetector</w:t>
+      </w:r>
+      <w:proofErr w:type="spellEnd"/>
+      <w:r>
+        <w:rPr>
+          <w:rFonts w:ascii="Segoe UI" w:hAnsi="Segoe UI" w:cs="Segoe UI"/>
+          <w:sz w:val="24"/>
+        </w:rPr>
+        <w:t xml:space="preserve"> </w:t>
+      </w:r>
+      <w:hyperlink r:id="rId17" w:history="1">
+        <w:r>
+          <w:rPr>
+            <w:rStyle w:val="Hipercze"/>
+            <w:rFonts w:ascii="Segoe UI" w:hAnsi="Segoe UI" w:cs="Segoe UI"/>
+            <w:sz w:val="24"/>
+          </w:rPr>
+          <w:t>[</w:t>
+        </w:r>
+        <w:r>
+          <w:rPr>
+            <w:rStyle w:val="Hipercze"/>
+            <w:rFonts w:ascii="Segoe UI" w:hAnsi="Segoe UI" w:cs="Segoe UI"/>
+            <w:sz w:val="24"/>
+          </w:rPr>
+          <w:t>6</w:t>
+        </w:r>
+        <w:r>
+          <w:rPr>
+            <w:rStyle w:val="Hipercze"/>
+            <w:rFonts w:ascii="Segoe UI" w:hAnsi="Segoe UI" w:cs="Segoe UI"/>
+            <w:sz w:val="24"/>
+          </w:rPr>
+          <w:t>]</w:t>
+        </w:r>
+      </w:hyperlink>
+      <w:r>
+        <w:rPr>
+          <w:rFonts w:ascii="Segoe UI" w:hAnsi="Segoe UI" w:cs="Segoe UI"/>
+          <w:sz w:val="24"/>
+        </w:rPr>
+        <w:t xml:space="preserve"> wykonuje detekcję </w:t>
+      </w:r>
+      <w:r>
+        <w:rPr>
+          <w:rFonts w:ascii="Segoe UI" w:hAnsi="Segoe UI" w:cs="Segoe UI"/>
+          <w:sz w:val="24"/>
+        </w:rPr>
+        <w:t>k</w:t>
+      </w:r>
+      <w:r>
+        <w:rPr>
+          <w:rFonts w:ascii="Segoe UI" w:hAnsi="Segoe UI" w:cs="Segoe UI"/>
+          <w:sz w:val="24"/>
+        </w:rPr>
+        <w:t xml:space="preserve">olczyków </w:t>
+      </w:r>
+      <w:r>
+        <w:rPr>
+          <w:rFonts w:ascii="Segoe UI" w:hAnsi="Segoe UI" w:cs="Segoe UI"/>
+          <w:sz w:val="24"/>
+        </w:rPr>
+        <w:t>na podstawie</w:t>
+      </w:r>
+      <w:r>
+        <w:rPr>
+          <w:rFonts w:ascii="Segoe UI" w:hAnsi="Segoe UI" w:cs="Segoe UI"/>
+          <w:sz w:val="24"/>
+        </w:rPr>
+        <w:t xml:space="preserve"> kształtu oraz inercji.</w:t>
+      </w:r>
+      <w:r>
+        <w:rPr>
+          <w:rFonts w:ascii="Segoe UI" w:hAnsi="Segoe UI" w:cs="Segoe UI"/>
+          <w:sz w:val="24"/>
+        </w:rPr>
+        <w:t xml:space="preserve"> Dla </w:t>
+      </w:r>
+      <w:r>
+        <w:rPr>
+          <w:rFonts w:ascii="Segoe UI" w:hAnsi="Segoe UI" w:cs="Segoe UI"/>
+          <w:sz w:val="24"/>
+        </w:rPr>
+        <w:t xml:space="preserve">kolczyków pomijamy detekcję poprzez parametr </w:t>
+      </w:r>
+      <w:proofErr w:type="spellStart"/>
+      <w:r>
+        <w:rPr>
+          <w:rFonts w:ascii="Segoe UI" w:hAnsi="Segoe UI" w:cs="Segoe UI"/>
+          <w:i/>
+          <w:sz w:val="24"/>
+        </w:rPr>
+        <w:t>convexity</w:t>
+      </w:r>
+      <w:proofErr w:type="spellEnd"/>
+      <w:r>
+        <w:rPr>
+          <w:rFonts w:ascii="Segoe UI" w:hAnsi="Segoe UI" w:cs="Segoe UI"/>
+          <w:i/>
+          <w:sz w:val="24"/>
+        </w:rPr>
+        <w:t xml:space="preserve"> (wypukłość) </w:t>
+      </w:r>
+      <w:r>
+        <w:rPr>
+          <w:rFonts w:ascii="Segoe UI" w:hAnsi="Segoe UI" w:cs="Segoe UI"/>
+          <w:sz w:val="24"/>
+        </w:rPr>
+        <w:t xml:space="preserve">w </w:t>
+      </w:r>
+      <w:proofErr w:type="spellStart"/>
+      <w:r>
+        <w:rPr>
+          <w:rFonts w:ascii="Segoe UI" w:hAnsi="Segoe UI" w:cs="Segoe UI"/>
+          <w:i/>
+          <w:sz w:val="24"/>
+        </w:rPr>
+        <w:t>SimpleBlobDetector</w:t>
+      </w:r>
+      <w:proofErr w:type="spellEnd"/>
+      <w:r>
+        <w:rPr>
+          <w:rFonts w:ascii="Segoe UI" w:hAnsi="Segoe UI" w:cs="Segoe UI"/>
+          <w:i/>
+          <w:sz w:val="24"/>
+        </w:rPr>
+        <w:t xml:space="preserve"> </w:t>
+      </w:r>
+      <w:hyperlink r:id="rId18" w:history="1">
+        <w:r>
+          <w:rPr>
+            <w:rStyle w:val="Hipercze"/>
+            <w:rFonts w:ascii="Segoe UI" w:hAnsi="Segoe UI" w:cs="Segoe UI"/>
+            <w:sz w:val="24"/>
+          </w:rPr>
+          <w:t>[</w:t>
+        </w:r>
+        <w:r>
+          <w:rPr>
+            <w:rStyle w:val="Hipercze"/>
+            <w:rFonts w:ascii="Segoe UI" w:hAnsi="Segoe UI" w:cs="Segoe UI"/>
+            <w:sz w:val="24"/>
+          </w:rPr>
+          <w:t>6</w:t>
+        </w:r>
+        <w:r>
+          <w:rPr>
+            <w:rStyle w:val="Hipercze"/>
+            <w:rFonts w:ascii="Segoe UI" w:hAnsi="Segoe UI" w:cs="Segoe UI"/>
+            <w:sz w:val="24"/>
+          </w:rPr>
+          <w:t>]</w:t>
+        </w:r>
+      </w:hyperlink>
+      <w:r>
+        <w:rPr>
+          <w:rFonts w:ascii="Segoe UI" w:hAnsi="Segoe UI" w:cs="Segoe UI"/>
+          <w:sz w:val="24"/>
+        </w:rPr>
+        <w:t>. Najlepsze wyniki uzyskujemy dla ustawień:</w:t>
+      </w:r>
+    </w:p>
+    <w:p>
+      <w:pPr>
+        <w:pStyle w:val="Akapitzlist"/>
+        <w:numPr>
+          <w:ilvl w:val="0"/>
+          <w:numId w:val="11"/>
+        </w:numPr>
+        <w:rPr>
+          <w:rFonts w:ascii="Segoe UI" w:hAnsi="Segoe UI" w:cs="Segoe UI"/>
+          <w:lang w:val="en-US"/>
+        </w:rPr>
+      </w:pPr>
+      <w:proofErr w:type="spellStart"/>
+      <w:r>
+        <w:rPr>
+          <w:rFonts w:ascii="Segoe UI" w:hAnsi="Segoe UI" w:cs="Segoe UI"/>
+          <w:i/>
+          <w:lang w:val="en-US"/>
+        </w:rPr>
+        <w:t>min</w:t>
+      </w:r>
+      <w:r>
+        <w:rPr>
+          <w:rFonts w:ascii="Segoe UI" w:hAnsi="Segoe UI" w:cs="Segoe UI"/>
+          <w:i/>
+          <w:lang w:val="en-US"/>
+        </w:rPr>
+        <w:t>A</w:t>
+      </w:r>
+      <w:r>
+        <w:rPr>
+          <w:rFonts w:ascii="Segoe UI" w:hAnsi="Segoe UI" w:cs="Segoe UI"/>
+          <w:i/>
+          <w:lang w:val="en-US"/>
+        </w:rPr>
+        <w:t>rea</w:t>
+      </w:r>
+      <w:proofErr w:type="spellEnd"/>
+      <w:r>
+        <w:rPr>
+          <w:rFonts w:ascii="Segoe UI" w:hAnsi="Segoe UI" w:cs="Segoe UI"/>
+          <w:lang w:val="en-US"/>
+        </w:rPr>
+        <w:t>=1200,</w:t>
+      </w:r>
+    </w:p>
+    <w:p>
+      <w:pPr>
+        <w:pStyle w:val="Akapitzlist"/>
+        <w:numPr>
+          <w:ilvl w:val="0"/>
+          <w:numId w:val="11"/>
+        </w:numPr>
+        <w:rPr>
+          <w:rFonts w:ascii="Segoe UI" w:hAnsi="Segoe UI" w:cs="Segoe UI"/>
+          <w:lang w:val="en-US"/>
+        </w:rPr>
+      </w:pPr>
+      <w:proofErr w:type="spellStart"/>
+      <w:r>
+        <w:rPr>
+          <w:rFonts w:ascii="Segoe UI" w:hAnsi="Segoe UI" w:cs="Segoe UI"/>
+          <w:i/>
+          <w:lang w:val="en-US"/>
+        </w:rPr>
+        <w:t>max</w:t>
+      </w:r>
+      <w:r>
+        <w:rPr>
+          <w:rFonts w:ascii="Segoe UI" w:hAnsi="Segoe UI" w:cs="Segoe UI"/>
+          <w:i/>
+          <w:lang w:val="en-US"/>
+        </w:rPr>
+        <w:t>A</w:t>
+      </w:r>
+      <w:r>
+        <w:rPr>
+          <w:rFonts w:ascii="Segoe UI" w:hAnsi="Segoe UI" w:cs="Segoe UI"/>
+          <w:i/>
+          <w:lang w:val="en-US"/>
+        </w:rPr>
+        <w:t>rea</w:t>
+      </w:r>
+      <w:proofErr w:type="spellEnd"/>
+      <w:r>
+        <w:rPr>
+          <w:rFonts w:ascii="Segoe UI" w:hAnsi="Segoe UI" w:cs="Segoe UI"/>
+          <w:lang w:val="en-US"/>
+        </w:rPr>
+        <w:t>=10900,</w:t>
+      </w:r>
+    </w:p>
+    <w:p>
+      <w:pPr>
+        <w:pStyle w:val="Akapitzlist"/>
+        <w:numPr>
+          <w:ilvl w:val="0"/>
+          <w:numId w:val="11"/>
+        </w:numPr>
+        <w:rPr>
+          <w:rFonts w:ascii="Segoe UI" w:hAnsi="Segoe UI" w:cs="Segoe UI"/>
+          <w:lang w:val="en-US"/>
+        </w:rPr>
+      </w:pPr>
+      <w:proofErr w:type="spellStart"/>
+      <w:r>
+        <w:rPr>
+          <w:rFonts w:ascii="Segoe UI" w:hAnsi="Segoe UI" w:cs="Segoe UI"/>
+          <w:i/>
+          <w:lang w:val="en-US"/>
+        </w:rPr>
+        <w:t>min</w:t>
+      </w:r>
+      <w:r>
+        <w:rPr>
+          <w:rFonts w:ascii="Segoe UI" w:hAnsi="Segoe UI" w:cs="Segoe UI"/>
+          <w:i/>
+          <w:lang w:val="en-US"/>
+        </w:rPr>
+        <w:t>Ci</w:t>
+      </w:r>
+      <w:r>
+        <w:rPr>
+          <w:rFonts w:ascii="Segoe UI" w:hAnsi="Segoe UI" w:cs="Segoe UI"/>
+          <w:i/>
+          <w:lang w:val="en-US"/>
+        </w:rPr>
+        <w:t>rcularity</w:t>
+      </w:r>
+      <w:proofErr w:type="spellEnd"/>
+      <w:r>
+        <w:rPr>
+          <w:rFonts w:ascii="Segoe UI" w:hAnsi="Segoe UI" w:cs="Segoe UI"/>
+          <w:lang w:val="en-US"/>
+        </w:rPr>
+        <w:t>=0.35,</w:t>
+      </w:r>
+    </w:p>
+    <w:p>
+      <w:pPr>
+        <w:pStyle w:val="Akapitzlist"/>
+        <w:numPr>
+          <w:ilvl w:val="0"/>
+          <w:numId w:val="11"/>
+        </w:numPr>
+        <w:rPr>
+          <w:rFonts w:ascii="Segoe UI" w:hAnsi="Segoe UI" w:cs="Segoe UI"/>
+          <w:lang w:val="en-US"/>
+        </w:rPr>
+      </w:pPr>
+      <w:proofErr w:type="spellStart"/>
+      <w:r>
+        <w:rPr>
+          <w:rFonts w:ascii="Segoe UI" w:hAnsi="Segoe UI" w:cs="Segoe UI"/>
+          <w:i/>
+          <w:lang w:val="en-US"/>
+        </w:rPr>
+        <w:t>maxC</w:t>
+      </w:r>
+      <w:r>
+        <w:rPr>
+          <w:rFonts w:ascii="Segoe UI" w:hAnsi="Segoe UI" w:cs="Segoe UI"/>
+          <w:i/>
+          <w:lang w:val="en-US"/>
+        </w:rPr>
+        <w:t>ircularity</w:t>
+      </w:r>
+      <w:proofErr w:type="spellEnd"/>
+      <w:r>
+        <w:rPr>
+          <w:rFonts w:ascii="Segoe UI" w:hAnsi="Segoe UI" w:cs="Segoe UI"/>
+          <w:lang w:val="en-US"/>
+        </w:rPr>
+        <w:t>=0.80,</w:t>
+      </w:r>
+    </w:p>
+    <w:p>
+      <w:pPr>
+        <w:pStyle w:val="Akapitzlist"/>
+        <w:numPr>
+          <w:ilvl w:val="0"/>
+          <w:numId w:val="11"/>
+        </w:numPr>
+        <w:rPr>
+          <w:rFonts w:ascii="Segoe UI" w:hAnsi="Segoe UI" w:cs="Segoe UI"/>
+        </w:rPr>
+      </w:pPr>
+      <w:proofErr w:type="spellStart"/>
+      <w:r>
+        <w:rPr>
+          <w:rFonts w:ascii="Segoe UI" w:hAnsi="Segoe UI" w:cs="Segoe UI"/>
+          <w:i/>
+        </w:rPr>
+        <w:t>minI</w:t>
+      </w:r>
+      <w:r>
+        <w:rPr>
+          <w:rFonts w:ascii="Segoe UI" w:hAnsi="Segoe UI" w:cs="Segoe UI"/>
+          <w:i/>
+        </w:rPr>
+        <w:t>nertia</w:t>
+      </w:r>
+      <w:r>
+        <w:rPr>
+          <w:rFonts w:ascii="Segoe UI" w:hAnsi="Segoe UI" w:cs="Segoe UI"/>
+          <w:i/>
+        </w:rPr>
+        <w:t>R</w:t>
+      </w:r>
+      <w:r>
+        <w:rPr>
+          <w:rFonts w:ascii="Segoe UI" w:hAnsi="Segoe UI" w:cs="Segoe UI"/>
+          <w:i/>
+        </w:rPr>
+        <w:t>atio</w:t>
+      </w:r>
+      <w:proofErr w:type="spellEnd"/>
+      <w:r>
+        <w:rPr>
+          <w:rFonts w:ascii="Segoe UI" w:hAnsi="Segoe UI" w:cs="Segoe UI"/>
+        </w:rPr>
+        <w:t>=0.12,</w:t>
+      </w:r>
+    </w:p>
+    <w:p>
+      <w:pPr>
+        <w:pStyle w:val="Akapitzlist"/>
+        <w:numPr>
+          <w:ilvl w:val="0"/>
+          <w:numId w:val="11"/>
+        </w:numPr>
+        <w:rPr>
+          <w:rFonts w:ascii="Segoe UI" w:hAnsi="Segoe UI" w:cs="Segoe UI"/>
+        </w:rPr>
+      </w:pPr>
+      <w:proofErr w:type="spellStart"/>
+      <w:r>
+        <w:rPr>
+          <w:rFonts w:ascii="Segoe UI" w:hAnsi="Segoe UI" w:cs="Segoe UI"/>
+          <w:i/>
+        </w:rPr>
+        <w:t>max</w:t>
+      </w:r>
+      <w:r>
+        <w:rPr>
+          <w:rFonts w:ascii="Segoe UI" w:hAnsi="Segoe UI" w:cs="Segoe UI"/>
+          <w:i/>
+        </w:rPr>
+        <w:t>I</w:t>
+      </w:r>
+      <w:r>
+        <w:rPr>
+          <w:rFonts w:ascii="Segoe UI" w:hAnsi="Segoe UI" w:cs="Segoe UI"/>
+          <w:i/>
+        </w:rPr>
+        <w:t>nertia</w:t>
+      </w:r>
+      <w:r>
+        <w:rPr>
+          <w:rFonts w:ascii="Segoe UI" w:hAnsi="Segoe UI" w:cs="Segoe UI"/>
+          <w:i/>
+        </w:rPr>
+        <w:t>R</w:t>
+      </w:r>
+      <w:r>
+        <w:rPr>
+          <w:rFonts w:ascii="Segoe UI" w:hAnsi="Segoe UI" w:cs="Segoe UI"/>
+          <w:i/>
+        </w:rPr>
+        <w:t>atio</w:t>
+      </w:r>
+      <w:proofErr w:type="spellEnd"/>
+      <w:r>
+        <w:rPr>
+          <w:rFonts w:ascii="Segoe UI" w:hAnsi="Segoe UI" w:cs="Segoe UI"/>
+        </w:rPr>
+        <w:t>=0.90,</w:t>
+      </w:r>
+      <w:bookmarkStart w:id="13" w:name="_GoBack"/>
+      <w:bookmarkEnd w:id="13"/>
+    </w:p>
+    <w:p>
+      <w:pPr>
+        <w:pStyle w:val="Akapitzlist"/>
+        <w:ind w:left="0"/>
         <w:rPr>
           <w:rFonts w:ascii="Segoe UI" w:eastAsia="Times New Roman" w:hAnsi="Segoe UI" w:cs="Segoe UI"/>
           <w:b/>
         </w:rPr>
-        <w:lastRenderedPageBreak/>
+      </w:pPr>
+    </w:p>
+    <w:p>
+      <w:pPr>
+        <w:pStyle w:val="Nagwek3"/>
+        <w:rPr>
+          <w:rFonts w:ascii="Segoe UI" w:eastAsia="Times New Roman" w:hAnsi="Segoe UI" w:cs="Segoe UI"/>
+          <w:b/>
+        </w:rPr>
+      </w:pPr>
+      <w:r>
+        <w:rPr>
+          <w:rFonts w:ascii="Segoe UI" w:eastAsia="Times New Roman" w:hAnsi="Segoe UI" w:cs="Segoe UI"/>
+          <w:b/>
+        </w:rPr>
         <w:t>3.2.4 Zliczanie obiektów</w:t>
       </w:r>
       <w:bookmarkEnd w:id="12"/>
     </w:p>
+    <w:p/>
     <w:p>
       <w:pPr>
         <w:pStyle w:val="Nagwek1"/>
@@ -3374,7 +6029,7 @@
           <w:b/>
         </w:rPr>
       </w:pPr>
-      <w:bookmarkStart w:id="13" w:name="_Toc166012115"/>
+      <w:bookmarkStart w:id="14" w:name="_Toc166012115"/>
       <w:r>
         <w:rPr>
           <w:rFonts w:ascii="Segoe UI" w:hAnsi="Segoe UI" w:cs="Segoe UI"/>
@@ -3382,7 +6037,48 @@
         </w:rPr>
         <w:t>Wyniki</w:t>
       </w:r>
-      <w:bookmarkEnd w:id="13"/>
+      <w:bookmarkEnd w:id="14"/>
+    </w:p>
+    <w:p>
+      <w:pPr>
+        <w:rPr>
+          <w:rFonts w:ascii="Segoe UI" w:hAnsi="Segoe UI" w:cs="Segoe UI"/>
+          <w:sz w:val="24"/>
+          <w:szCs w:val="24"/>
+        </w:rPr>
+      </w:pPr>
+      <w:r>
+        <w:rPr>
+          <w:rFonts w:ascii="Segoe UI" w:hAnsi="Segoe UI" w:cs="Segoe UI"/>
+          <w:sz w:val="24"/>
+          <w:szCs w:val="24"/>
+        </w:rPr>
+        <w:t xml:space="preserve">Dla obiektów typu pierścionki wyniki były najlepsze. Skuteczność detekcji wynosi </w:t>
+      </w:r>
+      <w:r>
+        <w:rPr>
+          <w:rFonts w:ascii="Segoe UI" w:hAnsi="Segoe UI" w:cs="Segoe UI"/>
+          <w:sz w:val="24"/>
+          <w:szCs w:val="24"/>
+        </w:rPr>
+        <w:t>ok.</w:t>
+      </w:r>
+      <w:r>
+        <w:rPr>
+          <w:rFonts w:ascii="Segoe UI" w:hAnsi="Segoe UI" w:cs="Segoe UI"/>
+          <w:sz w:val="24"/>
+          <w:szCs w:val="24"/>
+        </w:rPr>
+        <w:t>90%.</w:t>
+      </w:r>
+      <w:r>
+        <w:rPr>
+          <w:rFonts w:ascii="Segoe UI" w:hAnsi="Segoe UI" w:cs="Segoe UI"/>
+          <w:sz w:val="24"/>
+          <w:szCs w:val="24"/>
+        </w:rPr>
+        <w:t xml:space="preserve"> Dla kolczyków jest to ok. 80% natomiast dla naszyjników ok. 60%.</w:t>
+      </w:r>
     </w:p>
     <w:p/>
     <w:p>
@@ -3397,7 +6093,7 @@
           <w:b/>
         </w:rPr>
       </w:pPr>
-      <w:bookmarkStart w:id="14" w:name="_Toc166012116"/>
+      <w:bookmarkStart w:id="15" w:name="_Toc166012116"/>
       <w:r>
         <w:rPr>
           <w:rFonts w:ascii="Segoe UI" w:hAnsi="Segoe UI" w:cs="Segoe UI"/>
@@ -3405,7 +6101,263 @@
         </w:rPr>
         <w:t>Wnioski</w:t>
       </w:r>
-      <w:bookmarkEnd w:id="14"/>
+      <w:bookmarkEnd w:id="15"/>
+    </w:p>
+    <w:p>
+      <w:pPr>
+        <w:rPr>
+          <w:rStyle w:val="Hipercze"/>
+          <w:rFonts w:ascii="Segoe UI" w:hAnsi="Segoe UI" w:cs="Segoe UI"/>
+          <w:sz w:val="24"/>
+        </w:rPr>
+      </w:pPr>
+      <w:r>
+        <w:rPr>
+          <w:rFonts w:ascii="Segoe UI" w:eastAsia="Times New Roman" w:hAnsi="Segoe UI" w:cs="Segoe UI"/>
+          <w:sz w:val="24"/>
+          <w:szCs w:val="24"/>
+        </w:rPr>
+        <w:t>D</w:t>
+      </w:r>
+      <w:r>
+        <w:rPr>
+          <w:rFonts w:ascii="Segoe UI" w:eastAsia="Times New Roman" w:hAnsi="Segoe UI" w:cs="Segoe UI"/>
+          <w:sz w:val="24"/>
+          <w:szCs w:val="24"/>
+        </w:rPr>
+        <w:t>robne przedmioty złotnicze i jubilerskie</w:t>
+      </w:r>
+      <w:r>
+        <w:rPr>
+          <w:rFonts w:ascii="Segoe UI" w:eastAsia="Times New Roman" w:hAnsi="Segoe UI" w:cs="Segoe UI"/>
+          <w:sz w:val="24"/>
+          <w:szCs w:val="24"/>
+        </w:rPr>
+        <w:t xml:space="preserve"> odbijają światło co początkowo utrudniało prawidłową detekcję obiektów. </w:t>
+      </w:r>
+      <w:r>
+        <w:rPr>
+          <w:rFonts w:ascii="Segoe UI" w:eastAsia="Times New Roman" w:hAnsi="Segoe UI" w:cs="Segoe UI"/>
+          <w:sz w:val="24"/>
+          <w:szCs w:val="24"/>
+        </w:rPr>
+        <w:t xml:space="preserve">Dzięki metodom takimi jak </w:t>
+      </w:r>
+      <w:r>
+        <w:rPr>
+          <w:rFonts w:ascii="Segoe UI" w:eastAsia="Times New Roman" w:hAnsi="Segoe UI" w:cs="Segoe UI"/>
+          <w:sz w:val="24"/>
+          <w:szCs w:val="24"/>
+        </w:rPr>
+        <w:t xml:space="preserve">progowanie </w:t>
+      </w:r>
+      <w:hyperlink r:id="rId19" w:history="1">
+        <w:r>
+          <w:rPr>
+            <w:rStyle w:val="Hipercze"/>
+            <w:rFonts w:ascii="Segoe UI" w:hAnsi="Segoe UI" w:cs="Segoe UI"/>
+            <w:sz w:val="24"/>
+          </w:rPr>
+          <w:t>[1]</w:t>
+        </w:r>
+      </w:hyperlink>
+      <w:r>
+        <w:rPr>
+          <w:rFonts w:ascii="Segoe UI" w:hAnsi="Segoe UI" w:cs="Segoe UI"/>
+          <w:sz w:val="24"/>
+        </w:rPr>
+        <w:t xml:space="preserve">, </w:t>
+      </w:r>
+      <w:r>
+        <w:rPr>
+          <w:rFonts w:ascii="Segoe UI" w:eastAsia="Times New Roman" w:hAnsi="Segoe UI" w:cs="Segoe UI"/>
+          <w:sz w:val="24"/>
+          <w:szCs w:val="24"/>
+        </w:rPr>
+        <w:t xml:space="preserve">rozmycie obrazu metodą Gaussa </w:t>
+      </w:r>
+      <w:hyperlink r:id="rId20" w:history="1">
+        <w:r>
+          <w:rPr>
+            <w:rStyle w:val="Hipercze"/>
+            <w:rFonts w:ascii="Segoe UI" w:hAnsi="Segoe UI" w:cs="Segoe UI"/>
+            <w:sz w:val="24"/>
+          </w:rPr>
+          <w:t>[2]</w:t>
+        </w:r>
+      </w:hyperlink>
+      <w:r>
+        <w:rPr>
+          <w:rStyle w:val="Hipercze"/>
+          <w:rFonts w:ascii="Segoe UI" w:hAnsi="Segoe UI" w:cs="Segoe UI"/>
+          <w:sz w:val="24"/>
+          <w:u w:val="none"/>
+        </w:rPr>
+        <w:t xml:space="preserve">, </w:t>
+      </w:r>
+      <w:r>
+        <w:rPr>
+          <w:rStyle w:val="Hipercze"/>
+          <w:rFonts w:ascii="Segoe UI" w:hAnsi="Segoe UI" w:cs="Segoe UI"/>
+          <w:color w:val="000000" w:themeColor="text1"/>
+          <w:sz w:val="24"/>
+          <w:u w:val="none"/>
+        </w:rPr>
+        <w:t>detekcj</w:t>
+      </w:r>
+      <w:r>
+        <w:rPr>
+          <w:rStyle w:val="Hipercze"/>
+          <w:rFonts w:ascii="Segoe UI" w:hAnsi="Segoe UI" w:cs="Segoe UI"/>
+          <w:color w:val="000000" w:themeColor="text1"/>
+          <w:sz w:val="24"/>
+          <w:u w:val="none"/>
+        </w:rPr>
+        <w:t>e</w:t>
+      </w:r>
+      <w:r>
+        <w:rPr>
+          <w:rStyle w:val="Hipercze"/>
+          <w:rFonts w:ascii="Segoe UI" w:hAnsi="Segoe UI" w:cs="Segoe UI"/>
+          <w:color w:val="000000" w:themeColor="text1"/>
+          <w:sz w:val="24"/>
+          <w:u w:val="none"/>
+        </w:rPr>
+        <w:t xml:space="preserve"> krawędzi metodą </w:t>
+      </w:r>
+      <w:proofErr w:type="spellStart"/>
+      <w:r>
+        <w:rPr>
+          <w:rStyle w:val="Hipercze"/>
+          <w:rFonts w:ascii="Segoe UI" w:hAnsi="Segoe UI" w:cs="Segoe UI"/>
+          <w:color w:val="000000" w:themeColor="text1"/>
+          <w:sz w:val="24"/>
+          <w:u w:val="none"/>
+        </w:rPr>
+        <w:t>Canny</w:t>
+      </w:r>
+      <w:proofErr w:type="spellEnd"/>
+      <w:r>
+        <w:rPr>
+          <w:rStyle w:val="Hipercze"/>
+          <w:rFonts w:ascii="Segoe UI" w:hAnsi="Segoe UI" w:cs="Segoe UI"/>
+          <w:color w:val="000000" w:themeColor="text1"/>
+          <w:sz w:val="24"/>
+          <w:u w:val="none"/>
+        </w:rPr>
+        <w:t xml:space="preserve"> </w:t>
+      </w:r>
+      <w:hyperlink r:id="rId21" w:history="1">
+        <w:r>
+          <w:rPr>
+            <w:rStyle w:val="Hipercze"/>
+            <w:rFonts w:ascii="Segoe UI" w:hAnsi="Segoe UI" w:cs="Segoe UI"/>
+            <w:sz w:val="24"/>
+          </w:rPr>
+          <w:t>[3]</w:t>
+        </w:r>
+      </w:hyperlink>
+      <w:r>
+        <w:rPr>
+          <w:rFonts w:ascii="Segoe UI" w:hAnsi="Segoe UI" w:cs="Segoe UI"/>
+          <w:sz w:val="24"/>
+        </w:rPr>
+        <w:t xml:space="preserve"> oraz </w:t>
+      </w:r>
+      <w:r>
+        <w:rPr>
+          <w:rFonts w:ascii="Segoe UI" w:hAnsi="Segoe UI" w:cs="Segoe UI"/>
+          <w:sz w:val="24"/>
+        </w:rPr>
+        <w:t xml:space="preserve">morfologiczne domknięcie </w:t>
+      </w:r>
+      <w:r>
+        <w:rPr>
+          <w:rFonts w:ascii="Segoe UI" w:hAnsi="Segoe UI" w:cs="Segoe UI"/>
+          <w:sz w:val="24"/>
+        </w:rPr>
+        <w:t xml:space="preserve">krawędzi </w:t>
+      </w:r>
+      <w:hyperlink r:id="rId22" w:anchor="Operacje_morfologiczne" w:history="1">
+        <w:r>
+          <w:rPr>
+            <w:rStyle w:val="Hipercze"/>
+            <w:rFonts w:ascii="Segoe UI" w:hAnsi="Segoe UI" w:cs="Segoe UI"/>
+            <w:sz w:val="24"/>
+          </w:rPr>
+          <w:t>[4]</w:t>
+        </w:r>
+      </w:hyperlink>
+      <w:r>
+        <w:rPr>
+          <w:rStyle w:val="Hipercze"/>
+          <w:rFonts w:ascii="Segoe UI" w:hAnsi="Segoe UI" w:cs="Segoe UI"/>
+          <w:color w:val="000000" w:themeColor="text1"/>
+          <w:sz w:val="24"/>
+          <w:u w:val="none"/>
+        </w:rPr>
+        <w:t xml:space="preserve"> </w:t>
+      </w:r>
+      <w:r>
+        <w:rPr>
+          <w:rStyle w:val="Hipercze"/>
+          <w:rFonts w:ascii="Segoe UI" w:hAnsi="Segoe UI" w:cs="Segoe UI"/>
+          <w:color w:val="000000" w:themeColor="text1"/>
+          <w:sz w:val="24"/>
+          <w:u w:val="none"/>
+        </w:rPr>
+        <w:t xml:space="preserve">uzyskaliśmy obraz, </w:t>
+      </w:r>
+      <w:r>
+        <w:rPr>
+          <w:rStyle w:val="Hipercze"/>
+          <w:rFonts w:ascii="Segoe UI" w:hAnsi="Segoe UI" w:cs="Segoe UI"/>
+          <w:color w:val="000000" w:themeColor="text1"/>
+          <w:sz w:val="24"/>
+          <w:u w:val="none"/>
+        </w:rPr>
+        <w:t xml:space="preserve">który miał zniwelowane efekty odbicia światła. Na bazie zmodyfikowanego obrazu </w:t>
+      </w:r>
+      <w:r>
+        <w:rPr>
+          <w:rStyle w:val="Hipercze"/>
+          <w:rFonts w:ascii="Segoe UI" w:hAnsi="Segoe UI" w:cs="Segoe UI"/>
+          <w:color w:val="000000" w:themeColor="text1"/>
+          <w:sz w:val="24"/>
+          <w:u w:val="none"/>
+        </w:rPr>
+        <w:t xml:space="preserve">mogliśmy </w:t>
+      </w:r>
+      <w:r>
+        <w:rPr>
+          <w:rStyle w:val="Hipercze"/>
+          <w:rFonts w:ascii="Segoe UI" w:hAnsi="Segoe UI" w:cs="Segoe UI"/>
+          <w:color w:val="000000" w:themeColor="text1"/>
+          <w:sz w:val="24"/>
+          <w:u w:val="none"/>
+        </w:rPr>
+        <w:t>wykonać właściwą detekcję</w:t>
+      </w:r>
+      <w:r>
+        <w:rPr>
+          <w:rStyle w:val="Hipercze"/>
+          <w:rFonts w:ascii="Segoe UI" w:hAnsi="Segoe UI" w:cs="Segoe UI"/>
+          <w:color w:val="000000" w:themeColor="text1"/>
+          <w:sz w:val="24"/>
+          <w:u w:val="none"/>
+        </w:rPr>
+        <w:t xml:space="preserve"> obiektów</w:t>
+      </w:r>
+      <w:r>
+        <w:rPr>
+          <w:rStyle w:val="Hipercze"/>
+          <w:rFonts w:ascii="Segoe UI" w:hAnsi="Segoe UI" w:cs="Segoe UI"/>
+          <w:color w:val="000000" w:themeColor="text1"/>
+          <w:sz w:val="24"/>
+          <w:u w:val="none"/>
+        </w:rPr>
+        <w:t>. Rezultaty naszej metody detekcji obiektów są bardziej skuteczne przy lepszym oświetleniu stanowiska.</w:t>
+      </w:r>
     </w:p>
     <w:p>
       <w:pPr>
@@ -3423,12 +6375,12 @@
           <w:b/>
         </w:rPr>
       </w:pPr>
-      <w:bookmarkStart w:id="15" w:name="_Toc166012117"/>
       <w:r>
         <w:rPr>
           <w:rFonts w:ascii="Segoe UI" w:hAnsi="Segoe UI" w:cs="Segoe UI"/>
           <w:b/>
         </w:rPr>
+        <w:lastRenderedPageBreak/>
         <w:t>6</w:t>
       </w:r>
       <w:r>
@@ -3436,12 +6388,172 @@
           <w:rFonts w:ascii="Segoe UI" w:hAnsi="Segoe UI" w:cs="Segoe UI"/>
           <w:b/>
         </w:rPr>
-        <w:t>. Literatura</w:t>
-      </w:r>
-      <w:bookmarkEnd w:id="15"/>
+        <w:t xml:space="preserve">. </w:t>
+      </w:r>
+      <w:bookmarkStart w:id="16" w:name="_Toc166012117"/>
+      <w:r>
+        <w:rPr>
+          <w:rFonts w:ascii="Segoe UI" w:hAnsi="Segoe UI" w:cs="Segoe UI"/>
+          <w:b/>
+        </w:rPr>
+        <w:t>Literatura</w:t>
+      </w:r>
+      <w:bookmarkEnd w:id="16"/>
+    </w:p>
+    <w:p>
+      <w:pPr>
+        <w:rPr>
+          <w:rFonts w:ascii="Segoe UI" w:hAnsi="Segoe UI" w:cs="Segoe UI"/>
+          <w:sz w:val="24"/>
+        </w:rPr>
+      </w:pPr>
+      <w:hyperlink r:id="rId23" w:history="1">
+        <w:r>
+          <w:rPr>
+            <w:rStyle w:val="Hipercze"/>
+            <w:rFonts w:ascii="Segoe UI" w:hAnsi="Segoe UI" w:cs="Segoe UI"/>
+            <w:sz w:val="24"/>
+          </w:rPr>
+          <w:t>[1] Progowanie</w:t>
+        </w:r>
+      </w:hyperlink>
+    </w:p>
+    <w:p>
+      <w:pPr>
+        <w:rPr>
+          <w:rStyle w:val="Hipercze"/>
+          <w:rFonts w:ascii="Segoe UI" w:hAnsi="Segoe UI" w:cs="Segoe UI"/>
+          <w:sz w:val="24"/>
+        </w:rPr>
+      </w:pPr>
+      <w:hyperlink r:id="rId24" w:history="1">
+        <w:r>
+          <w:rPr>
+            <w:rStyle w:val="Hipercze"/>
+            <w:rFonts w:ascii="Segoe UI" w:hAnsi="Segoe UI" w:cs="Segoe UI"/>
+            <w:sz w:val="24"/>
+          </w:rPr>
+          <w:t xml:space="preserve">[2] Rozmycie metodą </w:t>
+        </w:r>
+        <w:proofErr w:type="spellStart"/>
+        <w:r>
+          <w:rPr>
+            <w:rStyle w:val="Hipercze"/>
+            <w:rFonts w:ascii="Segoe UI" w:hAnsi="Segoe UI" w:cs="Segoe UI"/>
+            <w:sz w:val="24"/>
+          </w:rPr>
+          <w:t>Gauss’a</w:t>
+        </w:r>
+        <w:proofErr w:type="spellEnd"/>
+      </w:hyperlink>
+    </w:p>
+    <w:p>
+      <w:pPr>
+        <w:rPr>
+          <w:rStyle w:val="Hipercze"/>
+          <w:rFonts w:ascii="Segoe UI" w:hAnsi="Segoe UI" w:cs="Segoe UI"/>
+          <w:sz w:val="24"/>
+        </w:rPr>
+      </w:pPr>
+      <w:hyperlink r:id="rId25" w:history="1">
+        <w:r>
+          <w:rPr>
+            <w:rStyle w:val="Hipercze"/>
+            <w:rFonts w:ascii="Segoe UI" w:hAnsi="Segoe UI" w:cs="Segoe UI"/>
+            <w:sz w:val="24"/>
+          </w:rPr>
+          <w:t xml:space="preserve">[3] Detekcja krawędzi metodą </w:t>
+        </w:r>
+        <w:proofErr w:type="spellStart"/>
+        <w:r>
+          <w:rPr>
+            <w:rStyle w:val="Hipercze"/>
+            <w:rFonts w:ascii="Segoe UI" w:hAnsi="Segoe UI" w:cs="Segoe UI"/>
+            <w:sz w:val="24"/>
+          </w:rPr>
+          <w:t>Canny</w:t>
+        </w:r>
+        <w:proofErr w:type="spellEnd"/>
+      </w:hyperlink>
+    </w:p>
+    <w:p>
+      <w:pPr>
+        <w:rPr>
+          <w:rStyle w:val="Hipercze"/>
+          <w:rFonts w:ascii="Segoe UI" w:hAnsi="Segoe UI" w:cs="Segoe UI"/>
+          <w:sz w:val="24"/>
+        </w:rPr>
+      </w:pPr>
+      <w:hyperlink r:id="rId26" w:anchor="Operacje_morfologiczne" w:history="1">
+        <w:r>
+          <w:rPr>
+            <w:rStyle w:val="Hipercze"/>
+            <w:rFonts w:ascii="Segoe UI" w:hAnsi="Segoe UI" w:cs="Segoe UI"/>
+            <w:sz w:val="24"/>
+          </w:rPr>
+          <w:t>[4] Morfologiczne domknięcie krawędzi</w:t>
+        </w:r>
+      </w:hyperlink>
+    </w:p>
+    <w:p>
+      <w:pPr>
+        <w:rPr>
+          <w:rStyle w:val="Hipercze"/>
+          <w:rFonts w:ascii="Segoe UI" w:hAnsi="Segoe UI" w:cs="Segoe UI"/>
+          <w:sz w:val="24"/>
+        </w:rPr>
+      </w:pPr>
+      <w:hyperlink r:id="rId27" w:history="1">
+        <w:r>
+          <w:rPr>
+            <w:rStyle w:val="Hipercze"/>
+            <w:rFonts w:ascii="Segoe UI" w:hAnsi="Segoe UI" w:cs="Segoe UI"/>
+            <w:sz w:val="24"/>
+          </w:rPr>
+          <w:t>[5] Detekcja obiektów</w:t>
+        </w:r>
+      </w:hyperlink>
+    </w:p>
+    <w:p>
+      <w:hyperlink r:id="rId28" w:history="1">
+        <w:r>
+          <w:rPr>
+            <w:rStyle w:val="Hipercze"/>
+            <w:rFonts w:ascii="Segoe UI" w:hAnsi="Segoe UI" w:cs="Segoe UI"/>
+            <w:sz w:val="24"/>
+          </w:rPr>
+          <w:t xml:space="preserve">[6] </w:t>
+        </w:r>
+        <w:proofErr w:type="spellStart"/>
+        <w:r>
+          <w:rPr>
+            <w:rStyle w:val="Hipercze"/>
+            <w:rFonts w:ascii="Segoe UI" w:hAnsi="Segoe UI" w:cs="Segoe UI"/>
+            <w:sz w:val="24"/>
+          </w:rPr>
+          <w:t>SimpleBlobDe</w:t>
+        </w:r>
+        <w:r>
+          <w:rPr>
+            <w:rStyle w:val="Hipercze"/>
+            <w:rFonts w:ascii="Segoe UI" w:hAnsi="Segoe UI" w:cs="Segoe UI"/>
+            <w:sz w:val="24"/>
+          </w:rPr>
+          <w:t>t</w:t>
+        </w:r>
+        <w:r>
+          <w:rPr>
+            <w:rStyle w:val="Hipercze"/>
+            <w:rFonts w:ascii="Segoe UI" w:hAnsi="Segoe UI" w:cs="Segoe UI"/>
+            <w:sz w:val="24"/>
+          </w:rPr>
+          <w:t>ector</w:t>
+        </w:r>
+        <w:proofErr w:type="spellEnd"/>
+      </w:hyperlink>
     </w:p>
     <w:sectPr>
-      <w:footerReference w:type="default" r:id="rId13"/>
+      <w:footerReference w:type="default" r:id="rId29"/>
       <w:pgSz w:w="11906" w:h="16838"/>
       <w:pgMar w:top="1417" w:right="1417" w:bottom="1417" w:left="1417" w:header="708" w:footer="708" w:gutter="0"/>
       <w:cols w:space="708"/>
@@ -3452,7 +6564,7 @@
 </file>
 
 <file path=word/endnotes.xml><?xml version="1.0" encoding="utf-8"?>
-<w:endnotes xmlns:wpc="http://schemas.microsoft.com/office/word/2010/wordprocessingCanvas" xmlns:cx="http://schemas.microsoft.com/office/drawing/2014/chartex" xmlns:cx1="http://schemas.microsoft.com/office/drawing/2015/9/8/chartex" xmlns:cx2="http://schemas.microsoft.com/office/drawing/2015/10/21/chartex" xmlns:cx3="http://schemas.microsoft.com/office/drawing/2016/5/9/chartex" xmlns:cx4="http://schemas.microsoft.com/office/drawing/2016/5/10/chartex" xmlns:cx5="http://schemas.microsoft.com/office/drawing/2016/5/11/chartex" xmlns:cx6="http://schemas.microsoft.com/office/drawing/2016/5/12/chartex" xmlns:cx7="http://schemas.microsoft.com/office/drawing/2016/5/13/chartex" xmlns:cx8="http://schemas.microsoft.com/office/drawing/2016/5/14/chartex" xmlns:mc="http://schemas.openxmlformats.org/markup-compatibility/2006" xmlns:aink="http://schemas.microsoft.com/office/drawing/2016/ink" xmlns:am3d="http://schemas.microsoft.com/office/drawing/2017/model3d" xmlns:o="urn:schemas-microsoft-com:office:office" xmlns:oel="http://schemas.microsoft.com/office/2019/extlst" xmlns:r="http://schemas.openxmlformats.org/officeDocument/2006/relationships" xmlns:m="http://schemas.openxmlformats.org/officeDocument/2006/math" xmlns:v="urn:schemas-microsoft-com:vml" xmlns:wp14="http://schemas.microsoft.com/office/word/2010/wordprocessingDrawing" xmlns:wp="http://schemas.openxmlformats.org/drawingml/2006/wordprocessingDrawing" xmlns:w10="urn:schemas-microsoft-com:office:word" xmlns:w="http://schemas.openxmlformats.org/wordprocessingml/2006/main" xmlns:w14="http://schemas.microsoft.com/office/word/2010/wordml" xmlns:w15="http://schemas.microsoft.com/office/word/2012/wordml" xmlns:w16cex="http://schemas.microsoft.com/office/word/2018/wordml/cex" xmlns:w16cid="http://schemas.microsoft.com/office/word/2016/wordml/cid" xmlns:w16="http://schemas.microsoft.com/office/word/2018/wordml" xmlns:w16sdtdh="http://schemas.microsoft.com/office/word/2020/wordml/sdtdatahash" xmlns:w16se="http://schemas.microsoft.com/office/word/2015/wordml/symex" xmlns:wpg="http://schemas.microsoft.com/office/word/2010/wordprocessingGroup" xmlns:wpi="http://schemas.microsoft.com/office/word/2010/wordprocessingInk" xmlns:wne="http://schemas.microsoft.com/office/word/2006/wordml" xmlns:wps="http://schemas.microsoft.com/office/word/2010/wordprocessingShape" mc:Ignorable="w14 w15 w16se w16cid w16 w16cex w16sdtdh wp14">
+<w:endnotes xmlns:wpc="http://schemas.microsoft.com/office/word/2010/wordprocessingCanvas" xmlns:cx="http://schemas.microsoft.com/office/drawing/2014/chartex" xmlns:cx1="http://schemas.microsoft.com/office/drawing/2015/9/8/chartex" xmlns:mc="http://schemas.openxmlformats.org/markup-compatibility/2006" xmlns:o="urn:schemas-microsoft-com:office:office" xmlns:r="http://schemas.openxmlformats.org/officeDocument/2006/relationships" xmlns:m="http://schemas.openxmlformats.org/officeDocument/2006/math" xmlns:v="urn:schemas-microsoft-com:vml" xmlns:wp14="http://schemas.microsoft.com/office/word/2010/wordprocessingDrawing" xmlns:wp="http://schemas.openxmlformats.org/drawingml/2006/wordprocessingDrawing" xmlns:w10="urn:schemas-microsoft-com:office:word" xmlns:w="http://schemas.openxmlformats.org/wordprocessingml/2006/main" xmlns:w14="http://schemas.microsoft.com/office/word/2010/wordml" xmlns:w15="http://schemas.microsoft.com/office/word/2012/wordml" xmlns:w16se="http://schemas.microsoft.com/office/word/2015/wordml/symex" xmlns:wpg="http://schemas.microsoft.com/office/word/2010/wordprocessingGroup" xmlns:wpi="http://schemas.microsoft.com/office/word/2010/wordprocessingInk" xmlns:wne="http://schemas.microsoft.com/office/word/2006/wordml" xmlns:wps="http://schemas.microsoft.com/office/word/2010/wordprocessingShape" mc:Ignorable="w14 w15 w16se wp14">
   <w:endnote w:type="separator" w:id="-1">
     <w:p>
       <w:pPr>
@@ -3477,7 +6589,7 @@
 </file>
 
 <file path=word/footer1.xml><?xml version="1.0" encoding="utf-8"?>
-<w:ftr xmlns:wpc="http://schemas.microsoft.com/office/word/2010/wordprocessingCanvas" xmlns:cx="http://schemas.microsoft.com/office/drawing/2014/chartex" xmlns:cx1="http://schemas.microsoft.com/office/drawing/2015/9/8/chartex" xmlns:cx2="http://schemas.microsoft.com/office/drawing/2015/10/21/chartex" xmlns:cx3="http://schemas.microsoft.com/office/drawing/2016/5/9/chartex" xmlns:cx4="http://schemas.microsoft.com/office/drawing/2016/5/10/chartex" xmlns:cx5="http://schemas.microsoft.com/office/drawing/2016/5/11/chartex" xmlns:cx6="http://schemas.microsoft.com/office/drawing/2016/5/12/chartex" xmlns:cx7="http://schemas.microsoft.com/office/drawing/2016/5/13/chartex" xmlns:cx8="http://schemas.microsoft.com/office/drawing/2016/5/14/chartex" xmlns:mc="http://schemas.openxmlformats.org/markup-compatibility/2006" xmlns:aink="http://schemas.microsoft.com/office/drawing/2016/ink" xmlns:am3d="http://schemas.microsoft.com/office/drawing/2017/model3d" xmlns:o="urn:schemas-microsoft-com:office:office" xmlns:oel="http://schemas.microsoft.com/office/2019/extlst" xmlns:r="http://schemas.openxmlformats.org/officeDocument/2006/relationships" xmlns:m="http://schemas.openxmlformats.org/officeDocument/2006/math" xmlns:v="urn:schemas-microsoft-com:vml" xmlns:wp14="http://schemas.microsoft.com/office/word/2010/wordprocessingDrawing" xmlns:wp="http://schemas.openxmlformats.org/drawingml/2006/wordprocessingDrawing" xmlns:w10="urn:schemas-microsoft-com:office:word" xmlns:w="http://schemas.openxmlformats.org/wordprocessingml/2006/main" xmlns:w14="http://schemas.microsoft.com/office/word/2010/wordml" xmlns:w15="http://schemas.microsoft.com/office/word/2012/wordml" xmlns:w16cex="http://schemas.microsoft.com/office/word/2018/wordml/cex" xmlns:w16cid="http://schemas.microsoft.com/office/word/2016/wordml/cid" xmlns:w16="http://schemas.microsoft.com/office/word/2018/wordml" xmlns:w16sdtdh="http://schemas.microsoft.com/office/word/2020/wordml/sdtdatahash" xmlns:w16se="http://schemas.microsoft.com/office/word/2015/wordml/symex" xmlns:wpg="http://schemas.microsoft.com/office/word/2010/wordprocessingGroup" xmlns:wpi="http://schemas.microsoft.com/office/word/2010/wordprocessingInk" xmlns:wne="http://schemas.microsoft.com/office/word/2006/wordml" xmlns:wps="http://schemas.microsoft.com/office/word/2010/wordprocessingShape" mc:Ignorable="w14 w15 w16se w16cid w16 w16cex w16sdtdh wp14">
+<w:ftr xmlns:wpc="http://schemas.microsoft.com/office/word/2010/wordprocessingCanvas" xmlns:cx="http://schemas.microsoft.com/office/drawing/2014/chartex" xmlns:cx1="http://schemas.microsoft.com/office/drawing/2015/9/8/chartex" xmlns:mc="http://schemas.openxmlformats.org/markup-compatibility/2006" xmlns:o="urn:schemas-microsoft-com:office:office" xmlns:r="http://schemas.openxmlformats.org/officeDocument/2006/relationships" xmlns:m="http://schemas.openxmlformats.org/officeDocument/2006/math" xmlns:v="urn:schemas-microsoft-com:vml" xmlns:wp14="http://schemas.microsoft.com/office/word/2010/wordprocessingDrawing" xmlns:wp="http://schemas.openxmlformats.org/drawingml/2006/wordprocessingDrawing" xmlns:w10="urn:schemas-microsoft-com:office:word" xmlns:w="http://schemas.openxmlformats.org/wordprocessingml/2006/main" xmlns:w14="http://schemas.microsoft.com/office/word/2010/wordml" xmlns:w15="http://schemas.microsoft.com/office/word/2012/wordml" xmlns:w16se="http://schemas.microsoft.com/office/word/2015/wordml/symex" xmlns:wpg="http://schemas.microsoft.com/office/word/2010/wordprocessingGroup" xmlns:wpi="http://schemas.microsoft.com/office/word/2010/wordprocessingInk" xmlns:wne="http://schemas.microsoft.com/office/word/2006/wordml" xmlns:wps="http://schemas.microsoft.com/office/word/2010/wordprocessingShape" mc:Ignorable="w14 w15 w16se wp14">
   <w:sdt>
     <w:sdtPr>
       <w:id w:val="86886471"/>
@@ -3486,6 +6598,7 @@
         <w:docPartUnique/>
       </w:docPartObj>
     </w:sdtPr>
+    <w:sdtEndPr/>
     <w:sdtContent>
       <w:p>
         <w:pPr>
@@ -3505,7 +6618,7 @@
           <w:rPr>
             <w:noProof/>
           </w:rPr>
-          <w:t>4</w:t>
+          <w:t>6</w:t>
         </w:r>
         <w:r>
           <w:fldChar w:fldCharType="end"/>
@@ -3522,7 +6635,7 @@
 </file>
 
 <file path=word/footnotes.xml><?xml version="1.0" encoding="utf-8"?>
-<w:footnotes xmlns:wpc="http://schemas.microsoft.com/office/word/2010/wordprocessingCanvas" xmlns:cx="http://schemas.microsoft.com/office/drawing/2014/chartex" xmlns:cx1="http://schemas.microsoft.com/office/drawing/2015/9/8/chartex" xmlns:cx2="http://schemas.microsoft.com/office/drawing/2015/10/21/chartex" xmlns:cx3="http://schemas.microsoft.com/office/drawing/2016/5/9/chartex" xmlns:cx4="http://schemas.microsoft.com/office/drawing/2016/5/10/chartex" xmlns:cx5="http://schemas.microsoft.com/office/drawing/2016/5/11/chartex" xmlns:cx6="http://schemas.microsoft.com/office/drawing/2016/5/12/chartex" xmlns:cx7="http://schemas.microsoft.com/office/drawing/2016/5/13/chartex" xmlns:cx8="http://schemas.microsoft.com/office/drawing/2016/5/14/chartex" xmlns:mc="http://schemas.openxmlformats.org/markup-compatibility/2006" xmlns:aink="http://schemas.microsoft.com/office/drawing/2016/ink" xmlns:am3d="http://schemas.microsoft.com/office/drawing/2017/model3d" xmlns:o="urn:schemas-microsoft-com:office:office" xmlns:oel="http://schemas.microsoft.com/office/2019/extlst" xmlns:r="http://schemas.openxmlformats.org/officeDocument/2006/relationships" xmlns:m="http://schemas.openxmlformats.org/officeDocument/2006/math" xmlns:v="urn:schemas-microsoft-com:vml" xmlns:wp14="http://schemas.microsoft.com/office/word/2010/wordprocessingDrawing" xmlns:wp="http://schemas.openxmlformats.org/drawingml/2006/wordprocessingDrawing" xmlns:w10="urn:schemas-microsoft-com:office:word" xmlns:w="http://schemas.openxmlformats.org/wordprocessingml/2006/main" xmlns:w14="http://schemas.microsoft.com/office/word/2010/wordml" xmlns:w15="http://schemas.microsoft.com/office/word/2012/wordml" xmlns:w16cex="http://schemas.microsoft.com/office/word/2018/wordml/cex" xmlns:w16cid="http://schemas.microsoft.com/office/word/2016/wordml/cid" xmlns:w16="http://schemas.microsoft.com/office/word/2018/wordml" xmlns:w16sdtdh="http://schemas.microsoft.com/office/word/2020/wordml/sdtdatahash" xmlns:w16se="http://schemas.microsoft.com/office/word/2015/wordml/symex" xmlns:wpg="http://schemas.microsoft.com/office/word/2010/wordprocessingGroup" xmlns:wpi="http://schemas.microsoft.com/office/word/2010/wordprocessingInk" xmlns:wne="http://schemas.microsoft.com/office/word/2006/wordml" xmlns:wps="http://schemas.microsoft.com/office/word/2010/wordprocessingShape" mc:Ignorable="w14 w15 w16se w16cid w16 w16cex w16sdtdh wp14">
+<w:footnotes xmlns:wpc="http://schemas.microsoft.com/office/word/2010/wordprocessingCanvas" xmlns:cx="http://schemas.microsoft.com/office/drawing/2014/chartex" xmlns:cx1="http://schemas.microsoft.com/office/drawing/2015/9/8/chartex" xmlns:mc="http://schemas.openxmlformats.org/markup-compatibility/2006" xmlns:o="urn:schemas-microsoft-com:office:office" xmlns:r="http://schemas.openxmlformats.org/officeDocument/2006/relationships" xmlns:m="http://schemas.openxmlformats.org/officeDocument/2006/math" xmlns:v="urn:schemas-microsoft-com:vml" xmlns:wp14="http://schemas.microsoft.com/office/word/2010/wordprocessingDrawing" xmlns:wp="http://schemas.openxmlformats.org/drawingml/2006/wordprocessingDrawing" xmlns:w10="urn:schemas-microsoft-com:office:word" xmlns:w="http://schemas.openxmlformats.org/wordprocessingml/2006/main" xmlns:w14="http://schemas.microsoft.com/office/word/2010/wordml" xmlns:w15="http://schemas.microsoft.com/office/word/2012/wordml" xmlns:w16se="http://schemas.microsoft.com/office/word/2015/wordml/symex" xmlns:wpg="http://schemas.microsoft.com/office/word/2010/wordprocessingGroup" xmlns:wpi="http://schemas.microsoft.com/office/word/2010/wordprocessingInk" xmlns:wne="http://schemas.microsoft.com/office/word/2006/wordml" xmlns:wps="http://schemas.microsoft.com/office/word/2010/wordprocessingShape" mc:Ignorable="w14 w15 w16se wp14">
   <w:footnote w:type="separator" w:id="-1">
     <w:p>
       <w:pPr>
@@ -3547,7 +6660,7 @@
 </file>
 
 <file path=word/numbering.xml><?xml version="1.0" encoding="utf-8"?>
-<w:numbering xmlns:wpc="http://schemas.microsoft.com/office/word/2010/wordprocessingCanvas" xmlns:cx="http://schemas.microsoft.com/office/drawing/2014/chartex" xmlns:cx1="http://schemas.microsoft.com/office/drawing/2015/9/8/chartex" xmlns:cx2="http://schemas.microsoft.com/office/drawing/2015/10/21/chartex" xmlns:cx3="http://schemas.microsoft.com/office/drawing/2016/5/9/chartex" xmlns:cx4="http://schemas.microsoft.com/office/drawing/2016/5/10/chartex" xmlns:cx5="http://schemas.microsoft.com/office/drawing/2016/5/11/chartex" xmlns:cx6="http://schemas.microsoft.com/office/drawing/2016/5/12/chartex" xmlns:cx7="http://schemas.microsoft.com/office/drawing/2016/5/13/chartex" xmlns:cx8="http://schemas.microsoft.com/office/drawing/2016/5/14/chartex" xmlns:mc="http://schemas.openxmlformats.org/markup-compatibility/2006" xmlns:aink="http://schemas.microsoft.com/office/drawing/2016/ink" xmlns:am3d="http://schemas.microsoft.com/office/drawing/2017/model3d" xmlns:o="urn:schemas-microsoft-com:office:office" xmlns:oel="http://schemas.microsoft.com/office/2019/extlst" xmlns:r="http://schemas.openxmlformats.org/officeDocument/2006/relationships" xmlns:m="http://schemas.openxmlformats.org/officeDocument/2006/math" xmlns:v="urn:schemas-microsoft-com:vml" xmlns:wp14="http://schemas.microsoft.com/office/word/2010/wordprocessingDrawing" xmlns:wp="http://schemas.openxmlformats.org/drawingml/2006/wordprocessingDrawing" xmlns:w10="urn:schemas-microsoft-com:office:word" xmlns:w="http://schemas.openxmlformats.org/wordprocessingml/2006/main" xmlns:w14="http://schemas.microsoft.com/office/word/2010/wordml" xmlns:w15="http://schemas.microsoft.com/office/word/2012/wordml" xmlns:w16cex="http://schemas.microsoft.com/office/word/2018/wordml/cex" xmlns:w16cid="http://schemas.microsoft.com/office/word/2016/wordml/cid" xmlns:w16="http://schemas.microsoft.com/office/word/2018/wordml" xmlns:w16sdtdh="http://schemas.microsoft.com/office/word/2020/wordml/sdtdatahash" xmlns:w16se="http://schemas.microsoft.com/office/word/2015/wordml/symex" xmlns:wpg="http://schemas.microsoft.com/office/word/2010/wordprocessingGroup" xmlns:wpi="http://schemas.microsoft.com/office/word/2010/wordprocessingInk" xmlns:wne="http://schemas.microsoft.com/office/word/2006/wordml" xmlns:wps="http://schemas.microsoft.com/office/word/2010/wordprocessingShape" mc:Ignorable="w14 w15 w16se w16cid w16 w16cex w16sdtdh wp14">
+<w:numbering xmlns:wpc="http://schemas.microsoft.com/office/word/2010/wordprocessingCanvas" xmlns:cx="http://schemas.microsoft.com/office/drawing/2014/chartex" xmlns:cx1="http://schemas.microsoft.com/office/drawing/2015/9/8/chartex" xmlns:mc="http://schemas.openxmlformats.org/markup-compatibility/2006" xmlns:o="urn:schemas-microsoft-com:office:office" xmlns:r="http://schemas.openxmlformats.org/officeDocument/2006/relationships" xmlns:m="http://schemas.openxmlformats.org/officeDocument/2006/math" xmlns:v="urn:schemas-microsoft-com:vml" xmlns:wp14="http://schemas.microsoft.com/office/word/2010/wordprocessingDrawing" xmlns:wp="http://schemas.openxmlformats.org/drawingml/2006/wordprocessingDrawing" xmlns:w10="urn:schemas-microsoft-com:office:word" xmlns:w="http://schemas.openxmlformats.org/wordprocessingml/2006/main" xmlns:w14="http://schemas.microsoft.com/office/word/2010/wordml" xmlns:w15="http://schemas.microsoft.com/office/word/2012/wordml" xmlns:w16se="http://schemas.microsoft.com/office/word/2015/wordml/symex" xmlns:wpg="http://schemas.microsoft.com/office/word/2010/wordprocessingGroup" xmlns:wpi="http://schemas.microsoft.com/office/word/2010/wordprocessingInk" xmlns:wne="http://schemas.microsoft.com/office/word/2006/wordml" xmlns:wps="http://schemas.microsoft.com/office/word/2010/wordprocessingShape" mc:Ignorable="w14 w15 w16se wp14">
   <w:abstractNum w:abstractNumId="0" w15:restartNumberingAfterBreak="0">
     <w:nsid w:val="0B06198C"/>
     <w:multiLevelType w:val="hybridMultilevel"/>
@@ -3662,6 +6775,119 @@
     </w:lvl>
   </w:abstractNum>
   <w:abstractNum w:abstractNumId="1" w15:restartNumberingAfterBreak="0">
+    <w:nsid w:val="18C1570B"/>
+    <w:multiLevelType w:val="hybridMultilevel"/>
+    <w:tmpl w:val="1472DE38"/>
+    <w:lvl w:ilvl="0" w:tplc="04090001">
+      <w:start w:val="1"/>
+      <w:numFmt w:val="bullet"/>
+      <w:lvlText w:val=""/>
+      <w:lvlJc w:val="left"/>
+      <w:pPr>
+        <w:ind w:left="360" w:hanging="360"/>
+      </w:pPr>
+      <w:rPr>
+        <w:rFonts w:ascii="Symbol" w:hAnsi="Symbol" w:hint="default"/>
+      </w:rPr>
+    </w:lvl>
+    <w:lvl w:ilvl="1" w:tplc="04090003" w:tentative="1">
+      <w:start w:val="1"/>
+      <w:numFmt w:val="bullet"/>
+      <w:lvlText w:val="o"/>
+      <w:lvlJc w:val="left"/>
+      <w:pPr>
+        <w:ind w:left="1080" w:hanging="360"/>
+      </w:pPr>
+      <w:rPr>
+        <w:rFonts w:ascii="Courier New" w:hAnsi="Courier New" w:cs="Courier New" w:hint="default"/>
+      </w:rPr>
+    </w:lvl>
+    <w:lvl w:ilvl="2" w:tplc="04090005" w:tentative="1">
+      <w:start w:val="1"/>
+      <w:numFmt w:val="bullet"/>
+      <w:lvlText w:val=""/>
+      <w:lvlJc w:val="left"/>
+      <w:pPr>
+        <w:ind w:left="1800" w:hanging="360"/>
+      </w:pPr>
+      <w:rPr>
+        <w:rFonts w:ascii="Wingdings" w:hAnsi="Wingdings" w:hint="default"/>
+      </w:rPr>
+    </w:lvl>
+    <w:lvl w:ilvl="3" w:tplc="04090001" w:tentative="1">
+      <w:start w:val="1"/>
+      <w:numFmt w:val="bullet"/>
+      <w:lvlText w:val=""/>
+      <w:lvlJc w:val="left"/>
+      <w:pPr>
+        <w:ind w:left="2520" w:hanging="360"/>
+      </w:pPr>
+      <w:rPr>
+        <w:rFonts w:ascii="Symbol" w:hAnsi="Symbol" w:hint="default"/>
+      </w:rPr>
+    </w:lvl>
+    <w:lvl w:ilvl="4" w:tplc="04090003" w:tentative="1">
+      <w:start w:val="1"/>
+      <w:numFmt w:val="bullet"/>
+      <w:lvlText w:val="o"/>
+      <w:lvlJc w:val="left"/>
+      <w:pPr>
+        <w:ind w:left="3240" w:hanging="360"/>
+      </w:pPr>
+      <w:rPr>
+        <w:rFonts w:ascii="Courier New" w:hAnsi="Courier New" w:cs="Courier New" w:hint="default"/>
+      </w:rPr>
+    </w:lvl>
+    <w:lvl w:ilvl="5" w:tplc="04090005" w:tentative="1">
+      <w:start w:val="1"/>
+      <w:numFmt w:val="bullet"/>
+      <w:lvlText w:val=""/>
+      <w:lvlJc w:val="left"/>
+      <w:pPr>
+        <w:ind w:left="3960" w:hanging="360"/>
+      </w:pPr>
+      <w:rPr>
+        <w:rFonts w:ascii="Wingdings" w:hAnsi="Wingdings" w:hint="default"/>
+      </w:rPr>
+    </w:lvl>
+    <w:lvl w:ilvl="6" w:tplc="04090001" w:tentative="1">
+      <w:start w:val="1"/>
+      <w:numFmt w:val="bullet"/>
+      <w:lvlText w:val=""/>
+      <w:lvlJc w:val="left"/>
+      <w:pPr>
+        <w:ind w:left="4680" w:hanging="360"/>
+      </w:pPr>
+      <w:rPr>
+        <w:rFonts w:ascii="Symbol" w:hAnsi="Symbol" w:hint="default"/>
+      </w:rPr>
+    </w:lvl>
+    <w:lvl w:ilvl="7" w:tplc="04090003" w:tentative="1">
+      <w:start w:val="1"/>
+      <w:numFmt w:val="bullet"/>
+      <w:lvlText w:val="o"/>
+      <w:lvlJc w:val="left"/>
+      <w:pPr>
+        <w:ind w:left="5400" w:hanging="360"/>
+      </w:pPr>
+      <w:rPr>
+        <w:rFonts w:ascii="Courier New" w:hAnsi="Courier New" w:cs="Courier New" w:hint="default"/>
+      </w:rPr>
+    </w:lvl>
+    <w:lvl w:ilvl="8" w:tplc="04090005" w:tentative="1">
+      <w:start w:val="1"/>
+      <w:numFmt w:val="bullet"/>
+      <w:lvlText w:val=""/>
+      <w:lvlJc w:val="left"/>
+      <w:pPr>
+        <w:ind w:left="6120" w:hanging="360"/>
+      </w:pPr>
+      <w:rPr>
+        <w:rFonts w:ascii="Wingdings" w:hAnsi="Wingdings" w:hint="default"/>
+      </w:rPr>
+    </w:lvl>
+  </w:abstractNum>
+  <w:abstractNum w:abstractNumId="2" w15:restartNumberingAfterBreak="0">
     <w:nsid w:val="27AC20E6"/>
     <w:multiLevelType w:val="multilevel"/>
     <w:tmpl w:val="B2BE93C4"/>
@@ -3782,7 +7008,120 @@
       </w:rPr>
     </w:lvl>
   </w:abstractNum>
-  <w:abstractNum w:abstractNumId="2" w15:restartNumberingAfterBreak="0">
+  <w:abstractNum w:abstractNumId="3" w15:restartNumberingAfterBreak="0">
+    <w:nsid w:val="35DF7241"/>
+    <w:multiLevelType w:val="hybridMultilevel"/>
+    <w:tmpl w:val="F724DA4E"/>
+    <w:lvl w:ilvl="0" w:tplc="04090001">
+      <w:start w:val="1"/>
+      <w:numFmt w:val="bullet"/>
+      <w:lvlText w:val=""/>
+      <w:lvlJc w:val="left"/>
+      <w:pPr>
+        <w:ind w:left="360" w:hanging="360"/>
+      </w:pPr>
+      <w:rPr>
+        <w:rFonts w:ascii="Symbol" w:hAnsi="Symbol" w:hint="default"/>
+      </w:rPr>
+    </w:lvl>
+    <w:lvl w:ilvl="1" w:tplc="04090003" w:tentative="1">
+      <w:start w:val="1"/>
+      <w:numFmt w:val="bullet"/>
+      <w:lvlText w:val="o"/>
+      <w:lvlJc w:val="left"/>
+      <w:pPr>
+        <w:ind w:left="1080" w:hanging="360"/>
+      </w:pPr>
+      <w:rPr>
+        <w:rFonts w:ascii="Courier New" w:hAnsi="Courier New" w:cs="Courier New" w:hint="default"/>
+      </w:rPr>
+    </w:lvl>
+    <w:lvl w:ilvl="2" w:tplc="04090005" w:tentative="1">
+      <w:start w:val="1"/>
+      <w:numFmt w:val="bullet"/>
+      <w:lvlText w:val=""/>
+      <w:lvlJc w:val="left"/>
+      <w:pPr>
+        <w:ind w:left="1800" w:hanging="360"/>
+      </w:pPr>
+      <w:rPr>
+        <w:rFonts w:ascii="Wingdings" w:hAnsi="Wingdings" w:hint="default"/>
+      </w:rPr>
+    </w:lvl>
+    <w:lvl w:ilvl="3" w:tplc="04090001" w:tentative="1">
+      <w:start w:val="1"/>
+      <w:numFmt w:val="bullet"/>
+      <w:lvlText w:val=""/>
+      <w:lvlJc w:val="left"/>
+      <w:pPr>
+        <w:ind w:left="2520" w:hanging="360"/>
+      </w:pPr>
+      <w:rPr>
+        <w:rFonts w:ascii="Symbol" w:hAnsi="Symbol" w:hint="default"/>
+      </w:rPr>
+    </w:lvl>
+    <w:lvl w:ilvl="4" w:tplc="04090003" w:tentative="1">
+      <w:start w:val="1"/>
+      <w:numFmt w:val="bullet"/>
+      <w:lvlText w:val="o"/>
+      <w:lvlJc w:val="left"/>
+      <w:pPr>
+        <w:ind w:left="3240" w:hanging="360"/>
+      </w:pPr>
+      <w:rPr>
+        <w:rFonts w:ascii="Courier New" w:hAnsi="Courier New" w:cs="Courier New" w:hint="default"/>
+      </w:rPr>
+    </w:lvl>
+    <w:lvl w:ilvl="5" w:tplc="04090005" w:tentative="1">
+      <w:start w:val="1"/>
+      <w:numFmt w:val="bullet"/>
+      <w:lvlText w:val=""/>
+      <w:lvlJc w:val="left"/>
+      <w:pPr>
+        <w:ind w:left="3960" w:hanging="360"/>
+      </w:pPr>
+      <w:rPr>
+        <w:rFonts w:ascii="Wingdings" w:hAnsi="Wingdings" w:hint="default"/>
+      </w:rPr>
+    </w:lvl>
+    <w:lvl w:ilvl="6" w:tplc="04090001" w:tentative="1">
+      <w:start w:val="1"/>
+      <w:numFmt w:val="bullet"/>
+      <w:lvlText w:val=""/>
+      <w:lvlJc w:val="left"/>
+      <w:pPr>
+        <w:ind w:left="4680" w:hanging="360"/>
+      </w:pPr>
+      <w:rPr>
+        <w:rFonts w:ascii="Symbol" w:hAnsi="Symbol" w:hint="default"/>
+      </w:rPr>
+    </w:lvl>
+    <w:lvl w:ilvl="7" w:tplc="04090003" w:tentative="1">
+      <w:start w:val="1"/>
+      <w:numFmt w:val="bullet"/>
+      <w:lvlText w:val="o"/>
+      <w:lvlJc w:val="left"/>
+      <w:pPr>
+        <w:ind w:left="5400" w:hanging="360"/>
+      </w:pPr>
+      <w:rPr>
+        <w:rFonts w:ascii="Courier New" w:hAnsi="Courier New" w:cs="Courier New" w:hint="default"/>
+      </w:rPr>
+    </w:lvl>
+    <w:lvl w:ilvl="8" w:tplc="04090005" w:tentative="1">
+      <w:start w:val="1"/>
+      <w:numFmt w:val="bullet"/>
+      <w:lvlText w:val=""/>
+      <w:lvlJc w:val="left"/>
+      <w:pPr>
+        <w:ind w:left="6120" w:hanging="360"/>
+      </w:pPr>
+      <w:rPr>
+        <w:rFonts w:ascii="Wingdings" w:hAnsi="Wingdings" w:hint="default"/>
+      </w:rPr>
+    </w:lvl>
+  </w:abstractNum>
+  <w:abstractNum w:abstractNumId="4" w15:restartNumberingAfterBreak="0">
     <w:nsid w:val="39D30A41"/>
     <w:multiLevelType w:val="hybridMultilevel"/>
     <w:tmpl w:val="01B0FDC2"/>
@@ -3895,7 +7234,120 @@
       </w:rPr>
     </w:lvl>
   </w:abstractNum>
-  <w:abstractNum w:abstractNumId="3" w15:restartNumberingAfterBreak="0">
+  <w:abstractNum w:abstractNumId="5" w15:restartNumberingAfterBreak="0">
+    <w:nsid w:val="3C5D0E1C"/>
+    <w:multiLevelType w:val="hybridMultilevel"/>
+    <w:tmpl w:val="D08E8E4E"/>
+    <w:lvl w:ilvl="0" w:tplc="04090001">
+      <w:start w:val="1"/>
+      <w:numFmt w:val="bullet"/>
+      <w:lvlText w:val=""/>
+      <w:lvlJc w:val="left"/>
+      <w:pPr>
+        <w:ind w:left="360" w:hanging="360"/>
+      </w:pPr>
+      <w:rPr>
+        <w:rFonts w:ascii="Symbol" w:hAnsi="Symbol" w:hint="default"/>
+      </w:rPr>
+    </w:lvl>
+    <w:lvl w:ilvl="1" w:tplc="04090003" w:tentative="1">
+      <w:start w:val="1"/>
+      <w:numFmt w:val="bullet"/>
+      <w:lvlText w:val="o"/>
+      <w:lvlJc w:val="left"/>
+      <w:pPr>
+        <w:ind w:left="1080" w:hanging="360"/>
+      </w:pPr>
+      <w:rPr>
+        <w:rFonts w:ascii="Courier New" w:hAnsi="Courier New" w:cs="Courier New" w:hint="default"/>
+      </w:rPr>
+    </w:lvl>
+    <w:lvl w:ilvl="2" w:tplc="04090005" w:tentative="1">
+      <w:start w:val="1"/>
+      <w:numFmt w:val="bullet"/>
+      <w:lvlText w:val=""/>
+      <w:lvlJc w:val="left"/>
+      <w:pPr>
+        <w:ind w:left="1800" w:hanging="360"/>
+      </w:pPr>
+      <w:rPr>
+        <w:rFonts w:ascii="Wingdings" w:hAnsi="Wingdings" w:hint="default"/>
+      </w:rPr>
+    </w:lvl>
+    <w:lvl w:ilvl="3" w:tplc="04090001" w:tentative="1">
+      <w:start w:val="1"/>
+      <w:numFmt w:val="bullet"/>
+      <w:lvlText w:val=""/>
+      <w:lvlJc w:val="left"/>
+      <w:pPr>
+        <w:ind w:left="2520" w:hanging="360"/>
+      </w:pPr>
+      <w:rPr>
+        <w:rFonts w:ascii="Symbol" w:hAnsi="Symbol" w:hint="default"/>
+      </w:rPr>
+    </w:lvl>
+    <w:lvl w:ilvl="4" w:tplc="04090003" w:tentative="1">
+      <w:start w:val="1"/>
+      <w:numFmt w:val="bullet"/>
+      <w:lvlText w:val="o"/>
+      <w:lvlJc w:val="left"/>
+      <w:pPr>
+        <w:ind w:left="3240" w:hanging="360"/>
+      </w:pPr>
+      <w:rPr>
+        <w:rFonts w:ascii="Courier New" w:hAnsi="Courier New" w:cs="Courier New" w:hint="default"/>
+      </w:rPr>
+    </w:lvl>
+    <w:lvl w:ilvl="5" w:tplc="04090005" w:tentative="1">
+      <w:start w:val="1"/>
+      <w:numFmt w:val="bullet"/>
+      <w:lvlText w:val=""/>
+      <w:lvlJc w:val="left"/>
+      <w:pPr>
+        <w:ind w:left="3960" w:hanging="360"/>
+      </w:pPr>
+      <w:rPr>
+        <w:rFonts w:ascii="Wingdings" w:hAnsi="Wingdings" w:hint="default"/>
+      </w:rPr>
+    </w:lvl>
+    <w:lvl w:ilvl="6" w:tplc="04090001" w:tentative="1">
+      <w:start w:val="1"/>
+      <w:numFmt w:val="bullet"/>
+      <w:lvlText w:val=""/>
+      <w:lvlJc w:val="left"/>
+      <w:pPr>
+        <w:ind w:left="4680" w:hanging="360"/>
+      </w:pPr>
+      <w:rPr>
+        <w:rFonts w:ascii="Symbol" w:hAnsi="Symbol" w:hint="default"/>
+      </w:rPr>
+    </w:lvl>
+    <w:lvl w:ilvl="7" w:tplc="04090003" w:tentative="1">
+      <w:start w:val="1"/>
+      <w:numFmt w:val="bullet"/>
+      <w:lvlText w:val="o"/>
+      <w:lvlJc w:val="left"/>
+      <w:pPr>
+        <w:ind w:left="5400" w:hanging="360"/>
+      </w:pPr>
+      <w:rPr>
+        <w:rFonts w:ascii="Courier New" w:hAnsi="Courier New" w:cs="Courier New" w:hint="default"/>
+      </w:rPr>
+    </w:lvl>
+    <w:lvl w:ilvl="8" w:tplc="04090005" w:tentative="1">
+      <w:start w:val="1"/>
+      <w:numFmt w:val="bullet"/>
+      <w:lvlText w:val=""/>
+      <w:lvlJc w:val="left"/>
+      <w:pPr>
+        <w:ind w:left="6120" w:hanging="360"/>
+      </w:pPr>
+      <w:rPr>
+        <w:rFonts w:ascii="Wingdings" w:hAnsi="Wingdings" w:hint="default"/>
+      </w:rPr>
+    </w:lvl>
+  </w:abstractNum>
+  <w:abstractNum w:abstractNumId="6" w15:restartNumberingAfterBreak="0">
     <w:nsid w:val="5C336794"/>
     <w:multiLevelType w:val="multilevel"/>
     <w:tmpl w:val="C91E10D4"/>
@@ -4044,23 +7496,496 @@
       </w:rPr>
     </w:lvl>
   </w:abstractNum>
-  <w:num w:numId="1" w16cid:durableId="1840388071">
+  <w:abstractNum w:abstractNumId="7" w15:restartNumberingAfterBreak="0">
+    <w:nsid w:val="62FF16E1"/>
+    <w:multiLevelType w:val="hybridMultilevel"/>
+    <w:tmpl w:val="EFCC19A4"/>
+    <w:lvl w:ilvl="0" w:tplc="04090001">
+      <w:start w:val="1"/>
+      <w:numFmt w:val="bullet"/>
+      <w:lvlText w:val=""/>
+      <w:lvlJc w:val="left"/>
+      <w:pPr>
+        <w:ind w:left="360" w:hanging="360"/>
+      </w:pPr>
+      <w:rPr>
+        <w:rFonts w:ascii="Symbol" w:hAnsi="Symbol" w:hint="default"/>
+      </w:rPr>
+    </w:lvl>
+    <w:lvl w:ilvl="1" w:tplc="04090003" w:tentative="1">
+      <w:start w:val="1"/>
+      <w:numFmt w:val="bullet"/>
+      <w:lvlText w:val="o"/>
+      <w:lvlJc w:val="left"/>
+      <w:pPr>
+        <w:ind w:left="1080" w:hanging="360"/>
+      </w:pPr>
+      <w:rPr>
+        <w:rFonts w:ascii="Courier New" w:hAnsi="Courier New" w:cs="Courier New" w:hint="default"/>
+      </w:rPr>
+    </w:lvl>
+    <w:lvl w:ilvl="2" w:tplc="04090005" w:tentative="1">
+      <w:start w:val="1"/>
+      <w:numFmt w:val="bullet"/>
+      <w:lvlText w:val=""/>
+      <w:lvlJc w:val="left"/>
+      <w:pPr>
+        <w:ind w:left="1800" w:hanging="360"/>
+      </w:pPr>
+      <w:rPr>
+        <w:rFonts w:ascii="Wingdings" w:hAnsi="Wingdings" w:hint="default"/>
+      </w:rPr>
+    </w:lvl>
+    <w:lvl w:ilvl="3" w:tplc="04090001" w:tentative="1">
+      <w:start w:val="1"/>
+      <w:numFmt w:val="bullet"/>
+      <w:lvlText w:val=""/>
+      <w:lvlJc w:val="left"/>
+      <w:pPr>
+        <w:ind w:left="2520" w:hanging="360"/>
+      </w:pPr>
+      <w:rPr>
+        <w:rFonts w:ascii="Symbol" w:hAnsi="Symbol" w:hint="default"/>
+      </w:rPr>
+    </w:lvl>
+    <w:lvl w:ilvl="4" w:tplc="04090003" w:tentative="1">
+      <w:start w:val="1"/>
+      <w:numFmt w:val="bullet"/>
+      <w:lvlText w:val="o"/>
+      <w:lvlJc w:val="left"/>
+      <w:pPr>
+        <w:ind w:left="3240" w:hanging="360"/>
+      </w:pPr>
+      <w:rPr>
+        <w:rFonts w:ascii="Courier New" w:hAnsi="Courier New" w:cs="Courier New" w:hint="default"/>
+      </w:rPr>
+    </w:lvl>
+    <w:lvl w:ilvl="5" w:tplc="04090005" w:tentative="1">
+      <w:start w:val="1"/>
+      <w:numFmt w:val="bullet"/>
+      <w:lvlText w:val=""/>
+      <w:lvlJc w:val="left"/>
+      <w:pPr>
+        <w:ind w:left="3960" w:hanging="360"/>
+      </w:pPr>
+      <w:rPr>
+        <w:rFonts w:ascii="Wingdings" w:hAnsi="Wingdings" w:hint="default"/>
+      </w:rPr>
+    </w:lvl>
+    <w:lvl w:ilvl="6" w:tplc="04090001" w:tentative="1">
+      <w:start w:val="1"/>
+      <w:numFmt w:val="bullet"/>
+      <w:lvlText w:val=""/>
+      <w:lvlJc w:val="left"/>
+      <w:pPr>
+        <w:ind w:left="4680" w:hanging="360"/>
+      </w:pPr>
+      <w:rPr>
+        <w:rFonts w:ascii="Symbol" w:hAnsi="Symbol" w:hint="default"/>
+      </w:rPr>
+    </w:lvl>
+    <w:lvl w:ilvl="7" w:tplc="04090003" w:tentative="1">
+      <w:start w:val="1"/>
+      <w:numFmt w:val="bullet"/>
+      <w:lvlText w:val="o"/>
+      <w:lvlJc w:val="left"/>
+      <w:pPr>
+        <w:ind w:left="5400" w:hanging="360"/>
+      </w:pPr>
+      <w:rPr>
+        <w:rFonts w:ascii="Courier New" w:hAnsi="Courier New" w:cs="Courier New" w:hint="default"/>
+      </w:rPr>
+    </w:lvl>
+    <w:lvl w:ilvl="8" w:tplc="04090005" w:tentative="1">
+      <w:start w:val="1"/>
+      <w:numFmt w:val="bullet"/>
+      <w:lvlText w:val=""/>
+      <w:lvlJc w:val="left"/>
+      <w:pPr>
+        <w:ind w:left="6120" w:hanging="360"/>
+      </w:pPr>
+      <w:rPr>
+        <w:rFonts w:ascii="Wingdings" w:hAnsi="Wingdings" w:hint="default"/>
+      </w:rPr>
+    </w:lvl>
+  </w:abstractNum>
+  <w:abstractNum w:abstractNumId="8" w15:restartNumberingAfterBreak="0">
+    <w:nsid w:val="650126AC"/>
+    <w:multiLevelType w:val="hybridMultilevel"/>
+    <w:tmpl w:val="90D0E1E0"/>
+    <w:lvl w:ilvl="0" w:tplc="04090001">
+      <w:start w:val="1"/>
+      <w:numFmt w:val="bullet"/>
+      <w:lvlText w:val=""/>
+      <w:lvlJc w:val="left"/>
+      <w:pPr>
+        <w:ind w:left="360" w:hanging="360"/>
+      </w:pPr>
+      <w:rPr>
+        <w:rFonts w:ascii="Symbol" w:hAnsi="Symbol" w:hint="default"/>
+      </w:rPr>
+    </w:lvl>
+    <w:lvl w:ilvl="1" w:tplc="04090003" w:tentative="1">
+      <w:start w:val="1"/>
+      <w:numFmt w:val="bullet"/>
+      <w:lvlText w:val="o"/>
+      <w:lvlJc w:val="left"/>
+      <w:pPr>
+        <w:ind w:left="1080" w:hanging="360"/>
+      </w:pPr>
+      <w:rPr>
+        <w:rFonts w:ascii="Courier New" w:hAnsi="Courier New" w:cs="Courier New" w:hint="default"/>
+      </w:rPr>
+    </w:lvl>
+    <w:lvl w:ilvl="2" w:tplc="04090005" w:tentative="1">
+      <w:start w:val="1"/>
+      <w:numFmt w:val="bullet"/>
+      <w:lvlText w:val=""/>
+      <w:lvlJc w:val="left"/>
+      <w:pPr>
+        <w:ind w:left="1800" w:hanging="360"/>
+      </w:pPr>
+      <w:rPr>
+        <w:rFonts w:ascii="Wingdings" w:hAnsi="Wingdings" w:hint="default"/>
+      </w:rPr>
+    </w:lvl>
+    <w:lvl w:ilvl="3" w:tplc="04090001" w:tentative="1">
+      <w:start w:val="1"/>
+      <w:numFmt w:val="bullet"/>
+      <w:lvlText w:val=""/>
+      <w:lvlJc w:val="left"/>
+      <w:pPr>
+        <w:ind w:left="2520" w:hanging="360"/>
+      </w:pPr>
+      <w:rPr>
+        <w:rFonts w:ascii="Symbol" w:hAnsi="Symbol" w:hint="default"/>
+      </w:rPr>
+    </w:lvl>
+    <w:lvl w:ilvl="4" w:tplc="04090003" w:tentative="1">
+      <w:start w:val="1"/>
+      <w:numFmt w:val="bullet"/>
+      <w:lvlText w:val="o"/>
+      <w:lvlJc w:val="left"/>
+      <w:pPr>
+        <w:ind w:left="3240" w:hanging="360"/>
+      </w:pPr>
+      <w:rPr>
+        <w:rFonts w:ascii="Courier New" w:hAnsi="Courier New" w:cs="Courier New" w:hint="default"/>
+      </w:rPr>
+    </w:lvl>
+    <w:lvl w:ilvl="5" w:tplc="04090005" w:tentative="1">
+      <w:start w:val="1"/>
+      <w:numFmt w:val="bullet"/>
+      <w:lvlText w:val=""/>
+      <w:lvlJc w:val="left"/>
+      <w:pPr>
+        <w:ind w:left="3960" w:hanging="360"/>
+      </w:pPr>
+      <w:rPr>
+        <w:rFonts w:ascii="Wingdings" w:hAnsi="Wingdings" w:hint="default"/>
+      </w:rPr>
+    </w:lvl>
+    <w:lvl w:ilvl="6" w:tplc="04090001" w:tentative="1">
+      <w:start w:val="1"/>
+      <w:numFmt w:val="bullet"/>
+      <w:lvlText w:val=""/>
+      <w:lvlJc w:val="left"/>
+      <w:pPr>
+        <w:ind w:left="4680" w:hanging="360"/>
+      </w:pPr>
+      <w:rPr>
+        <w:rFonts w:ascii="Symbol" w:hAnsi="Symbol" w:hint="default"/>
+      </w:rPr>
+    </w:lvl>
+    <w:lvl w:ilvl="7" w:tplc="04090003" w:tentative="1">
+      <w:start w:val="1"/>
+      <w:numFmt w:val="bullet"/>
+      <w:lvlText w:val="o"/>
+      <w:lvlJc w:val="left"/>
+      <w:pPr>
+        <w:ind w:left="5400" w:hanging="360"/>
+      </w:pPr>
+      <w:rPr>
+        <w:rFonts w:ascii="Courier New" w:hAnsi="Courier New" w:cs="Courier New" w:hint="default"/>
+      </w:rPr>
+    </w:lvl>
+    <w:lvl w:ilvl="8" w:tplc="04090005" w:tentative="1">
+      <w:start w:val="1"/>
+      <w:numFmt w:val="bullet"/>
+      <w:lvlText w:val=""/>
+      <w:lvlJc w:val="left"/>
+      <w:pPr>
+        <w:ind w:left="6120" w:hanging="360"/>
+      </w:pPr>
+      <w:rPr>
+        <w:rFonts w:ascii="Wingdings" w:hAnsi="Wingdings" w:hint="default"/>
+      </w:rPr>
+    </w:lvl>
+  </w:abstractNum>
+  <w:abstractNum w:abstractNumId="9" w15:restartNumberingAfterBreak="0">
+    <w:nsid w:val="687C26A4"/>
+    <w:multiLevelType w:val="hybridMultilevel"/>
+    <w:tmpl w:val="18D27352"/>
+    <w:lvl w:ilvl="0" w:tplc="04090001">
+      <w:start w:val="1"/>
+      <w:numFmt w:val="bullet"/>
+      <w:lvlText w:val=""/>
+      <w:lvlJc w:val="left"/>
+      <w:pPr>
+        <w:ind w:left="360" w:hanging="360"/>
+      </w:pPr>
+      <w:rPr>
+        <w:rFonts w:ascii="Symbol" w:hAnsi="Symbol" w:hint="default"/>
+      </w:rPr>
+    </w:lvl>
+    <w:lvl w:ilvl="1" w:tplc="04090003" w:tentative="1">
+      <w:start w:val="1"/>
+      <w:numFmt w:val="bullet"/>
+      <w:lvlText w:val="o"/>
+      <w:lvlJc w:val="left"/>
+      <w:pPr>
+        <w:ind w:left="1080" w:hanging="360"/>
+      </w:pPr>
+      <w:rPr>
+        <w:rFonts w:ascii="Courier New" w:hAnsi="Courier New" w:cs="Courier New" w:hint="default"/>
+      </w:rPr>
+    </w:lvl>
+    <w:lvl w:ilvl="2" w:tplc="04090005" w:tentative="1">
+      <w:start w:val="1"/>
+      <w:numFmt w:val="bullet"/>
+      <w:lvlText w:val=""/>
+      <w:lvlJc w:val="left"/>
+      <w:pPr>
+        <w:ind w:left="1800" w:hanging="360"/>
+      </w:pPr>
+      <w:rPr>
+        <w:rFonts w:ascii="Wingdings" w:hAnsi="Wingdings" w:hint="default"/>
+      </w:rPr>
+    </w:lvl>
+    <w:lvl w:ilvl="3" w:tplc="04090001" w:tentative="1">
+      <w:start w:val="1"/>
+      <w:numFmt w:val="bullet"/>
+      <w:lvlText w:val=""/>
+      <w:lvlJc w:val="left"/>
+      <w:pPr>
+        <w:ind w:left="2520" w:hanging="360"/>
+      </w:pPr>
+      <w:rPr>
+        <w:rFonts w:ascii="Symbol" w:hAnsi="Symbol" w:hint="default"/>
+      </w:rPr>
+    </w:lvl>
+    <w:lvl w:ilvl="4" w:tplc="04090003" w:tentative="1">
+      <w:start w:val="1"/>
+      <w:numFmt w:val="bullet"/>
+      <w:lvlText w:val="o"/>
+      <w:lvlJc w:val="left"/>
+      <w:pPr>
+        <w:ind w:left="3240" w:hanging="360"/>
+      </w:pPr>
+      <w:rPr>
+        <w:rFonts w:ascii="Courier New" w:hAnsi="Courier New" w:cs="Courier New" w:hint="default"/>
+      </w:rPr>
+    </w:lvl>
+    <w:lvl w:ilvl="5" w:tplc="04090005" w:tentative="1">
+      <w:start w:val="1"/>
+      <w:numFmt w:val="bullet"/>
+      <w:lvlText w:val=""/>
+      <w:lvlJc w:val="left"/>
+      <w:pPr>
+        <w:ind w:left="3960" w:hanging="360"/>
+      </w:pPr>
+      <w:rPr>
+        <w:rFonts w:ascii="Wingdings" w:hAnsi="Wingdings" w:hint="default"/>
+      </w:rPr>
+    </w:lvl>
+    <w:lvl w:ilvl="6" w:tplc="04090001" w:tentative="1">
+      <w:start w:val="1"/>
+      <w:numFmt w:val="bullet"/>
+      <w:lvlText w:val=""/>
+      <w:lvlJc w:val="left"/>
+      <w:pPr>
+        <w:ind w:left="4680" w:hanging="360"/>
+      </w:pPr>
+      <w:rPr>
+        <w:rFonts w:ascii="Symbol" w:hAnsi="Symbol" w:hint="default"/>
+      </w:rPr>
+    </w:lvl>
+    <w:lvl w:ilvl="7" w:tplc="04090003" w:tentative="1">
+      <w:start w:val="1"/>
+      <w:numFmt w:val="bullet"/>
+      <w:lvlText w:val="o"/>
+      <w:lvlJc w:val="left"/>
+      <w:pPr>
+        <w:ind w:left="5400" w:hanging="360"/>
+      </w:pPr>
+      <w:rPr>
+        <w:rFonts w:ascii="Courier New" w:hAnsi="Courier New" w:cs="Courier New" w:hint="default"/>
+      </w:rPr>
+    </w:lvl>
+    <w:lvl w:ilvl="8" w:tplc="04090005" w:tentative="1">
+      <w:start w:val="1"/>
+      <w:numFmt w:val="bullet"/>
+      <w:lvlText w:val=""/>
+      <w:lvlJc w:val="left"/>
+      <w:pPr>
+        <w:ind w:left="6120" w:hanging="360"/>
+      </w:pPr>
+      <w:rPr>
+        <w:rFonts w:ascii="Wingdings" w:hAnsi="Wingdings" w:hint="default"/>
+      </w:rPr>
+    </w:lvl>
+  </w:abstractNum>
+  <w:abstractNum w:abstractNumId="10" w15:restartNumberingAfterBreak="0">
+    <w:nsid w:val="71646A6F"/>
+    <w:multiLevelType w:val="hybridMultilevel"/>
+    <w:tmpl w:val="E786A952"/>
+    <w:lvl w:ilvl="0" w:tplc="04090001">
+      <w:start w:val="1"/>
+      <w:numFmt w:val="bullet"/>
+      <w:lvlText w:val=""/>
+      <w:lvlJc w:val="left"/>
+      <w:pPr>
+        <w:ind w:left="360" w:hanging="360"/>
+      </w:pPr>
+      <w:rPr>
+        <w:rFonts w:ascii="Symbol" w:hAnsi="Symbol" w:hint="default"/>
+      </w:rPr>
+    </w:lvl>
+    <w:lvl w:ilvl="1" w:tplc="04090003" w:tentative="1">
+      <w:start w:val="1"/>
+      <w:numFmt w:val="bullet"/>
+      <w:lvlText w:val="o"/>
+      <w:lvlJc w:val="left"/>
+      <w:pPr>
+        <w:ind w:left="1080" w:hanging="360"/>
+      </w:pPr>
+      <w:rPr>
+        <w:rFonts w:ascii="Courier New" w:hAnsi="Courier New" w:cs="Courier New" w:hint="default"/>
+      </w:rPr>
+    </w:lvl>
+    <w:lvl w:ilvl="2" w:tplc="04090005" w:tentative="1">
+      <w:start w:val="1"/>
+      <w:numFmt w:val="bullet"/>
+      <w:lvlText w:val=""/>
+      <w:lvlJc w:val="left"/>
+      <w:pPr>
+        <w:ind w:left="1800" w:hanging="360"/>
+      </w:pPr>
+      <w:rPr>
+        <w:rFonts w:ascii="Wingdings" w:hAnsi="Wingdings" w:hint="default"/>
+      </w:rPr>
+    </w:lvl>
+    <w:lvl w:ilvl="3" w:tplc="04090001" w:tentative="1">
+      <w:start w:val="1"/>
+      <w:numFmt w:val="bullet"/>
+      <w:lvlText w:val=""/>
+      <w:lvlJc w:val="left"/>
+      <w:pPr>
+        <w:ind w:left="2520" w:hanging="360"/>
+      </w:pPr>
+      <w:rPr>
+        <w:rFonts w:ascii="Symbol" w:hAnsi="Symbol" w:hint="default"/>
+      </w:rPr>
+    </w:lvl>
+    <w:lvl w:ilvl="4" w:tplc="04090003" w:tentative="1">
+      <w:start w:val="1"/>
+      <w:numFmt w:val="bullet"/>
+      <w:lvlText w:val="o"/>
+      <w:lvlJc w:val="left"/>
+      <w:pPr>
+        <w:ind w:left="3240" w:hanging="360"/>
+      </w:pPr>
+      <w:rPr>
+        <w:rFonts w:ascii="Courier New" w:hAnsi="Courier New" w:cs="Courier New" w:hint="default"/>
+      </w:rPr>
+    </w:lvl>
+    <w:lvl w:ilvl="5" w:tplc="04090005" w:tentative="1">
+      <w:start w:val="1"/>
+      <w:numFmt w:val="bullet"/>
+      <w:lvlText w:val=""/>
+      <w:lvlJc w:val="left"/>
+      <w:pPr>
+        <w:ind w:left="3960" w:hanging="360"/>
+      </w:pPr>
+      <w:rPr>
+        <w:rFonts w:ascii="Wingdings" w:hAnsi="Wingdings" w:hint="default"/>
+      </w:rPr>
+    </w:lvl>
+    <w:lvl w:ilvl="6" w:tplc="04090001" w:tentative="1">
+      <w:start w:val="1"/>
+      <w:numFmt w:val="bullet"/>
+      <w:lvlText w:val=""/>
+      <w:lvlJc w:val="left"/>
+      <w:pPr>
+        <w:ind w:left="4680" w:hanging="360"/>
+      </w:pPr>
+      <w:rPr>
+        <w:rFonts w:ascii="Symbol" w:hAnsi="Symbol" w:hint="default"/>
+      </w:rPr>
+    </w:lvl>
+    <w:lvl w:ilvl="7" w:tplc="04090003" w:tentative="1">
+      <w:start w:val="1"/>
+      <w:numFmt w:val="bullet"/>
+      <w:lvlText w:val="o"/>
+      <w:lvlJc w:val="left"/>
+      <w:pPr>
+        <w:ind w:left="5400" w:hanging="360"/>
+      </w:pPr>
+      <w:rPr>
+        <w:rFonts w:ascii="Courier New" w:hAnsi="Courier New" w:cs="Courier New" w:hint="default"/>
+      </w:rPr>
+    </w:lvl>
+    <w:lvl w:ilvl="8" w:tplc="04090005" w:tentative="1">
+      <w:start w:val="1"/>
+      <w:numFmt w:val="bullet"/>
+      <w:lvlText w:val=""/>
+      <w:lvlJc w:val="left"/>
+      <w:pPr>
+        <w:ind w:left="6120" w:hanging="360"/>
+      </w:pPr>
+      <w:rPr>
+        <w:rFonts w:ascii="Wingdings" w:hAnsi="Wingdings" w:hint="default"/>
+      </w:rPr>
+    </w:lvl>
+  </w:abstractNum>
+  <w:num w:numId="1">
+    <w:abstractNumId w:val="2"/>
+  </w:num>
+  <w:num w:numId="2">
+    <w:abstractNumId w:val="4"/>
+  </w:num>
+  <w:num w:numId="3">
+    <w:abstractNumId w:val="6"/>
+  </w:num>
+  <w:num w:numId="4">
+    <w:abstractNumId w:val="0"/>
+  </w:num>
+  <w:num w:numId="5">
     <w:abstractNumId w:val="1"/>
   </w:num>
-  <w:num w:numId="2" w16cid:durableId="2137484460">
-    <w:abstractNumId w:val="2"/>
+  <w:num w:numId="6">
+    <w:abstractNumId w:val="7"/>
   </w:num>
-  <w:num w:numId="3" w16cid:durableId="1002703963">
+  <w:num w:numId="7">
     <w:abstractNumId w:val="3"/>
   </w:num>
-  <w:num w:numId="4" w16cid:durableId="1058018033">
-    <w:abstractNumId w:val="0"/>
+  <w:num w:numId="8">
+    <w:abstractNumId w:val="8"/>
+  </w:num>
+  <w:num w:numId="9">
+    <w:abstractNumId w:val="9"/>
+  </w:num>
+  <w:num w:numId="10">
+    <w:abstractNumId w:val="10"/>
+  </w:num>
+  <w:num w:numId="11">
+    <w:abstractNumId w:val="5"/>
   </w:num>
 </w:numbering>
 </file>
 
 <file path=word/styles.xml><?xml version="1.0" encoding="utf-8"?>
-<w:styles xmlns:mc="http://schemas.openxmlformats.org/markup-compatibility/2006" xmlns:r="http://schemas.openxmlformats.org/officeDocument/2006/relationships" xmlns:w="http://schemas.openxmlformats.org/wordprocessingml/2006/main" xmlns:w14="http://schemas.microsoft.com/office/word/2010/wordml" xmlns:w15="http://schemas.microsoft.com/office/word/2012/wordml" xmlns:w16cex="http://schemas.microsoft.com/office/word/2018/wordml/cex" xmlns:w16cid="http://schemas.microsoft.com/office/word/2016/wordml/cid" xmlns:w16="http://schemas.microsoft.com/office/word/2018/wordml" xmlns:w16sdtdh="http://schemas.microsoft.com/office/word/2020/wordml/sdtdatahash" xmlns:w16se="http://schemas.microsoft.com/office/word/2015/wordml/symex" mc:Ignorable="w14 w15 w16se w16cid w16 w16cex w16sdtdh">
+<w:styles xmlns:mc="http://schemas.openxmlformats.org/markup-compatibility/2006" xmlns:r="http://schemas.openxmlformats.org/officeDocument/2006/relationships" xmlns:w="http://schemas.openxmlformats.org/wordprocessingml/2006/main" xmlns:w14="http://schemas.microsoft.com/office/word/2010/wordml" xmlns:w15="http://schemas.microsoft.com/office/word/2012/wordml" xmlns:w16se="http://schemas.microsoft.com/office/word/2015/wordml/symex" mc:Ignorable="w14 w15 w16se">
   <w:docDefaults>
     <w:rPrDefault>
       <w:rPr>
@@ -4076,7 +8001,7 @@
       </w:pPr>
     </w:pPrDefault>
   </w:docDefaults>
-  <w:latentStyles w:defLockedState="0" w:defUIPriority="99" w:defSemiHidden="0" w:defUnhideWhenUsed="0" w:defQFormat="0" w:count="376">
+  <w:latentStyles w:defLockedState="0" w:defUIPriority="99" w:defSemiHidden="0" w:defUnhideWhenUsed="0" w:defQFormat="0" w:count="371">
     <w:lsdException w:name="Normal" w:uiPriority="0" w:qFormat="1"/>
     <w:lsdException w:name="heading 1" w:uiPriority="9" w:qFormat="1"/>
     <w:lsdException w:name="heading 2" w:semiHidden="1" w:uiPriority="9" w:unhideWhenUsed="1" w:qFormat="1"/>
@@ -4448,11 +8373,6 @@
     <w:lsdException w:name="List Table 5 Dark Accent 6" w:uiPriority="50"/>
     <w:lsdException w:name="List Table 6 Colorful Accent 6" w:uiPriority="51"/>
     <w:lsdException w:name="List Table 7 Colorful Accent 6" w:uiPriority="52"/>
-    <w:lsdException w:name="Mention" w:semiHidden="1" w:unhideWhenUsed="1"/>
-    <w:lsdException w:name="Smart Hyperlink" w:semiHidden="1" w:unhideWhenUsed="1"/>
-    <w:lsdException w:name="Hashtag" w:semiHidden="1" w:unhideWhenUsed="1"/>
-    <w:lsdException w:name="Unresolved Mention" w:semiHidden="1" w:unhideWhenUsed="1"/>
-    <w:lsdException w:name="Smart Link" w:semiHidden="1" w:unhideWhenUsed="1"/>
   </w:latentStyles>
   <w:style w:type="paragraph" w:default="1" w:styleId="Normalny">
     <w:name w:val="Normal"/>
@@ -4531,7 +8451,6 @@
   <w:style w:type="character" w:default="1" w:styleId="Domylnaczcionkaakapitu">
     <w:name w:val="Default Paragraph Font"/>
     <w:uiPriority w:val="1"/>
-    <w:semiHidden/>
     <w:unhideWhenUsed/>
   </w:style>
   <w:style w:type="table" w:default="1" w:styleId="Standardowy">
@@ -5020,7 +8939,7 @@
 </file>
 
 <file path=customXml/itemProps1.xml><?xml version="1.0" encoding="utf-8"?>
-<ds:datastoreItem xmlns:ds="http://schemas.openxmlformats.org/officeDocument/2006/customXml" ds:itemID="{ED742224-F867-47A4-B0CB-B3DD14FEE01F}">
+<ds:datastoreItem xmlns:ds="http://schemas.openxmlformats.org/officeDocument/2006/customXml" ds:itemID="{C673909F-072D-45A7-BCF6-A675240CD113}">
   <ds:schemaRefs>
     <ds:schemaRef ds:uri="http://schemas.openxmlformats.org/officeDocument/2006/bibliography"/>
   </ds:schemaRefs>

</xml_diff>

<commit_message>
add conveyor belt assets
</commit_message>
<xml_diff>
--- a/docs/Raport.docx
+++ b/docs/Raport.docx
@@ -323,11 +323,7 @@
             <w:rPr>
               <w:rFonts w:eastAsiaTheme="minorEastAsia"/>
               <w:noProof/>
-              <w:kern w:val="2"/>
-              <w:sz w:val="24"/>
-              <w:szCs w:val="24"/>
-              <w:lang w:eastAsia="pl-PL"/>
-              <w14:ligatures w14:val="standardContextual"/>
+              <w:lang w:val="en-US"/>
             </w:rPr>
           </w:pPr>
           <w:r>
@@ -348,7 +344,7 @@
             </w:rPr>
             <w:fldChar w:fldCharType="separate"/>
           </w:r>
-          <w:hyperlink w:anchor="_Toc166012102" w:history="1">
+          <w:hyperlink w:anchor="_Toc166401459" w:history="1">
             <w:r>
               <w:rPr>
                 <w:rStyle w:val="Hipercze"/>
@@ -362,11 +358,7 @@
               <w:rPr>
                 <w:rFonts w:eastAsiaTheme="minorEastAsia"/>
                 <w:noProof/>
-                <w:kern w:val="2"/>
-                <w:sz w:val="24"/>
-                <w:szCs w:val="24"/>
-                <w:lang w:eastAsia="pl-PL"/>
-                <w14:ligatures w14:val="standardContextual"/>
+                <w:lang w:val="en-US"/>
               </w:rPr>
               <w:tab/>
             </w:r>
@@ -398,7 +390,7 @@
                 <w:noProof/>
                 <w:webHidden/>
               </w:rPr>
-              <w:instrText xml:space="preserve"> PAGEREF _Toc166012102 \h </w:instrText>
+              <w:instrText xml:space="preserve"> PAGEREF _Toc166401459 \h </w:instrText>
             </w:r>
             <w:r>
               <w:rPr>
@@ -439,14 +431,10 @@
             <w:rPr>
               <w:rFonts w:eastAsiaTheme="minorEastAsia"/>
               <w:noProof/>
-              <w:kern w:val="2"/>
-              <w:sz w:val="24"/>
-              <w:szCs w:val="24"/>
-              <w:lang w:eastAsia="pl-PL"/>
-              <w14:ligatures w14:val="standardContextual"/>
+              <w:lang w:val="en-US"/>
             </w:rPr>
           </w:pPr>
-          <w:hyperlink w:anchor="_Toc166012103" w:history="1">
+          <w:hyperlink w:anchor="_Toc166401460" w:history="1">
             <w:r>
               <w:rPr>
                 <w:rStyle w:val="Hipercze"/>
@@ -460,11 +448,7 @@
               <w:rPr>
                 <w:rFonts w:eastAsiaTheme="minorEastAsia"/>
                 <w:noProof/>
-                <w:kern w:val="2"/>
-                <w:sz w:val="24"/>
-                <w:szCs w:val="24"/>
-                <w:lang w:eastAsia="pl-PL"/>
-                <w14:ligatures w14:val="standardContextual"/>
+                <w:lang w:val="en-US"/>
               </w:rPr>
               <w:tab/>
             </w:r>
@@ -496,7 +480,7 @@
                 <w:noProof/>
                 <w:webHidden/>
               </w:rPr>
-              <w:instrText xml:space="preserve"> PAGEREF _Toc166012103 \h </w:instrText>
+              <w:instrText xml:space="preserve"> PAGEREF _Toc166401460 \h </w:instrText>
             </w:r>
             <w:r>
               <w:rPr>
@@ -537,14 +521,10 @@
             <w:rPr>
               <w:rFonts w:eastAsiaTheme="minorEastAsia"/>
               <w:noProof/>
-              <w:kern w:val="2"/>
-              <w:sz w:val="24"/>
-              <w:szCs w:val="24"/>
-              <w:lang w:eastAsia="pl-PL"/>
-              <w14:ligatures w14:val="standardContextual"/>
+              <w:lang w:val="en-US"/>
             </w:rPr>
           </w:pPr>
-          <w:hyperlink w:anchor="_Toc166012104" w:history="1">
+          <w:hyperlink w:anchor="_Toc166401461" w:history="1">
             <w:r>
               <w:rPr>
                 <w:rStyle w:val="Hipercze"/>
@@ -558,11 +538,7 @@
               <w:rPr>
                 <w:rFonts w:eastAsiaTheme="minorEastAsia"/>
                 <w:noProof/>
-                <w:kern w:val="2"/>
-                <w:sz w:val="24"/>
-                <w:szCs w:val="24"/>
-                <w:lang w:eastAsia="pl-PL"/>
-                <w14:ligatures w14:val="standardContextual"/>
+                <w:lang w:val="en-US"/>
               </w:rPr>
               <w:tab/>
             </w:r>
@@ -594,7 +570,7 @@
                 <w:noProof/>
                 <w:webHidden/>
               </w:rPr>
-              <w:instrText xml:space="preserve"> PAGEREF _Toc166012104 \h </w:instrText>
+              <w:instrText xml:space="preserve"> PAGEREF _Toc166401461 \h </w:instrText>
             </w:r>
             <w:r>
               <w:rPr>
@@ -634,14 +610,10 @@
             <w:rPr>
               <w:rFonts w:eastAsiaTheme="minorEastAsia"/>
               <w:noProof/>
-              <w:kern w:val="2"/>
-              <w:sz w:val="24"/>
-              <w:szCs w:val="24"/>
-              <w:lang w:eastAsia="pl-PL"/>
-              <w14:ligatures w14:val="standardContextual"/>
+              <w:lang w:val="en-US"/>
             </w:rPr>
           </w:pPr>
-          <w:hyperlink w:anchor="_Toc166012105" w:history="1">
+          <w:hyperlink w:anchor="_Toc166401462" w:history="1">
             <w:r>
               <w:rPr>
                 <w:rStyle w:val="Hipercze"/>
@@ -668,7 +640,7 @@
                 <w:noProof/>
                 <w:webHidden/>
               </w:rPr>
-              <w:instrText xml:space="preserve"> PAGEREF _Toc166012105 \h </w:instrText>
+              <w:instrText xml:space="preserve"> PAGEREF _Toc166401462 \h </w:instrText>
             </w:r>
             <w:r>
               <w:rPr>
@@ -708,14 +680,10 @@
             <w:rPr>
               <w:rFonts w:eastAsiaTheme="minorEastAsia"/>
               <w:noProof/>
-              <w:kern w:val="2"/>
-              <w:sz w:val="24"/>
-              <w:szCs w:val="24"/>
-              <w:lang w:eastAsia="pl-PL"/>
-              <w14:ligatures w14:val="standardContextual"/>
+              <w:lang w:val="en-US"/>
             </w:rPr>
           </w:pPr>
-          <w:hyperlink w:anchor="_Toc166012106" w:history="1">
+          <w:hyperlink w:anchor="_Toc166401463" w:history="1">
             <w:r>
               <w:rPr>
                 <w:rStyle w:val="Hipercze"/>
@@ -744,7 +712,7 @@
                 <w:noProof/>
                 <w:webHidden/>
               </w:rPr>
-              <w:instrText xml:space="preserve"> PAGEREF _Toc166012106 \h </w:instrText>
+              <w:instrText xml:space="preserve"> PAGEREF _Toc166401463 \h </w:instrText>
             </w:r>
             <w:r>
               <w:rPr>
@@ -784,14 +752,10 @@
             <w:rPr>
               <w:rFonts w:eastAsiaTheme="minorEastAsia"/>
               <w:noProof/>
-              <w:kern w:val="2"/>
-              <w:sz w:val="24"/>
-              <w:szCs w:val="24"/>
-              <w:lang w:eastAsia="pl-PL"/>
-              <w14:ligatures w14:val="standardContextual"/>
+              <w:lang w:val="en-US"/>
             </w:rPr>
           </w:pPr>
-          <w:hyperlink w:anchor="_Toc166012107" w:history="1">
+          <w:hyperlink w:anchor="_Toc166401464" w:history="1">
             <w:r>
               <w:rPr>
                 <w:rStyle w:val="Hipercze"/>
@@ -799,7 +763,7 @@
                 <w:b/>
                 <w:noProof/>
               </w:rPr>
-              <w:t>3.1.2. Kamera</w:t>
+              <w:t>3.1.3. Oświetlenie</w:t>
             </w:r>
             <w:r>
               <w:rPr>
@@ -820,7 +784,7 @@
                 <w:noProof/>
                 <w:webHidden/>
               </w:rPr>
-              <w:instrText xml:space="preserve"> PAGEREF _Toc166012107 \h </w:instrText>
+              <w:instrText xml:space="preserve"> PAGEREF _Toc166401464 \h </w:instrText>
             </w:r>
             <w:r>
               <w:rPr>
@@ -840,7 +804,7 @@
                 <w:noProof/>
                 <w:webHidden/>
               </w:rPr>
-              <w:t>3</w:t>
+              <w:t>4</w:t>
             </w:r>
             <w:r>
               <w:rPr>
@@ -860,14 +824,10 @@
             <w:rPr>
               <w:rFonts w:eastAsiaTheme="minorEastAsia"/>
               <w:noProof/>
-              <w:kern w:val="2"/>
-              <w:sz w:val="24"/>
-              <w:szCs w:val="24"/>
-              <w:lang w:eastAsia="pl-PL"/>
-              <w14:ligatures w14:val="standardContextual"/>
+              <w:lang w:val="en-US"/>
             </w:rPr>
           </w:pPr>
-          <w:hyperlink w:anchor="_Toc166012108" w:history="1">
+          <w:hyperlink w:anchor="_Toc166401465" w:history="1">
             <w:r>
               <w:rPr>
                 <w:rStyle w:val="Hipercze"/>
@@ -875,7 +835,7 @@
                 <w:b/>
                 <w:noProof/>
               </w:rPr>
-              <w:t>3.1.3. Oświetlenie</w:t>
+              <w:t>3.1.4. Przedmioty</w:t>
             </w:r>
             <w:r>
               <w:rPr>
@@ -896,7 +856,7 @@
                 <w:noProof/>
                 <w:webHidden/>
               </w:rPr>
-              <w:instrText xml:space="preserve"> PAGEREF _Toc166012108 \h </w:instrText>
+              <w:instrText xml:space="preserve"> PAGEREF _Toc166401465 \h </w:instrText>
             </w:r>
             <w:r>
               <w:rPr>
@@ -916,7 +876,77 @@
                 <w:noProof/>
                 <w:webHidden/>
               </w:rPr>
-              <w:t>4</w:t>
+              <w:t>5</w:t>
+            </w:r>
+            <w:r>
+              <w:rPr>
+                <w:noProof/>
+                <w:webHidden/>
+              </w:rPr>
+              <w:fldChar w:fldCharType="end"/>
+            </w:r>
+          </w:hyperlink>
+        </w:p>
+        <w:p>
+          <w:pPr>
+            <w:pStyle w:val="Spistreci2"/>
+            <w:tabs>
+              <w:tab w:val="right" w:leader="dot" w:pos="9062"/>
+            </w:tabs>
+            <w:rPr>
+              <w:rFonts w:eastAsiaTheme="minorEastAsia"/>
+              <w:noProof/>
+              <w:lang w:val="en-US"/>
+            </w:rPr>
+          </w:pPr>
+          <w:hyperlink w:anchor="_Toc166401466" w:history="1">
+            <w:r>
+              <w:rPr>
+                <w:rStyle w:val="Hipercze"/>
+                <w:noProof/>
+              </w:rPr>
+              <w:t>3.2. Metody</w:t>
+            </w:r>
+            <w:r>
+              <w:rPr>
+                <w:noProof/>
+                <w:webHidden/>
+              </w:rPr>
+              <w:tab/>
+            </w:r>
+            <w:r>
+              <w:rPr>
+                <w:noProof/>
+                <w:webHidden/>
+              </w:rPr>
+              <w:fldChar w:fldCharType="begin"/>
+            </w:r>
+            <w:r>
+              <w:rPr>
+                <w:noProof/>
+                <w:webHidden/>
+              </w:rPr>
+              <w:instrText xml:space="preserve"> PAGEREF _Toc166401466 \h </w:instrText>
+            </w:r>
+            <w:r>
+              <w:rPr>
+                <w:noProof/>
+                <w:webHidden/>
+              </w:rPr>
+            </w:r>
+            <w:r>
+              <w:rPr>
+                <w:noProof/>
+                <w:webHidden/>
+              </w:rPr>
+              <w:fldChar w:fldCharType="separate"/>
+            </w:r>
+            <w:r>
+              <w:rPr>
+                <w:noProof/>
+                <w:webHidden/>
+              </w:rPr>
+              <w:t>5</w:t>
             </w:r>
             <w:r>
               <w:rPr>
@@ -936,14 +966,10 @@
             <w:rPr>
               <w:rFonts w:eastAsiaTheme="minorEastAsia"/>
               <w:noProof/>
-              <w:kern w:val="2"/>
-              <w:sz w:val="24"/>
-              <w:szCs w:val="24"/>
-              <w:lang w:eastAsia="pl-PL"/>
-              <w14:ligatures w14:val="standardContextual"/>
+              <w:lang w:val="en-US"/>
             </w:rPr>
           </w:pPr>
-          <w:hyperlink w:anchor="_Toc166012109" w:history="1">
+          <w:hyperlink w:anchor="_Toc166401467" w:history="1">
             <w:r>
               <w:rPr>
                 <w:rStyle w:val="Hipercze"/>
@@ -951,7 +977,7 @@
                 <w:b/>
                 <w:noProof/>
               </w:rPr>
-              <w:t>3.1.4. Przedmioty</w:t>
+              <w:t>3.2.1 Wprowadzanie obrazu</w:t>
             </w:r>
             <w:r>
               <w:rPr>
@@ -972,7 +998,7 @@
                 <w:noProof/>
                 <w:webHidden/>
               </w:rPr>
-              <w:instrText xml:space="preserve"> PAGEREF _Toc166012109 \h </w:instrText>
+              <w:instrText xml:space="preserve"> PAGEREF _Toc166401467 \h </w:instrText>
             </w:r>
             <w:r>
               <w:rPr>
@@ -992,81 +1018,7 @@
                 <w:noProof/>
                 <w:webHidden/>
               </w:rPr>
-              <w:t>4</w:t>
-            </w:r>
-            <w:r>
-              <w:rPr>
-                <w:noProof/>
-                <w:webHidden/>
-              </w:rPr>
-              <w:fldChar w:fldCharType="end"/>
-            </w:r>
-          </w:hyperlink>
-        </w:p>
-        <w:p>
-          <w:pPr>
-            <w:pStyle w:val="Spistreci2"/>
-            <w:tabs>
-              <w:tab w:val="right" w:leader="dot" w:pos="9062"/>
-            </w:tabs>
-            <w:rPr>
-              <w:rFonts w:eastAsiaTheme="minorEastAsia"/>
-              <w:noProof/>
-              <w:kern w:val="2"/>
-              <w:sz w:val="24"/>
-              <w:szCs w:val="24"/>
-              <w:lang w:eastAsia="pl-PL"/>
-              <w14:ligatures w14:val="standardContextual"/>
-            </w:rPr>
-          </w:pPr>
-          <w:hyperlink w:anchor="_Toc166012110" w:history="1">
-            <w:r>
-              <w:rPr>
-                <w:rStyle w:val="Hipercze"/>
-                <w:noProof/>
-              </w:rPr>
-              <w:t>3.2. Metody</w:t>
-            </w:r>
-            <w:r>
-              <w:rPr>
-                <w:noProof/>
-                <w:webHidden/>
-              </w:rPr>
-              <w:tab/>
-            </w:r>
-            <w:r>
-              <w:rPr>
-                <w:noProof/>
-                <w:webHidden/>
-              </w:rPr>
-              <w:fldChar w:fldCharType="begin"/>
-            </w:r>
-            <w:r>
-              <w:rPr>
-                <w:noProof/>
-                <w:webHidden/>
-              </w:rPr>
-              <w:instrText xml:space="preserve"> PAGEREF _Toc166012110 \h </w:instrText>
-            </w:r>
-            <w:r>
-              <w:rPr>
-                <w:noProof/>
-                <w:webHidden/>
-              </w:rPr>
-            </w:r>
-            <w:r>
-              <w:rPr>
-                <w:noProof/>
-                <w:webHidden/>
-              </w:rPr>
-              <w:fldChar w:fldCharType="separate"/>
-            </w:r>
-            <w:r>
-              <w:rPr>
-                <w:noProof/>
-                <w:webHidden/>
-              </w:rPr>
-              <w:t>4</w:t>
+              <w:t>5</w:t>
             </w:r>
             <w:r>
               <w:rPr>
@@ -1086,14 +1038,10 @@
             <w:rPr>
               <w:rFonts w:eastAsiaTheme="minorEastAsia"/>
               <w:noProof/>
-              <w:kern w:val="2"/>
-              <w:sz w:val="24"/>
-              <w:szCs w:val="24"/>
-              <w:lang w:eastAsia="pl-PL"/>
-              <w14:ligatures w14:val="standardContextual"/>
+              <w:lang w:val="en-US"/>
             </w:rPr>
           </w:pPr>
-          <w:hyperlink w:anchor="_Toc166012111" w:history="1">
+          <w:hyperlink w:anchor="_Toc166401468" w:history="1">
             <w:r>
               <w:rPr>
                 <w:rStyle w:val="Hipercze"/>
@@ -1101,7 +1049,7 @@
                 <w:b/>
                 <w:noProof/>
               </w:rPr>
-              <w:t>3.2.1 Wprowadzanie obrazu</w:t>
+              <w:t>3.2.2 Transformacja obrazu</w:t>
             </w:r>
             <w:r>
               <w:rPr>
@@ -1122,7 +1070,7 @@
                 <w:noProof/>
                 <w:webHidden/>
               </w:rPr>
-              <w:instrText xml:space="preserve"> PAGEREF _Toc166012111 \h </w:instrText>
+              <w:instrText xml:space="preserve"> PAGEREF _Toc166401468 \h </w:instrText>
             </w:r>
             <w:r>
               <w:rPr>
@@ -1142,7 +1090,7 @@
                 <w:noProof/>
                 <w:webHidden/>
               </w:rPr>
-              <w:t>4</w:t>
+              <w:t>6</w:t>
             </w:r>
             <w:r>
               <w:rPr>
@@ -1162,14 +1110,10 @@
             <w:rPr>
               <w:rFonts w:eastAsiaTheme="minorEastAsia"/>
               <w:noProof/>
-              <w:kern w:val="2"/>
-              <w:sz w:val="24"/>
-              <w:szCs w:val="24"/>
-              <w:lang w:eastAsia="pl-PL"/>
-              <w14:ligatures w14:val="standardContextual"/>
+              <w:lang w:val="en-US"/>
             </w:rPr>
           </w:pPr>
-          <w:hyperlink w:anchor="_Toc166012112" w:history="1">
+          <w:hyperlink w:anchor="_Toc166401469" w:history="1">
             <w:r>
               <w:rPr>
                 <w:rStyle w:val="Hipercze"/>
@@ -1177,7 +1121,7 @@
                 <w:b/>
                 <w:noProof/>
               </w:rPr>
-              <w:t>3.2.2 Transformacja obrazu</w:t>
+              <w:t>3.2.3 Detekcja obiektów</w:t>
             </w:r>
             <w:r>
               <w:rPr>
@@ -1198,7 +1142,7 @@
                 <w:noProof/>
                 <w:webHidden/>
               </w:rPr>
-              <w:instrText xml:space="preserve"> PAGEREF _Toc166012112 \h </w:instrText>
+              <w:instrText xml:space="preserve"> PAGEREF _Toc166401469 \h </w:instrText>
             </w:r>
             <w:r>
               <w:rPr>
@@ -1218,7 +1162,7 @@
                 <w:noProof/>
                 <w:webHidden/>
               </w:rPr>
-              <w:t>5</w:t>
+              <w:t>7</w:t>
             </w:r>
             <w:r>
               <w:rPr>
@@ -1238,14 +1182,10 @@
             <w:rPr>
               <w:rFonts w:eastAsiaTheme="minorEastAsia"/>
               <w:noProof/>
-              <w:kern w:val="2"/>
-              <w:sz w:val="24"/>
-              <w:szCs w:val="24"/>
-              <w:lang w:eastAsia="pl-PL"/>
-              <w14:ligatures w14:val="standardContextual"/>
+              <w:lang w:val="en-US"/>
             </w:rPr>
           </w:pPr>
-          <w:hyperlink w:anchor="_Toc166012113" w:history="1">
+          <w:hyperlink w:anchor="_Toc166401470" w:history="1">
             <w:r>
               <w:rPr>
                 <w:rStyle w:val="Hipercze"/>
@@ -1253,7 +1193,7 @@
                 <w:b/>
                 <w:noProof/>
               </w:rPr>
-              <w:t>3.2.3 Detekcja obiektów</w:t>
+              <w:t>3.2.4 Zliczanie obiektów</w:t>
             </w:r>
             <w:r>
               <w:rPr>
@@ -1274,7 +1214,7 @@
                 <w:noProof/>
                 <w:webHidden/>
               </w:rPr>
-              <w:instrText xml:space="preserve"> PAGEREF _Toc166012113 \h </w:instrText>
+              <w:instrText xml:space="preserve"> PAGEREF _Toc166401470 \h </w:instrText>
             </w:r>
             <w:r>
               <w:rPr>
@@ -1294,83 +1234,7 @@
                 <w:noProof/>
                 <w:webHidden/>
               </w:rPr>
-              <w:t>5</w:t>
-            </w:r>
-            <w:r>
-              <w:rPr>
-                <w:noProof/>
-                <w:webHidden/>
-              </w:rPr>
-              <w:fldChar w:fldCharType="end"/>
-            </w:r>
-          </w:hyperlink>
-        </w:p>
-        <w:p>
-          <w:pPr>
-            <w:pStyle w:val="Spistreci3"/>
-            <w:tabs>
-              <w:tab w:val="right" w:leader="dot" w:pos="9062"/>
-            </w:tabs>
-            <w:rPr>
-              <w:rFonts w:eastAsiaTheme="minorEastAsia"/>
-              <w:noProof/>
-              <w:kern w:val="2"/>
-              <w:sz w:val="24"/>
-              <w:szCs w:val="24"/>
-              <w:lang w:eastAsia="pl-PL"/>
-              <w14:ligatures w14:val="standardContextual"/>
-            </w:rPr>
-          </w:pPr>
-          <w:hyperlink w:anchor="_Toc166012114" w:history="1">
-            <w:r>
-              <w:rPr>
-                <w:rStyle w:val="Hipercze"/>
-                <w:rFonts w:ascii="Segoe UI" w:eastAsia="Times New Roman" w:hAnsi="Segoe UI" w:cs="Segoe UI"/>
-                <w:b/>
-                <w:noProof/>
-              </w:rPr>
-              <w:t>3.2.4 Zliczanie obiektów</w:t>
-            </w:r>
-            <w:r>
-              <w:rPr>
-                <w:noProof/>
-                <w:webHidden/>
-              </w:rPr>
-              <w:tab/>
-            </w:r>
-            <w:r>
-              <w:rPr>
-                <w:noProof/>
-                <w:webHidden/>
-              </w:rPr>
-              <w:fldChar w:fldCharType="begin"/>
-            </w:r>
-            <w:r>
-              <w:rPr>
-                <w:noProof/>
-                <w:webHidden/>
-              </w:rPr>
-              <w:instrText xml:space="preserve"> PAGEREF _Toc166012114 \h </w:instrText>
-            </w:r>
-            <w:r>
-              <w:rPr>
-                <w:noProof/>
-                <w:webHidden/>
-              </w:rPr>
-            </w:r>
-            <w:r>
-              <w:rPr>
-                <w:noProof/>
-                <w:webHidden/>
-              </w:rPr>
-              <w:fldChar w:fldCharType="separate"/>
-            </w:r>
-            <w:r>
-              <w:rPr>
-                <w:noProof/>
-                <w:webHidden/>
-              </w:rPr>
-              <w:t>5</w:t>
+              <w:t>8</w:t>
             </w:r>
             <w:r>
               <w:rPr>
@@ -1391,14 +1255,10 @@
             <w:rPr>
               <w:rFonts w:eastAsiaTheme="minorEastAsia"/>
               <w:noProof/>
-              <w:kern w:val="2"/>
-              <w:sz w:val="24"/>
-              <w:szCs w:val="24"/>
-              <w:lang w:eastAsia="pl-PL"/>
-              <w14:ligatures w14:val="standardContextual"/>
+              <w:lang w:val="en-US"/>
             </w:rPr>
           </w:pPr>
-          <w:hyperlink w:anchor="_Toc166012115" w:history="1">
+          <w:hyperlink w:anchor="_Toc166401471" w:history="1">
             <w:r>
               <w:rPr>
                 <w:rStyle w:val="Hipercze"/>
@@ -1412,11 +1272,7 @@
               <w:rPr>
                 <w:rFonts w:eastAsiaTheme="minorEastAsia"/>
                 <w:noProof/>
-                <w:kern w:val="2"/>
-                <w:sz w:val="24"/>
-                <w:szCs w:val="24"/>
-                <w:lang w:eastAsia="pl-PL"/>
-                <w14:ligatures w14:val="standardContextual"/>
+                <w:lang w:val="en-US"/>
               </w:rPr>
               <w:tab/>
             </w:r>
@@ -1448,7 +1304,7 @@
                 <w:noProof/>
                 <w:webHidden/>
               </w:rPr>
-              <w:instrText xml:space="preserve"> PAGEREF _Toc166012115 \h </w:instrText>
+              <w:instrText xml:space="preserve"> PAGEREF _Toc166401471 \h </w:instrText>
             </w:r>
             <w:r>
               <w:rPr>
@@ -1468,7 +1324,7 @@
                 <w:noProof/>
                 <w:webHidden/>
               </w:rPr>
-              <w:t>5</w:t>
+              <w:t>8</w:t>
             </w:r>
             <w:r>
               <w:rPr>
@@ -1489,14 +1345,10 @@
             <w:rPr>
               <w:rFonts w:eastAsiaTheme="minorEastAsia"/>
               <w:noProof/>
-              <w:kern w:val="2"/>
-              <w:sz w:val="24"/>
-              <w:szCs w:val="24"/>
-              <w:lang w:eastAsia="pl-PL"/>
-              <w14:ligatures w14:val="standardContextual"/>
+              <w:lang w:val="en-US"/>
             </w:rPr>
           </w:pPr>
-          <w:hyperlink w:anchor="_Toc166012116" w:history="1">
+          <w:hyperlink w:anchor="_Toc166401472" w:history="1">
             <w:r>
               <w:rPr>
                 <w:rStyle w:val="Hipercze"/>
@@ -1510,11 +1362,7 @@
               <w:rPr>
                 <w:rFonts w:eastAsiaTheme="minorEastAsia"/>
                 <w:noProof/>
-                <w:kern w:val="2"/>
-                <w:sz w:val="24"/>
-                <w:szCs w:val="24"/>
-                <w:lang w:eastAsia="pl-PL"/>
-                <w14:ligatures w14:val="standardContextual"/>
+                <w:lang w:val="en-US"/>
               </w:rPr>
               <w:tab/>
             </w:r>
@@ -1546,7 +1394,7 @@
                 <w:noProof/>
                 <w:webHidden/>
               </w:rPr>
-              <w:instrText xml:space="preserve"> PAGEREF _Toc166012116 \h </w:instrText>
+              <w:instrText xml:space="preserve"> PAGEREF _Toc166401472 \h </w:instrText>
             </w:r>
             <w:r>
               <w:rPr>
@@ -1566,7 +1414,7 @@
                 <w:noProof/>
                 <w:webHidden/>
               </w:rPr>
-              <w:t>5</w:t>
+              <w:t>8</w:t>
             </w:r>
             <w:r>
               <w:rPr>
@@ -1586,14 +1434,10 @@
             <w:rPr>
               <w:rFonts w:eastAsiaTheme="minorEastAsia"/>
               <w:noProof/>
-              <w:kern w:val="2"/>
-              <w:sz w:val="24"/>
-              <w:szCs w:val="24"/>
-              <w:lang w:eastAsia="pl-PL"/>
-              <w14:ligatures w14:val="standardContextual"/>
+              <w:lang w:val="en-US"/>
             </w:rPr>
           </w:pPr>
-          <w:hyperlink w:anchor="_Toc166012117" w:history="1">
+          <w:hyperlink w:anchor="_Toc166401473" w:history="1">
             <w:r>
               <w:rPr>
                 <w:rStyle w:val="Hipercze"/>
@@ -1622,7 +1466,7 @@
                 <w:noProof/>
                 <w:webHidden/>
               </w:rPr>
-              <w:instrText xml:space="preserve"> PAGEREF _Toc166012117 \h </w:instrText>
+              <w:instrText xml:space="preserve"> PAGEREF _Toc166401473 \h </w:instrText>
             </w:r>
             <w:r>
               <w:rPr>
@@ -1642,7 +1486,7 @@
                 <w:noProof/>
                 <w:webHidden/>
               </w:rPr>
-              <w:t>5</w:t>
+              <w:t>9</w:t>
             </w:r>
             <w:r>
               <w:rPr>
@@ -1799,7 +1643,7 @@
           <w:b/>
         </w:rPr>
       </w:pPr>
-      <w:bookmarkStart w:id="0" w:name="_Toc166012102"/>
+      <w:bookmarkStart w:id="0" w:name="_Toc166401459"/>
       <w:r>
         <w:rPr>
           <w:rFonts w:ascii="Segoe UI" w:hAnsi="Segoe UI" w:cs="Segoe UI"/>
@@ -1864,7 +1708,7 @@
           <w:b/>
         </w:rPr>
       </w:pPr>
-      <w:bookmarkStart w:id="1" w:name="_Toc166012103"/>
+      <w:bookmarkStart w:id="1" w:name="_Toc166401460"/>
       <w:r>
         <w:rPr>
           <w:rFonts w:ascii="Segoe UI" w:hAnsi="Segoe UI" w:cs="Segoe UI"/>
@@ -2189,7 +2033,7 @@
           <w:b/>
         </w:rPr>
       </w:pPr>
-      <w:bookmarkStart w:id="2" w:name="_Toc166012104"/>
+      <w:bookmarkStart w:id="2" w:name="_Toc166401461"/>
       <w:r>
         <w:rPr>
           <w:rFonts w:ascii="Segoe UI" w:hAnsi="Segoe UI" w:cs="Segoe UI"/>
@@ -2203,12 +2047,10 @@
       <w:pPr>
         <w:pStyle w:val="Nagwek2"/>
         <w:rPr>
-          <w:sz w:val="18"/>
-          <w:szCs w:val="24"/>
           <w:lang w:val="en-US"/>
         </w:rPr>
       </w:pPr>
-      <w:bookmarkStart w:id="3" w:name="_Toc166012105"/>
+      <w:bookmarkStart w:id="3" w:name="_Toc166401462"/>
       <w:r>
         <w:t>3.1. Opis stanowiska symulującego taśmociąg</w:t>
       </w:r>
@@ -2226,10 +2068,9 @@
         <w:rPr>
           <w:rFonts w:ascii="Segoe UI" w:eastAsia="Times New Roman" w:hAnsi="Segoe UI" w:cs="Segoe UI"/>
           <w:b/>
-          <w:sz w:val="20"/>
-        </w:rPr>
-      </w:pPr>
-      <w:bookmarkStart w:id="4" w:name="_Toc166012106"/>
+        </w:rPr>
+      </w:pPr>
+      <w:bookmarkStart w:id="4" w:name="_Toc166401463"/>
       <w:r>
         <w:rPr>
           <w:rFonts w:ascii="Segoe UI" w:eastAsia="Times New Roman" w:hAnsi="Segoe UI" w:cs="Segoe UI"/>
@@ -2244,6 +2085,34 @@
           <w:b/>
         </w:rPr>
         <w:t> </w:t>
+      </w:r>
+    </w:p>
+    <w:p>
+      <w:r>
+        <w:pict w14:anchorId="4B871A48">
+          <v:shapetype id="_x0000_t75" coordsize="21600,21600" o:spt="75" o:preferrelative="t" path="m@4@5l@4@11@9@11@9@5xe" filled="f" stroked="f">
+            <v:stroke joinstyle="miter"/>
+            <v:formulas>
+              <v:f eqn="if lineDrawn pixelLineWidth 0"/>
+              <v:f eqn="sum @0 1 0"/>
+              <v:f eqn="sum 0 0 @1"/>
+              <v:f eqn="prod @2 1 2"/>
+              <v:f eqn="prod @3 21600 pixelWidth"/>
+              <v:f eqn="prod @3 21600 pixelHeight"/>
+              <v:f eqn="sum @0 0 1"/>
+              <v:f eqn="prod @6 1 2"/>
+              <v:f eqn="prod @7 21600 pixelWidth"/>
+              <v:f eqn="sum @8 21600 0"/>
+              <v:f eqn="prod @7 21600 pixelHeight"/>
+              <v:f eqn="sum @10 21600 0"/>
+            </v:formulas>
+            <v:path o:extrusionok="f" gradientshapeok="t" o:connecttype="rect"/>
+            <o:lock v:ext="edit" aspectratio="t"/>
+          </v:shapetype>
+          <v:shape id="_x0000_i1025" type="#_x0000_t75" style="width:452.95pt;height:103pt">
+            <v:imagedata r:id="rId13" o:title="5"/>
+          </v:shape>
+        </w:pict>
       </w:r>
     </w:p>
     <w:p>
@@ -2299,6 +2168,7 @@
       <w:r>
         <w:rPr>
           <w:rFonts w:ascii="Segoe UI" w:eastAsia="Times New Roman" w:hAnsi="Segoe UI" w:cs="Segoe UI"/>
+          <w:b/>
           <w:i/>
           <w:sz w:val="24"/>
           <w:szCs w:val="24"/>
@@ -2309,6 +2179,7 @@
       <w:r>
         <w:rPr>
           <w:rFonts w:ascii="Segoe UI" w:eastAsia="Times New Roman" w:hAnsi="Segoe UI" w:cs="Segoe UI"/>
+          <w:b/>
           <w:i/>
           <w:sz w:val="24"/>
           <w:szCs w:val="24"/>
@@ -2339,42 +2210,115 @@
         <w:textAlignment w:val="baseline"/>
         <w:rPr>
           <w:rFonts w:ascii="Segoe UI" w:eastAsia="Times New Roman" w:hAnsi="Segoe UI" w:cs="Segoe UI"/>
-          <w:sz w:val="24"/>
-          <w:szCs w:val="24"/>
-        </w:rPr>
-      </w:pPr>
-      <w:r>
-        <w:rPr>
-          <w:rFonts w:ascii="Segoe UI" w:eastAsia="Times New Roman" w:hAnsi="Segoe UI" w:cs="Segoe UI"/>
-          <w:sz w:val="24"/>
-          <w:szCs w:val="24"/>
-        </w:rPr>
-        <w:t> </w:t>
-      </w:r>
-    </w:p>
-    <w:p>
-      <w:pPr>
-        <w:pStyle w:val="Nagwek3"/>
-        <w:rPr>
-          <w:rFonts w:ascii="Segoe UI" w:eastAsia="Times New Roman" w:hAnsi="Segoe UI" w:cs="Segoe UI"/>
           <w:b/>
-        </w:rPr>
-      </w:pPr>
-      <w:bookmarkStart w:id="5" w:name="_Toc166012107"/>
+          <w:sz w:val="24"/>
+          <w:szCs w:val="24"/>
+        </w:rPr>
+      </w:pPr>
+      <w:proofErr w:type="spellStart"/>
+      <w:r>
+        <w:rPr>
+          <w:rFonts w:ascii="Segoe UI" w:eastAsia="Times New Roman" w:hAnsi="Segoe UI" w:cs="Segoe UI"/>
+          <w:sz w:val="24"/>
+          <w:szCs w:val="24"/>
+        </w:rPr>
+        <w:t>Tąśmociąg</w:t>
+      </w:r>
+      <w:proofErr w:type="spellEnd"/>
+      <w:r>
+        <w:rPr>
+          <w:rFonts w:ascii="Segoe UI" w:eastAsia="Times New Roman" w:hAnsi="Segoe UI" w:cs="Segoe UI"/>
+          <w:sz w:val="24"/>
+          <w:szCs w:val="24"/>
+        </w:rPr>
+        <w:t xml:space="preserve"> będzie przesuwany w osi </w:t>
+      </w:r>
       <w:r>
         <w:rPr>
           <w:rFonts w:ascii="Segoe UI" w:eastAsia="Times New Roman" w:hAnsi="Segoe UI" w:cs="Segoe UI"/>
           <w:b/>
-        </w:rPr>
-        <w:t>3.1.2. Kamera</w:t>
-      </w:r>
-      <w:bookmarkEnd w:id="5"/>
-      <w:r>
-        <w:rPr>
-          <w:rFonts w:ascii="Segoe UI" w:eastAsia="Times New Roman" w:hAnsi="Segoe UI" w:cs="Segoe UI"/>
-          <w:b/>
-        </w:rPr>
-        <w:t> </w:t>
+          <w:i/>
+          <w:sz w:val="24"/>
+          <w:szCs w:val="24"/>
+        </w:rPr>
+        <w:t>x</w:t>
+      </w:r>
+      <w:r>
+        <w:rPr>
+          <w:rFonts w:ascii="Segoe UI" w:eastAsia="Times New Roman" w:hAnsi="Segoe UI" w:cs="Segoe UI"/>
+          <w:i/>
+          <w:sz w:val="24"/>
+          <w:szCs w:val="24"/>
+        </w:rPr>
+        <w:t xml:space="preserve"> </w:t>
+      </w:r>
+      <w:r>
+        <w:rPr>
+          <w:rFonts w:ascii="Segoe UI" w:eastAsia="Times New Roman" w:hAnsi="Segoe UI" w:cs="Segoe UI"/>
+          <w:sz w:val="24"/>
+          <w:szCs w:val="24"/>
+        </w:rPr>
+        <w:t xml:space="preserve">z prędkością </w:t>
+      </w:r>
+      <m:oMath>
+        <m:r>
+          <m:rPr>
+            <m:sty m:val="bi"/>
+          </m:rPr>
+          <w:rPr>
+            <w:rFonts w:ascii="Cambria Math" w:eastAsia="Times New Roman" w:hAnsi="Cambria Math" w:cs="Segoe UI"/>
+            <w:sz w:val="24"/>
+            <w:szCs w:val="24"/>
+          </w:rPr>
+          <m:t>2</m:t>
+        </m:r>
+        <m:f>
+          <m:fPr>
+            <m:ctrlPr>
+              <w:rPr>
+                <w:rFonts w:ascii="Cambria Math" w:eastAsia="Times New Roman" w:hAnsi="Cambria Math" w:cs="Segoe UI"/>
+                <w:b/>
+                <w:i/>
+                <w:sz w:val="24"/>
+                <w:szCs w:val="24"/>
+              </w:rPr>
+            </m:ctrlPr>
+          </m:fPr>
+          <m:num>
+            <m:r>
+              <m:rPr>
+                <m:sty m:val="bi"/>
+              </m:rPr>
+              <w:rPr>
+                <w:rFonts w:ascii="Cambria Math" w:eastAsia="Times New Roman" w:hAnsi="Cambria Math" w:cs="Segoe UI"/>
+                <w:sz w:val="24"/>
+                <w:szCs w:val="24"/>
+              </w:rPr>
+              <m:t>cm</m:t>
+            </m:r>
+          </m:num>
+          <m:den>
+            <m:r>
+              <m:rPr>
+                <m:sty m:val="bi"/>
+              </m:rPr>
+              <w:rPr>
+                <w:rFonts w:ascii="Cambria Math" w:eastAsia="Times New Roman" w:hAnsi="Cambria Math" w:cs="Segoe UI"/>
+                <w:sz w:val="24"/>
+                <w:szCs w:val="24"/>
+              </w:rPr>
+              <m:t>s</m:t>
+            </m:r>
+          </m:den>
+        </m:f>
+      </m:oMath>
+      <w:r>
+        <w:rPr>
+          <w:rFonts w:ascii="Segoe UI" w:eastAsia="Times New Roman" w:hAnsi="Segoe UI" w:cs="Segoe UI"/>
+          <w:sz w:val="24"/>
+          <w:szCs w:val="24"/>
+        </w:rPr>
+        <w:t>.</w:t>
       </w:r>
     </w:p>
     <w:p>
@@ -2387,88 +2331,6 @@
           <w:szCs w:val="24"/>
         </w:rPr>
       </w:pPr>
-      <w:r>
-        <w:rPr>
-          <w:rFonts w:ascii="Segoe UI" w:eastAsia="Times New Roman" w:hAnsi="Segoe UI" w:cs="Segoe UI"/>
-          <w:sz w:val="24"/>
-          <w:szCs w:val="24"/>
-        </w:rPr>
-        <w:t xml:space="preserve">Zainstalowana kamera będzie rejestrować przedmioty transportowane przez taśmociąg pod kątem 90° z odległości 30 cm, która nagrywa minimum </w:t>
-      </w:r>
-      <w:r>
-        <w:rPr>
-          <w:rFonts w:ascii="Segoe UI" w:eastAsia="Times New Roman" w:hAnsi="Segoe UI" w:cs="Segoe UI"/>
-          <w:sz w:val="24"/>
-          <w:szCs w:val="24"/>
-        </w:rPr>
-        <w:t>w rozdzielczości</w:t>
-      </w:r>
-      <w:r>
-        <w:rPr>
-          <w:rFonts w:ascii="Segoe UI" w:eastAsia="Times New Roman" w:hAnsi="Segoe UI" w:cs="Segoe UI"/>
-          <w:sz w:val="24"/>
-          <w:szCs w:val="24"/>
-        </w:rPr>
-        <w:t xml:space="preserve"> 1920x1080</w:t>
-      </w:r>
-      <w:r>
-        <w:rPr>
-          <w:rFonts w:ascii="Segoe UI" w:eastAsia="Times New Roman" w:hAnsi="Segoe UI" w:cs="Segoe UI"/>
-          <w:sz w:val="24"/>
-          <w:szCs w:val="24"/>
-        </w:rPr>
-        <w:t xml:space="preserve"> (</w:t>
-      </w:r>
-      <w:proofErr w:type="spellStart"/>
-      <w:r>
-        <w:rPr>
-          <w:rFonts w:ascii="Segoe UI" w:eastAsia="Times New Roman" w:hAnsi="Segoe UI" w:cs="Segoe UI"/>
-          <w:sz w:val="24"/>
-          <w:szCs w:val="24"/>
-        </w:rPr>
-        <w:t>FullHD</w:t>
-      </w:r>
-      <w:proofErr w:type="spellEnd"/>
-      <w:r>
-        <w:rPr>
-          <w:rFonts w:ascii="Segoe UI" w:eastAsia="Times New Roman" w:hAnsi="Segoe UI" w:cs="Segoe UI"/>
-          <w:sz w:val="24"/>
-          <w:szCs w:val="24"/>
-        </w:rPr>
-        <w:t>)</w:t>
-      </w:r>
-      <w:r>
-        <w:rPr>
-          <w:rFonts w:ascii="Segoe UI" w:eastAsia="Times New Roman" w:hAnsi="Segoe UI" w:cs="Segoe UI"/>
-          <w:sz w:val="24"/>
-          <w:szCs w:val="24"/>
-        </w:rPr>
-        <w:t xml:space="preserve"> oraz 30 klatkach na sekundę (30fps). </w:t>
-      </w:r>
-      <w:r>
-        <w:rPr>
-          <w:rFonts w:ascii="Segoe UI" w:eastAsia="Times New Roman" w:hAnsi="Segoe UI" w:cs="Segoe UI"/>
-          <w:sz w:val="24"/>
-          <w:szCs w:val="24"/>
-        </w:rPr>
-        <w:t xml:space="preserve">Obraz powinien zostać odpowiednio </w:t>
-      </w:r>
-      <w:r>
-        <w:rPr>
-          <w:rFonts w:ascii="Segoe UI" w:eastAsia="Times New Roman" w:hAnsi="Segoe UI" w:cs="Segoe UI"/>
-          <w:sz w:val="24"/>
-          <w:szCs w:val="24"/>
-        </w:rPr>
-        <w:t>po</w:t>
-      </w:r>
-      <w:r>
-        <w:rPr>
-          <w:rFonts w:ascii="Segoe UI" w:eastAsia="Times New Roman" w:hAnsi="Segoe UI" w:cs="Segoe UI"/>
-          <w:sz w:val="24"/>
-          <w:szCs w:val="24"/>
-        </w:rPr>
-        <w:t>mniejszony przed rozpoczęciem analizy poszczególnych klatek.</w:t>
-      </w:r>
     </w:p>
     <w:p>
       <w:pPr>
@@ -2483,31 +2345,6 @@
     </w:p>
     <w:p>
       <w:pPr>
-        <w:pStyle w:val="Nagwek3"/>
-        <w:rPr>
-          <w:rFonts w:ascii="Segoe UI" w:eastAsia="Times New Roman" w:hAnsi="Segoe UI" w:cs="Segoe UI"/>
-          <w:b/>
-        </w:rPr>
-      </w:pPr>
-      <w:bookmarkStart w:id="6" w:name="_Toc166012108"/>
-      <w:r>
-        <w:rPr>
-          <w:rFonts w:ascii="Segoe UI" w:eastAsia="Times New Roman" w:hAnsi="Segoe UI" w:cs="Segoe UI"/>
-          <w:b/>
-        </w:rPr>
-        <w:t>3.1.3. Oświetlenie</w:t>
-      </w:r>
-      <w:bookmarkEnd w:id="6"/>
-      <w:r>
-        <w:rPr>
-          <w:rFonts w:ascii="Segoe UI" w:eastAsia="Times New Roman" w:hAnsi="Segoe UI" w:cs="Segoe UI"/>
-          <w:b/>
-        </w:rPr>
-        <w:t> </w:t>
-      </w:r>
-    </w:p>
-    <w:p>
-      <w:pPr>
         <w:spacing w:line="240" w:lineRule="auto"/>
         <w:textAlignment w:val="baseline"/>
         <w:rPr>
@@ -2516,12 +2353,368 @@
           <w:szCs w:val="24"/>
         </w:rPr>
       </w:pPr>
-      <w:r>
-        <w:rPr>
-          <w:rFonts w:ascii="Segoe UI" w:eastAsia="Times New Roman" w:hAnsi="Segoe UI" w:cs="Segoe UI"/>
-          <w:sz w:val="24"/>
-          <w:szCs w:val="24"/>
-        </w:rPr>
+    </w:p>
+    <w:p>
+      <w:pPr>
+        <w:spacing w:line="240" w:lineRule="auto"/>
+        <w:textAlignment w:val="baseline"/>
+        <w:rPr>
+          <w:rFonts w:ascii="Segoe UI" w:eastAsia="Times New Roman" w:hAnsi="Segoe UI" w:cs="Segoe UI"/>
+          <w:sz w:val="24"/>
+          <w:szCs w:val="24"/>
+        </w:rPr>
+      </w:pPr>
+    </w:p>
+    <w:p>
+      <w:pPr>
+        <w:spacing w:line="240" w:lineRule="auto"/>
+        <w:textAlignment w:val="baseline"/>
+        <w:rPr>
+          <w:rFonts w:ascii="Segoe UI" w:eastAsia="Times New Roman" w:hAnsi="Segoe UI" w:cs="Segoe UI"/>
+          <w:sz w:val="24"/>
+          <w:szCs w:val="24"/>
+        </w:rPr>
+      </w:pPr>
+    </w:p>
+    <w:p>
+      <w:pPr>
+        <w:spacing w:line="240" w:lineRule="auto"/>
+        <w:textAlignment w:val="baseline"/>
+        <w:rPr>
+          <w:rFonts w:ascii="Segoe UI" w:eastAsia="Times New Roman" w:hAnsi="Segoe UI" w:cs="Segoe UI"/>
+          <w:b/>
+        </w:rPr>
+      </w:pPr>
+      <w:r>
+        <w:rPr>
+          <w:rFonts w:ascii="Segoe UI" w:eastAsia="Times New Roman" w:hAnsi="Segoe UI" w:cs="Segoe UI"/>
+          <w:b/>
+        </w:rPr>
+        <w:t>3.1.2. Kamera </w:t>
+      </w:r>
+    </w:p>
+    <w:p>
+      <w:pPr>
+        <w:jc w:val="center"/>
+      </w:pPr>
+      <w:r>
+        <w:pict w14:anchorId="404C3F23">
+          <v:shape id="_x0000_i1056" type="#_x0000_t75" style="width:370.05pt;height:289.65pt">
+            <v:imagedata r:id="rId14" o:title="1"/>
+          </v:shape>
+        </w:pict>
+      </w:r>
+    </w:p>
+    <w:p>
+      <w:pPr>
+        <w:spacing w:line="240" w:lineRule="auto"/>
+        <w:textAlignment w:val="baseline"/>
+        <w:rPr>
+          <w:rFonts w:ascii="Segoe UI" w:eastAsia="Times New Roman" w:hAnsi="Segoe UI" w:cs="Segoe UI"/>
+          <w:sz w:val="24"/>
+          <w:szCs w:val="24"/>
+        </w:rPr>
+      </w:pPr>
+      <w:r>
+        <w:rPr>
+          <w:rFonts w:ascii="Segoe UI" w:eastAsia="Times New Roman" w:hAnsi="Segoe UI" w:cs="Segoe UI"/>
+          <w:sz w:val="24"/>
+          <w:szCs w:val="24"/>
+        </w:rPr>
+        <w:t xml:space="preserve">Zainstalowana kamera będzie rejestrować przedmioty transportowane przez taśmociąg pod kątem </w:t>
+      </w:r>
+      <w:r>
+        <w:rPr>
+          <w:rFonts w:ascii="Segoe UI" w:eastAsia="Times New Roman" w:hAnsi="Segoe UI" w:cs="Segoe UI"/>
+          <w:b/>
+          <w:sz w:val="24"/>
+          <w:szCs w:val="24"/>
+        </w:rPr>
+        <w:t>80</w:t>
+      </w:r>
+      <w:r>
+        <w:rPr>
+          <w:rFonts w:ascii="Segoe UI" w:eastAsia="Times New Roman" w:hAnsi="Segoe UI" w:cs="Segoe UI"/>
+          <w:b/>
+          <w:sz w:val="24"/>
+          <w:szCs w:val="24"/>
+        </w:rPr>
+        <w:t>°</w:t>
+      </w:r>
+      <w:r>
+        <w:rPr>
+          <w:rFonts w:ascii="Segoe UI" w:eastAsia="Times New Roman" w:hAnsi="Segoe UI" w:cs="Segoe UI"/>
+          <w:b/>
+          <w:sz w:val="24"/>
+          <w:szCs w:val="24"/>
+        </w:rPr>
+        <w:t>-</w:t>
+      </w:r>
+      <w:r>
+        <w:rPr>
+          <w:rFonts w:ascii="Segoe UI" w:eastAsia="Times New Roman" w:hAnsi="Segoe UI" w:cs="Segoe UI"/>
+          <w:b/>
+          <w:sz w:val="24"/>
+          <w:szCs w:val="24"/>
+        </w:rPr>
+        <w:t>90°</w:t>
+      </w:r>
+      <w:r>
+        <w:rPr>
+          <w:rFonts w:ascii="Segoe UI" w:eastAsia="Times New Roman" w:hAnsi="Segoe UI" w:cs="Segoe UI"/>
+          <w:sz w:val="24"/>
+          <w:szCs w:val="24"/>
+        </w:rPr>
+        <w:t xml:space="preserve"> z odległości </w:t>
+      </w:r>
+      <w:r>
+        <w:rPr>
+          <w:rFonts w:ascii="Segoe UI" w:eastAsia="Times New Roman" w:hAnsi="Segoe UI" w:cs="Segoe UI"/>
+          <w:b/>
+          <w:sz w:val="24"/>
+          <w:szCs w:val="24"/>
+        </w:rPr>
+        <w:t>30</w:t>
+      </w:r>
+      <w:r>
+        <w:rPr>
+          <w:rFonts w:ascii="Segoe UI" w:eastAsia="Times New Roman" w:hAnsi="Segoe UI" w:cs="Segoe UI"/>
+          <w:sz w:val="24"/>
+          <w:szCs w:val="24"/>
+        </w:rPr>
+        <w:t xml:space="preserve"> cm, która nagrywa minimum </w:t>
+      </w:r>
+      <w:r>
+        <w:rPr>
+          <w:rFonts w:ascii="Segoe UI" w:eastAsia="Times New Roman" w:hAnsi="Segoe UI" w:cs="Segoe UI"/>
+          <w:sz w:val="24"/>
+          <w:szCs w:val="24"/>
+        </w:rPr>
+        <w:t>w rozdzielczości</w:t>
+      </w:r>
+      <w:r>
+        <w:rPr>
+          <w:rFonts w:ascii="Segoe UI" w:eastAsia="Times New Roman" w:hAnsi="Segoe UI" w:cs="Segoe UI"/>
+          <w:sz w:val="24"/>
+          <w:szCs w:val="24"/>
+        </w:rPr>
+        <w:t xml:space="preserve"> </w:t>
+      </w:r>
+      <w:r>
+        <w:rPr>
+          <w:rFonts w:ascii="Segoe UI" w:eastAsia="Times New Roman" w:hAnsi="Segoe UI" w:cs="Segoe UI"/>
+          <w:b/>
+          <w:sz w:val="24"/>
+          <w:szCs w:val="24"/>
+        </w:rPr>
+        <w:t>1920x1080</w:t>
+      </w:r>
+      <w:r>
+        <w:rPr>
+          <w:rFonts w:ascii="Segoe UI" w:eastAsia="Times New Roman" w:hAnsi="Segoe UI" w:cs="Segoe UI"/>
+          <w:sz w:val="24"/>
+          <w:szCs w:val="24"/>
+        </w:rPr>
+        <w:t xml:space="preserve"> (</w:t>
+      </w:r>
+      <w:proofErr w:type="spellStart"/>
+      <w:r>
+        <w:rPr>
+          <w:rFonts w:ascii="Segoe UI" w:eastAsia="Times New Roman" w:hAnsi="Segoe UI" w:cs="Segoe UI"/>
+          <w:sz w:val="24"/>
+          <w:szCs w:val="24"/>
+        </w:rPr>
+        <w:t>FullHD</w:t>
+      </w:r>
+      <w:proofErr w:type="spellEnd"/>
+      <w:r>
+        <w:rPr>
+          <w:rFonts w:ascii="Segoe UI" w:eastAsia="Times New Roman" w:hAnsi="Segoe UI" w:cs="Segoe UI"/>
+          <w:sz w:val="24"/>
+          <w:szCs w:val="24"/>
+        </w:rPr>
+        <w:t>)</w:t>
+      </w:r>
+      <w:r>
+        <w:rPr>
+          <w:rFonts w:ascii="Segoe UI" w:eastAsia="Times New Roman" w:hAnsi="Segoe UI" w:cs="Segoe UI"/>
+          <w:sz w:val="24"/>
+          <w:szCs w:val="24"/>
+        </w:rPr>
+        <w:t xml:space="preserve"> oraz </w:t>
+      </w:r>
+      <w:r>
+        <w:rPr>
+          <w:rFonts w:ascii="Segoe UI" w:eastAsia="Times New Roman" w:hAnsi="Segoe UI" w:cs="Segoe UI"/>
+          <w:b/>
+          <w:sz w:val="24"/>
+          <w:szCs w:val="24"/>
+        </w:rPr>
+        <w:t>30</w:t>
+      </w:r>
+      <w:r>
+        <w:rPr>
+          <w:rFonts w:ascii="Segoe UI" w:eastAsia="Times New Roman" w:hAnsi="Segoe UI" w:cs="Segoe UI"/>
+          <w:sz w:val="24"/>
+          <w:szCs w:val="24"/>
+        </w:rPr>
+        <w:t xml:space="preserve"> klatkach na sekundę (30fps). </w:t>
+      </w:r>
+      <w:r>
+        <w:rPr>
+          <w:rFonts w:ascii="Segoe UI" w:eastAsia="Times New Roman" w:hAnsi="Segoe UI" w:cs="Segoe UI"/>
+          <w:sz w:val="24"/>
+          <w:szCs w:val="24"/>
+        </w:rPr>
+        <w:t xml:space="preserve">Obraz powinien zostać odpowiednio </w:t>
+      </w:r>
+      <w:r>
+        <w:rPr>
+          <w:rFonts w:ascii="Segoe UI" w:eastAsia="Times New Roman" w:hAnsi="Segoe UI" w:cs="Segoe UI"/>
+          <w:sz w:val="24"/>
+          <w:szCs w:val="24"/>
+        </w:rPr>
+        <w:t>po</w:t>
+      </w:r>
+      <w:r>
+        <w:rPr>
+          <w:rFonts w:ascii="Segoe UI" w:eastAsia="Times New Roman" w:hAnsi="Segoe UI" w:cs="Segoe UI"/>
+          <w:sz w:val="24"/>
+          <w:szCs w:val="24"/>
+        </w:rPr>
+        <w:t>mniejszony przed rozpoczęciem analizy poszczególnych klatek.</w:t>
+      </w:r>
+    </w:p>
+    <w:p>
+      <w:pPr>
+        <w:spacing w:line="240" w:lineRule="auto"/>
+        <w:textAlignment w:val="baseline"/>
+        <w:rPr>
+          <w:rFonts w:ascii="Segoe UI" w:eastAsia="Times New Roman" w:hAnsi="Segoe UI" w:cs="Segoe UI"/>
+          <w:sz w:val="24"/>
+          <w:szCs w:val="24"/>
+        </w:rPr>
+      </w:pPr>
+    </w:p>
+    <w:p>
+      <w:pPr>
+        <w:spacing w:line="240" w:lineRule="auto"/>
+        <w:textAlignment w:val="baseline"/>
+        <w:rPr>
+          <w:rFonts w:ascii="Segoe UI" w:eastAsia="Times New Roman" w:hAnsi="Segoe UI" w:cs="Segoe UI"/>
+          <w:sz w:val="24"/>
+          <w:szCs w:val="24"/>
+        </w:rPr>
+      </w:pPr>
+    </w:p>
+    <w:p>
+      <w:pPr>
+        <w:pStyle w:val="Nagwek3"/>
+        <w:rPr>
+          <w:rFonts w:ascii="Segoe UI" w:eastAsia="Times New Roman" w:hAnsi="Segoe UI" w:cs="Segoe UI"/>
+          <w:b/>
+        </w:rPr>
+      </w:pPr>
+      <w:bookmarkStart w:id="5" w:name="_Toc166401464"/>
+      <w:r>
+        <w:rPr>
+          <w:rFonts w:ascii="Segoe UI" w:eastAsia="Times New Roman" w:hAnsi="Segoe UI" w:cs="Segoe UI"/>
+          <w:b/>
+        </w:rPr>
+        <w:t>3.1.3. Oświetlenie</w:t>
+      </w:r>
+      <w:bookmarkEnd w:id="5"/>
+      <w:r>
+        <w:rPr>
+          <w:rFonts w:ascii="Segoe UI" w:eastAsia="Times New Roman" w:hAnsi="Segoe UI" w:cs="Segoe UI"/>
+          <w:b/>
+        </w:rPr>
+        <w:t> </w:t>
+      </w:r>
+    </w:p>
+    <w:p>
+      <w:pPr>
+        <w:spacing w:line="240" w:lineRule="auto"/>
+        <w:jc w:val="center"/>
+        <w:textAlignment w:val="baseline"/>
+        <w:rPr>
+          <w:rFonts w:ascii="Segoe UI" w:eastAsia="Times New Roman" w:hAnsi="Segoe UI" w:cs="Segoe UI"/>
+          <w:sz w:val="24"/>
+          <w:szCs w:val="24"/>
+        </w:rPr>
+      </w:pPr>
+      <w:r>
+        <w:rPr>
+          <w:noProof/>
+          <w:lang w:val="en-US"/>
+        </w:rPr>
+        <w:drawing>
+          <wp:inline distT="0" distB="0" distL="0" distR="0" wp14:anchorId="462F2834" wp14:editId="1A2621CB">
+            <wp:extent cx="2913380" cy="2349500"/>
+            <wp:effectExtent l="0" t="0" r="1270" b="0"/>
+            <wp:docPr id="2" name="Obraz 2" descr="C:\Users\Gringo\AppData\Local\Microsoft\Windows\INetCache\Content.Word\4.jpg"/>
+            <wp:cNvGraphicFramePr>
+              <a:graphicFrameLocks xmlns:a="http://schemas.openxmlformats.org/drawingml/2006/main" noChangeAspect="1"/>
+            </wp:cNvGraphicFramePr>
+            <a:graphic xmlns:a="http://schemas.openxmlformats.org/drawingml/2006/main">
+              <a:graphicData uri="http://schemas.openxmlformats.org/drawingml/2006/picture">
+                <pic:pic xmlns:pic="http://schemas.openxmlformats.org/drawingml/2006/picture">
+                  <pic:nvPicPr>
+                    <pic:cNvPr id="0" name="Picture 28" descr="C:\Users\Gringo\AppData\Local\Microsoft\Windows\INetCache\Content.Word\4.jpg"/>
+                    <pic:cNvPicPr>
+                      <a:picLocks noChangeAspect="1" noChangeArrowheads="1"/>
+                    </pic:cNvPicPr>
+                  </pic:nvPicPr>
+                  <pic:blipFill>
+                    <a:blip r:embed="rId15" cstate="print">
+                      <a:extLst>
+                        <a:ext uri="{28A0092B-C50C-407E-A947-70E740481C1C}">
+                          <a14:useLocalDpi xmlns:a14="http://schemas.microsoft.com/office/drawing/2010/main" val="0"/>
+                        </a:ext>
+                      </a:extLst>
+                    </a:blip>
+                    <a:srcRect/>
+                    <a:stretch>
+                      <a:fillRect/>
+                    </a:stretch>
+                  </pic:blipFill>
+                  <pic:spPr bwMode="auto">
+                    <a:xfrm>
+                      <a:off x="0" y="0"/>
+                      <a:ext cx="2913380" cy="2349500"/>
+                    </a:xfrm>
+                    <a:prstGeom prst="rect">
+                      <a:avLst/>
+                    </a:prstGeom>
+                    <a:noFill/>
+                    <a:ln>
+                      <a:noFill/>
+                    </a:ln>
+                  </pic:spPr>
+                </pic:pic>
+              </a:graphicData>
+            </a:graphic>
+          </wp:inline>
+        </w:drawing>
+      </w:r>
+    </w:p>
+    <w:p>
+      <w:pPr>
+        <w:spacing w:line="240" w:lineRule="auto"/>
+        <w:textAlignment w:val="baseline"/>
+        <w:rPr>
+          <w:rFonts w:ascii="Segoe UI" w:eastAsia="Times New Roman" w:hAnsi="Segoe UI" w:cs="Segoe UI"/>
+          <w:sz w:val="24"/>
+          <w:szCs w:val="24"/>
+        </w:rPr>
+      </w:pPr>
+      <w:r>
+        <w:rPr>
+          <w:rFonts w:ascii="Segoe UI" w:eastAsia="Times New Roman" w:hAnsi="Segoe UI" w:cs="Segoe UI"/>
+          <w:sz w:val="24"/>
+          <w:szCs w:val="24"/>
+        </w:rPr>
+        <w:lastRenderedPageBreak/>
         <w:t xml:space="preserve">Taśmociąg będzie oświetlony dwiema lampami generującymi </w:t>
       </w:r>
       <w:r>
@@ -2593,7 +2786,33 @@
           <w:sz w:val="24"/>
           <w:szCs w:val="24"/>
         </w:rPr>
-        <w:t>45°</w:t>
+        <w:t>4</w:t>
+      </w:r>
+      <w:r>
+        <w:rPr>
+          <w:rFonts w:ascii="Segoe UI" w:eastAsia="Times New Roman" w:hAnsi="Segoe UI" w:cs="Segoe UI"/>
+          <w:b/>
+          <w:sz w:val="24"/>
+          <w:szCs w:val="24"/>
+        </w:rPr>
+        <w:t>0</w:t>
+      </w:r>
+      <w:r>
+        <w:rPr>
+          <w:rFonts w:ascii="Segoe UI" w:eastAsia="Times New Roman" w:hAnsi="Segoe UI" w:cs="Segoe UI"/>
+          <w:b/>
+          <w:sz w:val="24"/>
+          <w:szCs w:val="24"/>
+        </w:rPr>
+        <w:t>°</w:t>
+      </w:r>
+      <w:r>
+        <w:rPr>
+          <w:rFonts w:ascii="Segoe UI" w:eastAsia="Times New Roman" w:hAnsi="Segoe UI" w:cs="Segoe UI"/>
+          <w:sz w:val="24"/>
+          <w:szCs w:val="24"/>
+        </w:rPr>
+        <w:t>.</w:t>
       </w:r>
     </w:p>
     <w:p>
@@ -2623,16 +2842,15 @@
           <w:b/>
         </w:rPr>
       </w:pPr>
-      <w:bookmarkStart w:id="7" w:name="_Toc166012109"/>
+      <w:bookmarkStart w:id="6" w:name="_Toc166401465"/>
       <w:r>
         <w:rPr>
           <w:rFonts w:ascii="Segoe UI" w:eastAsia="Times New Roman" w:hAnsi="Segoe UI" w:cs="Segoe UI"/>
           <w:b/>
         </w:rPr>
-        <w:lastRenderedPageBreak/>
         <w:t>3.1.4. Przedmioty</w:t>
       </w:r>
-      <w:bookmarkEnd w:id="7"/>
+      <w:bookmarkEnd w:id="6"/>
       <w:r>
         <w:rPr>
           <w:rFonts w:ascii="Segoe UI" w:eastAsia="Times New Roman" w:hAnsi="Segoe UI" w:cs="Segoe UI"/>
@@ -2799,11 +3017,11 @@
       <w:pPr>
         <w:pStyle w:val="Nagwek2"/>
       </w:pPr>
-      <w:bookmarkStart w:id="8" w:name="_Toc166012110"/>
+      <w:bookmarkStart w:id="7" w:name="_Toc166401466"/>
       <w:r>
         <w:t>3.2. Metody</w:t>
       </w:r>
-      <w:bookmarkEnd w:id="8"/>
+      <w:bookmarkEnd w:id="7"/>
     </w:p>
     <w:p>
       <w:pPr>
@@ -2837,7 +3055,7 @@
                     <pic:cNvPicPr/>
                   </pic:nvPicPr>
                   <pic:blipFill>
-                    <a:blip r:embed="rId13"/>
+                    <a:blip r:embed="rId16"/>
                     <a:stretch>
                       <a:fillRect/>
                     </a:stretch>
@@ -2866,7 +3084,7 @@
           <w:b/>
         </w:rPr>
       </w:pPr>
-      <w:bookmarkStart w:id="9" w:name="_Toc166012111"/>
+      <w:bookmarkStart w:id="8" w:name="_Toc166401467"/>
       <w:r>
         <w:rPr>
           <w:rFonts w:ascii="Segoe UI" w:eastAsia="Times New Roman" w:hAnsi="Segoe UI" w:cs="Segoe UI"/>
@@ -2874,7 +3092,7 @@
         </w:rPr>
         <w:t>3.2.1 Wprowadzanie obrazu</w:t>
       </w:r>
-      <w:bookmarkEnd w:id="9"/>
+      <w:bookmarkEnd w:id="8"/>
     </w:p>
     <w:p>
       <w:pPr>
@@ -3082,7 +3300,7 @@
           <w:b/>
         </w:rPr>
       </w:pPr>
-      <w:bookmarkStart w:id="10" w:name="_Toc166012112"/>
+      <w:bookmarkStart w:id="9" w:name="_Toc166401468"/>
       <w:r>
         <w:rPr>
           <w:rFonts w:ascii="Segoe UI" w:eastAsia="Times New Roman" w:hAnsi="Segoe UI" w:cs="Segoe UI"/>
@@ -3091,7 +3309,7 @@
         <w:lastRenderedPageBreak/>
         <w:t>3.2.2 Transformacja obrazu</w:t>
       </w:r>
-      <w:bookmarkEnd w:id="10"/>
+      <w:bookmarkEnd w:id="9"/>
     </w:p>
     <w:p>
       <w:pPr>
@@ -3125,7 +3343,7 @@
                     <pic:cNvPicPr/>
                   </pic:nvPicPr>
                   <pic:blipFill>
-                    <a:blip r:embed="rId14"/>
+                    <a:blip r:embed="rId17"/>
                     <a:stretch>
                       <a:fillRect/>
                     </a:stretch>
@@ -3833,7 +4051,7 @@
           <w:b/>
         </w:rPr>
       </w:pPr>
-      <w:bookmarkStart w:id="11" w:name="_Toc166012113"/>
+      <w:bookmarkStart w:id="10" w:name="_Toc166401469"/>
       <w:r>
         <w:rPr>
           <w:rFonts w:ascii="Segoe UI" w:eastAsia="Times New Roman" w:hAnsi="Segoe UI" w:cs="Segoe UI"/>
@@ -3841,7 +4059,7 @@
         </w:rPr>
         <w:t>3.2.3 Detekcja obiektów</w:t>
       </w:r>
-      <w:bookmarkEnd w:id="11"/>
+      <w:bookmarkEnd w:id="10"/>
     </w:p>
     <w:p>
       <w:pPr>
@@ -4820,8 +5038,6 @@
         </w:rPr>
         <w:t>SimpleBlobDetector</w:t>
       </w:r>
-      <w:bookmarkStart w:id="12" w:name="_GoBack"/>
-      <w:bookmarkEnd w:id="12"/>
       <w:proofErr w:type="spellEnd"/>
       <w:r>
         <w:rPr>
@@ -4851,7 +5067,6 @@
         </w:rPr>
         <w:t>:</w:t>
       </w:r>
-      <w:bookmarkStart w:id="13" w:name="_Toc166012114"/>
     </w:p>
     <w:p>
       <w:pPr>
@@ -5194,7 +5409,6 @@
       <w:pPr>
         <w:rPr>
           <w:rFonts w:ascii="Segoe UI" w:hAnsi="Segoe UI" w:cs="Segoe UI"/>
-          <w:lang w:val="en-US"/>
         </w:rPr>
       </w:pPr>
       <w:r>
@@ -5219,39 +5433,6 @@
           <w:rFonts w:ascii="Segoe UI" w:hAnsi="Segoe UI" w:cs="Segoe UI"/>
           <w:sz w:val="24"/>
         </w:rPr>
-        <w:t xml:space="preserve"> </w:t>
-      </w:r>
-      <w:hyperlink r:id="rId15" w:history="1">
-        <w:r>
-          <w:rPr>
-            <w:rStyle w:val="Hipercze"/>
-            <w:rFonts w:ascii="Segoe UI" w:hAnsi="Segoe UI" w:cs="Segoe UI"/>
-            <w:sz w:val="24"/>
-          </w:rPr>
-          <w:t>[</w:t>
-        </w:r>
-        <w:r>
-          <w:rPr>
-            <w:rStyle w:val="Hipercze"/>
-            <w:rFonts w:ascii="Segoe UI" w:hAnsi="Segoe UI" w:cs="Segoe UI"/>
-            <w:sz w:val="24"/>
-          </w:rPr>
-          <w:t>6</w:t>
-        </w:r>
-        <w:r>
-          <w:rPr>
-            <w:rStyle w:val="Hipercze"/>
-            <w:rFonts w:ascii="Segoe UI" w:hAnsi="Segoe UI" w:cs="Segoe UI"/>
-            <w:sz w:val="24"/>
-          </w:rPr>
-          <w:t>]</w:t>
-        </w:r>
-      </w:hyperlink>
-      <w:r>
-        <w:rPr>
-          <w:rFonts w:ascii="Segoe UI" w:hAnsi="Segoe UI" w:cs="Segoe UI"/>
-          <w:sz w:val="24"/>
-        </w:rPr>
         <w:t xml:space="preserve"> wykonuje detekcję </w:t>
       </w:r>
       <w:r>
@@ -5324,40 +5505,6 @@
         <w:t>SimpleBlobDetector</w:t>
       </w:r>
       <w:proofErr w:type="spellEnd"/>
-      <w:r>
-        <w:rPr>
-          <w:rFonts w:ascii="Segoe UI" w:hAnsi="Segoe UI" w:cs="Segoe UI"/>
-          <w:i/>
-          <w:sz w:val="24"/>
-        </w:rPr>
-        <w:t xml:space="preserve"> </w:t>
-      </w:r>
-      <w:hyperlink r:id="rId16" w:history="1">
-        <w:r>
-          <w:rPr>
-            <w:rStyle w:val="Hipercze"/>
-            <w:rFonts w:ascii="Segoe UI" w:hAnsi="Segoe UI" w:cs="Segoe UI"/>
-            <w:sz w:val="24"/>
-          </w:rPr>
-          <w:t>[</w:t>
-        </w:r>
-        <w:r>
-          <w:rPr>
-            <w:rStyle w:val="Hipercze"/>
-            <w:rFonts w:ascii="Segoe UI" w:hAnsi="Segoe UI" w:cs="Segoe UI"/>
-            <w:sz w:val="24"/>
-          </w:rPr>
-          <w:t>6</w:t>
-        </w:r>
-        <w:r>
-          <w:rPr>
-            <w:rStyle w:val="Hipercze"/>
-            <w:rFonts w:ascii="Segoe UI" w:hAnsi="Segoe UI" w:cs="Segoe UI"/>
-            <w:sz w:val="24"/>
-          </w:rPr>
-          <w:t>]</w:t>
-        </w:r>
-      </w:hyperlink>
       <w:r>
         <w:rPr>
           <w:rFonts w:ascii="Segoe UI" w:hAnsi="Segoe UI" w:cs="Segoe UI"/>
@@ -5558,6 +5705,7 @@
           <w:b/>
         </w:rPr>
       </w:pPr>
+      <w:bookmarkStart w:id="11" w:name="_Toc166401470"/>
       <w:r>
         <w:rPr>
           <w:rFonts w:ascii="Segoe UI" w:eastAsia="Times New Roman" w:hAnsi="Segoe UI" w:cs="Segoe UI"/>
@@ -5565,7 +5713,23 @@
         </w:rPr>
         <w:t>3.2.4 Zliczanie obiektów</w:t>
       </w:r>
-      <w:bookmarkEnd w:id="13"/>
+      <w:bookmarkEnd w:id="11"/>
+    </w:p>
+    <w:p>
+      <w:r>
+        <w:t xml:space="preserve"> TODO (in </w:t>
+      </w:r>
+      <w:proofErr w:type="spellStart"/>
+      <w:r>
+        <w:t>progres</w:t>
+      </w:r>
+      <w:r>
+        <w:t>s</w:t>
+      </w:r>
+      <w:proofErr w:type="spellEnd"/>
+      <w:r>
+        <w:t>)</w:t>
+      </w:r>
     </w:p>
     <w:p/>
     <w:p>
@@ -5580,7 +5744,7 @@
           <w:b/>
         </w:rPr>
       </w:pPr>
-      <w:bookmarkStart w:id="14" w:name="_Toc166012115"/>
+      <w:bookmarkStart w:id="12" w:name="_Toc166401471"/>
       <w:r>
         <w:rPr>
           <w:rFonts w:ascii="Segoe UI" w:hAnsi="Segoe UI" w:cs="Segoe UI"/>
@@ -5588,7 +5752,7 @@
         </w:rPr>
         <w:t>Wyniki</w:t>
       </w:r>
-      <w:bookmarkEnd w:id="14"/>
+      <w:bookmarkEnd w:id="12"/>
     </w:p>
     <w:p>
       <w:pPr>
@@ -5644,7 +5808,7 @@
           <w:b/>
         </w:rPr>
       </w:pPr>
-      <w:bookmarkStart w:id="15" w:name="_Toc166012116"/>
+      <w:bookmarkStart w:id="13" w:name="_Toc166401472"/>
       <w:r>
         <w:rPr>
           <w:rFonts w:ascii="Segoe UI" w:hAnsi="Segoe UI" w:cs="Segoe UI"/>
@@ -5652,7 +5816,7 @@
         </w:rPr>
         <w:t>Wnioski</w:t>
       </w:r>
-      <w:bookmarkEnd w:id="15"/>
+      <w:bookmarkEnd w:id="13"/>
     </w:p>
     <w:p>
       <w:pPr>
@@ -5853,14 +6017,37 @@
         </w:rPr>
         <w:t>. Rezultaty naszej metody detekcji obiektów są bardziej skuteczne przy lepszym oświetleniu stanowiska.</w:t>
       </w:r>
-    </w:p>
-    <w:p>
-      <w:pPr>
-        <w:rPr>
-          <w:rFonts w:ascii="Segoe UI" w:hAnsi="Segoe UI" w:cs="Segoe UI"/>
-          <w:sz w:val="24"/>
-        </w:rPr>
-      </w:pPr>
+      <w:r>
+        <w:rPr>
+          <w:rStyle w:val="Hipercze"/>
+          <w:rFonts w:ascii="Segoe UI" w:hAnsi="Segoe UI" w:cs="Segoe UI"/>
+          <w:color w:val="000000" w:themeColor="text1"/>
+          <w:sz w:val="24"/>
+          <w:u w:val="none"/>
+        </w:rPr>
+        <w:t xml:space="preserve"> Po wielu próbach ustawienia pozycji oświetlenia najlepsze rezultaty otrzymywaliśmy gdy lampy były ustawiony w odległości </w:t>
+      </w:r>
+      <w:r>
+        <w:rPr>
+          <w:rStyle w:val="Hipercze"/>
+          <w:rFonts w:ascii="Segoe UI" w:hAnsi="Segoe UI" w:cs="Segoe UI"/>
+          <w:b/>
+          <w:color w:val="000000" w:themeColor="text1"/>
+          <w:sz w:val="24"/>
+          <w:u w:val="none"/>
+        </w:rPr>
+        <w:t>70cm</w:t>
+      </w:r>
+      <w:r>
+        <w:rPr>
+          <w:rStyle w:val="Hipercze"/>
+          <w:rFonts w:ascii="Segoe UI" w:hAnsi="Segoe UI" w:cs="Segoe UI"/>
+          <w:color w:val="000000" w:themeColor="text1"/>
+          <w:sz w:val="24"/>
+          <w:u w:val="none"/>
+        </w:rPr>
+        <w:t xml:space="preserve"> od taśmociągu pod kątem 40</w:t>
+      </w:r>
     </w:p>
     <w:p>
       <w:pPr>
@@ -5870,6 +6057,9 @@
           <w:b/>
         </w:rPr>
       </w:pPr>
+      <w:bookmarkStart w:id="14" w:name="_Toc166401473"/>
+      <w:bookmarkStart w:id="15" w:name="_GoBack"/>
+      <w:bookmarkEnd w:id="15"/>
       <w:r>
         <w:rPr>
           <w:rFonts w:ascii="Segoe UI" w:hAnsi="Segoe UI" w:cs="Segoe UI"/>
@@ -5883,26 +6073,18 @@
           <w:rFonts w:ascii="Segoe UI" w:hAnsi="Segoe UI" w:cs="Segoe UI"/>
           <w:b/>
         </w:rPr>
-        <w:t xml:space="preserve">. </w:t>
-      </w:r>
-      <w:bookmarkStart w:id="16" w:name="_Toc166012117"/>
-      <w:r>
-        <w:rPr>
-          <w:rFonts w:ascii="Segoe UI" w:hAnsi="Segoe UI" w:cs="Segoe UI"/>
-          <w:b/>
-        </w:rPr>
-        <w:t>Literatura</w:t>
-      </w:r>
-      <w:bookmarkEnd w:id="16"/>
-    </w:p>
-    <w:p>
-      <w:pPr>
-        <w:rPr>
-          <w:rFonts w:ascii="Segoe UI" w:hAnsi="Segoe UI" w:cs="Segoe UI"/>
-          <w:sz w:val="24"/>
-        </w:rPr>
-      </w:pPr>
-      <w:hyperlink r:id="rId17" w:history="1">
+        <w:t>. Literatura</w:t>
+      </w:r>
+      <w:bookmarkEnd w:id="14"/>
+    </w:p>
+    <w:p>
+      <w:pPr>
+        <w:rPr>
+          <w:rFonts w:ascii="Segoe UI" w:hAnsi="Segoe UI" w:cs="Segoe UI"/>
+          <w:sz w:val="24"/>
+        </w:rPr>
+      </w:pPr>
+      <w:hyperlink r:id="rId18" w:history="1">
         <w:r>
           <w:rPr>
             <w:rStyle w:val="Hipercze"/>
@@ -5921,7 +6103,7 @@
           <w:sz w:val="24"/>
         </w:rPr>
       </w:pPr>
-      <w:hyperlink r:id="rId18" w:history="1">
+      <w:hyperlink r:id="rId19" w:history="1">
         <w:r>
           <w:rPr>
             <w:rStyle w:val="Hipercze"/>
@@ -5950,7 +6132,7 @@
           <w:sz w:val="24"/>
         </w:rPr>
       </w:pPr>
-      <w:hyperlink r:id="rId19" w:history="1">
+      <w:hyperlink r:id="rId20" w:history="1">
         <w:r>
           <w:rPr>
             <w:rStyle w:val="Hipercze"/>
@@ -5979,7 +6161,7 @@
           <w:sz w:val="24"/>
         </w:rPr>
       </w:pPr>
-      <w:hyperlink r:id="rId20" w:anchor="Operacje_morfologiczne" w:history="1">
+      <w:hyperlink r:id="rId21" w:anchor="Operacje_morfologiczne" w:history="1">
         <w:r>
           <w:rPr>
             <w:rStyle w:val="Hipercze"/>
@@ -5998,7 +6180,7 @@
           <w:sz w:val="24"/>
         </w:rPr>
       </w:pPr>
-      <w:hyperlink r:id="rId21" w:history="1">
+      <w:hyperlink r:id="rId22" w:history="1">
         <w:r>
           <w:rPr>
             <w:rStyle w:val="Hipercze"/>
@@ -6010,7 +6192,7 @@
       </w:hyperlink>
     </w:p>
     <w:p>
-      <w:hyperlink r:id="rId22" w:history="1">
+      <w:hyperlink r:id="rId23" w:history="1">
         <w:r>
           <w:rPr>
             <w:rStyle w:val="Hipercze"/>
@@ -6032,7 +6214,7 @@
       </w:hyperlink>
     </w:p>
     <w:sectPr>
-      <w:footerReference w:type="default" r:id="rId23"/>
+      <w:footerReference w:type="default" r:id="rId24"/>
       <w:pgSz w:w="11906" w:h="16838"/>
       <w:pgMar w:top="1417" w:right="1417" w:bottom="1417" w:left="1417" w:header="708" w:footer="708" w:gutter="0"/>
       <w:cols w:space="708"/>
@@ -6097,7 +6279,7 @@
           <w:rPr>
             <w:noProof/>
           </w:rPr>
-          <w:t>3</w:t>
+          <w:t>6</w:t>
         </w:r>
         <w:r>
           <w:fldChar w:fldCharType="end"/>
@@ -8150,7 +8332,562 @@
       <w:ind w:left="440"/>
     </w:pPr>
   </w:style>
+  <w:style w:type="character" w:styleId="Tekstzastpczy">
+    <w:name w:val="Placeholder Text"/>
+    <w:basedOn w:val="Domylnaczcionkaakapitu"/>
+    <w:uiPriority w:val="99"/>
+    <w:semiHidden/>
+    <w:rsid w:val="00251C36"/>
+    <w:rPr>
+      <w:color w:val="808080"/>
+    </w:rPr>
+  </w:style>
 </w:styles>
+</file>
+
+<file path=word/glossary/document.xml><?xml version="1.0" encoding="utf-8"?>
+<w:glossaryDocument xmlns:wpc="http://schemas.microsoft.com/office/word/2010/wordprocessingCanvas" xmlns:cx="http://schemas.microsoft.com/office/drawing/2014/chartex" xmlns:cx1="http://schemas.microsoft.com/office/drawing/2015/9/8/chartex" xmlns:mc="http://schemas.openxmlformats.org/markup-compatibility/2006" xmlns:o="urn:schemas-microsoft-com:office:office" xmlns:r="http://schemas.openxmlformats.org/officeDocument/2006/relationships" xmlns:m="http://schemas.openxmlformats.org/officeDocument/2006/math" xmlns:v="urn:schemas-microsoft-com:vml" xmlns:wp14="http://schemas.microsoft.com/office/word/2010/wordprocessingDrawing" xmlns:wp="http://schemas.openxmlformats.org/drawingml/2006/wordprocessingDrawing" xmlns:w10="urn:schemas-microsoft-com:office:word" xmlns:w="http://schemas.openxmlformats.org/wordprocessingml/2006/main" xmlns:w14="http://schemas.microsoft.com/office/word/2010/wordml" xmlns:w15="http://schemas.microsoft.com/office/word/2012/wordml" xmlns:w16se="http://schemas.microsoft.com/office/word/2015/wordml/symex" xmlns:wpg="http://schemas.microsoft.com/office/word/2010/wordprocessingGroup" xmlns:wpi="http://schemas.microsoft.com/office/word/2010/wordprocessingInk" xmlns:wne="http://schemas.microsoft.com/office/word/2006/wordml" xmlns:wps="http://schemas.microsoft.com/office/word/2010/wordprocessingShape" mc:Ignorable="w14 w15 w16se wp14"/>
+</file>
+
+<file path=word/glossary/fontTable.xml><?xml version="1.0" encoding="utf-8"?>
+<w:fonts xmlns:mc="http://schemas.openxmlformats.org/markup-compatibility/2006" xmlns:r="http://schemas.openxmlformats.org/officeDocument/2006/relationships" xmlns:w="http://schemas.openxmlformats.org/wordprocessingml/2006/main" xmlns:w14="http://schemas.microsoft.com/office/word/2010/wordml" xmlns:w15="http://schemas.microsoft.com/office/word/2012/wordml" xmlns:w16se="http://schemas.microsoft.com/office/word/2015/wordml/symex" mc:Ignorable="w14 w15 w16se">
+  <w:font w:name="Symbol">
+    <w:panose1 w:val="05050102010706020507"/>
+    <w:charset w:val="02"/>
+    <w:family w:val="roman"/>
+    <w:pitch w:val="variable"/>
+    <w:sig w:usb0="00000000" w:usb1="10000000" w:usb2="00000000" w:usb3="00000000" w:csb0="80000000" w:csb1="00000000"/>
+  </w:font>
+  <w:font w:name="Times New Roman">
+    <w:panose1 w:val="02020603050405020304"/>
+    <w:charset w:val="EE"/>
+    <w:family w:val="roman"/>
+    <w:pitch w:val="variable"/>
+    <w:sig w:usb0="E0002EFF" w:usb1="C000785B" w:usb2="00000009" w:usb3="00000000" w:csb0="000001FF" w:csb1="00000000"/>
+  </w:font>
+  <w:font w:name="Courier New">
+    <w:panose1 w:val="02070309020205020404"/>
+    <w:charset w:val="EE"/>
+    <w:family w:val="modern"/>
+    <w:pitch w:val="fixed"/>
+    <w:sig w:usb0="E0002EFF" w:usb1="C0007843" w:usb2="00000009" w:usb3="00000000" w:csb0="000001FF" w:csb1="00000000"/>
+  </w:font>
+  <w:font w:name="Wingdings">
+    <w:panose1 w:val="05000000000000000000"/>
+    <w:charset w:val="02"/>
+    <w:family w:val="auto"/>
+    <w:pitch w:val="variable"/>
+    <w:sig w:usb0="00000000" w:usb1="10000000" w:usb2="00000000" w:usb3="00000000" w:csb0="80000000" w:csb1="00000000"/>
+  </w:font>
+  <w:font w:name="Calibri">
+    <w:panose1 w:val="020F0502020204030204"/>
+    <w:charset w:val="EE"/>
+    <w:family w:val="swiss"/>
+    <w:pitch w:val="variable"/>
+    <w:sig w:usb0="E4002EFF" w:usb1="C000247B" w:usb2="00000009" w:usb3="00000000" w:csb0="000001FF" w:csb1="00000000"/>
+  </w:font>
+  <w:font w:name="Calibri Light">
+    <w:panose1 w:val="020F0302020204030204"/>
+    <w:charset w:val="EE"/>
+    <w:family w:val="swiss"/>
+    <w:pitch w:val="variable"/>
+    <w:sig w:usb0="E4002EFF" w:usb1="C000247B" w:usb2="00000009" w:usb3="00000000" w:csb0="000001FF" w:csb1="00000000"/>
+  </w:font>
+  <w:font w:name="Segoe UI">
+    <w:panose1 w:val="020B0502040204020203"/>
+    <w:charset w:val="EE"/>
+    <w:family w:val="swiss"/>
+    <w:pitch w:val="variable"/>
+    <w:sig w:usb0="E4002EFF" w:usb1="C000E47F" w:usb2="00000009" w:usb3="00000000" w:csb0="000001FF" w:csb1="00000000"/>
+  </w:font>
+  <w:font w:name="Cambria Math">
+    <w:panose1 w:val="02040503050406030204"/>
+    <w:charset w:val="EE"/>
+    <w:family w:val="roman"/>
+    <w:pitch w:val="variable"/>
+    <w:sig w:usb0="E00006FF" w:usb1="420024FF" w:usb2="02000000" w:usb3="00000000" w:csb0="0000019F" w:csb1="00000000"/>
+  </w:font>
+</w:fonts>
+</file>
+
+<file path=word/glossary/settings.xml><?xml version="1.0" encoding="utf-8"?>
+<w:settings xmlns:mc="http://schemas.openxmlformats.org/markup-compatibility/2006" xmlns:o="urn:schemas-microsoft-com:office:office" xmlns:r="http://schemas.openxmlformats.org/officeDocument/2006/relationships" xmlns:m="http://schemas.openxmlformats.org/officeDocument/2006/math" xmlns:v="urn:schemas-microsoft-com:vml" xmlns:w10="urn:schemas-microsoft-com:office:word" xmlns:w="http://schemas.openxmlformats.org/wordprocessingml/2006/main" xmlns:w14="http://schemas.microsoft.com/office/word/2010/wordml" xmlns:w15="http://schemas.microsoft.com/office/word/2012/wordml" xmlns:w16se="http://schemas.microsoft.com/office/word/2015/wordml/symex" xmlns:sl="http://schemas.openxmlformats.org/schemaLibrary/2006/main" mc:Ignorable="w14 w15 w16se">
+  <w:view w:val="normal"/>
+  <w:defaultTabStop w:val="720"/>
+  <w:characterSpacingControl w:val="doNotCompress"/>
+  <w:compat>
+    <w:useFELayout/>
+    <w:compatSetting w:name="compatibilityMode" w:uri="http://schemas.microsoft.com/office/word" w:val="15"/>
+    <w:compatSetting w:name="overrideTableStyleFontSizeAndJustification" w:uri="http://schemas.microsoft.com/office/word" w:val="1"/>
+    <w:compatSetting w:name="enableOpenTypeFeatures" w:uri="http://schemas.microsoft.com/office/word" w:val="1"/>
+    <w:compatSetting w:name="doNotFlipMirrorIndents" w:uri="http://schemas.microsoft.com/office/word" w:val="1"/>
+    <w:compatSetting w:name="differentiateMultirowTableHeaders" w:uri="http://schemas.microsoft.com/office/word" w:val="1"/>
+  </w:compat>
+  <w:rsids>
+    <w:rsidRoot w:val="00497D71"/>
+    <w:rsid w:val="00497D71"/>
+    <w:rsid w:val="00901CE7"/>
+  </w:rsids>
+  <m:mathPr>
+    <m:mathFont m:val="Cambria Math"/>
+    <m:brkBin m:val="before"/>
+    <m:brkBinSub m:val="--"/>
+    <m:smallFrac m:val="0"/>
+    <m:dispDef/>
+    <m:lMargin m:val="0"/>
+    <m:rMargin m:val="0"/>
+    <m:defJc m:val="centerGroup"/>
+    <m:wrapIndent m:val="1440"/>
+    <m:intLim m:val="subSup"/>
+    <m:naryLim m:val="undOvr"/>
+  </m:mathPr>
+  <w:themeFontLang w:val="en-US"/>
+  <w:clrSchemeMapping w:bg1="light1" w:t1="dark1" w:bg2="light2" w:t2="dark2" w:accent1="accent1" w:accent2="accent2" w:accent3="accent3" w:accent4="accent4" w:accent5="accent5" w:accent6="accent6" w:hyperlink="hyperlink" w:followedHyperlink="followedHyperlink"/>
+  <w:decimalSymbol w:val="."/>
+  <w:listSeparator w:val=","/>
+  <w15:chartTrackingRefBased/>
+</w:settings>
+</file>
+
+<file path=word/glossary/styles.xml><?xml version="1.0" encoding="utf-8"?>
+<w:styles xmlns:mc="http://schemas.openxmlformats.org/markup-compatibility/2006" xmlns:r="http://schemas.openxmlformats.org/officeDocument/2006/relationships" xmlns:w="http://schemas.openxmlformats.org/wordprocessingml/2006/main" xmlns:w14="http://schemas.microsoft.com/office/word/2010/wordml" xmlns:w15="http://schemas.microsoft.com/office/word/2012/wordml" xmlns:w16se="http://schemas.microsoft.com/office/word/2015/wordml/symex" mc:Ignorable="w14 w15 w16se">
+  <w:docDefaults>
+    <w:rPrDefault>
+      <w:rPr>
+        <w:rFonts w:asciiTheme="minorHAnsi" w:eastAsiaTheme="minorEastAsia" w:hAnsiTheme="minorHAnsi" w:cstheme="minorBidi"/>
+        <w:sz w:val="22"/>
+        <w:szCs w:val="22"/>
+        <w:lang w:val="en-US" w:eastAsia="en-US" w:bidi="ar-SA"/>
+      </w:rPr>
+    </w:rPrDefault>
+    <w:pPrDefault>
+      <w:pPr>
+        <w:spacing w:after="160" w:line="259" w:lineRule="auto"/>
+      </w:pPr>
+    </w:pPrDefault>
+  </w:docDefaults>
+  <w:latentStyles w:defLockedState="0" w:defUIPriority="99" w:defSemiHidden="0" w:defUnhideWhenUsed="0" w:defQFormat="0" w:count="371">
+    <w:lsdException w:name="Normal" w:uiPriority="0" w:qFormat="1"/>
+    <w:lsdException w:name="heading 1" w:uiPriority="9" w:qFormat="1"/>
+    <w:lsdException w:name="heading 2" w:semiHidden="1" w:uiPriority="9" w:unhideWhenUsed="1" w:qFormat="1"/>
+    <w:lsdException w:name="heading 3" w:semiHidden="1" w:uiPriority="9" w:unhideWhenUsed="1" w:qFormat="1"/>
+    <w:lsdException w:name="heading 4" w:semiHidden="1" w:uiPriority="9" w:unhideWhenUsed="1" w:qFormat="1"/>
+    <w:lsdException w:name="heading 5" w:semiHidden="1" w:uiPriority="9" w:unhideWhenUsed="1" w:qFormat="1"/>
+    <w:lsdException w:name="heading 6" w:semiHidden="1" w:uiPriority="9" w:unhideWhenUsed="1" w:qFormat="1"/>
+    <w:lsdException w:name="heading 7" w:semiHidden="1" w:uiPriority="9" w:unhideWhenUsed="1" w:qFormat="1"/>
+    <w:lsdException w:name="heading 8" w:semiHidden="1" w:uiPriority="9" w:unhideWhenUsed="1" w:qFormat="1"/>
+    <w:lsdException w:name="heading 9" w:semiHidden="1" w:uiPriority="9" w:unhideWhenUsed="1" w:qFormat="1"/>
+    <w:lsdException w:name="index 1" w:semiHidden="1" w:unhideWhenUsed="1"/>
+    <w:lsdException w:name="index 2" w:semiHidden="1" w:unhideWhenUsed="1"/>
+    <w:lsdException w:name="index 3" w:semiHidden="1" w:unhideWhenUsed="1"/>
+    <w:lsdException w:name="index 4" w:semiHidden="1" w:unhideWhenUsed="1"/>
+    <w:lsdException w:name="index 5" w:semiHidden="1" w:unhideWhenUsed="1"/>
+    <w:lsdException w:name="index 6" w:semiHidden="1" w:unhideWhenUsed="1"/>
+    <w:lsdException w:name="index 7" w:semiHidden="1" w:unhideWhenUsed="1"/>
+    <w:lsdException w:name="index 8" w:semiHidden="1" w:unhideWhenUsed="1"/>
+    <w:lsdException w:name="index 9" w:semiHidden="1" w:unhideWhenUsed="1"/>
+    <w:lsdException w:name="toc 1" w:semiHidden="1" w:uiPriority="39" w:unhideWhenUsed="1"/>
+    <w:lsdException w:name="toc 2" w:semiHidden="1" w:uiPriority="39" w:unhideWhenUsed="1"/>
+    <w:lsdException w:name="toc 3" w:semiHidden="1" w:uiPriority="39" w:unhideWhenUsed="1"/>
+    <w:lsdException w:name="toc 4" w:semiHidden="1" w:uiPriority="39" w:unhideWhenUsed="1"/>
+    <w:lsdException w:name="toc 5" w:semiHidden="1" w:uiPriority="39" w:unhideWhenUsed="1"/>
+    <w:lsdException w:name="toc 6" w:semiHidden="1" w:uiPriority="39" w:unhideWhenUsed="1"/>
+    <w:lsdException w:name="toc 7" w:semiHidden="1" w:uiPriority="39" w:unhideWhenUsed="1"/>
+    <w:lsdException w:name="toc 8" w:semiHidden="1" w:uiPriority="39" w:unhideWhenUsed="1"/>
+    <w:lsdException w:name="toc 9" w:semiHidden="1" w:uiPriority="39" w:unhideWhenUsed="1"/>
+    <w:lsdException w:name="Normal Indent" w:semiHidden="1" w:unhideWhenUsed="1"/>
+    <w:lsdException w:name="footnote text" w:semiHidden="1" w:unhideWhenUsed="1"/>
+    <w:lsdException w:name="annotation text" w:semiHidden="1" w:unhideWhenUsed="1"/>
+    <w:lsdException w:name="header" w:semiHidden="1" w:unhideWhenUsed="1"/>
+    <w:lsdException w:name="footer" w:semiHidden="1" w:unhideWhenUsed="1"/>
+    <w:lsdException w:name="index heading" w:semiHidden="1" w:unhideWhenUsed="1"/>
+    <w:lsdException w:name="caption" w:semiHidden="1" w:uiPriority="35" w:unhideWhenUsed="1" w:qFormat="1"/>
+    <w:lsdException w:name="table of figures" w:semiHidden="1" w:unhideWhenUsed="1"/>
+    <w:lsdException w:name="envelope address" w:semiHidden="1" w:unhideWhenUsed="1"/>
+    <w:lsdException w:name="envelope return" w:semiHidden="1" w:unhideWhenUsed="1"/>
+    <w:lsdException w:name="footnote reference" w:semiHidden="1" w:unhideWhenUsed="1"/>
+    <w:lsdException w:name="annotation reference" w:semiHidden="1" w:unhideWhenUsed="1"/>
+    <w:lsdException w:name="line number" w:semiHidden="1" w:unhideWhenUsed="1"/>
+    <w:lsdException w:name="page number" w:semiHidden="1" w:unhideWhenUsed="1"/>
+    <w:lsdException w:name="endnote reference" w:semiHidden="1" w:unhideWhenUsed="1"/>
+    <w:lsdException w:name="endnote text" w:semiHidden="1" w:unhideWhenUsed="1"/>
+    <w:lsdException w:name="table of authorities" w:semiHidden="1" w:unhideWhenUsed="1"/>
+    <w:lsdException w:name="macro" w:semiHidden="1" w:unhideWhenUsed="1"/>
+    <w:lsdException w:name="toa heading" w:semiHidden="1" w:unhideWhenUsed="1"/>
+    <w:lsdException w:name="List" w:semiHidden="1" w:unhideWhenUsed="1"/>
+    <w:lsdException w:name="List Bullet" w:semiHidden="1" w:unhideWhenUsed="1"/>
+    <w:lsdException w:name="List Number" w:semiHidden="1" w:unhideWhenUsed="1"/>
+    <w:lsdException w:name="List 2" w:semiHidden="1" w:unhideWhenUsed="1"/>
+    <w:lsdException w:name="List 3" w:semiHidden="1" w:unhideWhenUsed="1"/>
+    <w:lsdException w:name="List 4" w:semiHidden="1" w:unhideWhenUsed="1"/>
+    <w:lsdException w:name="List 5" w:semiHidden="1" w:unhideWhenUsed="1"/>
+    <w:lsdException w:name="List Bullet 2" w:semiHidden="1" w:unhideWhenUsed="1"/>
+    <w:lsdException w:name="List Bullet 3" w:semiHidden="1" w:unhideWhenUsed="1"/>
+    <w:lsdException w:name="List Bullet 4" w:semiHidden="1" w:unhideWhenUsed="1"/>
+    <w:lsdException w:name="List Bullet 5" w:semiHidden="1" w:unhideWhenUsed="1"/>
+    <w:lsdException w:name="List Number 2" w:semiHidden="1" w:unhideWhenUsed="1"/>
+    <w:lsdException w:name="List Number 3" w:semiHidden="1" w:unhideWhenUsed="1"/>
+    <w:lsdException w:name="List Number 4" w:semiHidden="1" w:unhideWhenUsed="1"/>
+    <w:lsdException w:name="List Number 5" w:semiHidden="1" w:unhideWhenUsed="1"/>
+    <w:lsdException w:name="Title" w:uiPriority="10" w:qFormat="1"/>
+    <w:lsdException w:name="Closing" w:semiHidden="1" w:unhideWhenUsed="1"/>
+    <w:lsdException w:name="Signature" w:semiHidden="1" w:unhideWhenUsed="1"/>
+    <w:lsdException w:name="Default Paragraph Font" w:semiHidden="1" w:uiPriority="1" w:unhideWhenUsed="1"/>
+    <w:lsdException w:name="Body Text" w:semiHidden="1" w:unhideWhenUsed="1"/>
+    <w:lsdException w:name="Body Text Indent" w:semiHidden="1" w:unhideWhenUsed="1"/>
+    <w:lsdException w:name="List Continue" w:semiHidden="1" w:unhideWhenUsed="1"/>
+    <w:lsdException w:name="List Continue 2" w:semiHidden="1" w:unhideWhenUsed="1"/>
+    <w:lsdException w:name="List Continue 3" w:semiHidden="1" w:unhideWhenUsed="1"/>
+    <w:lsdException w:name="List Continue 4" w:semiHidden="1" w:unhideWhenUsed="1"/>
+    <w:lsdException w:name="List Continue 5" w:semiHidden="1" w:unhideWhenUsed="1"/>
+    <w:lsdException w:name="Message Header" w:semiHidden="1" w:unhideWhenUsed="1"/>
+    <w:lsdException w:name="Subtitle" w:uiPriority="11" w:qFormat="1"/>
+    <w:lsdException w:name="Salutation" w:semiHidden="1" w:unhideWhenUsed="1"/>
+    <w:lsdException w:name="Date" w:semiHidden="1" w:unhideWhenUsed="1"/>
+    <w:lsdException w:name="Body Text First Indent" w:semiHidden="1" w:unhideWhenUsed="1"/>
+    <w:lsdException w:name="Body Text First Indent 2" w:semiHidden="1" w:unhideWhenUsed="1"/>
+    <w:lsdException w:name="Note Heading" w:semiHidden="1" w:unhideWhenUsed="1"/>
+    <w:lsdException w:name="Body Text 2" w:semiHidden="1" w:unhideWhenUsed="1"/>
+    <w:lsdException w:name="Body Text 3" w:semiHidden="1" w:unhideWhenUsed="1"/>
+    <w:lsdException w:name="Body Text Indent 2" w:semiHidden="1" w:unhideWhenUsed="1"/>
+    <w:lsdException w:name="Body Text Indent 3" w:semiHidden="1" w:unhideWhenUsed="1"/>
+    <w:lsdException w:name="Block Text" w:semiHidden="1" w:unhideWhenUsed="1"/>
+    <w:lsdException w:name="Hyperlink" w:semiHidden="1" w:unhideWhenUsed="1"/>
+    <w:lsdException w:name="FollowedHyperlink" w:semiHidden="1" w:unhideWhenUsed="1"/>
+    <w:lsdException w:name="Strong" w:uiPriority="22" w:qFormat="1"/>
+    <w:lsdException w:name="Emphasis" w:uiPriority="20" w:qFormat="1"/>
+    <w:lsdException w:name="Document Map" w:semiHidden="1" w:unhideWhenUsed="1"/>
+    <w:lsdException w:name="Plain Text" w:semiHidden="1" w:unhideWhenUsed="1"/>
+    <w:lsdException w:name="E-mail Signature" w:semiHidden="1" w:unhideWhenUsed="1"/>
+    <w:lsdException w:name="HTML Top of Form" w:semiHidden="1" w:unhideWhenUsed="1"/>
+    <w:lsdException w:name="HTML Bottom of Form" w:semiHidden="1" w:unhideWhenUsed="1"/>
+    <w:lsdException w:name="Normal (Web)" w:semiHidden="1" w:unhideWhenUsed="1"/>
+    <w:lsdException w:name="HTML Acronym" w:semiHidden="1" w:unhideWhenUsed="1"/>
+    <w:lsdException w:name="HTML Address" w:semiHidden="1" w:unhideWhenUsed="1"/>
+    <w:lsdException w:name="HTML Cite" w:semiHidden="1" w:unhideWhenUsed="1"/>
+    <w:lsdException w:name="HTML Code" w:semiHidden="1" w:unhideWhenUsed="1"/>
+    <w:lsdException w:name="HTML Definition" w:semiHidden="1" w:unhideWhenUsed="1"/>
+    <w:lsdException w:name="HTML Keyboard" w:semiHidden="1" w:unhideWhenUsed="1"/>
+    <w:lsdException w:name="HTML Preformatted" w:semiHidden="1" w:unhideWhenUsed="1"/>
+    <w:lsdException w:name="HTML Sample" w:semiHidden="1" w:unhideWhenUsed="1"/>
+    <w:lsdException w:name="HTML Typewriter" w:semiHidden="1" w:unhideWhenUsed="1"/>
+    <w:lsdException w:name="HTML Variable" w:semiHidden="1" w:unhideWhenUsed="1"/>
+    <w:lsdException w:name="Normal Table" w:semiHidden="1" w:unhideWhenUsed="1"/>
+    <w:lsdException w:name="annotation subject" w:semiHidden="1" w:unhideWhenUsed="1"/>
+    <w:lsdException w:name="No List" w:semiHidden="1" w:unhideWhenUsed="1"/>
+    <w:lsdException w:name="Outline List 1" w:semiHidden="1" w:unhideWhenUsed="1"/>
+    <w:lsdException w:name="Outline List 2" w:semiHidden="1" w:unhideWhenUsed="1"/>
+    <w:lsdException w:name="Outline List 3" w:semiHidden="1" w:unhideWhenUsed="1"/>
+    <w:lsdException w:name="Table Simple 1" w:semiHidden="1" w:unhideWhenUsed="1"/>
+    <w:lsdException w:name="Table Simple 2" w:semiHidden="1" w:unhideWhenUsed="1"/>
+    <w:lsdException w:name="Table Simple 3" w:semiHidden="1" w:unhideWhenUsed="1"/>
+    <w:lsdException w:name="Table Classic 1" w:semiHidden="1" w:unhideWhenUsed="1"/>
+    <w:lsdException w:name="Table Classic 2" w:semiHidden="1" w:unhideWhenUsed="1"/>
+    <w:lsdException w:name="Table Classic 3" w:semiHidden="1" w:unhideWhenUsed="1"/>
+    <w:lsdException w:name="Table Classic 4" w:semiHidden="1" w:unhideWhenUsed="1"/>
+    <w:lsdException w:name="Table Colorful 1" w:semiHidden="1" w:unhideWhenUsed="1"/>
+    <w:lsdException w:name="Table Colorful 2" w:semiHidden="1" w:unhideWhenUsed="1"/>
+    <w:lsdException w:name="Table Colorful 3" w:semiHidden="1" w:unhideWhenUsed="1"/>
+    <w:lsdException w:name="Table Columns 1" w:semiHidden="1" w:unhideWhenUsed="1"/>
+    <w:lsdException w:name="Table Columns 2" w:semiHidden="1" w:unhideWhenUsed="1"/>
+    <w:lsdException w:name="Table Columns 3" w:semiHidden="1" w:unhideWhenUsed="1"/>
+    <w:lsdException w:name="Table Columns 4" w:semiHidden="1" w:unhideWhenUsed="1"/>
+    <w:lsdException w:name="Table Columns 5" w:semiHidden="1" w:unhideWhenUsed="1"/>
+    <w:lsdException w:name="Table Grid 1" w:semiHidden="1" w:unhideWhenUsed="1"/>
+    <w:lsdException w:name="Table Grid 2" w:semiHidden="1" w:unhideWhenUsed="1"/>
+    <w:lsdException w:name="Table Grid 3" w:semiHidden="1" w:unhideWhenUsed="1"/>
+    <w:lsdException w:name="Table Grid 4" w:semiHidden="1" w:unhideWhenUsed="1"/>
+    <w:lsdException w:name="Table Grid 5" w:semiHidden="1" w:unhideWhenUsed="1"/>
+    <w:lsdException w:name="Table Grid 6" w:semiHidden="1" w:unhideWhenUsed="1"/>
+    <w:lsdException w:name="Table Grid 7" w:semiHidden="1" w:unhideWhenUsed="1"/>
+    <w:lsdException w:name="Table Grid 8" w:semiHidden="1" w:unhideWhenUsed="1"/>
+    <w:lsdException w:name="Table List 1" w:semiHidden="1" w:unhideWhenUsed="1"/>
+    <w:lsdException w:name="Table List 2" w:semiHidden="1" w:unhideWhenUsed="1"/>
+    <w:lsdException w:name="Table List 3" w:semiHidden="1" w:unhideWhenUsed="1"/>
+    <w:lsdException w:name="Table List 4" w:semiHidden="1" w:unhideWhenUsed="1"/>
+    <w:lsdException w:name="Table List 5" w:semiHidden="1" w:unhideWhenUsed="1"/>
+    <w:lsdException w:name="Table List 6" w:semiHidden="1" w:unhideWhenUsed="1"/>
+    <w:lsdException w:name="Table List 7" w:semiHidden="1" w:unhideWhenUsed="1"/>
+    <w:lsdException w:name="Table List 8" w:semiHidden="1" w:unhideWhenUsed="1"/>
+    <w:lsdException w:name="Table 3D effects 1" w:semiHidden="1" w:unhideWhenUsed="1"/>
+    <w:lsdException w:name="Table 3D effects 2" w:semiHidden="1" w:unhideWhenUsed="1"/>
+    <w:lsdException w:name="Table 3D effects 3" w:semiHidden="1" w:unhideWhenUsed="1"/>
+    <w:lsdException w:name="Table Contemporary" w:semiHidden="1" w:unhideWhenUsed="1"/>
+    <w:lsdException w:name="Table Elegant" w:semiHidden="1" w:unhideWhenUsed="1"/>
+    <w:lsdException w:name="Table Professional" w:semiHidden="1" w:unhideWhenUsed="1"/>
+    <w:lsdException w:name="Table Subtle 1" w:semiHidden="1" w:unhideWhenUsed="1"/>
+    <w:lsdException w:name="Table Subtle 2" w:semiHidden="1" w:unhideWhenUsed="1"/>
+    <w:lsdException w:name="Table Web 1" w:semiHidden="1" w:unhideWhenUsed="1"/>
+    <w:lsdException w:name="Table Web 2" w:semiHidden="1" w:unhideWhenUsed="1"/>
+    <w:lsdException w:name="Table Web 3" w:semiHidden="1" w:unhideWhenUsed="1"/>
+    <w:lsdException w:name="Balloon Text" w:semiHidden="1" w:unhideWhenUsed="1"/>
+    <w:lsdException w:name="Table Grid" w:uiPriority="39"/>
+    <w:lsdException w:name="Table Theme" w:semiHidden="1" w:unhideWhenUsed="1"/>
+    <w:lsdException w:name="Placeholder Text" w:semiHidden="1"/>
+    <w:lsdException w:name="No Spacing" w:uiPriority="1" w:qFormat="1"/>
+    <w:lsdException w:name="Light Shading" w:uiPriority="60"/>
+    <w:lsdException w:name="Light List" w:uiPriority="61"/>
+    <w:lsdException w:name="Light Grid" w:uiPriority="62"/>
+    <w:lsdException w:name="Medium Shading 1" w:uiPriority="63"/>
+    <w:lsdException w:name="Medium Shading 2" w:uiPriority="64"/>
+    <w:lsdException w:name="Medium List 1" w:uiPriority="65"/>
+    <w:lsdException w:name="Medium List 2" w:uiPriority="66"/>
+    <w:lsdException w:name="Medium Grid 1" w:uiPriority="67"/>
+    <w:lsdException w:name="Medium Grid 2" w:uiPriority="68"/>
+    <w:lsdException w:name="Medium Grid 3" w:uiPriority="69"/>
+    <w:lsdException w:name="Dark List" w:uiPriority="70"/>
+    <w:lsdException w:name="Colorful Shading" w:uiPriority="71"/>
+    <w:lsdException w:name="Colorful List" w:uiPriority="72"/>
+    <w:lsdException w:name="Colorful Grid" w:uiPriority="73"/>
+    <w:lsdException w:name="Light Shading Accent 1" w:uiPriority="60"/>
+    <w:lsdException w:name="Light List Accent 1" w:uiPriority="61"/>
+    <w:lsdException w:name="Light Grid Accent 1" w:uiPriority="62"/>
+    <w:lsdException w:name="Medium Shading 1 Accent 1" w:uiPriority="63"/>
+    <w:lsdException w:name="Medium Shading 2 Accent 1" w:uiPriority="64"/>
+    <w:lsdException w:name="Medium List 1 Accent 1" w:uiPriority="65"/>
+    <w:lsdException w:name="Revision" w:semiHidden="1"/>
+    <w:lsdException w:name="List Paragraph" w:uiPriority="34" w:qFormat="1"/>
+    <w:lsdException w:name="Quote" w:uiPriority="29" w:qFormat="1"/>
+    <w:lsdException w:name="Intense Quote" w:uiPriority="30" w:qFormat="1"/>
+    <w:lsdException w:name="Medium List 2 Accent 1" w:uiPriority="66"/>
+    <w:lsdException w:name="Medium Grid 1 Accent 1" w:uiPriority="67"/>
+    <w:lsdException w:name="Medium Grid 2 Accent 1" w:uiPriority="68"/>
+    <w:lsdException w:name="Medium Grid 3 Accent 1" w:uiPriority="69"/>
+    <w:lsdException w:name="Dark List Accent 1" w:uiPriority="70"/>
+    <w:lsdException w:name="Colorful Shading Accent 1" w:uiPriority="71"/>
+    <w:lsdException w:name="Colorful List Accent 1" w:uiPriority="72"/>
+    <w:lsdException w:name="Colorful Grid Accent 1" w:uiPriority="73"/>
+    <w:lsdException w:name="Light Shading Accent 2" w:uiPriority="60"/>
+    <w:lsdException w:name="Light List Accent 2" w:uiPriority="61"/>
+    <w:lsdException w:name="Light Grid Accent 2" w:uiPriority="62"/>
+    <w:lsdException w:name="Medium Shading 1 Accent 2" w:uiPriority="63"/>
+    <w:lsdException w:name="Medium Shading 2 Accent 2" w:uiPriority="64"/>
+    <w:lsdException w:name="Medium List 1 Accent 2" w:uiPriority="65"/>
+    <w:lsdException w:name="Medium List 2 Accent 2" w:uiPriority="66"/>
+    <w:lsdException w:name="Medium Grid 1 Accent 2" w:uiPriority="67"/>
+    <w:lsdException w:name="Medium Grid 2 Accent 2" w:uiPriority="68"/>
+    <w:lsdException w:name="Medium Grid 3 Accent 2" w:uiPriority="69"/>
+    <w:lsdException w:name="Dark List Accent 2" w:uiPriority="70"/>
+    <w:lsdException w:name="Colorful Shading Accent 2" w:uiPriority="71"/>
+    <w:lsdException w:name="Colorful List Accent 2" w:uiPriority="72"/>
+    <w:lsdException w:name="Colorful Grid Accent 2" w:uiPriority="73"/>
+    <w:lsdException w:name="Light Shading Accent 3" w:uiPriority="60"/>
+    <w:lsdException w:name="Light List Accent 3" w:uiPriority="61"/>
+    <w:lsdException w:name="Light Grid Accent 3" w:uiPriority="62"/>
+    <w:lsdException w:name="Medium Shading 1 Accent 3" w:uiPriority="63"/>
+    <w:lsdException w:name="Medium Shading 2 Accent 3" w:uiPriority="64"/>
+    <w:lsdException w:name="Medium List 1 Accent 3" w:uiPriority="65"/>
+    <w:lsdException w:name="Medium List 2 Accent 3" w:uiPriority="66"/>
+    <w:lsdException w:name="Medium Grid 1 Accent 3" w:uiPriority="67"/>
+    <w:lsdException w:name="Medium Grid 2 Accent 3" w:uiPriority="68"/>
+    <w:lsdException w:name="Medium Grid 3 Accent 3" w:uiPriority="69"/>
+    <w:lsdException w:name="Dark List Accent 3" w:uiPriority="70"/>
+    <w:lsdException w:name="Colorful Shading Accent 3" w:uiPriority="71"/>
+    <w:lsdException w:name="Colorful List Accent 3" w:uiPriority="72"/>
+    <w:lsdException w:name="Colorful Grid Accent 3" w:uiPriority="73"/>
+    <w:lsdException w:name="Light Shading Accent 4" w:uiPriority="60"/>
+    <w:lsdException w:name="Light List Accent 4" w:uiPriority="61"/>
+    <w:lsdException w:name="Light Grid Accent 4" w:uiPriority="62"/>
+    <w:lsdException w:name="Medium Shading 1 Accent 4" w:uiPriority="63"/>
+    <w:lsdException w:name="Medium Shading 2 Accent 4" w:uiPriority="64"/>
+    <w:lsdException w:name="Medium List 1 Accent 4" w:uiPriority="65"/>
+    <w:lsdException w:name="Medium List 2 Accent 4" w:uiPriority="66"/>
+    <w:lsdException w:name="Medium Grid 1 Accent 4" w:uiPriority="67"/>
+    <w:lsdException w:name="Medium Grid 2 Accent 4" w:uiPriority="68"/>
+    <w:lsdException w:name="Medium Grid 3 Accent 4" w:uiPriority="69"/>
+    <w:lsdException w:name="Dark List Accent 4" w:uiPriority="70"/>
+    <w:lsdException w:name="Colorful Shading Accent 4" w:uiPriority="71"/>
+    <w:lsdException w:name="Colorful List Accent 4" w:uiPriority="72"/>
+    <w:lsdException w:name="Colorful Grid Accent 4" w:uiPriority="73"/>
+    <w:lsdException w:name="Light Shading Accent 5" w:uiPriority="60"/>
+    <w:lsdException w:name="Light List Accent 5" w:uiPriority="61"/>
+    <w:lsdException w:name="Light Grid Accent 5" w:uiPriority="62"/>
+    <w:lsdException w:name="Medium Shading 1 Accent 5" w:uiPriority="63"/>
+    <w:lsdException w:name="Medium Shading 2 Accent 5" w:uiPriority="64"/>
+    <w:lsdException w:name="Medium List 1 Accent 5" w:uiPriority="65"/>
+    <w:lsdException w:name="Medium List 2 Accent 5" w:uiPriority="66"/>
+    <w:lsdException w:name="Medium Grid 1 Accent 5" w:uiPriority="67"/>
+    <w:lsdException w:name="Medium Grid 2 Accent 5" w:uiPriority="68"/>
+    <w:lsdException w:name="Medium Grid 3 Accent 5" w:uiPriority="69"/>
+    <w:lsdException w:name="Dark List Accent 5" w:uiPriority="70"/>
+    <w:lsdException w:name="Colorful Shading Accent 5" w:uiPriority="71"/>
+    <w:lsdException w:name="Colorful List Accent 5" w:uiPriority="72"/>
+    <w:lsdException w:name="Colorful Grid Accent 5" w:uiPriority="73"/>
+    <w:lsdException w:name="Light Shading Accent 6" w:uiPriority="60"/>
+    <w:lsdException w:name="Light List Accent 6" w:uiPriority="61"/>
+    <w:lsdException w:name="Light Grid Accent 6" w:uiPriority="62"/>
+    <w:lsdException w:name="Medium Shading 1 Accent 6" w:uiPriority="63"/>
+    <w:lsdException w:name="Medium Shading 2 Accent 6" w:uiPriority="64"/>
+    <w:lsdException w:name="Medium List 1 Accent 6" w:uiPriority="65"/>
+    <w:lsdException w:name="Medium List 2 Accent 6" w:uiPriority="66"/>
+    <w:lsdException w:name="Medium Grid 1 Accent 6" w:uiPriority="67"/>
+    <w:lsdException w:name="Medium Grid 2 Accent 6" w:uiPriority="68"/>
+    <w:lsdException w:name="Medium Grid 3 Accent 6" w:uiPriority="69"/>
+    <w:lsdException w:name="Dark List Accent 6" w:uiPriority="70"/>
+    <w:lsdException w:name="Colorful Shading Accent 6" w:uiPriority="71"/>
+    <w:lsdException w:name="Colorful List Accent 6" w:uiPriority="72"/>
+    <w:lsdException w:name="Colorful Grid Accent 6" w:uiPriority="73"/>
+    <w:lsdException w:name="Subtle Emphasis" w:uiPriority="19" w:qFormat="1"/>
+    <w:lsdException w:name="Intense Emphasis" w:uiPriority="21" w:qFormat="1"/>
+    <w:lsdException w:name="Subtle Reference" w:uiPriority="31" w:qFormat="1"/>
+    <w:lsdException w:name="Intense Reference" w:uiPriority="32" w:qFormat="1"/>
+    <w:lsdException w:name="Book Title" w:uiPriority="33" w:qFormat="1"/>
+    <w:lsdException w:name="Bibliography" w:semiHidden="1" w:uiPriority="37" w:unhideWhenUsed="1"/>
+    <w:lsdException w:name="TOC Heading" w:semiHidden="1" w:uiPriority="39" w:unhideWhenUsed="1" w:qFormat="1"/>
+    <w:lsdException w:name="Plain Table 1" w:uiPriority="41"/>
+    <w:lsdException w:name="Plain Table 2" w:uiPriority="42"/>
+    <w:lsdException w:name="Plain Table 3" w:uiPriority="43"/>
+    <w:lsdException w:name="Plain Table 4" w:uiPriority="44"/>
+    <w:lsdException w:name="Plain Table 5" w:uiPriority="45"/>
+    <w:lsdException w:name="Grid Table Light" w:uiPriority="40"/>
+    <w:lsdException w:name="Grid Table 1 Light" w:uiPriority="46"/>
+    <w:lsdException w:name="Grid Table 2" w:uiPriority="47"/>
+    <w:lsdException w:name="Grid Table 3" w:uiPriority="48"/>
+    <w:lsdException w:name="Grid Table 4" w:uiPriority="49"/>
+    <w:lsdException w:name="Grid Table 5 Dark" w:uiPriority="50"/>
+    <w:lsdException w:name="Grid Table 6 Colorful" w:uiPriority="51"/>
+    <w:lsdException w:name="Grid Table 7 Colorful" w:uiPriority="52"/>
+    <w:lsdException w:name="Grid Table 1 Light Accent 1" w:uiPriority="46"/>
+    <w:lsdException w:name="Grid Table 2 Accent 1" w:uiPriority="47"/>
+    <w:lsdException w:name="Grid Table 3 Accent 1" w:uiPriority="48"/>
+    <w:lsdException w:name="Grid Table 4 Accent 1" w:uiPriority="49"/>
+    <w:lsdException w:name="Grid Table 5 Dark Accent 1" w:uiPriority="50"/>
+    <w:lsdException w:name="Grid Table 6 Colorful Accent 1" w:uiPriority="51"/>
+    <w:lsdException w:name="Grid Table 7 Colorful Accent 1" w:uiPriority="52"/>
+    <w:lsdException w:name="Grid Table 1 Light Accent 2" w:uiPriority="46"/>
+    <w:lsdException w:name="Grid Table 2 Accent 2" w:uiPriority="47"/>
+    <w:lsdException w:name="Grid Table 3 Accent 2" w:uiPriority="48"/>
+    <w:lsdException w:name="Grid Table 4 Accent 2" w:uiPriority="49"/>
+    <w:lsdException w:name="Grid Table 5 Dark Accent 2" w:uiPriority="50"/>
+    <w:lsdException w:name="Grid Table 6 Colorful Accent 2" w:uiPriority="51"/>
+    <w:lsdException w:name="Grid Table 7 Colorful Accent 2" w:uiPriority="52"/>
+    <w:lsdException w:name="Grid Table 1 Light Accent 3" w:uiPriority="46"/>
+    <w:lsdException w:name="Grid Table 2 Accent 3" w:uiPriority="47"/>
+    <w:lsdException w:name="Grid Table 3 Accent 3" w:uiPriority="48"/>
+    <w:lsdException w:name="Grid Table 4 Accent 3" w:uiPriority="49"/>
+    <w:lsdException w:name="Grid Table 5 Dark Accent 3" w:uiPriority="50"/>
+    <w:lsdException w:name="Grid Table 6 Colorful Accent 3" w:uiPriority="51"/>
+    <w:lsdException w:name="Grid Table 7 Colorful Accent 3" w:uiPriority="52"/>
+    <w:lsdException w:name="Grid Table 1 Light Accent 4" w:uiPriority="46"/>
+    <w:lsdException w:name="Grid Table 2 Accent 4" w:uiPriority="47"/>
+    <w:lsdException w:name="Grid Table 3 Accent 4" w:uiPriority="48"/>
+    <w:lsdException w:name="Grid Table 4 Accent 4" w:uiPriority="49"/>
+    <w:lsdException w:name="Grid Table 5 Dark Accent 4" w:uiPriority="50"/>
+    <w:lsdException w:name="Grid Table 6 Colorful Accent 4" w:uiPriority="51"/>
+    <w:lsdException w:name="Grid Table 7 Colorful Accent 4" w:uiPriority="52"/>
+    <w:lsdException w:name="Grid Table 1 Light Accent 5" w:uiPriority="46"/>
+    <w:lsdException w:name="Grid Table 2 Accent 5" w:uiPriority="47"/>
+    <w:lsdException w:name="Grid Table 3 Accent 5" w:uiPriority="48"/>
+    <w:lsdException w:name="Grid Table 4 Accent 5" w:uiPriority="49"/>
+    <w:lsdException w:name="Grid Table 5 Dark Accent 5" w:uiPriority="50"/>
+    <w:lsdException w:name="Grid Table 6 Colorful Accent 5" w:uiPriority="51"/>
+    <w:lsdException w:name="Grid Table 7 Colorful Accent 5" w:uiPriority="52"/>
+    <w:lsdException w:name="Grid Table 1 Light Accent 6" w:uiPriority="46"/>
+    <w:lsdException w:name="Grid Table 2 Accent 6" w:uiPriority="47"/>
+    <w:lsdException w:name="Grid Table 3 Accent 6" w:uiPriority="48"/>
+    <w:lsdException w:name="Grid Table 4 Accent 6" w:uiPriority="49"/>
+    <w:lsdException w:name="Grid Table 5 Dark Accent 6" w:uiPriority="50"/>
+    <w:lsdException w:name="Grid Table 6 Colorful Accent 6" w:uiPriority="51"/>
+    <w:lsdException w:name="Grid Table 7 Colorful Accent 6" w:uiPriority="52"/>
+    <w:lsdException w:name="List Table 1 Light" w:uiPriority="46"/>
+    <w:lsdException w:name="List Table 2" w:uiPriority="47"/>
+    <w:lsdException w:name="List Table 3" w:uiPriority="48"/>
+    <w:lsdException w:name="List Table 4" w:uiPriority="49"/>
+    <w:lsdException w:name="List Table 5 Dark" w:uiPriority="50"/>
+    <w:lsdException w:name="List Table 6 Colorful" w:uiPriority="51"/>
+    <w:lsdException w:name="List Table 7 Colorful" w:uiPriority="52"/>
+    <w:lsdException w:name="List Table 1 Light Accent 1" w:uiPriority="46"/>
+    <w:lsdException w:name="List Table 2 Accent 1" w:uiPriority="47"/>
+    <w:lsdException w:name="List Table 3 Accent 1" w:uiPriority="48"/>
+    <w:lsdException w:name="List Table 4 Accent 1" w:uiPriority="49"/>
+    <w:lsdException w:name="List Table 5 Dark Accent 1" w:uiPriority="50"/>
+    <w:lsdException w:name="List Table 6 Colorful Accent 1" w:uiPriority="51"/>
+    <w:lsdException w:name="List Table 7 Colorful Accent 1" w:uiPriority="52"/>
+    <w:lsdException w:name="List Table 1 Light Accent 2" w:uiPriority="46"/>
+    <w:lsdException w:name="List Table 2 Accent 2" w:uiPriority="47"/>
+    <w:lsdException w:name="List Table 3 Accent 2" w:uiPriority="48"/>
+    <w:lsdException w:name="List Table 4 Accent 2" w:uiPriority="49"/>
+    <w:lsdException w:name="List Table 5 Dark Accent 2" w:uiPriority="50"/>
+    <w:lsdException w:name="List Table 6 Colorful Accent 2" w:uiPriority="51"/>
+    <w:lsdException w:name="List Table 7 Colorful Accent 2" w:uiPriority="52"/>
+    <w:lsdException w:name="List Table 1 Light Accent 3" w:uiPriority="46"/>
+    <w:lsdException w:name="List Table 2 Accent 3" w:uiPriority="47"/>
+    <w:lsdException w:name="List Table 3 Accent 3" w:uiPriority="48"/>
+    <w:lsdException w:name="List Table 4 Accent 3" w:uiPriority="49"/>
+    <w:lsdException w:name="List Table 5 Dark Accent 3" w:uiPriority="50"/>
+    <w:lsdException w:name="List Table 6 Colorful Accent 3" w:uiPriority="51"/>
+    <w:lsdException w:name="List Table 7 Colorful Accent 3" w:uiPriority="52"/>
+    <w:lsdException w:name="List Table 1 Light Accent 4" w:uiPriority="46"/>
+    <w:lsdException w:name="List Table 2 Accent 4" w:uiPriority="47"/>
+    <w:lsdException w:name="List Table 3 Accent 4" w:uiPriority="48"/>
+    <w:lsdException w:name="List Table 4 Accent 4" w:uiPriority="49"/>
+    <w:lsdException w:name="List Table 5 Dark Accent 4" w:uiPriority="50"/>
+    <w:lsdException w:name="List Table 6 Colorful Accent 4" w:uiPriority="51"/>
+    <w:lsdException w:name="List Table 7 Colorful Accent 4" w:uiPriority="52"/>
+    <w:lsdException w:name="List Table 1 Light Accent 5" w:uiPriority="46"/>
+    <w:lsdException w:name="List Table 2 Accent 5" w:uiPriority="47"/>
+    <w:lsdException w:name="List Table 3 Accent 5" w:uiPriority="48"/>
+    <w:lsdException w:name="List Table 4 Accent 5" w:uiPriority="49"/>
+    <w:lsdException w:name="List Table 5 Dark Accent 5" w:uiPriority="50"/>
+    <w:lsdException w:name="List Table 6 Colorful Accent 5" w:uiPriority="51"/>
+    <w:lsdException w:name="List Table 7 Colorful Accent 5" w:uiPriority="52"/>
+    <w:lsdException w:name="List Table 1 Light Accent 6" w:uiPriority="46"/>
+    <w:lsdException w:name="List Table 2 Accent 6" w:uiPriority="47"/>
+    <w:lsdException w:name="List Table 3 Accent 6" w:uiPriority="48"/>
+    <w:lsdException w:name="List Table 4 Accent 6" w:uiPriority="49"/>
+    <w:lsdException w:name="List Table 5 Dark Accent 6" w:uiPriority="50"/>
+    <w:lsdException w:name="List Table 6 Colorful Accent 6" w:uiPriority="51"/>
+    <w:lsdException w:name="List Table 7 Colorful Accent 6" w:uiPriority="52"/>
+  </w:latentStyles>
+  <w:style w:type="paragraph" w:default="1" w:styleId="Normalny">
+    <w:name w:val="Normal"/>
+    <w:qFormat/>
+  </w:style>
+  <w:style w:type="character" w:default="1" w:styleId="Domylnaczcionkaakapitu">
+    <w:name w:val="Default Paragraph Font"/>
+    <w:uiPriority w:val="1"/>
+    <w:semiHidden/>
+    <w:unhideWhenUsed/>
+  </w:style>
+  <w:style w:type="table" w:default="1" w:styleId="Standardowy">
+    <w:name w:val="Normal Table"/>
+    <w:uiPriority w:val="99"/>
+    <w:semiHidden/>
+    <w:unhideWhenUsed/>
+    <w:tblPr>
+      <w:tblInd w:w="0" w:type="dxa"/>
+      <w:tblCellMar>
+        <w:top w:w="0" w:type="dxa"/>
+        <w:left w:w="108" w:type="dxa"/>
+        <w:bottom w:w="0" w:type="dxa"/>
+        <w:right w:w="108" w:type="dxa"/>
+      </w:tblCellMar>
+    </w:tblPr>
+  </w:style>
+  <w:style w:type="numbering" w:default="1" w:styleId="Bezlisty">
+    <w:name w:val="No List"/>
+    <w:uiPriority w:val="99"/>
+    <w:semiHidden/>
+    <w:unhideWhenUsed/>
+  </w:style>
+  <w:style w:type="character" w:styleId="Tekstzastpczy">
+    <w:name w:val="Placeholder Text"/>
+    <w:basedOn w:val="Domylnaczcionkaakapitu"/>
+    <w:uiPriority w:val="99"/>
+    <w:semiHidden/>
+    <w:rsid w:val="00497D71"/>
+    <w:rPr>
+      <w:color w:val="808080"/>
+    </w:rPr>
+  </w:style>
+</w:styles>
+</file>
+
+<file path=word/glossary/webSettings.xml><?xml version="1.0" encoding="utf-8"?>
+<w:webSettings xmlns:mc="http://schemas.openxmlformats.org/markup-compatibility/2006" xmlns:r="http://schemas.openxmlformats.org/officeDocument/2006/relationships" xmlns:w="http://schemas.openxmlformats.org/wordprocessingml/2006/main" xmlns:w14="http://schemas.microsoft.com/office/word/2010/wordml" xmlns:w15="http://schemas.microsoft.com/office/word/2012/wordml" xmlns:w16se="http://schemas.microsoft.com/office/word/2015/wordml/symex" mc:Ignorable="w14 w15 w16se">
+  <w:optimizeForBrowser/>
+  <w:allowPNG/>
+</w:webSettings>
 </file>
 
 <file path=word/theme/theme1.xml><?xml version="1.0" encoding="utf-8"?>
@@ -8419,7 +9156,7 @@
 </file>
 
 <file path=customXml/itemProps1.xml><?xml version="1.0" encoding="utf-8"?>
-<ds:datastoreItem xmlns:ds="http://schemas.openxmlformats.org/officeDocument/2006/customXml" ds:itemID="{EE9EB36A-189F-4515-B968-047CAC926465}">
+<ds:datastoreItem xmlns:ds="http://schemas.openxmlformats.org/officeDocument/2006/customXml" ds:itemID="{275BD201-7685-4A90-836D-568A8BD6FE3A}">
   <ds:schemaRefs>
     <ds:schemaRef ds:uri="http://schemas.openxmlformats.org/officeDocument/2006/bibliography"/>
   </ds:schemaRefs>

</xml_diff>

<commit_message>
add annotation to introduction
</commit_message>
<xml_diff>
--- a/docs/Raport.docx
+++ b/docs/Raport.docx
@@ -689,21 +689,7 @@
                 <w:rStyle w:val="Hipercze"/>
                 <w:noProof/>
               </w:rPr>
-              <w:t>3.2. Opis stan</w:t>
-            </w:r>
-            <w:r>
-              <w:rPr>
-                <w:rStyle w:val="Hipercze"/>
-                <w:noProof/>
-              </w:rPr>
-              <w:t>o</w:t>
-            </w:r>
-            <w:r>
-              <w:rPr>
-                <w:rStyle w:val="Hipercze"/>
-                <w:noProof/>
-              </w:rPr>
-              <w:t>wiska symulującego taśmociąg</w:t>
+              <w:t>3.2. Opis stanowiska symulującego taśmociąg</w:t>
             </w:r>
             <w:r>
               <w:rPr>
@@ -1362,7 +1348,25 @@
                 <w:b/>
                 <w:noProof/>
               </w:rPr>
-              <w:t>3.3.4 Zliczanie obiektów</w:t>
+              <w:t>3.3.4 Zliczan</w:t>
+            </w:r>
+            <w:r>
+              <w:rPr>
+                <w:rStyle w:val="Hipercze"/>
+                <w:rFonts w:ascii="Segoe UI" w:eastAsia="Times New Roman" w:hAnsi="Segoe UI" w:cs="Segoe UI"/>
+                <w:b/>
+                <w:noProof/>
+              </w:rPr>
+              <w:t>i</w:t>
+            </w:r>
+            <w:r>
+              <w:rPr>
+                <w:rStyle w:val="Hipercze"/>
+                <w:rFonts w:ascii="Segoe UI" w:eastAsia="Times New Roman" w:hAnsi="Segoe UI" w:cs="Segoe UI"/>
+                <w:b/>
+                <w:noProof/>
+              </w:rPr>
+              <w:t>e obiektów</w:t>
             </w:r>
             <w:r>
               <w:rPr>
@@ -1883,67 +1887,138 @@
         <w:rPr>
           <w:rFonts w:ascii="Segoe UI" w:hAnsi="Segoe UI" w:cs="Segoe UI"/>
           <w:sz w:val="24"/>
-        </w:rPr>
-      </w:pPr>
-      <w:r>
-        <w:rPr>
-          <w:rFonts w:ascii="Segoe UI" w:hAnsi="Segoe UI" w:cs="Segoe UI"/>
-          <w:sz w:val="24"/>
-        </w:rPr>
-        <w:t xml:space="preserve">Do realizacji projektu zostało przygotowane </w:t>
-      </w:r>
-      <w:r>
-        <w:rPr>
-          <w:rFonts w:ascii="Segoe UI" w:hAnsi="Segoe UI" w:cs="Segoe UI"/>
-          <w:sz w:val="24"/>
-        </w:rPr>
-        <w:t xml:space="preserve">m.in. stanowisko (taśmociąg) oraz </w:t>
-      </w:r>
-      <w:r>
-        <w:rPr>
-          <w:rFonts w:ascii="Segoe UI" w:hAnsi="Segoe UI" w:cs="Segoe UI"/>
-          <w:sz w:val="24"/>
-        </w:rPr>
-        <w:t xml:space="preserve">wykorzystano </w:t>
-      </w:r>
-      <w:r>
-        <w:rPr>
-          <w:rFonts w:ascii="Segoe UI" w:hAnsi="Segoe UI" w:cs="Segoe UI"/>
-          <w:sz w:val="24"/>
-        </w:rPr>
-        <w:t>wiele różnych metod przetwarzania obrazu jak</w:t>
-      </w:r>
-      <w:r>
-        <w:rPr>
-          <w:rFonts w:ascii="Segoe UI" w:hAnsi="Segoe UI" w:cs="Segoe UI"/>
-          <w:sz w:val="24"/>
-        </w:rPr>
-        <w:t>:</w:t>
-      </w:r>
-    </w:p>
-    <w:p>
-      <w:pPr>
-        <w:pStyle w:val="Akapitzlist"/>
-        <w:numPr>
-          <w:ilvl w:val="0"/>
-          <w:numId w:val="2"/>
-        </w:numPr>
-        <w:rPr>
-          <w:rFonts w:ascii="Segoe UI" w:hAnsi="Segoe UI" w:cs="Segoe UI"/>
-          <w:sz w:val="24"/>
-        </w:rPr>
-      </w:pPr>
-      <w:r>
-        <w:rPr>
-          <w:rFonts w:ascii="Segoe UI" w:hAnsi="Segoe UI" w:cs="Segoe UI"/>
-          <w:sz w:val="24"/>
-        </w:rPr>
-        <w:t>progowanie</w:t>
-      </w:r>
-      <w:r>
-        <w:rPr>
-          <w:rFonts w:ascii="Segoe UI" w:hAnsi="Segoe UI" w:cs="Segoe UI"/>
-          <w:sz w:val="24"/>
+          <w:szCs w:val="24"/>
+        </w:rPr>
+      </w:pPr>
+      <w:r>
+        <w:rPr>
+          <w:rFonts w:ascii="Segoe UI" w:hAnsi="Segoe UI" w:cs="Segoe UI"/>
+          <w:sz w:val="24"/>
+          <w:szCs w:val="24"/>
+        </w:rPr>
+        <w:t>Rozpoznawanie biżuterii jest złożonym zadaniem ze względu na różnych stylów i wzorów akcesoriów. Dokładne opisy różnych akcesoriów jest czymś, co w dzisiejszych czasach może być osiągnąć tylko eksperci w dziedzinie biżuterii. W niniejszej pracy</w:t>
+      </w:r>
+      <w:r>
+        <w:rPr>
+          <w:rFonts w:ascii="Segoe UI" w:hAnsi="Segoe UI" w:cs="Segoe UI"/>
+          <w:sz w:val="24"/>
+          <w:szCs w:val="24"/>
+        </w:rPr>
+        <w:t xml:space="preserve"> </w:t>
+      </w:r>
+      <w:r>
+        <w:rPr>
+          <w:rFonts w:ascii="Segoe UI" w:hAnsi="Segoe UI" w:cs="Segoe UI"/>
+          <w:sz w:val="24"/>
+          <w:szCs w:val="24"/>
+        </w:rPr>
+        <w:t>podejście do rozpoznawania biżuterii przy użyciu technik techniki wizyjne i podpisywanie obrazów, próbując symulować to eksperckie ludzkie zachowanie analizowania akcesoriów. Proponowana metodologia polega na wykorzystaniu różnych modeli podpisywania obrazów do wykrywania klejnotów z obrazu i generowania naturalnego opisu opis akcesorium w języku naturalnym. Następnie opis ten jest jest również wykorzystywany do klasyfikowania akcesoriów na różnych poziomach szczegółowości. Wygenerowany podpis zawiera szczegóły, takie jak rodzaj klejnotu, kolor, materiał i projekt. Aby zademonstrować skuteczność</w:t>
+      </w:r>
+      <w:r>
+        <w:rPr>
+          <w:rFonts w:ascii="Segoe UI" w:hAnsi="Segoe UI" w:cs="Segoe UI"/>
+          <w:sz w:val="24"/>
+          <w:szCs w:val="24"/>
+        </w:rPr>
+        <w:t xml:space="preserve"> </w:t>
+      </w:r>
+      <w:r>
+        <w:rPr>
+          <w:rFonts w:ascii="Segoe UI" w:hAnsi="Segoe UI" w:cs="Segoe UI"/>
+          <w:sz w:val="24"/>
+          <w:szCs w:val="24"/>
+        </w:rPr>
+        <w:t xml:space="preserve">proponowanej metody w dokładnym rozpoznawaniu różnych typów klejnotów, zbiór danych składający się z obrazów akcesoriów należących do sklepów jubilerskich w </w:t>
+      </w:r>
+      <w:proofErr w:type="spellStart"/>
+      <w:r>
+        <w:rPr>
+          <w:rFonts w:ascii="Segoe UI" w:hAnsi="Segoe UI" w:cs="Segoe UI"/>
+          <w:sz w:val="24"/>
+          <w:szCs w:val="24"/>
+        </w:rPr>
+        <w:t>C´ordobie</w:t>
+      </w:r>
+      <w:proofErr w:type="spellEnd"/>
+      <w:r>
+        <w:rPr>
+          <w:rFonts w:ascii="Segoe UI" w:hAnsi="Segoe UI" w:cs="Segoe UI"/>
+          <w:sz w:val="24"/>
+          <w:szCs w:val="24"/>
+        </w:rPr>
+        <w:t xml:space="preserve"> (Hiszpania). Po testowaniu różnych zaprojektowanych </w:t>
+      </w:r>
+      <w:proofErr w:type="spellStart"/>
+      <w:r>
+        <w:rPr>
+          <w:rFonts w:ascii="Segoe UI" w:hAnsi="Segoe UI" w:cs="Segoe UI"/>
+          <w:sz w:val="24"/>
+          <w:szCs w:val="24"/>
+        </w:rPr>
+        <w:t>architektur</w:t>
+      </w:r>
+      <w:proofErr w:type="spellEnd"/>
+      <w:r>
+        <w:rPr>
+          <w:rFonts w:ascii="Segoe UI" w:hAnsi="Segoe UI" w:cs="Segoe UI"/>
+          <w:sz w:val="24"/>
+          <w:szCs w:val="24"/>
+        </w:rPr>
+        <w:t xml:space="preserve"> podpisywania obrazów, metoda </w:t>
+      </w:r>
+      <w:r>
+        <w:rPr>
+          <w:rFonts w:ascii="Segoe UI" w:hAnsi="Segoe UI" w:cs="Segoe UI"/>
+          <w:sz w:val="24"/>
+          <w:szCs w:val="24"/>
+        </w:rPr>
+        <w:t>w</w:t>
+      </w:r>
+      <w:r>
+        <w:rPr>
+          <w:rFonts w:ascii="Segoe UI" w:hAnsi="Segoe UI" w:cs="Segoe UI"/>
+          <w:sz w:val="24"/>
+          <w:szCs w:val="24"/>
+        </w:rPr>
+        <w:t xml:space="preserve"> ostateczny</w:t>
+      </w:r>
+      <w:r>
+        <w:rPr>
+          <w:rFonts w:ascii="Segoe UI" w:hAnsi="Segoe UI" w:cs="Segoe UI"/>
+          <w:sz w:val="24"/>
+          <w:szCs w:val="24"/>
+        </w:rPr>
+        <w:t>m</w:t>
+      </w:r>
+      <w:r>
+        <w:rPr>
+          <w:rFonts w:ascii="Segoe UI" w:hAnsi="Segoe UI" w:cs="Segoe UI"/>
+          <w:sz w:val="24"/>
+          <w:szCs w:val="24"/>
+        </w:rPr>
+        <w:t xml:space="preserve"> model</w:t>
+      </w:r>
+      <w:r>
+        <w:rPr>
+          <w:rFonts w:ascii="Segoe UI" w:hAnsi="Segoe UI" w:cs="Segoe UI"/>
+          <w:sz w:val="24"/>
+          <w:szCs w:val="24"/>
+        </w:rPr>
+        <w:t>u</w:t>
+      </w:r>
+      <w:r>
+        <w:rPr>
+          <w:rFonts w:ascii="Segoe UI" w:hAnsi="Segoe UI" w:cs="Segoe UI"/>
+          <w:sz w:val="24"/>
+          <w:szCs w:val="24"/>
+        </w:rPr>
+        <w:t xml:space="preserve"> osiąga dokładność napisów na poziomie 95%. Proponowana metodologia ma potencjał do wykorzystania w różnych aplikacjach takich jak handel elektroniczny biżuterią, zarządzanie zapasami lub automatyczne rozpoznawanie automatyczne klejnotów w celu analizy gustów i statusu społecznego ludzi</w:t>
+      </w:r>
+      <w:r>
+        <w:rPr>
+          <w:rFonts w:ascii="Segoe UI" w:hAnsi="Segoe UI" w:cs="Segoe UI"/>
+          <w:sz w:val="24"/>
+          <w:szCs w:val="24"/>
         </w:rPr>
         <w:t xml:space="preserve"> </w:t>
       </w:r>
@@ -1953,6 +2028,7 @@
             <w:rStyle w:val="Hipercze"/>
             <w:rFonts w:ascii="Segoe UI" w:hAnsi="Segoe UI" w:cs="Segoe UI"/>
             <w:sz w:val="24"/>
+            <w:szCs w:val="24"/>
           </w:rPr>
           <w:t>[1]</w:t>
         </w:r>
@@ -1961,8 +2037,145 @@
         <w:rPr>
           <w:rFonts w:ascii="Segoe UI" w:hAnsi="Segoe UI" w:cs="Segoe UI"/>
           <w:sz w:val="24"/>
-        </w:rPr>
-        <w:t>,</w:t>
+          <w:szCs w:val="24"/>
+        </w:rPr>
+        <w:t>.</w:t>
+      </w:r>
+    </w:p>
+    <w:p>
+      <w:pPr>
+        <w:rPr>
+          <w:rFonts w:ascii="Segoe UI" w:hAnsi="Segoe UI" w:cs="Segoe UI"/>
+          <w:sz w:val="24"/>
+        </w:rPr>
+      </w:pPr>
+      <w:r>
+        <w:rPr>
+          <w:rFonts w:ascii="Segoe UI" w:hAnsi="Segoe UI" w:cs="Segoe UI"/>
+          <w:sz w:val="24"/>
+        </w:rPr>
+        <w:t>Nas</w:t>
+      </w:r>
+      <w:r>
+        <w:rPr>
+          <w:rFonts w:ascii="Segoe UI" w:hAnsi="Segoe UI" w:cs="Segoe UI"/>
+          <w:sz w:val="24"/>
+        </w:rPr>
+        <w:t>z projekt różni się od rozwiązania znalezionego</w:t>
+      </w:r>
+      <w:r>
+        <w:rPr>
+          <w:rFonts w:ascii="Segoe UI" w:hAnsi="Segoe UI" w:cs="Segoe UI"/>
+          <w:sz w:val="24"/>
+        </w:rPr>
+        <w:t xml:space="preserve"> w </w:t>
+      </w:r>
+      <w:proofErr w:type="spellStart"/>
+      <w:r>
+        <w:rPr>
+          <w:rFonts w:ascii="Segoe UI" w:hAnsi="Segoe UI" w:cs="Segoe UI"/>
+          <w:sz w:val="24"/>
+        </w:rPr>
+        <w:t>internecie</w:t>
+      </w:r>
+      <w:proofErr w:type="spellEnd"/>
+      <w:r>
+        <w:rPr>
+          <w:rFonts w:ascii="Segoe UI" w:hAnsi="Segoe UI" w:cs="Segoe UI"/>
+          <w:sz w:val="24"/>
+        </w:rPr>
+        <w:t xml:space="preserve"> m.in.:</w:t>
+      </w:r>
+    </w:p>
+    <w:p>
+      <w:pPr>
+        <w:pStyle w:val="Akapitzlist"/>
+        <w:numPr>
+          <w:ilvl w:val="0"/>
+          <w:numId w:val="12"/>
+        </w:numPr>
+        <w:rPr>
+          <w:rFonts w:ascii="Segoe UI" w:hAnsi="Segoe UI" w:cs="Segoe UI"/>
+          <w:sz w:val="24"/>
+        </w:rPr>
+      </w:pPr>
+      <w:r>
+        <w:rPr>
+          <w:rFonts w:ascii="Segoe UI" w:hAnsi="Segoe UI" w:cs="Segoe UI"/>
+          <w:sz w:val="24"/>
+        </w:rPr>
+        <w:t>możliwością detekcji wielu różnych obiektów na jednym rysunku (nie tylko kamieni szlachetnych),</w:t>
+      </w:r>
+    </w:p>
+    <w:p>
+      <w:pPr>
+        <w:pStyle w:val="Akapitzlist"/>
+        <w:numPr>
+          <w:ilvl w:val="0"/>
+          <w:numId w:val="12"/>
+        </w:numPr>
+        <w:rPr>
+          <w:rFonts w:ascii="Segoe UI" w:hAnsi="Segoe UI" w:cs="Segoe UI"/>
+          <w:sz w:val="24"/>
+          <w:szCs w:val="24"/>
+        </w:rPr>
+      </w:pPr>
+      <w:r>
+        <w:rPr>
+          <w:rFonts w:ascii="Segoe UI" w:hAnsi="Segoe UI" w:cs="Segoe UI"/>
+          <w:sz w:val="24"/>
+        </w:rPr>
+        <w:t>możliwością podgląd</w:t>
+      </w:r>
+      <w:r>
+        <w:rPr>
+          <w:rFonts w:ascii="Segoe UI" w:hAnsi="Segoe UI" w:cs="Segoe UI"/>
+          <w:sz w:val="24"/>
+        </w:rPr>
+        <w:t>u statystyk tj. ile poprawnie zliczono obiektów  z danej kategorii.</w:t>
+      </w:r>
+    </w:p>
+    <w:p>
+      <w:pPr>
+        <w:rPr>
+          <w:rFonts w:ascii="Segoe UI" w:hAnsi="Segoe UI" w:cs="Segoe UI"/>
+          <w:sz w:val="24"/>
+        </w:rPr>
+      </w:pPr>
+      <w:r>
+        <w:rPr>
+          <w:rFonts w:ascii="Segoe UI" w:hAnsi="Segoe UI" w:cs="Segoe UI"/>
+          <w:sz w:val="24"/>
+        </w:rPr>
+        <w:t xml:space="preserve">Do realizacji projektu zostało przygotowane </w:t>
+      </w:r>
+      <w:r>
+        <w:rPr>
+          <w:rFonts w:ascii="Segoe UI" w:hAnsi="Segoe UI" w:cs="Segoe UI"/>
+          <w:sz w:val="24"/>
+        </w:rPr>
+        <w:t xml:space="preserve">m.in. stanowisko (taśmociąg) oraz </w:t>
+      </w:r>
+      <w:r>
+        <w:rPr>
+          <w:rFonts w:ascii="Segoe UI" w:hAnsi="Segoe UI" w:cs="Segoe UI"/>
+          <w:sz w:val="24"/>
+        </w:rPr>
+        <w:t xml:space="preserve">wykorzystano </w:t>
+      </w:r>
+      <w:r>
+        <w:rPr>
+          <w:rFonts w:ascii="Segoe UI" w:hAnsi="Segoe UI" w:cs="Segoe UI"/>
+          <w:sz w:val="24"/>
+        </w:rPr>
+        <w:t>wiele różnych metod przetwarzania obrazu jak</w:t>
+      </w:r>
+      <w:r>
+        <w:rPr>
+          <w:rFonts w:ascii="Segoe UI" w:hAnsi="Segoe UI" w:cs="Segoe UI"/>
+          <w:sz w:val="24"/>
+        </w:rPr>
+        <w:t>:</w:t>
       </w:r>
     </w:p>
     <w:p>
@@ -1982,7 +2195,7 @@
           <w:rFonts w:ascii="Segoe UI" w:hAnsi="Segoe UI" w:cs="Segoe UI"/>
           <w:sz w:val="24"/>
         </w:rPr>
-        <w:t>rozmycie metodą Gaussa</w:t>
+        <w:t>progowanie</w:t>
       </w:r>
       <w:r>
         <w:rPr>
@@ -1998,148 +2211,15 @@
             <w:rFonts w:ascii="Segoe UI" w:hAnsi="Segoe UI" w:cs="Segoe UI"/>
             <w:sz w:val="24"/>
           </w:rPr>
-          <w:t>[2]</w:t>
+          <w:t>[</w:t>
         </w:r>
-      </w:hyperlink>
-      <w:r>
-        <w:rPr>
-          <w:rFonts w:ascii="Segoe UI" w:hAnsi="Segoe UI" w:cs="Segoe UI"/>
-          <w:sz w:val="24"/>
-        </w:rPr>
-        <w:t>,</w:t>
-      </w:r>
-    </w:p>
-    <w:p>
-      <w:pPr>
-        <w:pStyle w:val="Akapitzlist"/>
-        <w:numPr>
-          <w:ilvl w:val="0"/>
-          <w:numId w:val="2"/>
-        </w:numPr>
-        <w:rPr>
-          <w:rFonts w:ascii="Segoe UI" w:hAnsi="Segoe UI" w:cs="Segoe UI"/>
-          <w:sz w:val="24"/>
-        </w:rPr>
-      </w:pPr>
-      <w:r>
-        <w:rPr>
-          <w:rFonts w:ascii="Segoe UI" w:hAnsi="Segoe UI" w:cs="Segoe UI"/>
-          <w:sz w:val="24"/>
-        </w:rPr>
-        <w:t xml:space="preserve">detekcja krawędzi metodą </w:t>
-      </w:r>
-      <w:proofErr w:type="spellStart"/>
-      <w:r>
-        <w:rPr>
-          <w:rFonts w:ascii="Segoe UI" w:hAnsi="Segoe UI" w:cs="Segoe UI"/>
-          <w:sz w:val="24"/>
-        </w:rPr>
-        <w:t>Canny</w:t>
-      </w:r>
-      <w:proofErr w:type="spellEnd"/>
-      <w:r>
-        <w:rPr>
-          <w:rFonts w:ascii="Segoe UI" w:hAnsi="Segoe UI" w:cs="Segoe UI"/>
-          <w:sz w:val="24"/>
-        </w:rPr>
-        <w:t xml:space="preserve"> </w:t>
-      </w:r>
-      <w:hyperlink r:id="rId10" w:history="1">
         <w:r>
           <w:rPr>
             <w:rStyle w:val="Hipercze"/>
             <w:rFonts w:ascii="Segoe UI" w:hAnsi="Segoe UI" w:cs="Segoe UI"/>
             <w:sz w:val="24"/>
           </w:rPr>
-          <w:t>[3]</w:t>
-        </w:r>
-      </w:hyperlink>
-      <w:r>
-        <w:rPr>
-          <w:rFonts w:ascii="Segoe UI" w:hAnsi="Segoe UI" w:cs="Segoe UI"/>
-          <w:sz w:val="24"/>
-        </w:rPr>
-        <w:t>,</w:t>
-      </w:r>
-    </w:p>
-    <w:p>
-      <w:pPr>
-        <w:pStyle w:val="Akapitzlist"/>
-        <w:numPr>
-          <w:ilvl w:val="0"/>
-          <w:numId w:val="2"/>
-        </w:numPr>
-        <w:rPr>
-          <w:rFonts w:ascii="Segoe UI" w:hAnsi="Segoe UI" w:cs="Segoe UI"/>
-          <w:sz w:val="24"/>
-        </w:rPr>
-      </w:pPr>
-      <w:r>
-        <w:rPr>
-          <w:rFonts w:ascii="Segoe UI" w:hAnsi="Segoe UI" w:cs="Segoe UI"/>
-          <w:sz w:val="24"/>
-        </w:rPr>
-        <w:t xml:space="preserve">morfologiczne domknięcie krawędzi </w:t>
-      </w:r>
-      <w:hyperlink r:id="rId11" w:anchor="Operacje_morfologiczne" w:history="1">
-        <w:r>
-          <w:rPr>
-            <w:rStyle w:val="Hipercze"/>
-            <w:rFonts w:ascii="Segoe UI" w:hAnsi="Segoe UI" w:cs="Segoe UI"/>
-            <w:sz w:val="24"/>
-          </w:rPr>
-          <w:t>[4]</w:t>
-        </w:r>
-      </w:hyperlink>
-      <w:r>
-        <w:rPr>
-          <w:rFonts w:ascii="Segoe UI" w:hAnsi="Segoe UI" w:cs="Segoe UI"/>
-          <w:sz w:val="24"/>
-        </w:rPr>
-        <w:t>,</w:t>
-      </w:r>
-    </w:p>
-    <w:p>
-      <w:pPr>
-        <w:pStyle w:val="Akapitzlist"/>
-        <w:numPr>
-          <w:ilvl w:val="0"/>
-          <w:numId w:val="2"/>
-        </w:numPr>
-        <w:rPr>
-          <w:rFonts w:ascii="Segoe UI" w:hAnsi="Segoe UI" w:cs="Segoe UI"/>
-          <w:sz w:val="24"/>
-        </w:rPr>
-      </w:pPr>
-      <w:r>
-        <w:rPr>
-          <w:rFonts w:ascii="Segoe UI" w:hAnsi="Segoe UI" w:cs="Segoe UI"/>
-          <w:sz w:val="24"/>
-        </w:rPr>
-        <w:t xml:space="preserve">detekcja </w:t>
-      </w:r>
-      <w:r>
-        <w:rPr>
-          <w:rFonts w:ascii="Segoe UI" w:hAnsi="Segoe UI" w:cs="Segoe UI"/>
-          <w:sz w:val="24"/>
-        </w:rPr>
-        <w:t>obiektów</w:t>
-      </w:r>
-      <w:r>
-        <w:rPr>
-          <w:rFonts w:ascii="Segoe UI" w:hAnsi="Segoe UI" w:cs="Segoe UI"/>
-          <w:sz w:val="24"/>
-        </w:rPr>
-        <w:t xml:space="preserve"> </w:t>
-      </w:r>
-      <w:hyperlink r:id="rId12" w:history="1">
-        <w:r>
-          <w:rPr>
-            <w:rStyle w:val="Hipercze"/>
-            <w:rFonts w:ascii="Segoe UI" w:hAnsi="Segoe UI" w:cs="Segoe UI"/>
-            <w:sz w:val="24"/>
-          </w:rPr>
-          <w:t>[5</w:t>
+          <w:t>2</w:t>
         </w:r>
         <w:r>
           <w:rPr>
@@ -2155,31 +2235,233 @@
           <w:rFonts w:ascii="Segoe UI" w:hAnsi="Segoe UI" w:cs="Segoe UI"/>
           <w:sz w:val="24"/>
         </w:rPr>
+        <w:t>,</w:t>
+      </w:r>
+    </w:p>
+    <w:p>
+      <w:pPr>
+        <w:pStyle w:val="Akapitzlist"/>
+        <w:numPr>
+          <w:ilvl w:val="0"/>
+          <w:numId w:val="2"/>
+        </w:numPr>
+        <w:rPr>
+          <w:rFonts w:ascii="Segoe UI" w:hAnsi="Segoe UI" w:cs="Segoe UI"/>
+          <w:sz w:val="24"/>
+        </w:rPr>
+      </w:pPr>
+      <w:r>
+        <w:rPr>
+          <w:rFonts w:ascii="Segoe UI" w:hAnsi="Segoe UI" w:cs="Segoe UI"/>
+          <w:sz w:val="24"/>
+        </w:rPr>
+        <w:t>rozmycie metodą Gaussa</w:t>
+      </w:r>
+      <w:r>
+        <w:rPr>
+          <w:rFonts w:ascii="Segoe UI" w:hAnsi="Segoe UI" w:cs="Segoe UI"/>
+          <w:sz w:val="24"/>
+        </w:rPr>
+        <w:t xml:space="preserve"> </w:t>
+      </w:r>
+      <w:hyperlink r:id="rId10" w:history="1">
+        <w:r>
+          <w:rPr>
+            <w:rStyle w:val="Hipercze"/>
+            <w:rFonts w:ascii="Segoe UI" w:hAnsi="Segoe UI" w:cs="Segoe UI"/>
+            <w:sz w:val="24"/>
+          </w:rPr>
+          <w:t>[3</w:t>
+        </w:r>
+        <w:r>
+          <w:rPr>
+            <w:rStyle w:val="Hipercze"/>
+            <w:rFonts w:ascii="Segoe UI" w:hAnsi="Segoe UI" w:cs="Segoe UI"/>
+            <w:sz w:val="24"/>
+          </w:rPr>
+          <w:t>]</w:t>
+        </w:r>
+      </w:hyperlink>
+      <w:r>
+        <w:rPr>
+          <w:rFonts w:ascii="Segoe UI" w:hAnsi="Segoe UI" w:cs="Segoe UI"/>
+          <w:sz w:val="24"/>
+        </w:rPr>
+        <w:t>,</w:t>
+      </w:r>
+    </w:p>
+    <w:p>
+      <w:pPr>
+        <w:pStyle w:val="Akapitzlist"/>
+        <w:numPr>
+          <w:ilvl w:val="0"/>
+          <w:numId w:val="2"/>
+        </w:numPr>
+        <w:rPr>
+          <w:rFonts w:ascii="Segoe UI" w:hAnsi="Segoe UI" w:cs="Segoe UI"/>
+          <w:sz w:val="24"/>
+        </w:rPr>
+      </w:pPr>
+      <w:r>
+        <w:rPr>
+          <w:rFonts w:ascii="Segoe UI" w:hAnsi="Segoe UI" w:cs="Segoe UI"/>
+          <w:sz w:val="24"/>
+        </w:rPr>
+        <w:t xml:space="preserve">detekcja krawędzi metodą </w:t>
+      </w:r>
+      <w:proofErr w:type="spellStart"/>
+      <w:r>
+        <w:rPr>
+          <w:rFonts w:ascii="Segoe UI" w:hAnsi="Segoe UI" w:cs="Segoe UI"/>
+          <w:sz w:val="24"/>
+        </w:rPr>
+        <w:t>Canny</w:t>
+      </w:r>
+      <w:proofErr w:type="spellEnd"/>
+      <w:r>
+        <w:rPr>
+          <w:rFonts w:ascii="Segoe UI" w:hAnsi="Segoe UI" w:cs="Segoe UI"/>
+          <w:sz w:val="24"/>
+        </w:rPr>
+        <w:t xml:space="preserve"> </w:t>
+      </w:r>
+      <w:hyperlink r:id="rId11" w:history="1">
+        <w:r>
+          <w:rPr>
+            <w:rStyle w:val="Hipercze"/>
+            <w:rFonts w:ascii="Segoe UI" w:hAnsi="Segoe UI" w:cs="Segoe UI"/>
+            <w:sz w:val="24"/>
+          </w:rPr>
+          <w:t>[4</w:t>
+        </w:r>
+        <w:r>
+          <w:rPr>
+            <w:rStyle w:val="Hipercze"/>
+            <w:rFonts w:ascii="Segoe UI" w:hAnsi="Segoe UI" w:cs="Segoe UI"/>
+            <w:sz w:val="24"/>
+          </w:rPr>
+          <w:t>]</w:t>
+        </w:r>
+      </w:hyperlink>
+      <w:r>
+        <w:rPr>
+          <w:rFonts w:ascii="Segoe UI" w:hAnsi="Segoe UI" w:cs="Segoe UI"/>
+          <w:sz w:val="24"/>
+        </w:rPr>
+        <w:t>,</w:t>
+      </w:r>
+    </w:p>
+    <w:p>
+      <w:pPr>
+        <w:pStyle w:val="Akapitzlist"/>
+        <w:numPr>
+          <w:ilvl w:val="0"/>
+          <w:numId w:val="2"/>
+        </w:numPr>
+        <w:rPr>
+          <w:rFonts w:ascii="Segoe UI" w:hAnsi="Segoe UI" w:cs="Segoe UI"/>
+          <w:sz w:val="24"/>
+        </w:rPr>
+      </w:pPr>
+      <w:r>
+        <w:rPr>
+          <w:rFonts w:ascii="Segoe UI" w:hAnsi="Segoe UI" w:cs="Segoe UI"/>
+          <w:sz w:val="24"/>
+        </w:rPr>
+        <w:t xml:space="preserve">morfologiczne domknięcie krawędzi </w:t>
+      </w:r>
+      <w:hyperlink r:id="rId12" w:anchor="Operacje_morfologiczne" w:history="1">
+        <w:r>
+          <w:rPr>
+            <w:rStyle w:val="Hipercze"/>
+            <w:rFonts w:ascii="Segoe UI" w:hAnsi="Segoe UI" w:cs="Segoe UI"/>
+            <w:sz w:val="24"/>
+          </w:rPr>
+          <w:t>[</w:t>
+        </w:r>
+        <w:r>
+          <w:rPr>
+            <w:rStyle w:val="Hipercze"/>
+            <w:rFonts w:ascii="Segoe UI" w:hAnsi="Segoe UI" w:cs="Segoe UI"/>
+            <w:sz w:val="24"/>
+          </w:rPr>
+          <w:t>5</w:t>
+        </w:r>
+        <w:r>
+          <w:rPr>
+            <w:rStyle w:val="Hipercze"/>
+            <w:rFonts w:ascii="Segoe UI" w:hAnsi="Segoe UI" w:cs="Segoe UI"/>
+            <w:sz w:val="24"/>
+          </w:rPr>
+          <w:t>]</w:t>
+        </w:r>
+      </w:hyperlink>
+      <w:r>
+        <w:rPr>
+          <w:rFonts w:ascii="Segoe UI" w:hAnsi="Segoe UI" w:cs="Segoe UI"/>
+          <w:sz w:val="24"/>
+        </w:rPr>
+        <w:t>,</w:t>
+      </w:r>
+    </w:p>
+    <w:p>
+      <w:pPr>
+        <w:pStyle w:val="Akapitzlist"/>
+        <w:numPr>
+          <w:ilvl w:val="0"/>
+          <w:numId w:val="2"/>
+        </w:numPr>
+        <w:rPr>
+          <w:rFonts w:ascii="Segoe UI" w:hAnsi="Segoe UI" w:cs="Segoe UI"/>
+          <w:sz w:val="24"/>
+        </w:rPr>
+      </w:pPr>
+      <w:r>
+        <w:rPr>
+          <w:rFonts w:ascii="Segoe UI" w:hAnsi="Segoe UI" w:cs="Segoe UI"/>
+          <w:sz w:val="24"/>
+        </w:rPr>
+        <w:t xml:space="preserve">detekcja </w:t>
+      </w:r>
+      <w:r>
+        <w:rPr>
+          <w:rFonts w:ascii="Segoe UI" w:hAnsi="Segoe UI" w:cs="Segoe UI"/>
+          <w:sz w:val="24"/>
+        </w:rPr>
+        <w:t>obiektów</w:t>
+      </w:r>
+      <w:r>
+        <w:rPr>
+          <w:rFonts w:ascii="Segoe UI" w:hAnsi="Segoe UI" w:cs="Segoe UI"/>
+          <w:sz w:val="24"/>
+        </w:rPr>
+        <w:t xml:space="preserve"> </w:t>
+      </w:r>
+      <w:hyperlink r:id="rId13" w:history="1">
+        <w:r>
+          <w:rPr>
+            <w:rStyle w:val="Hipercze"/>
+            <w:rFonts w:ascii="Segoe UI" w:hAnsi="Segoe UI" w:cs="Segoe UI"/>
+            <w:sz w:val="24"/>
+          </w:rPr>
+          <w:t>[6</w:t>
+        </w:r>
+        <w:r>
+          <w:rPr>
+            <w:rStyle w:val="Hipercze"/>
+            <w:rFonts w:ascii="Segoe UI" w:hAnsi="Segoe UI" w:cs="Segoe UI"/>
+            <w:sz w:val="24"/>
+          </w:rPr>
+          <w:t>]</w:t>
+        </w:r>
+      </w:hyperlink>
+      <w:r>
+        <w:rPr>
+          <w:rFonts w:ascii="Segoe UI" w:hAnsi="Segoe UI" w:cs="Segoe UI"/>
+          <w:sz w:val="24"/>
+        </w:rPr>
         <w:t>.</w:t>
       </w:r>
-    </w:p>
-    <w:p>
-      <w:pPr>
-        <w:rPr>
-          <w:rFonts w:ascii="Segoe UI" w:hAnsi="Segoe UI" w:cs="Segoe UI"/>
-          <w:sz w:val="24"/>
-        </w:rPr>
-      </w:pPr>
-      <w:r>
-        <w:rPr>
-          <w:rFonts w:ascii="Segoe UI" w:hAnsi="Segoe UI" w:cs="Segoe UI"/>
-          <w:sz w:val="24"/>
-        </w:rPr>
-        <w:t>Szczegółowe opisy znajdują się w dalszej części raportu.</w:t>
-      </w:r>
-    </w:p>
-    <w:p>
-      <w:pPr>
-        <w:rPr>
-          <w:rFonts w:ascii="Segoe UI" w:hAnsi="Segoe UI" w:cs="Segoe UI"/>
-          <w:sz w:val="24"/>
-        </w:rPr>
-      </w:pPr>
     </w:p>
     <w:p>
       <w:pPr>
@@ -2199,6 +2481,7 @@
           <w:rFonts w:ascii="Segoe UI" w:hAnsi="Segoe UI" w:cs="Segoe UI"/>
           <w:b/>
         </w:rPr>
+        <w:lastRenderedPageBreak/>
         <w:t>Materiały i metody</w:t>
       </w:r>
       <w:bookmarkEnd w:id="2"/>
@@ -2209,10 +2492,7 @@
       </w:pPr>
       <w:bookmarkStart w:id="3" w:name="_Toc166526876"/>
       <w:r>
-        <w:t>3.1</w:t>
-      </w:r>
-      <w:r>
-        <w:t>.</w:t>
+        <w:t>3.1.</w:t>
       </w:r>
       <w:r>
         <w:t xml:space="preserve"> </w:t>
@@ -2310,7 +2590,7 @@
                     </pic:cNvPicPr>
                   </pic:nvPicPr>
                   <pic:blipFill>
-                    <a:blip r:embed="rId13" cstate="print">
+                    <a:blip r:embed="rId14" cstate="print">
                       <a:extLst>
                         <a:ext uri="{28A0092B-C50C-407E-A947-70E740481C1C}">
                           <a14:useLocalDpi xmlns:a14="http://schemas.microsoft.com/office/drawing/2010/main" val="0"/>
@@ -2367,7 +2647,7 @@
                     </pic:cNvPicPr>
                   </pic:nvPicPr>
                   <pic:blipFill>
-                    <a:blip r:embed="rId14" cstate="print">
+                    <a:blip r:embed="rId15" cstate="print">
                       <a:extLst>
                         <a:ext uri="{28A0092B-C50C-407E-A947-70E740481C1C}">
                           <a14:useLocalDpi xmlns:a14="http://schemas.microsoft.com/office/drawing/2010/main" val="0"/>
@@ -2412,24 +2692,14 @@
       <w:r>
         <w:t xml:space="preserve">Rys. </w:t>
       </w:r>
-      <w:r>
-        <w:fldChar w:fldCharType="begin"/>
-      </w:r>
-      <w:r>
-        <w:instrText xml:space="preserve"> SEQ Rys. \* ARABIC </w:instrText>
-      </w:r>
-      <w:r>
-        <w:fldChar w:fldCharType="separate"/>
-      </w:r>
-      <w:r>
-        <w:rPr>
-          <w:noProof/>
-        </w:rPr>
-        <w:t>1</w:t>
-      </w:r>
-      <w:r>
-        <w:fldChar w:fldCharType="end"/>
-      </w:r>
+      <w:fldSimple w:instr=" SEQ Rys. \* ARABIC ">
+        <w:r>
+          <w:rPr>
+            <w:noProof/>
+          </w:rPr>
+          <w:t>1</w:t>
+        </w:r>
+      </w:fldSimple>
       <w:r>
         <w:t xml:space="preserve"> Złoty i srebrny naszyjnik</w:t>
       </w:r>
@@ -2451,7 +2721,6 @@
           <w:sz w:val="24"/>
           <w:szCs w:val="24"/>
         </w:rPr>
-        <w:lastRenderedPageBreak/>
         <w:t>pierścionki (obrączki i zdobieniami np. kamieniem szlachetnym):</w:t>
       </w:r>
       <w:r>
@@ -2488,7 +2757,7 @@
                     </pic:cNvPicPr>
                   </pic:nvPicPr>
                   <pic:blipFill>
-                    <a:blip r:embed="rId15">
+                    <a:blip r:embed="rId16">
                       <a:extLst>
                         <a:ext uri="{28A0092B-C50C-407E-A947-70E740481C1C}">
                           <a14:useLocalDpi xmlns:a14="http://schemas.microsoft.com/office/drawing/2010/main" val="0"/>
@@ -2545,7 +2814,7 @@
                     </pic:cNvPicPr>
                   </pic:nvPicPr>
                   <pic:blipFill>
-                    <a:blip r:embed="rId16">
+                    <a:blip r:embed="rId17">
                       <a:extLst>
                         <a:ext uri="{28A0092B-C50C-407E-A947-70E740481C1C}">
                           <a14:useLocalDpi xmlns:a14="http://schemas.microsoft.com/office/drawing/2010/main" val="0"/>
@@ -2585,24 +2854,14 @@
       <w:r>
         <w:t xml:space="preserve">Rys. </w:t>
       </w:r>
-      <w:r>
-        <w:fldChar w:fldCharType="begin"/>
-      </w:r>
-      <w:r>
-        <w:instrText xml:space="preserve"> SEQ Rys. \* ARABIC </w:instrText>
-      </w:r>
-      <w:r>
-        <w:fldChar w:fldCharType="separate"/>
-      </w:r>
-      <w:r>
-        <w:rPr>
-          <w:noProof/>
-        </w:rPr>
-        <w:t>2</w:t>
-      </w:r>
-      <w:r>
-        <w:fldChar w:fldCharType="end"/>
-      </w:r>
+      <w:fldSimple w:instr=" SEQ Rys. \* ARABIC ">
+        <w:r>
+          <w:rPr>
+            <w:noProof/>
+          </w:rPr>
+          <w:t>2</w:t>
+        </w:r>
+      </w:fldSimple>
       <w:r>
         <w:t xml:space="preserve"> Obrączki i pierścień z kamieniem szlachetnym</w:t>
       </w:r>
@@ -2660,7 +2919,7 @@
                     </pic:cNvPicPr>
                   </pic:nvPicPr>
                   <pic:blipFill>
-                    <a:blip r:embed="rId17">
+                    <a:blip r:embed="rId18">
                       <a:extLst>
                         <a:ext uri="{28A0092B-C50C-407E-A947-70E740481C1C}">
                           <a14:useLocalDpi xmlns:a14="http://schemas.microsoft.com/office/drawing/2010/main" val="0"/>
@@ -2717,7 +2976,7 @@
                     </pic:cNvPicPr>
                   </pic:nvPicPr>
                   <pic:blipFill>
-                    <a:blip r:embed="rId18">
+                    <a:blip r:embed="rId19">
                       <a:extLst>
                         <a:ext uri="{28A0092B-C50C-407E-A947-70E740481C1C}">
                           <a14:useLocalDpi xmlns:a14="http://schemas.microsoft.com/office/drawing/2010/main" val="0"/>
@@ -2762,29 +3021,16 @@
       <w:r>
         <w:t xml:space="preserve">Rys. </w:t>
       </w:r>
-      <w:r>
-        <w:fldChar w:fldCharType="begin"/>
-      </w:r>
-      <w:r>
-        <w:instrText xml:space="preserve"> SEQ Rys. \* ARABIC </w:instrText>
-      </w:r>
-      <w:r>
-        <w:fldChar w:fldCharType="separate"/>
-      </w:r>
-      <w:r>
-        <w:rPr>
-          <w:noProof/>
-        </w:rPr>
-        <w:t>3</w:t>
-      </w:r>
-      <w:r>
-        <w:fldChar w:fldCharType="end"/>
-      </w:r>
-      <w:r>
-        <w:t xml:space="preserve"> </w:t>
-      </w:r>
-      <w:r>
-        <w:t>Kolczyki zwykłe i z zdobieniami np. kamieniem szlachetnym</w:t>
+      <w:fldSimple w:instr=" SEQ Rys. \* ARABIC ">
+        <w:r>
+          <w:rPr>
+            <w:noProof/>
+          </w:rPr>
+          <w:t>3</w:t>
+        </w:r>
+      </w:fldSimple>
+      <w:r>
+        <w:t xml:space="preserve"> Kolczyki zwykłe i z zdobieniami np. kamieniem szlachetnym</w:t>
       </w:r>
     </w:p>
     <w:p/>
@@ -2794,6 +3040,7 @@
       </w:pPr>
       <w:bookmarkStart w:id="4" w:name="_Toc166526877"/>
       <w:r>
+        <w:lastRenderedPageBreak/>
         <w:t>3.</w:t>
       </w:r>
       <w:r>
@@ -2873,7 +3120,7 @@
                     </pic:cNvPicPr>
                   </pic:nvPicPr>
                   <pic:blipFill>
-                    <a:blip r:embed="rId19" cstate="print">
+                    <a:blip r:embed="rId20" cstate="print">
                       <a:extLst>
                         <a:ext uri="{28A0092B-C50C-407E-A947-70E740481C1C}">
                           <a14:useLocalDpi xmlns:a14="http://schemas.microsoft.com/office/drawing/2010/main" val="0"/>
@@ -2913,14 +3160,27 @@
       <w:r>
         <w:t xml:space="preserve">Rys. </w:t>
       </w:r>
-      <w:fldSimple w:instr=" SEQ Rys. \* ARABIC ">
-        <w:r>
-          <w:rPr>
-            <w:noProof/>
-          </w:rPr>
-          <w:t>4</w:t>
-        </w:r>
-      </w:fldSimple>
+      <w:r>
+        <w:fldChar w:fldCharType="begin"/>
+      </w:r>
+      <w:r>
+        <w:instrText xml:space="preserve"> SEQ Rys. \* ARABIC </w:instrText>
+      </w:r>
+      <w:r>
+        <w:fldChar w:fldCharType="separate"/>
+      </w:r>
+      <w:r>
+        <w:rPr>
+          <w:noProof/>
+        </w:rPr>
+        <w:t>4</w:t>
+      </w:r>
+      <w:r>
+        <w:rPr>
+          <w:noProof/>
+        </w:rPr>
+        <w:fldChar w:fldCharType="end"/>
+      </w:r>
       <w:r>
         <w:t xml:space="preserve"> </w:t>
       </w:r>
@@ -3026,7 +3286,6 @@
         <w:textAlignment w:val="baseline"/>
         <w:rPr>
           <w:rFonts w:ascii="Segoe UI" w:eastAsia="Times New Roman" w:hAnsi="Segoe UI" w:cs="Segoe UI"/>
-          <w:b/>
           <w:sz w:val="24"/>
           <w:szCs w:val="24"/>
         </w:rPr>
@@ -3148,6 +3407,84 @@
     <w:p>
       <w:pPr>
         <w:spacing w:line="240" w:lineRule="auto"/>
+        <w:textAlignment w:val="baseline"/>
+        <w:rPr>
+          <w:rFonts w:ascii="Segoe UI" w:eastAsia="Times New Roman" w:hAnsi="Segoe UI" w:cs="Segoe UI"/>
+          <w:b/>
+          <w:sz w:val="24"/>
+          <w:szCs w:val="24"/>
+        </w:rPr>
+      </w:pPr>
+      <w:r>
+        <w:rPr>
+          <w:rFonts w:ascii="Segoe UI" w:eastAsia="Times New Roman" w:hAnsi="Segoe UI" w:cs="Segoe UI"/>
+          <w:sz w:val="24"/>
+          <w:szCs w:val="24"/>
+        </w:rPr>
+        <w:t xml:space="preserve">Dzięki temu uzyskujemy </w:t>
+      </w:r>
+      <w:r>
+        <w:rPr>
+          <w:rFonts w:ascii="Segoe UI" w:eastAsia="Times New Roman" w:hAnsi="Segoe UI" w:cs="Segoe UI"/>
+          <w:sz w:val="24"/>
+          <w:szCs w:val="24"/>
+        </w:rPr>
+        <w:t xml:space="preserve">lepszą </w:t>
+      </w:r>
+      <w:r>
+        <w:rPr>
+          <w:rFonts w:ascii="Segoe UI" w:eastAsia="Times New Roman" w:hAnsi="Segoe UI" w:cs="Segoe UI"/>
+          <w:sz w:val="24"/>
+          <w:szCs w:val="24"/>
+        </w:rPr>
+        <w:t>reprezentację kolorów</w:t>
+      </w:r>
+      <w:r>
+        <w:rPr>
+          <w:rFonts w:ascii="Segoe UI" w:eastAsia="Times New Roman" w:hAnsi="Segoe UI" w:cs="Segoe UI"/>
+          <w:sz w:val="24"/>
+          <w:szCs w:val="24"/>
+        </w:rPr>
+        <w:t xml:space="preserve"> </w:t>
+      </w:r>
+      <w:r>
+        <w:rPr>
+          <w:rFonts w:ascii="Segoe UI" w:eastAsia="Times New Roman" w:hAnsi="Segoe UI" w:cs="Segoe UI"/>
+          <w:sz w:val="24"/>
+          <w:szCs w:val="24"/>
+        </w:rPr>
+        <w:t xml:space="preserve">oraz </w:t>
+      </w:r>
+      <w:r>
+        <w:rPr>
+          <w:rFonts w:ascii="Segoe UI" w:eastAsia="Times New Roman" w:hAnsi="Segoe UI" w:cs="Segoe UI"/>
+          <w:sz w:val="24"/>
+          <w:szCs w:val="24"/>
+        </w:rPr>
+        <w:t>ko</w:t>
+      </w:r>
+      <w:r>
+        <w:rPr>
+          <w:rFonts w:ascii="Segoe UI" w:eastAsia="Times New Roman" w:hAnsi="Segoe UI" w:cs="Segoe UI"/>
+          <w:sz w:val="24"/>
+          <w:szCs w:val="24"/>
+        </w:rPr>
+        <w:t>ntrast pomiędzy obiektami a tłem</w:t>
+      </w:r>
+      <w:r>
+        <w:rPr>
+          <w:rFonts w:ascii="Segoe UI" w:eastAsia="Times New Roman" w:hAnsi="Segoe UI" w:cs="Segoe UI"/>
+          <w:sz w:val="24"/>
+          <w:szCs w:val="24"/>
+        </w:rPr>
+        <w:t>.</w:t>
+      </w:r>
+      <w:bookmarkStart w:id="6" w:name="_GoBack"/>
+      <w:bookmarkEnd w:id="6"/>
+    </w:p>
+    <w:p>
+      <w:pPr>
+        <w:spacing w:line="240" w:lineRule="auto"/>
         <w:ind w:left="10"/>
         <w:textAlignment w:val="baseline"/>
         <w:rPr>
@@ -3201,7 +3538,7 @@
           <w:color w:val="1F4E79" w:themeColor="accent1" w:themeShade="80"/>
         </w:rPr>
       </w:pPr>
-      <w:bookmarkStart w:id="6" w:name="_Toc166526879"/>
+      <w:bookmarkStart w:id="7" w:name="_Toc166526879"/>
       <w:r>
         <w:rPr>
           <w:rFonts w:ascii="Segoe UI" w:hAnsi="Segoe UI" w:cs="Segoe UI"/>
@@ -3236,7 +3573,7 @@
         </w:rPr>
         <w:t>Kamera</w:t>
       </w:r>
-      <w:bookmarkEnd w:id="6"/>
+      <w:bookmarkEnd w:id="7"/>
       <w:r>
         <w:rPr>
           <w:rFonts w:ascii="Segoe UI" w:hAnsi="Segoe UI" w:cs="Segoe UI"/>
@@ -3274,7 +3611,7 @@
                     </pic:cNvPicPr>
                   </pic:nvPicPr>
                   <pic:blipFill>
-                    <a:blip r:embed="rId20" cstate="print">
+                    <a:blip r:embed="rId21" cstate="print">
                       <a:extLst>
                         <a:ext uri="{28A0092B-C50C-407E-A947-70E740481C1C}">
                           <a14:useLocalDpi xmlns:a14="http://schemas.microsoft.com/office/drawing/2010/main" val="0"/>
@@ -3314,14 +3651,27 @@
       <w:r>
         <w:t xml:space="preserve">Rys. </w:t>
       </w:r>
-      <w:fldSimple w:instr=" SEQ Rys. \* ARABIC ">
-        <w:r>
-          <w:rPr>
-            <w:noProof/>
-          </w:rPr>
-          <w:t>5</w:t>
-        </w:r>
-      </w:fldSimple>
+      <w:r>
+        <w:fldChar w:fldCharType="begin"/>
+      </w:r>
+      <w:r>
+        <w:instrText xml:space="preserve"> SEQ Rys. \* ARABIC </w:instrText>
+      </w:r>
+      <w:r>
+        <w:fldChar w:fldCharType="separate"/>
+      </w:r>
+      <w:r>
+        <w:rPr>
+          <w:noProof/>
+        </w:rPr>
+        <w:t>5</w:t>
+      </w:r>
+      <w:r>
+        <w:rPr>
+          <w:noProof/>
+        </w:rPr>
+        <w:fldChar w:fldCharType="end"/>
+      </w:r>
       <w:r>
         <w:t xml:space="preserve"> </w:t>
       </w:r>
@@ -3612,7 +3962,7 @@
           <w:b/>
         </w:rPr>
       </w:pPr>
-      <w:bookmarkStart w:id="7" w:name="_Toc166526880"/>
+      <w:bookmarkStart w:id="8" w:name="_Toc166526880"/>
       <w:r>
         <w:rPr>
           <w:rFonts w:ascii="Segoe UI" w:eastAsia="Times New Roman" w:hAnsi="Segoe UI" w:cs="Segoe UI"/>
@@ -3635,7 +3985,7 @@
         </w:rPr>
         <w:t>.3. Oświetlenie</w:t>
       </w:r>
-      <w:bookmarkEnd w:id="7"/>
+      <w:bookmarkEnd w:id="8"/>
       <w:r>
         <w:rPr>
           <w:rFonts w:ascii="Segoe UI" w:eastAsia="Times New Roman" w:hAnsi="Segoe UI" w:cs="Segoe UI"/>
@@ -3677,7 +4027,7 @@
                     </pic:cNvPicPr>
                   </pic:nvPicPr>
                   <pic:blipFill>
-                    <a:blip r:embed="rId21" cstate="print">
+                    <a:blip r:embed="rId22" cstate="print">
                       <a:extLst>
                         <a:ext uri="{28A0092B-C50C-407E-A947-70E740481C1C}">
                           <a14:useLocalDpi xmlns:a14="http://schemas.microsoft.com/office/drawing/2010/main" val="0"/>
@@ -3722,14 +4072,27 @@
       <w:r>
         <w:t xml:space="preserve">Rys. </w:t>
       </w:r>
-      <w:fldSimple w:instr=" SEQ Rys. \* ARABIC ">
-        <w:r>
-          <w:rPr>
-            <w:noProof/>
-          </w:rPr>
-          <w:t>6</w:t>
-        </w:r>
-      </w:fldSimple>
+      <w:r>
+        <w:fldChar w:fldCharType="begin"/>
+      </w:r>
+      <w:r>
+        <w:instrText xml:space="preserve"> SEQ Rys. \* ARABIC </w:instrText>
+      </w:r>
+      <w:r>
+        <w:fldChar w:fldCharType="separate"/>
+      </w:r>
+      <w:r>
+        <w:rPr>
+          <w:noProof/>
+        </w:rPr>
+        <w:t>6</w:t>
+      </w:r>
+      <w:r>
+        <w:rPr>
+          <w:noProof/>
+        </w:rPr>
+        <w:fldChar w:fldCharType="end"/>
+      </w:r>
       <w:r>
         <w:t xml:space="preserve"> Ustawienie lampy</w:t>
       </w:r>
@@ -4097,7 +4460,7 @@
           <w:color w:val="1F4E79" w:themeColor="accent1" w:themeShade="80"/>
         </w:rPr>
       </w:pPr>
-      <w:bookmarkStart w:id="8" w:name="_Toc166526881"/>
+      <w:bookmarkStart w:id="9" w:name="_Toc166526881"/>
       <w:r>
         <w:rPr>
           <w:rFonts w:ascii="Segoe UI" w:eastAsia="Times New Roman" w:hAnsi="Segoe UI" w:cs="Segoe UI"/>
@@ -4141,7 +4504,7 @@
         </w:rPr>
         <w:t>chemat stanowiska</w:t>
       </w:r>
-      <w:bookmarkEnd w:id="8"/>
+      <w:bookmarkEnd w:id="9"/>
     </w:p>
     <w:p>
       <w:pPr>
@@ -4194,8 +4557,8 @@
             <v:path o:extrusionok="f" gradientshapeok="t" o:connecttype="rect"/>
             <o:lock v:ext="edit" aspectratio="t"/>
           </v:shapetype>
-          <v:shape id="_x0000_i1208" type="#_x0000_t75" style="width:377.2pt;height:278.35pt">
-            <v:imagedata r:id="rId22" o:title="8 full setup tech schema"/>
+          <v:shape id="_x0000_i1025" type="#_x0000_t75" style="width:377.75pt;height:278.65pt">
+            <v:imagedata r:id="rId23" o:title="8 full setup tech schema"/>
           </v:shape>
         </w:pict>
       </w:r>
@@ -4213,14 +4576,27 @@
       <w:r>
         <w:t xml:space="preserve">Rys. </w:t>
       </w:r>
-      <w:fldSimple w:instr=" SEQ Rys. \* ARABIC ">
-        <w:r>
-          <w:rPr>
-            <w:noProof/>
-          </w:rPr>
-          <w:t>7</w:t>
-        </w:r>
-      </w:fldSimple>
+      <w:r>
+        <w:fldChar w:fldCharType="begin"/>
+      </w:r>
+      <w:r>
+        <w:instrText xml:space="preserve"> SEQ Rys. \* ARABIC </w:instrText>
+      </w:r>
+      <w:r>
+        <w:fldChar w:fldCharType="separate"/>
+      </w:r>
+      <w:r>
+        <w:rPr>
+          <w:noProof/>
+        </w:rPr>
+        <w:t>7</w:t>
+      </w:r>
+      <w:r>
+        <w:rPr>
+          <w:noProof/>
+        </w:rPr>
+        <w:fldChar w:fldCharType="end"/>
+      </w:r>
       <w:r>
         <w:t xml:space="preserve"> Schemat techniczny stanowiska</w:t>
       </w:r>
@@ -4356,39 +4732,7 @@
           <w:sz w:val="24"/>
           <w:szCs w:val="24"/>
         </w:rPr>
-        <w:t>- k</w:t>
-      </w:r>
-      <w:r>
-        <w:rPr>
-          <w:rFonts w:ascii="Segoe UI" w:eastAsia="Times New Roman" w:hAnsi="Segoe UI" w:cs="Segoe UI"/>
-          <w:sz w:val="24"/>
-          <w:szCs w:val="24"/>
-        </w:rPr>
-        <w:t xml:space="preserve">ąt ustawienia </w:t>
-      </w:r>
-      <w:r>
-        <w:rPr>
-          <w:rFonts w:ascii="Segoe UI" w:eastAsia="Times New Roman" w:hAnsi="Segoe UI" w:cs="Segoe UI"/>
-          <w:sz w:val="24"/>
-          <w:szCs w:val="24"/>
-        </w:rPr>
-        <w:t>lampy</w:t>
-      </w:r>
-      <w:r>
-        <w:rPr>
-          <w:rFonts w:ascii="Segoe UI" w:eastAsia="Times New Roman" w:hAnsi="Segoe UI" w:cs="Segoe UI"/>
-          <w:sz w:val="24"/>
-          <w:szCs w:val="24"/>
-        </w:rPr>
-        <w:t xml:space="preserve"> względem taśmociągu,</w:t>
-      </w:r>
-      <w:r>
-        <w:rPr>
-          <w:rFonts w:ascii="Segoe UI" w:eastAsia="Times New Roman" w:hAnsi="Segoe UI" w:cs="Segoe UI"/>
-          <w:sz w:val="24"/>
-          <w:szCs w:val="24"/>
-        </w:rPr>
-        <w:t>,</w:t>
+        <w:t>- kąt ustawienia lampy względem taśmociągu,,</w:t>
       </w:r>
     </w:p>
     <w:p>
@@ -4424,31 +4768,7 @@
           <w:sz w:val="24"/>
           <w:szCs w:val="24"/>
         </w:rPr>
-        <w:t xml:space="preserve"> - </w:t>
-      </w:r>
-      <w:r>
-        <w:rPr>
-          <w:rFonts w:ascii="Segoe UI" w:eastAsia="Times New Roman" w:hAnsi="Segoe UI" w:cs="Segoe UI"/>
-          <w:sz w:val="24"/>
-          <w:szCs w:val="24"/>
-        </w:rPr>
-        <w:t xml:space="preserve">odległość </w:t>
-      </w:r>
-      <w:r>
-        <w:rPr>
-          <w:rFonts w:ascii="Segoe UI" w:eastAsia="Times New Roman" w:hAnsi="Segoe UI" w:cs="Segoe UI"/>
-          <w:sz w:val="24"/>
-          <w:szCs w:val="24"/>
-        </w:rPr>
-        <w:t>lampy (źródła światła)</w:t>
-      </w:r>
-      <w:r>
-        <w:rPr>
-          <w:rFonts w:ascii="Segoe UI" w:eastAsia="Times New Roman" w:hAnsi="Segoe UI" w:cs="Segoe UI"/>
-          <w:sz w:val="24"/>
-          <w:szCs w:val="24"/>
-        </w:rPr>
-        <w:t xml:space="preserve"> od taśmociągu,</w:t>
+        <w:t xml:space="preserve"> - odległość lampy (źródła światła) od taśmociągu,</w:t>
       </w:r>
     </w:p>
     <w:p>
@@ -4521,7 +4841,7 @@
       <w:pPr>
         <w:pStyle w:val="Nagwek2"/>
       </w:pPr>
-      <w:bookmarkStart w:id="9" w:name="_Toc166526882"/>
+      <w:bookmarkStart w:id="10" w:name="_Toc166526882"/>
       <w:r>
         <w:lastRenderedPageBreak/>
         <w:t>3.</w:t>
@@ -4532,7 +4852,7 @@
       <w:r>
         <w:t>. Metody</w:t>
       </w:r>
-      <w:bookmarkEnd w:id="9"/>
+      <w:bookmarkEnd w:id="10"/>
     </w:p>
     <w:p>
       <w:pPr>
@@ -4563,7 +4883,7 @@
                     <pic:cNvPicPr/>
                   </pic:nvPicPr>
                   <pic:blipFill>
-                    <a:blip r:embed="rId23"/>
+                    <a:blip r:embed="rId24"/>
                     <a:stretch>
                       <a:fillRect/>
                     </a:stretch>
@@ -4596,14 +4916,27 @@
       <w:r>
         <w:t xml:space="preserve">Rys. </w:t>
       </w:r>
-      <w:fldSimple w:instr=" SEQ Rys. \* ARABIC ">
-        <w:r>
-          <w:rPr>
-            <w:noProof/>
-          </w:rPr>
-          <w:t>8</w:t>
-        </w:r>
-      </w:fldSimple>
+      <w:r>
+        <w:fldChar w:fldCharType="begin"/>
+      </w:r>
+      <w:r>
+        <w:instrText xml:space="preserve"> SEQ Rys. \* ARABIC </w:instrText>
+      </w:r>
+      <w:r>
+        <w:fldChar w:fldCharType="separate"/>
+      </w:r>
+      <w:r>
+        <w:rPr>
+          <w:noProof/>
+        </w:rPr>
+        <w:t>8</w:t>
+      </w:r>
+      <w:r>
+        <w:rPr>
+          <w:noProof/>
+        </w:rPr>
+        <w:fldChar w:fldCharType="end"/>
+      </w:r>
       <w:r>
         <w:t xml:space="preserve"> Schemat ogólny</w:t>
       </w:r>
@@ -4616,7 +4949,7 @@
           <w:b/>
         </w:rPr>
       </w:pPr>
-      <w:bookmarkStart w:id="10" w:name="_Toc166526883"/>
+      <w:bookmarkStart w:id="11" w:name="_Toc166526883"/>
       <w:r>
         <w:rPr>
           <w:rFonts w:ascii="Segoe UI" w:eastAsia="Times New Roman" w:hAnsi="Segoe UI" w:cs="Segoe UI"/>
@@ -4652,7 +4985,7 @@
         </w:rPr>
         <w:t xml:space="preserve"> Wprowadzanie obrazu</w:t>
       </w:r>
-      <w:bookmarkEnd w:id="10"/>
+      <w:bookmarkEnd w:id="11"/>
     </w:p>
     <w:p>
       <w:pPr>
@@ -4860,7 +5193,7 @@
           <w:b/>
         </w:rPr>
       </w:pPr>
-      <w:bookmarkStart w:id="11" w:name="_Toc166526884"/>
+      <w:bookmarkStart w:id="12" w:name="_Toc166526884"/>
       <w:r>
         <w:rPr>
           <w:rFonts w:ascii="Segoe UI" w:eastAsia="Times New Roman" w:hAnsi="Segoe UI" w:cs="Segoe UI"/>
@@ -4897,7 +5230,7 @@
         </w:rPr>
         <w:t xml:space="preserve"> Transformacja obrazu</w:t>
       </w:r>
-      <w:bookmarkEnd w:id="11"/>
+      <w:bookmarkEnd w:id="12"/>
     </w:p>
     <w:p>
       <w:pPr>
@@ -4928,7 +5261,7 @@
                     <pic:cNvPicPr/>
                   </pic:nvPicPr>
                   <pic:blipFill>
-                    <a:blip r:embed="rId24"/>
+                    <a:blip r:embed="rId25"/>
                     <a:stretch>
                       <a:fillRect/>
                     </a:stretch>
@@ -4961,14 +5294,27 @@
       <w:r>
         <w:t xml:space="preserve">Rys. </w:t>
       </w:r>
-      <w:fldSimple w:instr=" SEQ Rys. \* ARABIC ">
-        <w:r>
-          <w:rPr>
-            <w:noProof/>
-          </w:rPr>
-          <w:t>9</w:t>
-        </w:r>
-      </w:fldSimple>
+      <w:r>
+        <w:fldChar w:fldCharType="begin"/>
+      </w:r>
+      <w:r>
+        <w:instrText xml:space="preserve"> SEQ Rys. \* ARABIC </w:instrText>
+      </w:r>
+      <w:r>
+        <w:fldChar w:fldCharType="separate"/>
+      </w:r>
+      <w:r>
+        <w:rPr>
+          <w:noProof/>
+        </w:rPr>
+        <w:t>9</w:t>
+      </w:r>
+      <w:r>
+        <w:rPr>
+          <w:noProof/>
+        </w:rPr>
+        <w:fldChar w:fldCharType="end"/>
+      </w:r>
       <w:r>
         <w:t xml:space="preserve"> Schemat szczegółowy</w:t>
       </w:r>
@@ -5652,7 +5998,7 @@
           <w:b/>
         </w:rPr>
       </w:pPr>
-      <w:bookmarkStart w:id="12" w:name="_Toc166526885"/>
+      <w:bookmarkStart w:id="13" w:name="_Toc166526885"/>
       <w:r>
         <w:rPr>
           <w:rFonts w:ascii="Segoe UI" w:eastAsia="Times New Roman" w:hAnsi="Segoe UI" w:cs="Segoe UI"/>
@@ -5681,7 +6027,7 @@
         </w:rPr>
         <w:t xml:space="preserve"> Detekcja obiektów</w:t>
       </w:r>
-      <w:bookmarkEnd w:id="12"/>
+      <w:bookmarkEnd w:id="13"/>
     </w:p>
     <w:p>
       <w:pPr>
@@ -5751,7 +6097,7 @@
           <w:rFonts w:ascii="Segoe UI" w:hAnsi="Segoe UI" w:cs="Segoe UI"/>
           <w:sz w:val="24"/>
         </w:rPr>
-        <w:t>6</w:t>
+        <w:t>7</w:t>
       </w:r>
       <w:r>
         <w:rPr>
@@ -7327,7 +7673,7 @@
           <w:b/>
         </w:rPr>
       </w:pPr>
-      <w:bookmarkStart w:id="13" w:name="_Toc166526886"/>
+      <w:bookmarkStart w:id="14" w:name="_Toc166526886"/>
       <w:r>
         <w:rPr>
           <w:rFonts w:ascii="Segoe UI" w:eastAsia="Times New Roman" w:hAnsi="Segoe UI" w:cs="Segoe UI"/>
@@ -7340,9 +7686,23 @@
           <w:rFonts w:ascii="Segoe UI" w:eastAsia="Times New Roman" w:hAnsi="Segoe UI" w:cs="Segoe UI"/>
           <w:b/>
         </w:rPr>
-        <w:t>.4 Zliczanie obiektów</w:t>
-      </w:r>
-      <w:bookmarkEnd w:id="13"/>
+        <w:t>.4</w:t>
+      </w:r>
+      <w:r>
+        <w:rPr>
+          <w:rFonts w:ascii="Segoe UI" w:eastAsia="Times New Roman" w:hAnsi="Segoe UI" w:cs="Segoe UI"/>
+          <w:b/>
+        </w:rPr>
+        <w:t>.</w:t>
+      </w:r>
+      <w:r>
+        <w:rPr>
+          <w:rFonts w:ascii="Segoe UI" w:eastAsia="Times New Roman" w:hAnsi="Segoe UI" w:cs="Segoe UI"/>
+          <w:b/>
+        </w:rPr>
+        <w:t xml:space="preserve"> Zliczanie obiektów</w:t>
+      </w:r>
+      <w:bookmarkEnd w:id="14"/>
     </w:p>
     <w:p>
       <w:r>
@@ -7373,7 +7733,7 @@
           <w:b/>
         </w:rPr>
       </w:pPr>
-      <w:bookmarkStart w:id="14" w:name="_Toc166526887"/>
+      <w:bookmarkStart w:id="15" w:name="_Toc166526887"/>
       <w:r>
         <w:rPr>
           <w:rFonts w:ascii="Segoe UI" w:hAnsi="Segoe UI" w:cs="Segoe UI"/>
@@ -7381,7 +7741,7 @@
         </w:rPr>
         <w:t>Wyniki</w:t>
       </w:r>
-      <w:bookmarkEnd w:id="14"/>
+      <w:bookmarkEnd w:id="15"/>
     </w:p>
     <w:p>
       <w:pPr>
@@ -7437,7 +7797,7 @@
           <w:b/>
         </w:rPr>
       </w:pPr>
-      <w:bookmarkStart w:id="15" w:name="_Toc166526888"/>
+      <w:bookmarkStart w:id="16" w:name="_Toc166526888"/>
       <w:r>
         <w:rPr>
           <w:rFonts w:ascii="Segoe UI" w:hAnsi="Segoe UI" w:cs="Segoe UI"/>
@@ -7445,7 +7805,7 @@
         </w:rPr>
         <w:t>Wnioski</w:t>
       </w:r>
-      <w:bookmarkEnd w:id="15"/>
+      <w:bookmarkEnd w:id="16"/>
     </w:p>
     <w:p>
       <w:pPr>
@@ -7717,29 +8077,17 @@
           <w:sz w:val="24"/>
           <w:u w:val="none"/>
         </w:rPr>
-        <w:t xml:space="preserve"> od </w:t>
-      </w:r>
-      <w:bookmarkStart w:id="16" w:name="_GoBack"/>
-      <w:bookmarkEnd w:id="16"/>
+        <w:t xml:space="preserve"> od taśmociągu pod kątem </w:t>
+      </w:r>
       <w:r>
         <w:rPr>
           <w:rStyle w:val="Hipercze"/>
           <w:rFonts w:ascii="Segoe UI" w:hAnsi="Segoe UI" w:cs="Segoe UI"/>
+          <w:b/>
           <w:color w:val="000000" w:themeColor="text1"/>
           <w:sz w:val="24"/>
           <w:u w:val="none"/>
         </w:rPr>
-        <w:t xml:space="preserve">taśmociągu pod kątem </w:t>
-      </w:r>
-      <w:r>
-        <w:rPr>
-          <w:rStyle w:val="Hipercze"/>
-          <w:rFonts w:ascii="Segoe UI" w:hAnsi="Segoe UI" w:cs="Segoe UI"/>
-          <w:b/>
-          <w:color w:val="000000" w:themeColor="text1"/>
-          <w:sz w:val="24"/>
-          <w:u w:val="none"/>
-        </w:rPr>
         <w:t>40</w:t>
       </w:r>
       <w:r>
@@ -7758,59 +8106,440 @@
         <w:rPr>
           <w:rFonts w:ascii="Segoe UI" w:hAnsi="Segoe UI" w:cs="Segoe UI"/>
           <w:b/>
-        </w:rPr>
-      </w:pPr>
+          <w:lang w:val="en-US"/>
+        </w:rPr>
+      </w:pPr>
+      <w:r>
+        <w:rPr>
+          <w:rFonts w:ascii="Segoe UI" w:hAnsi="Segoe UI" w:cs="Segoe UI"/>
+          <w:b/>
+          <w:lang w:val="en-US"/>
+        </w:rPr>
+        <w:t>6</w:t>
+      </w:r>
+      <w:r>
+        <w:rPr>
+          <w:rFonts w:ascii="Segoe UI" w:hAnsi="Segoe UI" w:cs="Segoe UI"/>
+          <w:b/>
+          <w:lang w:val="en-US"/>
+        </w:rPr>
+        <w:t xml:space="preserve">. </w:t>
+      </w:r>
       <w:bookmarkStart w:id="17" w:name="_Toc166526889"/>
-      <w:r>
-        <w:rPr>
-          <w:rFonts w:ascii="Segoe UI" w:hAnsi="Segoe UI" w:cs="Segoe UI"/>
-          <w:b/>
-        </w:rPr>
-        <w:t>6</w:t>
-      </w:r>
-      <w:r>
-        <w:rPr>
-          <w:rFonts w:ascii="Segoe UI" w:hAnsi="Segoe UI" w:cs="Segoe UI"/>
-          <w:b/>
-        </w:rPr>
-        <w:t>. Literatura</w:t>
+      <w:proofErr w:type="spellStart"/>
+      <w:r>
+        <w:rPr>
+          <w:rFonts w:ascii="Segoe UI" w:hAnsi="Segoe UI" w:cs="Segoe UI"/>
+          <w:b/>
+          <w:lang w:val="en-US"/>
+        </w:rPr>
+        <w:t>Literatura</w:t>
       </w:r>
       <w:bookmarkEnd w:id="17"/>
-    </w:p>
-    <w:p>
-      <w:pPr>
-        <w:rPr>
-          <w:rFonts w:ascii="Segoe UI" w:hAnsi="Segoe UI" w:cs="Segoe UI"/>
-          <w:sz w:val="24"/>
-        </w:rPr>
-      </w:pPr>
-      <w:hyperlink r:id="rId25" w:history="1">
+      <w:proofErr w:type="spellEnd"/>
+    </w:p>
+    <w:p>
+      <w:pPr>
+        <w:rPr>
+          <w:rFonts w:ascii="Segoe UI" w:hAnsi="Segoe UI" w:cs="Segoe UI"/>
+          <w:sz w:val="24"/>
+          <w:szCs w:val="24"/>
+          <w:lang w:val="en-US"/>
+        </w:rPr>
+      </w:pPr>
+      <w:hyperlink r:id="rId26" w:history="1">
+        <w:r>
+          <w:rPr>
+            <w:rStyle w:val="Hipercze"/>
+            <w:rFonts w:ascii="Segoe UI" w:hAnsi="Segoe UI" w:cs="Segoe UI"/>
+            <w:sz w:val="24"/>
+            <w:szCs w:val="24"/>
+            <w:lang w:val="en-US"/>
+          </w:rPr>
+          <w:t xml:space="preserve">[1] J. M. </w:t>
+        </w:r>
+        <w:proofErr w:type="spellStart"/>
+        <w:r>
+          <w:rPr>
+            <w:rStyle w:val="Hipercze"/>
+            <w:rFonts w:ascii="Segoe UI" w:hAnsi="Segoe UI" w:cs="Segoe UI"/>
+            <w:sz w:val="24"/>
+            <w:szCs w:val="24"/>
+            <w:lang w:val="en-US"/>
+          </w:rPr>
+          <w:t>Alcalde-Llergo</w:t>
+        </w:r>
+        <w:proofErr w:type="spellEnd"/>
+        <w:r>
+          <w:rPr>
+            <w:rStyle w:val="Hipercze"/>
+            <w:rFonts w:ascii="Segoe UI" w:hAnsi="Segoe UI" w:cs="Segoe UI"/>
+            <w:sz w:val="24"/>
+            <w:szCs w:val="24"/>
+            <w:lang w:val="en-US"/>
+          </w:rPr>
+          <w:t xml:space="preserve">, E. </w:t>
+        </w:r>
+        <w:proofErr w:type="spellStart"/>
+        <w:r>
+          <w:rPr>
+            <w:rStyle w:val="Hipercze"/>
+            <w:rFonts w:ascii="Segoe UI" w:hAnsi="Segoe UI" w:cs="Segoe UI"/>
+            <w:sz w:val="24"/>
+            <w:szCs w:val="24"/>
+            <w:lang w:val="en-US"/>
+          </w:rPr>
+          <w:t>Yeguas</w:t>
+        </w:r>
+        <w:proofErr w:type="spellEnd"/>
+        <w:r>
+          <w:rPr>
+            <w:rStyle w:val="Hipercze"/>
+            <w:rFonts w:ascii="Segoe UI" w:hAnsi="Segoe UI" w:cs="Segoe UI"/>
+            <w:sz w:val="24"/>
+            <w:szCs w:val="24"/>
+            <w:lang w:val="en-US"/>
+          </w:rPr>
+          <w:t xml:space="preserve">-Bolívar, A. </w:t>
+        </w:r>
+        <w:proofErr w:type="spellStart"/>
+        <w:r>
+          <w:rPr>
+            <w:rStyle w:val="Hipercze"/>
+            <w:rFonts w:ascii="Segoe UI" w:hAnsi="Segoe UI" w:cs="Segoe UI"/>
+            <w:sz w:val="24"/>
+            <w:szCs w:val="24"/>
+            <w:lang w:val="en-US"/>
+          </w:rPr>
+          <w:t>Zingoni</w:t>
+        </w:r>
+        <w:proofErr w:type="spellEnd"/>
+        <w:r>
+          <w:rPr>
+            <w:rStyle w:val="Hipercze"/>
+            <w:rFonts w:ascii="Segoe UI" w:hAnsi="Segoe UI" w:cs="Segoe UI"/>
+            <w:sz w:val="24"/>
+            <w:szCs w:val="24"/>
+            <w:lang w:val="en-US"/>
+          </w:rPr>
+          <w:t xml:space="preserve"> and A. </w:t>
+        </w:r>
+        <w:proofErr w:type="spellStart"/>
+        <w:r>
+          <w:rPr>
+            <w:rStyle w:val="Hipercze"/>
+            <w:rFonts w:ascii="Segoe UI" w:hAnsi="Segoe UI" w:cs="Segoe UI"/>
+            <w:sz w:val="24"/>
+            <w:szCs w:val="24"/>
+            <w:lang w:val="en-US"/>
+          </w:rPr>
+          <w:t>Fuerte-Jurado</w:t>
+        </w:r>
+        <w:proofErr w:type="spellEnd"/>
+        <w:r>
+          <w:rPr>
+            <w:rStyle w:val="Hipercze"/>
+            <w:rFonts w:ascii="Segoe UI" w:hAnsi="Segoe UI" w:cs="Segoe UI"/>
+            <w:sz w:val="24"/>
+            <w:szCs w:val="24"/>
+            <w:lang w:val="en-US"/>
+          </w:rPr>
+          <w:t xml:space="preserve">, "Jewelry Recognition via Encoder-Decoder Models," 2023 IEEE International Conference on Metrology for </w:t>
+        </w:r>
+        <w:proofErr w:type="spellStart"/>
+        <w:r>
+          <w:rPr>
+            <w:rStyle w:val="Hipercze"/>
+            <w:rFonts w:ascii="Segoe UI" w:hAnsi="Segoe UI" w:cs="Segoe UI"/>
+            <w:sz w:val="24"/>
+            <w:szCs w:val="24"/>
+            <w:lang w:val="en-US"/>
+          </w:rPr>
+          <w:t>eXtended</w:t>
+        </w:r>
+        <w:proofErr w:type="spellEnd"/>
+        <w:r>
+          <w:rPr>
+            <w:rStyle w:val="Hipercze"/>
+            <w:rFonts w:ascii="Segoe UI" w:hAnsi="Segoe UI" w:cs="Segoe UI"/>
+            <w:sz w:val="24"/>
+            <w:szCs w:val="24"/>
+            <w:lang w:val="en-US"/>
+          </w:rPr>
+          <w:t xml:space="preserve"> Reality, Artificial Intelligence and Neural Engineering (</w:t>
+        </w:r>
+        <w:proofErr w:type="spellStart"/>
+        <w:r>
+          <w:rPr>
+            <w:rStyle w:val="Hipercze"/>
+            <w:rFonts w:ascii="Segoe UI" w:hAnsi="Segoe UI" w:cs="Segoe UI"/>
+            <w:sz w:val="24"/>
+            <w:szCs w:val="24"/>
+            <w:lang w:val="en-US"/>
+          </w:rPr>
+          <w:t>MetroXRAINE</w:t>
+        </w:r>
+        <w:proofErr w:type="spellEnd"/>
+        <w:r>
+          <w:rPr>
+            <w:rStyle w:val="Hipercze"/>
+            <w:rFonts w:ascii="Segoe UI" w:hAnsi="Segoe UI" w:cs="Segoe UI"/>
+            <w:sz w:val="24"/>
+            <w:szCs w:val="24"/>
+            <w:lang w:val="en-US"/>
+          </w:rPr>
+          <w:t xml:space="preserve">), Milano, Italy, 2023, pp. 116-121, </w:t>
+        </w:r>
+        <w:proofErr w:type="spellStart"/>
+        <w:r>
+          <w:rPr>
+            <w:rStyle w:val="Hipercze"/>
+            <w:rFonts w:ascii="Segoe UI" w:hAnsi="Segoe UI" w:cs="Segoe UI"/>
+            <w:sz w:val="24"/>
+            <w:szCs w:val="24"/>
+            <w:lang w:val="en-US"/>
+          </w:rPr>
+          <w:t>doi</w:t>
+        </w:r>
+        <w:proofErr w:type="spellEnd"/>
+        <w:r>
+          <w:rPr>
+            <w:rStyle w:val="Hipercze"/>
+            <w:rFonts w:ascii="Segoe UI" w:hAnsi="Segoe UI" w:cs="Segoe UI"/>
+            <w:sz w:val="24"/>
+            <w:szCs w:val="24"/>
+            <w:lang w:val="en-US"/>
+          </w:rPr>
+          <w:t xml:space="preserve">: 10.1109/MetroXRAINE58569.2023.10405609. keywords: {Image </w:t>
+        </w:r>
+        <w:proofErr w:type="spellStart"/>
+        <w:r>
+          <w:rPr>
+            <w:rStyle w:val="Hipercze"/>
+            <w:rFonts w:ascii="Segoe UI" w:hAnsi="Segoe UI" w:cs="Segoe UI"/>
+            <w:sz w:val="24"/>
+            <w:szCs w:val="24"/>
+            <w:lang w:val="en-US"/>
+          </w:rPr>
+          <w:t>recognition;Natural</w:t>
+        </w:r>
+        <w:proofErr w:type="spellEnd"/>
+        <w:r>
+          <w:rPr>
+            <w:rStyle w:val="Hipercze"/>
+            <w:rFonts w:ascii="Segoe UI" w:hAnsi="Segoe UI" w:cs="Segoe UI"/>
+            <w:sz w:val="24"/>
+            <w:szCs w:val="24"/>
+            <w:lang w:val="en-US"/>
+          </w:rPr>
+          <w:t xml:space="preserve"> </w:t>
+        </w:r>
+        <w:proofErr w:type="spellStart"/>
+        <w:r>
+          <w:rPr>
+            <w:rStyle w:val="Hipercze"/>
+            <w:rFonts w:ascii="Segoe UI" w:hAnsi="Segoe UI" w:cs="Segoe UI"/>
+            <w:sz w:val="24"/>
+            <w:szCs w:val="24"/>
+            <w:lang w:val="en-US"/>
+          </w:rPr>
+          <w:t>languages;Neural</w:t>
+        </w:r>
+        <w:proofErr w:type="spellEnd"/>
+        <w:r>
+          <w:rPr>
+            <w:rStyle w:val="Hipercze"/>
+            <w:rFonts w:ascii="Segoe UI" w:hAnsi="Segoe UI" w:cs="Segoe UI"/>
+            <w:sz w:val="24"/>
+            <w:szCs w:val="24"/>
+            <w:lang w:val="en-US"/>
+          </w:rPr>
+          <w:t xml:space="preserve"> </w:t>
+        </w:r>
+        <w:proofErr w:type="spellStart"/>
+        <w:r>
+          <w:rPr>
+            <w:rStyle w:val="Hipercze"/>
+            <w:rFonts w:ascii="Segoe UI" w:hAnsi="Segoe UI" w:cs="Segoe UI"/>
+            <w:sz w:val="24"/>
+            <w:szCs w:val="24"/>
+            <w:lang w:val="en-US"/>
+          </w:rPr>
+          <w:t>engineering;Metrology;Behavioral</w:t>
+        </w:r>
+        <w:proofErr w:type="spellEnd"/>
+        <w:r>
+          <w:rPr>
+            <w:rStyle w:val="Hipercze"/>
+            <w:rFonts w:ascii="Segoe UI" w:hAnsi="Segoe UI" w:cs="Segoe UI"/>
+            <w:sz w:val="24"/>
+            <w:szCs w:val="24"/>
+            <w:lang w:val="en-US"/>
+          </w:rPr>
+          <w:t xml:space="preserve"> </w:t>
+        </w:r>
+        <w:proofErr w:type="spellStart"/>
+        <w:r>
+          <w:rPr>
+            <w:rStyle w:val="Hipercze"/>
+            <w:rFonts w:ascii="Segoe UI" w:hAnsi="Segoe UI" w:cs="Segoe UI"/>
+            <w:sz w:val="24"/>
+            <w:szCs w:val="24"/>
+            <w:lang w:val="en-US"/>
+          </w:rPr>
+          <w:t>sciences;Task</w:t>
+        </w:r>
+        <w:proofErr w:type="spellEnd"/>
+        <w:r>
+          <w:rPr>
+            <w:rStyle w:val="Hipercze"/>
+            <w:rFonts w:ascii="Segoe UI" w:hAnsi="Segoe UI" w:cs="Segoe UI"/>
+            <w:sz w:val="24"/>
+            <w:szCs w:val="24"/>
+            <w:lang w:val="en-US"/>
+          </w:rPr>
+          <w:t xml:space="preserve"> </w:t>
+        </w:r>
+        <w:proofErr w:type="spellStart"/>
+        <w:r>
+          <w:rPr>
+            <w:rStyle w:val="Hipercze"/>
+            <w:rFonts w:ascii="Segoe UI" w:hAnsi="Segoe UI" w:cs="Segoe UI"/>
+            <w:sz w:val="24"/>
+            <w:szCs w:val="24"/>
+            <w:lang w:val="en-US"/>
+          </w:rPr>
+          <w:t>analysis;Testing;Image</w:t>
+        </w:r>
+        <w:proofErr w:type="spellEnd"/>
+        <w:r>
+          <w:rPr>
+            <w:rStyle w:val="Hipercze"/>
+            <w:rFonts w:ascii="Segoe UI" w:hAnsi="Segoe UI" w:cs="Segoe UI"/>
+            <w:sz w:val="24"/>
+            <w:szCs w:val="24"/>
+            <w:lang w:val="en-US"/>
+          </w:rPr>
+          <w:t xml:space="preserve"> </w:t>
+        </w:r>
+        <w:proofErr w:type="spellStart"/>
+        <w:r>
+          <w:rPr>
+            <w:rStyle w:val="Hipercze"/>
+            <w:rFonts w:ascii="Segoe UI" w:hAnsi="Segoe UI" w:cs="Segoe UI"/>
+            <w:sz w:val="24"/>
+            <w:szCs w:val="24"/>
+            <w:lang w:val="en-US"/>
+          </w:rPr>
+          <w:t>Captioning;Classification;Object</w:t>
+        </w:r>
+        <w:proofErr w:type="spellEnd"/>
+        <w:r>
+          <w:rPr>
+            <w:rStyle w:val="Hipercze"/>
+            <w:rFonts w:ascii="Segoe UI" w:hAnsi="Segoe UI" w:cs="Segoe UI"/>
+            <w:sz w:val="24"/>
+            <w:szCs w:val="24"/>
+            <w:lang w:val="en-US"/>
+          </w:rPr>
+          <w:t xml:space="preserve"> </w:t>
+        </w:r>
+        <w:proofErr w:type="spellStart"/>
+        <w:r>
+          <w:rPr>
+            <w:rStyle w:val="Hipercze"/>
+            <w:rFonts w:ascii="Segoe UI" w:hAnsi="Segoe UI" w:cs="Segoe UI"/>
+            <w:sz w:val="24"/>
+            <w:szCs w:val="24"/>
+            <w:lang w:val="en-US"/>
+          </w:rPr>
+          <w:t>Detection;Jewelry;Deep</w:t>
+        </w:r>
+        <w:proofErr w:type="spellEnd"/>
+        <w:r>
+          <w:rPr>
+            <w:rStyle w:val="Hipercze"/>
+            <w:rFonts w:ascii="Segoe UI" w:hAnsi="Segoe UI" w:cs="Segoe UI"/>
+            <w:sz w:val="24"/>
+            <w:szCs w:val="24"/>
+            <w:lang w:val="en-US"/>
+          </w:rPr>
+          <w:t xml:space="preserve"> </w:t>
+        </w:r>
+        <w:proofErr w:type="spellStart"/>
+        <w:r>
+          <w:rPr>
+            <w:rStyle w:val="Hipercze"/>
+            <w:rFonts w:ascii="Segoe UI" w:hAnsi="Segoe UI" w:cs="Segoe UI"/>
+            <w:sz w:val="24"/>
+            <w:szCs w:val="24"/>
+            <w:lang w:val="en-US"/>
+          </w:rPr>
+          <w:t>Learning;Human</w:t>
+        </w:r>
+        <w:proofErr w:type="spellEnd"/>
+        <w:r>
+          <w:rPr>
+            <w:rStyle w:val="Hipercze"/>
+            <w:rFonts w:ascii="Segoe UI" w:hAnsi="Segoe UI" w:cs="Segoe UI"/>
+            <w:sz w:val="24"/>
+            <w:szCs w:val="24"/>
+            <w:lang w:val="en-US"/>
+          </w:rPr>
+          <w:t xml:space="preserve"> Behavior},</w:t>
+        </w:r>
+      </w:hyperlink>
+    </w:p>
+    <w:p>
+      <w:pPr>
+        <w:rPr>
+          <w:rFonts w:ascii="Segoe UI" w:hAnsi="Segoe UI" w:cs="Segoe UI"/>
+          <w:sz w:val="24"/>
+        </w:rPr>
+      </w:pPr>
+      <w:hyperlink r:id="rId27" w:history="1">
         <w:r>
           <w:rPr>
             <w:rStyle w:val="Hipercze"/>
             <w:rFonts w:ascii="Segoe UI" w:hAnsi="Segoe UI" w:cs="Segoe UI"/>
             <w:sz w:val="24"/>
           </w:rPr>
-          <w:t>[1] Progowanie</w:t>
+          <w:t>[2</w:t>
         </w:r>
-      </w:hyperlink>
-    </w:p>
-    <w:p>
-      <w:pPr>
-        <w:rPr>
-          <w:rStyle w:val="Hipercze"/>
-          <w:rFonts w:ascii="Segoe UI" w:hAnsi="Segoe UI" w:cs="Segoe UI"/>
-          <w:sz w:val="24"/>
-        </w:rPr>
-      </w:pPr>
-      <w:hyperlink r:id="rId26" w:history="1">
         <w:r>
           <w:rPr>
             <w:rStyle w:val="Hipercze"/>
             <w:rFonts w:ascii="Segoe UI" w:hAnsi="Segoe UI" w:cs="Segoe UI"/>
             <w:sz w:val="24"/>
           </w:rPr>
-          <w:t xml:space="preserve">[2] Rozmycie metodą </w:t>
+          <w:t>] Progowanie</w:t>
+        </w:r>
+      </w:hyperlink>
+    </w:p>
+    <w:p>
+      <w:pPr>
+        <w:rPr>
+          <w:rStyle w:val="Hipercze"/>
+          <w:rFonts w:ascii="Segoe UI" w:hAnsi="Segoe UI" w:cs="Segoe UI"/>
+          <w:sz w:val="24"/>
+        </w:rPr>
+      </w:pPr>
+      <w:hyperlink r:id="rId28" w:history="1">
+        <w:r>
+          <w:rPr>
+            <w:rStyle w:val="Hipercze"/>
+            <w:rFonts w:ascii="Segoe UI" w:hAnsi="Segoe UI" w:cs="Segoe UI"/>
+            <w:sz w:val="24"/>
+          </w:rPr>
+          <w:t>[3</w:t>
+        </w:r>
+        <w:r>
+          <w:rPr>
+            <w:rStyle w:val="Hipercze"/>
+            <w:rFonts w:ascii="Segoe UI" w:hAnsi="Segoe UI" w:cs="Segoe UI"/>
+            <w:sz w:val="24"/>
+          </w:rPr>
+          <w:t xml:space="preserve">] Rozmycie metodą </w:t>
         </w:r>
         <w:proofErr w:type="spellStart"/>
         <w:r>
@@ -7832,14 +8561,22 @@
           <w:sz w:val="24"/>
         </w:rPr>
       </w:pPr>
-      <w:hyperlink r:id="rId27" w:history="1">
+      <w:hyperlink r:id="rId29" w:history="1">
         <w:r>
           <w:rPr>
             <w:rStyle w:val="Hipercze"/>
             <w:rFonts w:ascii="Segoe UI" w:hAnsi="Segoe UI" w:cs="Segoe UI"/>
             <w:sz w:val="24"/>
           </w:rPr>
-          <w:t xml:space="preserve">[3] Detekcja krawędzi metodą </w:t>
+          <w:t>[4</w:t>
+        </w:r>
+        <w:r>
+          <w:rPr>
+            <w:rStyle w:val="Hipercze"/>
+            <w:rFonts w:ascii="Segoe UI" w:hAnsi="Segoe UI" w:cs="Segoe UI"/>
+            <w:sz w:val="24"/>
+          </w:rPr>
+          <w:t xml:space="preserve">] Detekcja krawędzi metodą </w:t>
         </w:r>
         <w:proofErr w:type="spellStart"/>
         <w:r>
@@ -7861,45 +8598,69 @@
           <w:sz w:val="24"/>
         </w:rPr>
       </w:pPr>
-      <w:hyperlink r:id="rId28" w:anchor="Operacje_morfologiczne" w:history="1">
+      <w:hyperlink r:id="rId30" w:anchor="Operacje_morfologiczne" w:history="1">
         <w:r>
           <w:rPr>
             <w:rStyle w:val="Hipercze"/>
             <w:rFonts w:ascii="Segoe UI" w:hAnsi="Segoe UI" w:cs="Segoe UI"/>
             <w:sz w:val="24"/>
           </w:rPr>
-          <w:t>[4] Morfologiczne domknięcie krawędzi</w:t>
+          <w:t>[5</w:t>
         </w:r>
-      </w:hyperlink>
-    </w:p>
-    <w:p>
-      <w:pPr>
-        <w:rPr>
-          <w:rStyle w:val="Hipercze"/>
-          <w:rFonts w:ascii="Segoe UI" w:hAnsi="Segoe UI" w:cs="Segoe UI"/>
-          <w:sz w:val="24"/>
-        </w:rPr>
-      </w:pPr>
-      <w:hyperlink r:id="rId29" w:history="1">
         <w:r>
           <w:rPr>
             <w:rStyle w:val="Hipercze"/>
             <w:rFonts w:ascii="Segoe UI" w:hAnsi="Segoe UI" w:cs="Segoe UI"/>
             <w:sz w:val="24"/>
           </w:rPr>
-          <w:t>[5] Detekcja obiektów</w:t>
+          <w:t>] Morfologiczne domknięcie krawędzi</w:t>
         </w:r>
       </w:hyperlink>
     </w:p>
     <w:p>
-      <w:hyperlink r:id="rId30" w:history="1">
+      <w:pPr>
+        <w:rPr>
+          <w:rStyle w:val="Hipercze"/>
+          <w:rFonts w:ascii="Segoe UI" w:hAnsi="Segoe UI" w:cs="Segoe UI"/>
+          <w:sz w:val="24"/>
+        </w:rPr>
+      </w:pPr>
+      <w:hyperlink r:id="rId31" w:history="1">
         <w:r>
           <w:rPr>
             <w:rStyle w:val="Hipercze"/>
             <w:rFonts w:ascii="Segoe UI" w:hAnsi="Segoe UI" w:cs="Segoe UI"/>
             <w:sz w:val="24"/>
           </w:rPr>
-          <w:t xml:space="preserve">[6] </w:t>
+          <w:t>[6</w:t>
+        </w:r>
+        <w:r>
+          <w:rPr>
+            <w:rStyle w:val="Hipercze"/>
+            <w:rFonts w:ascii="Segoe UI" w:hAnsi="Segoe UI" w:cs="Segoe UI"/>
+            <w:sz w:val="24"/>
+          </w:rPr>
+          <w:t>] Detekcja obiektów</w:t>
+        </w:r>
+      </w:hyperlink>
+    </w:p>
+    <w:p>
+      <w:hyperlink r:id="rId32" w:history="1">
+        <w:r>
+          <w:rPr>
+            <w:rStyle w:val="Hipercze"/>
+            <w:rFonts w:ascii="Segoe UI" w:hAnsi="Segoe UI" w:cs="Segoe UI"/>
+            <w:sz w:val="24"/>
+          </w:rPr>
+          <w:t>[7</w:t>
+        </w:r>
+        <w:r>
+          <w:rPr>
+            <w:rStyle w:val="Hipercze"/>
+            <w:rFonts w:ascii="Segoe UI" w:hAnsi="Segoe UI" w:cs="Segoe UI"/>
+            <w:sz w:val="24"/>
+          </w:rPr>
+          <w:t xml:space="preserve">] </w:t>
         </w:r>
         <w:proofErr w:type="spellStart"/>
         <w:r>
@@ -7914,7 +8675,7 @@
       </w:hyperlink>
     </w:p>
     <w:sectPr>
-      <w:footerReference w:type="default" r:id="rId31"/>
+      <w:footerReference w:type="default" r:id="rId33"/>
       <w:pgSz w:w="11906" w:h="16838"/>
       <w:pgMar w:top="1417" w:right="1417" w:bottom="1417" w:left="1417" w:header="708" w:footer="708" w:gutter="0"/>
       <w:cols w:space="708"/>
@@ -8709,6 +9470,119 @@
     </w:lvl>
   </w:abstractNum>
   <w:abstractNum w:abstractNumId="6" w15:restartNumberingAfterBreak="0">
+    <w:nsid w:val="3F514909"/>
+    <w:multiLevelType w:val="hybridMultilevel"/>
+    <w:tmpl w:val="51CECA3C"/>
+    <w:lvl w:ilvl="0" w:tplc="04090001">
+      <w:start w:val="1"/>
+      <w:numFmt w:val="bullet"/>
+      <w:lvlText w:val=""/>
+      <w:lvlJc w:val="left"/>
+      <w:pPr>
+        <w:ind w:left="360" w:hanging="360"/>
+      </w:pPr>
+      <w:rPr>
+        <w:rFonts w:ascii="Symbol" w:hAnsi="Symbol" w:hint="default"/>
+      </w:rPr>
+    </w:lvl>
+    <w:lvl w:ilvl="1" w:tplc="04090003" w:tentative="1">
+      <w:start w:val="1"/>
+      <w:numFmt w:val="bullet"/>
+      <w:lvlText w:val="o"/>
+      <w:lvlJc w:val="left"/>
+      <w:pPr>
+        <w:ind w:left="1080" w:hanging="360"/>
+      </w:pPr>
+      <w:rPr>
+        <w:rFonts w:ascii="Courier New" w:hAnsi="Courier New" w:cs="Courier New" w:hint="default"/>
+      </w:rPr>
+    </w:lvl>
+    <w:lvl w:ilvl="2" w:tplc="04090005" w:tentative="1">
+      <w:start w:val="1"/>
+      <w:numFmt w:val="bullet"/>
+      <w:lvlText w:val=""/>
+      <w:lvlJc w:val="left"/>
+      <w:pPr>
+        <w:ind w:left="1800" w:hanging="360"/>
+      </w:pPr>
+      <w:rPr>
+        <w:rFonts w:ascii="Wingdings" w:hAnsi="Wingdings" w:hint="default"/>
+      </w:rPr>
+    </w:lvl>
+    <w:lvl w:ilvl="3" w:tplc="04090001" w:tentative="1">
+      <w:start w:val="1"/>
+      <w:numFmt w:val="bullet"/>
+      <w:lvlText w:val=""/>
+      <w:lvlJc w:val="left"/>
+      <w:pPr>
+        <w:ind w:left="2520" w:hanging="360"/>
+      </w:pPr>
+      <w:rPr>
+        <w:rFonts w:ascii="Symbol" w:hAnsi="Symbol" w:hint="default"/>
+      </w:rPr>
+    </w:lvl>
+    <w:lvl w:ilvl="4" w:tplc="04090003" w:tentative="1">
+      <w:start w:val="1"/>
+      <w:numFmt w:val="bullet"/>
+      <w:lvlText w:val="o"/>
+      <w:lvlJc w:val="left"/>
+      <w:pPr>
+        <w:ind w:left="3240" w:hanging="360"/>
+      </w:pPr>
+      <w:rPr>
+        <w:rFonts w:ascii="Courier New" w:hAnsi="Courier New" w:cs="Courier New" w:hint="default"/>
+      </w:rPr>
+    </w:lvl>
+    <w:lvl w:ilvl="5" w:tplc="04090005" w:tentative="1">
+      <w:start w:val="1"/>
+      <w:numFmt w:val="bullet"/>
+      <w:lvlText w:val=""/>
+      <w:lvlJc w:val="left"/>
+      <w:pPr>
+        <w:ind w:left="3960" w:hanging="360"/>
+      </w:pPr>
+      <w:rPr>
+        <w:rFonts w:ascii="Wingdings" w:hAnsi="Wingdings" w:hint="default"/>
+      </w:rPr>
+    </w:lvl>
+    <w:lvl w:ilvl="6" w:tplc="04090001" w:tentative="1">
+      <w:start w:val="1"/>
+      <w:numFmt w:val="bullet"/>
+      <w:lvlText w:val=""/>
+      <w:lvlJc w:val="left"/>
+      <w:pPr>
+        <w:ind w:left="4680" w:hanging="360"/>
+      </w:pPr>
+      <w:rPr>
+        <w:rFonts w:ascii="Symbol" w:hAnsi="Symbol" w:hint="default"/>
+      </w:rPr>
+    </w:lvl>
+    <w:lvl w:ilvl="7" w:tplc="04090003" w:tentative="1">
+      <w:start w:val="1"/>
+      <w:numFmt w:val="bullet"/>
+      <w:lvlText w:val="o"/>
+      <w:lvlJc w:val="left"/>
+      <w:pPr>
+        <w:ind w:left="5400" w:hanging="360"/>
+      </w:pPr>
+      <w:rPr>
+        <w:rFonts w:ascii="Courier New" w:hAnsi="Courier New" w:cs="Courier New" w:hint="default"/>
+      </w:rPr>
+    </w:lvl>
+    <w:lvl w:ilvl="8" w:tplc="04090005" w:tentative="1">
+      <w:start w:val="1"/>
+      <w:numFmt w:val="bullet"/>
+      <w:lvlText w:val=""/>
+      <w:lvlJc w:val="left"/>
+      <w:pPr>
+        <w:ind w:left="6120" w:hanging="360"/>
+      </w:pPr>
+      <w:rPr>
+        <w:rFonts w:ascii="Wingdings" w:hAnsi="Wingdings" w:hint="default"/>
+      </w:rPr>
+    </w:lvl>
+  </w:abstractNum>
+  <w:abstractNum w:abstractNumId="7" w15:restartNumberingAfterBreak="0">
     <w:nsid w:val="5C336794"/>
     <w:multiLevelType w:val="multilevel"/>
     <w:tmpl w:val="C91E10D4"/>
@@ -8857,7 +9731,7 @@
       </w:rPr>
     </w:lvl>
   </w:abstractNum>
-  <w:abstractNum w:abstractNumId="7" w15:restartNumberingAfterBreak="0">
+  <w:abstractNum w:abstractNumId="8" w15:restartNumberingAfterBreak="0">
     <w:nsid w:val="62FF16E1"/>
     <w:multiLevelType w:val="hybridMultilevel"/>
     <w:tmpl w:val="EFCC19A4"/>
@@ -8970,7 +9844,7 @@
       </w:rPr>
     </w:lvl>
   </w:abstractNum>
-  <w:abstractNum w:abstractNumId="8" w15:restartNumberingAfterBreak="0">
+  <w:abstractNum w:abstractNumId="9" w15:restartNumberingAfterBreak="0">
     <w:nsid w:val="650126AC"/>
     <w:multiLevelType w:val="hybridMultilevel"/>
     <w:tmpl w:val="90D0E1E0"/>
@@ -9083,7 +9957,7 @@
       </w:rPr>
     </w:lvl>
   </w:abstractNum>
-  <w:abstractNum w:abstractNumId="9" w15:restartNumberingAfterBreak="0">
+  <w:abstractNum w:abstractNumId="10" w15:restartNumberingAfterBreak="0">
     <w:nsid w:val="687C26A4"/>
     <w:multiLevelType w:val="hybridMultilevel"/>
     <w:tmpl w:val="18D27352"/>
@@ -9196,7 +10070,7 @@
       </w:rPr>
     </w:lvl>
   </w:abstractNum>
-  <w:abstractNum w:abstractNumId="10" w15:restartNumberingAfterBreak="0">
+  <w:abstractNum w:abstractNumId="11" w15:restartNumberingAfterBreak="0">
     <w:nsid w:val="71646A6F"/>
     <w:multiLevelType w:val="hybridMultilevel"/>
     <w:tmpl w:val="E786A952"/>
@@ -9316,7 +10190,7 @@
     <w:abstractNumId w:val="4"/>
   </w:num>
   <w:num w:numId="3">
-    <w:abstractNumId w:val="6"/>
+    <w:abstractNumId w:val="7"/>
   </w:num>
   <w:num w:numId="4">
     <w:abstractNumId w:val="0"/>
@@ -9325,22 +10199,25 @@
     <w:abstractNumId w:val="1"/>
   </w:num>
   <w:num w:numId="6">
-    <w:abstractNumId w:val="7"/>
+    <w:abstractNumId w:val="8"/>
   </w:num>
   <w:num w:numId="7">
     <w:abstractNumId w:val="3"/>
   </w:num>
   <w:num w:numId="8">
-    <w:abstractNumId w:val="8"/>
+    <w:abstractNumId w:val="9"/>
   </w:num>
   <w:num w:numId="9">
-    <w:abstractNumId w:val="9"/>
+    <w:abstractNumId w:val="10"/>
   </w:num>
   <w:num w:numId="10">
-    <w:abstractNumId w:val="10"/>
+    <w:abstractNumId w:val="11"/>
   </w:num>
   <w:num w:numId="11">
     <w:abstractNumId w:val="5"/>
+  </w:num>
+  <w:num w:numId="12">
+    <w:abstractNumId w:val="6"/>
   </w:num>
 </w:numbering>
 </file>
@@ -10335,7 +11212,7 @@
 </file>
 
 <file path=customXml/itemProps1.xml><?xml version="1.0" encoding="utf-8"?>
-<ds:datastoreItem xmlns:ds="http://schemas.openxmlformats.org/officeDocument/2006/customXml" ds:itemID="{87000744-940E-46E2-9CBC-E5001E0C1D91}">
+<ds:datastoreItem xmlns:ds="http://schemas.openxmlformats.org/officeDocument/2006/customXml" ds:itemID="{81021FF5-FB11-4DE1-BA7F-95076F18F011}">
   <ds:schemaRefs>
     <ds:schemaRef ds:uri="http://schemas.openxmlformats.org/officeDocument/2006/bibliography"/>
   </ds:schemaRefs>

</xml_diff>

<commit_message>
add math eq. for 3.3.4.Zliczanie_obiektow
</commit_message>
<xml_diff>
--- a/docs/Raport.docx
+++ b/docs/Raport.docx
@@ -1,6 +1,6 @@
 
 <file path=word/document.xml><?xml version="1.0" encoding="utf-8"?>
-<w:document xmlns:wpc="http://schemas.microsoft.com/office/word/2010/wordprocessingCanvas" xmlns:cx="http://schemas.microsoft.com/office/drawing/2014/chartex" xmlns:cx1="http://schemas.microsoft.com/office/drawing/2015/9/8/chartex" xmlns:mc="http://schemas.openxmlformats.org/markup-compatibility/2006" xmlns:o="urn:schemas-microsoft-com:office:office" xmlns:r="http://schemas.openxmlformats.org/officeDocument/2006/relationships" xmlns:m="http://schemas.openxmlformats.org/officeDocument/2006/math" xmlns:v="urn:schemas-microsoft-com:vml" xmlns:wp14="http://schemas.microsoft.com/office/word/2010/wordprocessingDrawing" xmlns:wp="http://schemas.openxmlformats.org/drawingml/2006/wordprocessingDrawing" xmlns:w10="urn:schemas-microsoft-com:office:word" xmlns:w="http://schemas.openxmlformats.org/wordprocessingml/2006/main" xmlns:w14="http://schemas.microsoft.com/office/word/2010/wordml" xmlns:w15="http://schemas.microsoft.com/office/word/2012/wordml" xmlns:w16se="http://schemas.microsoft.com/office/word/2015/wordml/symex" xmlns:wpg="http://schemas.microsoft.com/office/word/2010/wordprocessingGroup" xmlns:wpi="http://schemas.microsoft.com/office/word/2010/wordprocessingInk" xmlns:wne="http://schemas.microsoft.com/office/word/2006/wordml" xmlns:wps="http://schemas.microsoft.com/office/word/2010/wordprocessingShape" mc:Ignorable="w14 w15 w16se wp14">
+<w:document xmlns:wpc="http://schemas.microsoft.com/office/word/2010/wordprocessingCanvas" xmlns:cx="http://schemas.microsoft.com/office/drawing/2014/chartex" xmlns:cx1="http://schemas.microsoft.com/office/drawing/2015/9/8/chartex" xmlns:cx2="http://schemas.microsoft.com/office/drawing/2015/10/21/chartex" xmlns:cx3="http://schemas.microsoft.com/office/drawing/2016/5/9/chartex" xmlns:cx4="http://schemas.microsoft.com/office/drawing/2016/5/10/chartex" xmlns:cx5="http://schemas.microsoft.com/office/drawing/2016/5/11/chartex" xmlns:cx6="http://schemas.microsoft.com/office/drawing/2016/5/12/chartex" xmlns:cx7="http://schemas.microsoft.com/office/drawing/2016/5/13/chartex" xmlns:cx8="http://schemas.microsoft.com/office/drawing/2016/5/14/chartex" xmlns:mc="http://schemas.openxmlformats.org/markup-compatibility/2006" xmlns:aink="http://schemas.microsoft.com/office/drawing/2016/ink" xmlns:am3d="http://schemas.microsoft.com/office/drawing/2017/model3d" xmlns:o="urn:schemas-microsoft-com:office:office" xmlns:oel="http://schemas.microsoft.com/office/2019/extlst" xmlns:r="http://schemas.openxmlformats.org/officeDocument/2006/relationships" xmlns:m="http://schemas.openxmlformats.org/officeDocument/2006/math" xmlns:v="urn:schemas-microsoft-com:vml" xmlns:wp14="http://schemas.microsoft.com/office/word/2010/wordprocessingDrawing" xmlns:wp="http://schemas.openxmlformats.org/drawingml/2006/wordprocessingDrawing" xmlns:w10="urn:schemas-microsoft-com:office:word" xmlns:w="http://schemas.openxmlformats.org/wordprocessingml/2006/main" xmlns:w14="http://schemas.microsoft.com/office/word/2010/wordml" xmlns:w15="http://schemas.microsoft.com/office/word/2012/wordml" xmlns:w16cex="http://schemas.microsoft.com/office/word/2018/wordml/cex" xmlns:w16cid="http://schemas.microsoft.com/office/word/2016/wordml/cid" xmlns:w16="http://schemas.microsoft.com/office/word/2018/wordml" xmlns:w16sdtdh="http://schemas.microsoft.com/office/word/2020/wordml/sdtdatahash" xmlns:w16se="http://schemas.microsoft.com/office/word/2015/wordml/symex" xmlns:wpg="http://schemas.microsoft.com/office/word/2010/wordprocessingGroup" xmlns:wpi="http://schemas.microsoft.com/office/word/2010/wordprocessingInk" xmlns:wne="http://schemas.microsoft.com/office/word/2006/wordml" xmlns:wps="http://schemas.microsoft.com/office/word/2010/wordprocessingShape" mc:Ignorable="w14 w15 w16se w16cid w16 w16cex w16sdtdh wp14">
   <w:body>
     <w:p>
       <w:pPr>
@@ -1844,7 +1844,25 @@
           <w:sz w:val="24"/>
           <w:szCs w:val="24"/>
         </w:rPr>
-        <w:t xml:space="preserve"> Proponowana metodologia polega na wykorzystaniu różnych modeli podpisywania obrazów do wykrywania klejnotów z obrazu i generowania naturalnego opisu opis akcesorium w języku naturalnym. Następnie opis ten jest jest również wykorzystywany do klasyfikowania akcesoriów na różnych poziomach szczegółowości. Wygenerowany podpis zawiera szczegóły, takie jak rodzaj klejnotu, kolor, materiał i projekt. Aby zademonstrować skuteczność</w:t>
+        <w:t xml:space="preserve"> Proponowana metodologia polega na wykorzystaniu różnych modeli podpisywania obrazów do wykrywania klejnotów z obrazu i generowania naturalnego opisu opis akcesorium w języku naturalnym. Następnie opis ten jest </w:t>
+      </w:r>
+      <w:proofErr w:type="spellStart"/>
+      <w:r>
+        <w:rPr>
+          <w:rFonts w:ascii="Segoe UI" w:hAnsi="Segoe UI" w:cs="Segoe UI"/>
+          <w:sz w:val="24"/>
+          <w:szCs w:val="24"/>
+        </w:rPr>
+        <w:t>jest</w:t>
+      </w:r>
+      <w:proofErr w:type="spellEnd"/>
+      <w:r>
+        <w:rPr>
+          <w:rFonts w:ascii="Segoe UI" w:hAnsi="Segoe UI" w:cs="Segoe UI"/>
+          <w:sz w:val="24"/>
+          <w:szCs w:val="24"/>
+        </w:rPr>
+        <w:t xml:space="preserve"> również wykorzystywany do klasyfikowania akcesoriów na różnych poziomach szczegółowości. Wygenerowany podpis zawiera szczegóły, takie jak rodzaj klejnotu, kolor, materiał i projekt. Aby zademonstrować skuteczność</w:t>
       </w:r>
       <w:r>
         <w:rPr>
@@ -1860,7 +1878,43 @@
           <w:sz w:val="24"/>
           <w:szCs w:val="24"/>
         </w:rPr>
-        <w:t xml:space="preserve">proponowanej metody w dokładnym rozpoznawaniu różnych typów klejnotów, zbiór danych składający się z obrazów akcesoriów należących do sklepów jubilerskich w C´ordobie (Hiszpania). Po testowaniu różnych zaprojektowanych architektur podpisywania obrazów, metoda </w:t>
+        <w:t xml:space="preserve">proponowanej metody w dokładnym rozpoznawaniu różnych typów klejnotów, zbiór danych składający się z obrazów akcesoriów należących do sklepów jubilerskich w </w:t>
+      </w:r>
+      <w:proofErr w:type="spellStart"/>
+      <w:r>
+        <w:rPr>
+          <w:rFonts w:ascii="Segoe UI" w:hAnsi="Segoe UI" w:cs="Segoe UI"/>
+          <w:sz w:val="24"/>
+          <w:szCs w:val="24"/>
+        </w:rPr>
+        <w:t>C´ordobie</w:t>
+      </w:r>
+      <w:proofErr w:type="spellEnd"/>
+      <w:r>
+        <w:rPr>
+          <w:rFonts w:ascii="Segoe UI" w:hAnsi="Segoe UI" w:cs="Segoe UI"/>
+          <w:sz w:val="24"/>
+          <w:szCs w:val="24"/>
+        </w:rPr>
+        <w:t xml:space="preserve"> (Hiszpania). Po testowaniu różnych zaprojektowanych </w:t>
+      </w:r>
+      <w:proofErr w:type="spellStart"/>
+      <w:r>
+        <w:rPr>
+          <w:rFonts w:ascii="Segoe UI" w:hAnsi="Segoe UI" w:cs="Segoe UI"/>
+          <w:sz w:val="24"/>
+          <w:szCs w:val="24"/>
+        </w:rPr>
+        <w:t>architektur</w:t>
+      </w:r>
+      <w:proofErr w:type="spellEnd"/>
+      <w:r>
+        <w:rPr>
+          <w:rFonts w:ascii="Segoe UI" w:hAnsi="Segoe UI" w:cs="Segoe UI"/>
+          <w:sz w:val="24"/>
+          <w:szCs w:val="24"/>
+        </w:rPr>
+        <w:t xml:space="preserve"> podpisywania obrazów, metoda </w:t>
       </w:r>
       <w:r>
         <w:rPr>
@@ -1975,6 +2029,7 @@
         </w:rPr>
         <w:t xml:space="preserve">w </w:t>
       </w:r>
+      <w:proofErr w:type="spellStart"/>
       <w:r>
         <w:rPr>
           <w:rFonts w:ascii="Segoe UI" w:hAnsi="Segoe UI" w:cs="Segoe UI"/>
@@ -1989,6 +2044,7 @@
         </w:rPr>
         <w:t>nternecie</w:t>
       </w:r>
+      <w:proofErr w:type="spellEnd"/>
       <w:r>
         <w:rPr>
           <w:rFonts w:ascii="Segoe UI" w:hAnsi="Segoe UI" w:cs="Segoe UI"/>
@@ -3815,7 +3871,25 @@
           <w:sz w:val="24"/>
           <w:szCs w:val="24"/>
         </w:rPr>
-        <w:t xml:space="preserve"> (FullHD)</w:t>
+        <w:t xml:space="preserve"> (</w:t>
+      </w:r>
+      <w:proofErr w:type="spellStart"/>
+      <w:r>
+        <w:rPr>
+          <w:rFonts w:ascii="Segoe UI" w:eastAsia="Times New Roman" w:hAnsi="Segoe UI" w:cs="Segoe UI"/>
+          <w:sz w:val="24"/>
+          <w:szCs w:val="24"/>
+        </w:rPr>
+        <w:t>FullHD</w:t>
+      </w:r>
+      <w:proofErr w:type="spellEnd"/>
+      <w:r>
+        <w:rPr>
+          <w:rFonts w:ascii="Segoe UI" w:eastAsia="Times New Roman" w:hAnsi="Segoe UI" w:cs="Segoe UI"/>
+          <w:sz w:val="24"/>
+          <w:szCs w:val="24"/>
+        </w:rPr>
+        <w:t>)</w:t>
       </w:r>
       <w:r>
         <w:rPr>
@@ -4495,7 +4569,7 @@
           <w:color w:val="1F4E79" w:themeColor="accent1" w:themeShade="80"/>
           <w:sz w:val="24"/>
         </w:rPr>
-        <w:pict w14:anchorId="070FD3F0">
+        <w:pict w14:anchorId="788B2CA2">
           <v:shapetype id="_x0000_t75" coordsize="21600,21600" o:spt="75" o:preferrelative="t" path="m@4@5l@4@11@9@11@9@5xe" filled="f" stroked="f">
             <v:stroke joinstyle="miter"/>
             <v:formulas>
@@ -4515,7 +4589,7 @@
             <v:path o:extrusionok="f" gradientshapeok="t" o:connecttype="rect"/>
             <o:lock v:ext="edit" aspectratio="t"/>
           </v:shapetype>
-          <v:shape id="_x0000_i1025" type="#_x0000_t75" alt="" style="width:377.75pt;height:278.65pt;mso-width-percent:0;mso-height-percent:0;mso-width-percent:0;mso-height-percent:0">
+          <v:shape id="_x0000_i1025" type="#_x0000_t75" alt="" style="width:378pt;height:278.6pt;mso-width-percent:0;mso-height-percent:0;mso-width-percent:0;mso-height-percent:0">
             <v:imagedata r:id="rId18" o:title="8 full setup tech schema"/>
           </v:shape>
         </w:pict>
@@ -4595,6 +4669,7 @@
           <w:szCs w:val="24"/>
         </w:rPr>
       </w:pPr>
+      <w:proofErr w:type="spellStart"/>
       <w:r>
         <w:rPr>
           <w:rFonts w:ascii="Segoe UI" w:eastAsia="Times New Roman" w:hAnsi="Segoe UI" w:cs="Segoe UI"/>
@@ -4604,6 +4679,7 @@
         </w:rPr>
         <w:t>Lk</w:t>
       </w:r>
+      <w:proofErr w:type="spellEnd"/>
       <w:r>
         <w:rPr>
           <w:rFonts w:ascii="Segoe UI" w:eastAsia="Times New Roman" w:hAnsi="Segoe UI" w:cs="Segoe UI"/>
@@ -4777,6 +4853,7 @@
           <w:szCs w:val="24"/>
         </w:rPr>
       </w:pPr>
+      <w:proofErr w:type="spellStart"/>
       <w:r>
         <w:rPr>
           <w:rFonts w:ascii="Segoe UI" w:eastAsia="Times New Roman" w:hAnsi="Segoe UI" w:cs="Segoe UI"/>
@@ -4786,6 +4863,7 @@
         </w:rPr>
         <w:t>Ll</w:t>
       </w:r>
+      <w:proofErr w:type="spellEnd"/>
       <w:r>
         <w:rPr>
           <w:rFonts w:ascii="Segoe UI" w:eastAsia="Times New Roman" w:hAnsi="Segoe UI" w:cs="Segoe UI"/>
@@ -5579,7 +5657,7 @@
               </wp:anchor>
             </w:drawing>
           </mc:Choice>
-          <mc:Fallback xmlns:cx2="http://schemas.microsoft.com/office/drawing/2015/10/21/chartex" xmlns:cx3="http://schemas.microsoft.com/office/drawing/2016/5/9/chartex" xmlns:cx4="http://schemas.microsoft.com/office/drawing/2016/5/10/chartex" xmlns:cx5="http://schemas.microsoft.com/office/drawing/2016/5/11/chartex" xmlns:cx6="http://schemas.microsoft.com/office/drawing/2016/5/12/chartex" xmlns:cx7="http://schemas.microsoft.com/office/drawing/2016/5/13/chartex" xmlns:cx8="http://schemas.microsoft.com/office/drawing/2016/5/14/chartex" xmlns:aink="http://schemas.microsoft.com/office/drawing/2016/ink" xmlns:am3d="http://schemas.microsoft.com/office/drawing/2017/model3d" xmlns:oel="http://schemas.microsoft.com/office/2019/extlst" xmlns:w16cex="http://schemas.microsoft.com/office/word/2018/wordml/cex" xmlns:w16cid="http://schemas.microsoft.com/office/word/2016/wordml/cid" xmlns:w16="http://schemas.microsoft.com/office/word/2018/wordml" xmlns:w16sdtdh="http://schemas.microsoft.com/office/word/2020/wordml/sdtdatahash">
+          <mc:Fallback>
             <w:pict>
               <v:rect w14:anchorId="632D4C17" id="Prostokąt 1" o:spid="_x0000_s1026" style="position:absolute;margin-left:-3.3pt;margin-top:25.1pt;width:66.55pt;height:71.75pt;z-index:251659264;visibility:visible;mso-wrap-style:square;mso-height-percent:0;mso-wrap-distance-left:9pt;mso-wrap-distance-top:0;mso-wrap-distance-right:9pt;mso-wrap-distance-bottom:0;mso-position-horizontal:absolute;mso-position-horizontal-relative:text;mso-position-vertical:absolute;mso-position-vertical-relative:text;mso-height-percent:0;mso-height-relative:margin;v-text-anchor:middle" o:gfxdata="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" filled="f" strokecolor="red" strokeweight="3pt"/>
             </w:pict>
@@ -5975,7 +6053,7 @@
               </wp:anchor>
             </w:drawing>
           </mc:Choice>
-          <mc:Fallback xmlns:cx2="http://schemas.microsoft.com/office/drawing/2015/10/21/chartex" xmlns:cx3="http://schemas.microsoft.com/office/drawing/2016/5/9/chartex" xmlns:cx4="http://schemas.microsoft.com/office/drawing/2016/5/10/chartex" xmlns:cx5="http://schemas.microsoft.com/office/drawing/2016/5/11/chartex" xmlns:cx6="http://schemas.microsoft.com/office/drawing/2016/5/12/chartex" xmlns:cx7="http://schemas.microsoft.com/office/drawing/2016/5/13/chartex" xmlns:cx8="http://schemas.microsoft.com/office/drawing/2016/5/14/chartex" xmlns:aink="http://schemas.microsoft.com/office/drawing/2016/ink" xmlns:am3d="http://schemas.microsoft.com/office/drawing/2017/model3d" xmlns:oel="http://schemas.microsoft.com/office/2019/extlst" xmlns:w16cex="http://schemas.microsoft.com/office/word/2018/wordml/cex" xmlns:w16cid="http://schemas.microsoft.com/office/word/2016/wordml/cid" xmlns:w16="http://schemas.microsoft.com/office/word/2018/wordml" xmlns:w16sdtdh="http://schemas.microsoft.com/office/word/2020/wordml/sdtdatahash">
+          <mc:Fallback>
             <w:pict>
               <v:rect w14:anchorId="7C284B4E" id="Prostokąt 1" o:spid="_x0000_s1026" style="position:absolute;margin-left:78.95pt;margin-top:25.75pt;width:61.9pt;height:69.8pt;z-index:251661312;visibility:visible;mso-wrap-style:square;mso-width-percent:0;mso-height-percent:0;mso-wrap-distance-left:9pt;mso-wrap-distance-top:0;mso-wrap-distance-right:9pt;mso-wrap-distance-bottom:0;mso-position-horizontal:absolute;mso-position-horizontal-relative:text;mso-position-vertical:absolute;mso-position-vertical-relative:text;mso-width-percent:0;mso-height-percent:0;mso-width-relative:margin;mso-height-relative:margin;v-text-anchor:middle" o:gfxdata="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" filled="f" strokecolor="red" strokeweight="3pt"/>
             </w:pict>
@@ -7977,7 +8055,7 @@
               </wp:anchor>
             </w:drawing>
           </mc:Choice>
-          <mc:Fallback xmlns:cx2="http://schemas.microsoft.com/office/drawing/2015/10/21/chartex" xmlns:cx3="http://schemas.microsoft.com/office/drawing/2016/5/9/chartex" xmlns:cx4="http://schemas.microsoft.com/office/drawing/2016/5/10/chartex" xmlns:cx5="http://schemas.microsoft.com/office/drawing/2016/5/11/chartex" xmlns:cx6="http://schemas.microsoft.com/office/drawing/2016/5/12/chartex" xmlns:cx7="http://schemas.microsoft.com/office/drawing/2016/5/13/chartex" xmlns:cx8="http://schemas.microsoft.com/office/drawing/2016/5/14/chartex" xmlns:aink="http://schemas.microsoft.com/office/drawing/2016/ink" xmlns:am3d="http://schemas.microsoft.com/office/drawing/2017/model3d" xmlns:oel="http://schemas.microsoft.com/office/2019/extlst" xmlns:w16cex="http://schemas.microsoft.com/office/word/2018/wordml/cex" xmlns:w16cid="http://schemas.microsoft.com/office/word/2016/wordml/cid" xmlns:w16="http://schemas.microsoft.com/office/word/2018/wordml" xmlns:w16sdtdh="http://schemas.microsoft.com/office/word/2020/wordml/sdtdatahash">
+          <mc:Fallback>
             <w:pict>
               <v:rect w14:anchorId="1E2B18FF" id="Prostokąt 1" o:spid="_x0000_s1026" style="position:absolute;margin-left:161.75pt;margin-top:27pt;width:62.2pt;height:67.2pt;z-index:251663360;visibility:visible;mso-wrap-style:square;mso-width-percent:0;mso-height-percent:0;mso-wrap-distance-left:9pt;mso-wrap-distance-top:0;mso-wrap-distance-right:9pt;mso-wrap-distance-bottom:0;mso-position-horizontal:absolute;mso-position-horizontal-relative:text;mso-position-vertical:absolute;mso-position-vertical-relative:text;mso-width-percent:0;mso-height-percent:0;mso-width-relative:margin;mso-height-relative:margin;v-text-anchor:middle" o:gfxdata="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" filled="f" strokecolor="red" strokeweight="3pt"/>
             </w:pict>
@@ -8787,6 +8865,7 @@
         </w:rPr>
         <w:t xml:space="preserve">Na podstawie obliczonych </w:t>
       </w:r>
+      <w:proofErr w:type="spellStart"/>
       <w:r>
         <w:rPr>
           <w:rFonts w:ascii="Segoe UI" w:hAnsi="Segoe UI" w:cs="Segoe UI"/>
@@ -8797,6 +8876,7 @@
         </w:rPr>
         <w:t>Gx</w:t>
       </w:r>
+      <w:proofErr w:type="spellEnd"/>
       <w:r>
         <w:rPr>
           <w:rFonts w:ascii="Segoe UI" w:hAnsi="Segoe UI" w:cs="Segoe UI"/>
@@ -8805,6 +8885,7 @@
         </w:rPr>
         <w:t xml:space="preserve"> i </w:t>
       </w:r>
+      <w:proofErr w:type="spellStart"/>
       <w:r>
         <w:rPr>
           <w:rFonts w:ascii="Segoe UI" w:hAnsi="Segoe UI" w:cs="Segoe UI"/>
@@ -8815,6 +8896,7 @@
         </w:rPr>
         <w:t>Gy</w:t>
       </w:r>
+      <w:proofErr w:type="spellEnd"/>
       <w:r>
         <w:rPr>
           <w:rFonts w:ascii="Segoe UI" w:hAnsi="Segoe UI" w:cs="Segoe UI"/>
@@ -9489,6 +9571,7 @@
         </w:rPr>
         <w:t xml:space="preserve"> pikseli na trzy kategorie: piksele silne, piksele słabe i piksele </w:t>
       </w:r>
+      <w:proofErr w:type="spellStart"/>
       <w:r>
         <w:rPr>
           <w:rFonts w:ascii="Segoe UI" w:hAnsi="Segoe UI" w:cs="Segoe UI"/>
@@ -9503,7 +9586,16 @@
           <w:color w:val="0D0D0D" w:themeColor="text1" w:themeTint="F2"/>
           <w:lang w:val="pl-PL"/>
         </w:rPr>
-        <w:t>krawędziowe.</w:t>
+        <w:t>krawędziowe</w:t>
+      </w:r>
+      <w:proofErr w:type="spellEnd"/>
+      <w:r>
+        <w:rPr>
+          <w:rFonts w:ascii="Segoe UI" w:hAnsi="Segoe UI" w:cs="Segoe UI"/>
+          <w:color w:val="0D0D0D" w:themeColor="text1" w:themeTint="F2"/>
+          <w:lang w:val="pl-PL"/>
+        </w:rPr>
+        <w:t>.</w:t>
       </w:r>
     </w:p>
     <w:p>
@@ -9657,7 +9749,7 @@
           <w:lang w:val="en-US"/>
         </w:rPr>
         <w:drawing>
-          <wp:inline distT="0" distB="0" distL="0" distR="0" wp14:anchorId="611A06AF" wp14:editId="3E7F5857">
+          <wp:inline distT="0" distB="0" distL="0" distR="0" wp14:anchorId="611A06AF" wp14:editId="31A88A22">
             <wp:extent cx="5760720" cy="3097838"/>
             <wp:effectExtent l="0" t="0" r="0" b="7620"/>
             <wp:docPr id="25" name="Obraz 25" descr="D:\School stuff\WEEIA\Semestr 6\Laboratoria\Przetwarzanie sygnalow i obrazow\projekt\przemyslowy-system-wizyjny\assets\frames\4 canny.png"/>
@@ -9892,7 +9984,7 @@
               </wp:anchor>
             </w:drawing>
           </mc:Choice>
-          <mc:Fallback xmlns:cx2="http://schemas.microsoft.com/office/drawing/2015/10/21/chartex" xmlns:cx3="http://schemas.microsoft.com/office/drawing/2016/5/9/chartex" xmlns:cx4="http://schemas.microsoft.com/office/drawing/2016/5/10/chartex" xmlns:cx5="http://schemas.microsoft.com/office/drawing/2016/5/11/chartex" xmlns:cx6="http://schemas.microsoft.com/office/drawing/2016/5/12/chartex" xmlns:cx7="http://schemas.microsoft.com/office/drawing/2016/5/13/chartex" xmlns:cx8="http://schemas.microsoft.com/office/drawing/2016/5/14/chartex" xmlns:aink="http://schemas.microsoft.com/office/drawing/2016/ink" xmlns:am3d="http://schemas.microsoft.com/office/drawing/2017/model3d" xmlns:oel="http://schemas.microsoft.com/office/2019/extlst" xmlns:w16cex="http://schemas.microsoft.com/office/word/2018/wordml/cex" xmlns:w16cid="http://schemas.microsoft.com/office/word/2016/wordml/cid" xmlns:w16="http://schemas.microsoft.com/office/word/2018/wordml" xmlns:w16sdtdh="http://schemas.microsoft.com/office/word/2020/wordml/sdtdatahash">
+          <mc:Fallback>
             <w:pict>
               <v:rect w14:anchorId="2606A8AA" id="Prostokąt 1" o:spid="_x0000_s1026" style="position:absolute;margin-left:245.35pt;margin-top:27.35pt;width:52.85pt;height:68.15pt;z-index:251665408;visibility:visible;mso-wrap-style:square;mso-width-percent:0;mso-height-percent:0;mso-wrap-distance-left:9pt;mso-wrap-distance-top:0;mso-wrap-distance-right:9pt;mso-wrap-distance-bottom:0;mso-position-horizontal:absolute;mso-position-horizontal-relative:text;mso-position-vertical:absolute;mso-position-vertical-relative:text;mso-width-percent:0;mso-height-percent:0;mso-width-relative:margin;mso-height-relative:margin;v-text-anchor:middle" o:gfxdata="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" filled="f" strokecolor="red" strokeweight="3pt"/>
             </w:pict>
@@ -13002,7 +13094,7 @@
               </wp:anchor>
             </w:drawing>
           </mc:Choice>
-          <mc:Fallback xmlns:cx2="http://schemas.microsoft.com/office/drawing/2015/10/21/chartex" xmlns:cx3="http://schemas.microsoft.com/office/drawing/2016/5/9/chartex" xmlns:cx4="http://schemas.microsoft.com/office/drawing/2016/5/10/chartex" xmlns:cx5="http://schemas.microsoft.com/office/drawing/2016/5/11/chartex" xmlns:cx6="http://schemas.microsoft.com/office/drawing/2016/5/12/chartex" xmlns:cx7="http://schemas.microsoft.com/office/drawing/2016/5/13/chartex" xmlns:cx8="http://schemas.microsoft.com/office/drawing/2016/5/14/chartex" xmlns:aink="http://schemas.microsoft.com/office/drawing/2016/ink" xmlns:am3d="http://schemas.microsoft.com/office/drawing/2017/model3d" xmlns:oel="http://schemas.microsoft.com/office/2019/extlst" xmlns:w16cex="http://schemas.microsoft.com/office/word/2018/wordml/cex" xmlns:w16cid="http://schemas.microsoft.com/office/word/2016/wordml/cid" xmlns:w16="http://schemas.microsoft.com/office/word/2018/wordml" xmlns:w16sdtdh="http://schemas.microsoft.com/office/word/2020/wordml/sdtdatahash">
+          <mc:Fallback>
             <w:pict>
               <v:rect w14:anchorId="47C4D582" id="Prostokąt 1" o:spid="_x0000_s1026" style="position:absolute;margin-left:317.95pt;margin-top:64.35pt;width:58.55pt;height:71pt;z-index:251667456;visibility:visible;mso-wrap-style:square;mso-width-percent:0;mso-height-percent:0;mso-wrap-distance-left:9pt;mso-wrap-distance-top:0;mso-wrap-distance-right:9pt;mso-wrap-distance-bottom:0;mso-position-horizontal:absolute;mso-position-horizontal-relative:text;mso-position-vertical:absolute;mso-position-vertical-relative:text;mso-width-percent:0;mso-height-percent:0;mso-width-relative:margin;mso-height-relative:margin;v-text-anchor:middle" o:gfxdata="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" filled="f" strokecolor="red" strokeweight="3pt"/>
             </w:pict>
@@ -13688,7 +13780,23 @@
           <w:rFonts w:ascii="Segoe UI" w:hAnsi="Segoe UI" w:cs="Segoe UI"/>
           <w:sz w:val="24"/>
         </w:rPr>
-        <w:t xml:space="preserve"> zajmowanego obszaru (area),</w:t>
+        <w:t xml:space="preserve"> zajmowanego obszaru (</w:t>
+      </w:r>
+      <w:proofErr w:type="spellStart"/>
+      <w:r>
+        <w:rPr>
+          <w:rFonts w:ascii="Segoe UI" w:hAnsi="Segoe UI" w:cs="Segoe UI"/>
+          <w:sz w:val="24"/>
+        </w:rPr>
+        <w:t>area</w:t>
+      </w:r>
+      <w:proofErr w:type="spellEnd"/>
+      <w:r>
+        <w:rPr>
+          <w:rFonts w:ascii="Segoe UI" w:hAnsi="Segoe UI" w:cs="Segoe UI"/>
+          <w:sz w:val="24"/>
+        </w:rPr>
+        <w:t>),</w:t>
       </w:r>
     </w:p>
     <w:p>
@@ -13723,7 +13831,23 @@
           <w:rFonts w:ascii="Segoe UI" w:hAnsi="Segoe UI" w:cs="Segoe UI"/>
           <w:sz w:val="24"/>
         </w:rPr>
-        <w:t xml:space="preserve"> (convexity),</w:t>
+        <w:t xml:space="preserve"> (</w:t>
+      </w:r>
+      <w:proofErr w:type="spellStart"/>
+      <w:r>
+        <w:rPr>
+          <w:rFonts w:ascii="Segoe UI" w:hAnsi="Segoe UI" w:cs="Segoe UI"/>
+          <w:sz w:val="24"/>
+        </w:rPr>
+        <w:t>convexity</w:t>
+      </w:r>
+      <w:proofErr w:type="spellEnd"/>
+      <w:r>
+        <w:rPr>
+          <w:rFonts w:ascii="Segoe UI" w:hAnsi="Segoe UI" w:cs="Segoe UI"/>
+          <w:sz w:val="24"/>
+        </w:rPr>
+        <w:t>),</w:t>
       </w:r>
     </w:p>
     <w:p>
@@ -13751,7 +13875,23 @@
           <w:rFonts w:ascii="Segoe UI" w:hAnsi="Segoe UI" w:cs="Segoe UI"/>
           <w:sz w:val="24"/>
         </w:rPr>
-        <w:t xml:space="preserve"> (inertia),</w:t>
+        <w:t xml:space="preserve"> (</w:t>
+      </w:r>
+      <w:proofErr w:type="spellStart"/>
+      <w:r>
+        <w:rPr>
+          <w:rFonts w:ascii="Segoe UI" w:hAnsi="Segoe UI" w:cs="Segoe UI"/>
+          <w:sz w:val="24"/>
+        </w:rPr>
+        <w:t>inertia</w:t>
+      </w:r>
+      <w:proofErr w:type="spellEnd"/>
+      <w:r>
+        <w:rPr>
+          <w:rFonts w:ascii="Segoe UI" w:hAnsi="Segoe UI" w:cs="Segoe UI"/>
+          <w:sz w:val="24"/>
+        </w:rPr>
+        <w:t>),</w:t>
       </w:r>
     </w:p>
     <w:p>
@@ -13779,7 +13919,23 @@
           <w:rFonts w:ascii="Segoe UI" w:hAnsi="Segoe UI" w:cs="Segoe UI"/>
           <w:sz w:val="24"/>
         </w:rPr>
-        <w:t xml:space="preserve"> (circularity)</w:t>
+        <w:t xml:space="preserve"> (</w:t>
+      </w:r>
+      <w:proofErr w:type="spellStart"/>
+      <w:r>
+        <w:rPr>
+          <w:rFonts w:ascii="Segoe UI" w:hAnsi="Segoe UI" w:cs="Segoe UI"/>
+          <w:sz w:val="24"/>
+        </w:rPr>
+        <w:t>circularity</w:t>
+      </w:r>
+      <w:proofErr w:type="spellEnd"/>
+      <w:r>
+        <w:rPr>
+          <w:rFonts w:ascii="Segoe UI" w:hAnsi="Segoe UI" w:cs="Segoe UI"/>
+          <w:sz w:val="24"/>
+        </w:rPr>
+        <w:t>)</w:t>
       </w:r>
       <w:r>
         <w:rPr>
@@ -13807,7 +13963,23 @@
           <w:rFonts w:ascii="Segoe UI" w:hAnsi="Segoe UI" w:cs="Segoe UI"/>
           <w:sz w:val="24"/>
         </w:rPr>
-        <w:t>koloru (color)</w:t>
+        <w:t>koloru (</w:t>
+      </w:r>
+      <w:proofErr w:type="spellStart"/>
+      <w:r>
+        <w:rPr>
+          <w:rFonts w:ascii="Segoe UI" w:hAnsi="Segoe UI" w:cs="Segoe UI"/>
+          <w:sz w:val="24"/>
+        </w:rPr>
+        <w:t>color</w:t>
+      </w:r>
+      <w:proofErr w:type="spellEnd"/>
+      <w:r>
+        <w:rPr>
+          <w:rFonts w:ascii="Segoe UI" w:hAnsi="Segoe UI" w:cs="Segoe UI"/>
+          <w:sz w:val="24"/>
+        </w:rPr>
+        <w:t>)</w:t>
       </w:r>
       <w:r>
         <w:rPr>
@@ -13940,6 +14112,7 @@
           <w:sz w:val="24"/>
         </w:rPr>
       </w:pPr>
+      <w:proofErr w:type="spellStart"/>
       <w:r>
         <w:rPr>
           <w:rFonts w:ascii="Segoe UI" w:hAnsi="Segoe UI" w:cs="Segoe UI"/>
@@ -13948,6 +14121,7 @@
         </w:rPr>
         <w:t>Area</w:t>
       </w:r>
+      <w:proofErr w:type="spellEnd"/>
       <w:r>
         <w:rPr>
           <w:rFonts w:ascii="Segoe UI" w:hAnsi="Segoe UI" w:cs="Segoe UI"/>
@@ -13970,13 +14144,23 @@
           <w:sz w:val="24"/>
         </w:rPr>
       </w:pPr>
+      <w:proofErr w:type="spellStart"/>
       <w:r>
         <w:rPr>
           <w:rFonts w:ascii="Segoe UI" w:hAnsi="Segoe UI" w:cs="Segoe UI"/>
           <w:b/>
           <w:sz w:val="24"/>
         </w:rPr>
-        <w:t xml:space="preserve">Thresholds </w:t>
+        <w:t>Thresholds</w:t>
+      </w:r>
+      <w:proofErr w:type="spellEnd"/>
+      <w:r>
+        <w:rPr>
+          <w:rFonts w:ascii="Segoe UI" w:hAnsi="Segoe UI" w:cs="Segoe UI"/>
+          <w:b/>
+          <w:sz w:val="24"/>
+        </w:rPr>
+        <w:t xml:space="preserve"> </w:t>
       </w:r>
       <w:r>
         <w:rPr>
@@ -13999,6 +14183,7 @@
           <w:sz w:val="24"/>
         </w:rPr>
       </w:pPr>
+      <w:proofErr w:type="spellStart"/>
       <w:r>
         <w:rPr>
           <w:rFonts w:ascii="Segoe UI" w:hAnsi="Segoe UI" w:cs="Segoe UI"/>
@@ -14008,6 +14193,7 @@
         <w:lastRenderedPageBreak/>
         <w:t>Circularity</w:t>
       </w:r>
+      <w:proofErr w:type="spellEnd"/>
       <w:r>
         <w:rPr>
           <w:rFonts w:ascii="Segoe UI" w:hAnsi="Segoe UI" w:cs="Segoe UI"/>
@@ -14304,6 +14490,7 @@
           <w:sz w:val="24"/>
         </w:rPr>
       </w:pPr>
+      <w:proofErr w:type="spellStart"/>
       <w:r>
         <w:rPr>
           <w:rFonts w:ascii="Segoe UI" w:hAnsi="Segoe UI" w:cs="Segoe UI"/>
@@ -14312,6 +14499,7 @@
         </w:rPr>
         <w:t>Convexity</w:t>
       </w:r>
+      <w:proofErr w:type="spellEnd"/>
       <w:r>
         <w:rPr>
           <w:rFonts w:ascii="Segoe UI" w:hAnsi="Segoe UI" w:cs="Segoe UI"/>
@@ -14355,13 +14543,23 @@
           <w:sz w:val="24"/>
         </w:rPr>
       </w:pPr>
+      <w:proofErr w:type="spellStart"/>
       <w:r>
         <w:rPr>
           <w:rFonts w:ascii="Segoe UI" w:hAnsi="Segoe UI" w:cs="Segoe UI"/>
           <w:b/>
           <w:sz w:val="24"/>
         </w:rPr>
-        <w:t xml:space="preserve">Inertia </w:t>
+        <w:t>Inertia</w:t>
+      </w:r>
+      <w:proofErr w:type="spellEnd"/>
+      <w:r>
+        <w:rPr>
+          <w:rFonts w:ascii="Segoe UI" w:hAnsi="Segoe UI" w:cs="Segoe UI"/>
+          <w:b/>
+          <w:sz w:val="24"/>
+        </w:rPr>
+        <w:t xml:space="preserve"> </w:t>
       </w:r>
       <w:r>
         <w:rPr>
@@ -14901,7 +15099,27 @@
           <w:sz w:val="24"/>
           <w:szCs w:val="24"/>
         </w:rPr>
-        <w:t>Algorytm wykrywania obiektów (BlobDetector), zwraca odseparowane listy współrzędnych, dla każdego znalezionego typu przedmiotu. Pozwala na określenie lokalizacji każdego z obiektów w przestrzeni obrazu, a co za tym idzie, porównanie jego aktualnego położenia z poprzednim oraz ocenienie, czy ten obiekt został już policzony.</w:t>
+        <w:t>Algorytm wykrywania obiektów (</w:t>
+      </w:r>
+      <w:proofErr w:type="spellStart"/>
+      <w:r>
+        <w:rPr>
+          <w:rFonts w:ascii="Segoe UI" w:eastAsiaTheme="minorHAnsi" w:hAnsi="Segoe UI" w:cs="Segoe UI"/>
+          <w:color w:val="auto"/>
+          <w:sz w:val="24"/>
+          <w:szCs w:val="24"/>
+        </w:rPr>
+        <w:t>BlobDetector</w:t>
+      </w:r>
+      <w:proofErr w:type="spellEnd"/>
+      <w:r>
+        <w:rPr>
+          <w:rFonts w:ascii="Segoe UI" w:eastAsiaTheme="minorHAnsi" w:hAnsi="Segoe UI" w:cs="Segoe UI"/>
+          <w:color w:val="auto"/>
+          <w:sz w:val="24"/>
+          <w:szCs w:val="24"/>
+        </w:rPr>
+        <w:t>), zwraca odseparowane listy współrzędnych, dla każdego znalezionego typu przedmiotu. Pozwala na określenie lokalizacji każdego z obiektów w przestrzeni obrazu, a co za tym idzie, porównanie jego aktualnego położenia z poprzednim oraz ocenienie, czy ten obiekt został już policzony.</w:t>
       </w:r>
     </w:p>
     <w:p>
@@ -15060,6 +15278,525 @@
           <w:szCs w:val="24"/>
         </w:rPr>
         <w:t xml:space="preserve"> (11).</w:t>
+      </w:r>
+    </w:p>
+    <w:p/>
+    <w:tbl>
+      <w:tblPr>
+        <w:tblStyle w:val="Tabela-Siatka"/>
+        <w:tblW w:w="0" w:type="auto"/>
+        <w:tblBorders>
+          <w:top w:val="none" w:sz="0" w:space="0" w:color="auto"/>
+          <w:left w:val="none" w:sz="0" w:space="0" w:color="auto"/>
+          <w:bottom w:val="none" w:sz="0" w:space="0" w:color="auto"/>
+          <w:right w:val="none" w:sz="0" w:space="0" w:color="auto"/>
+          <w:insideH w:val="none" w:sz="0" w:space="0" w:color="auto"/>
+          <w:insideV w:val="none" w:sz="0" w:space="0" w:color="auto"/>
+        </w:tblBorders>
+        <w:tblLook w:val="04A0" w:firstRow="1" w:lastRow="0" w:firstColumn="1" w:lastColumn="0" w:noHBand="0" w:noVBand="1"/>
+      </w:tblPr>
+      <w:tblGrid>
+        <w:gridCol w:w="441"/>
+        <w:gridCol w:w="8011"/>
+        <w:gridCol w:w="620"/>
+      </w:tblGrid>
+      <w:tr>
+        <w:tc>
+          <w:tcPr>
+            <w:tcW w:w="445" w:type="dxa"/>
+          </w:tcPr>
+          <w:p>
+            <w:pPr>
+              <w:pStyle w:val="Nagwek1"/>
+              <w:spacing w:line="360" w:lineRule="auto"/>
+              <w:rPr>
+                <w:rFonts w:ascii="Segoe UI" w:eastAsiaTheme="minorHAnsi" w:hAnsi="Segoe UI" w:cs="Segoe UI"/>
+                <w:color w:val="auto"/>
+                <w:sz w:val="24"/>
+                <w:szCs w:val="24"/>
+              </w:rPr>
+            </w:pPr>
+            <w:bookmarkStart w:id="16" w:name="_Hlk169033078"/>
+          </w:p>
+        </w:tc>
+        <w:tc>
+          <w:tcPr>
+            <w:tcW w:w="8100" w:type="dxa"/>
+          </w:tcPr>
+          <w:p>
+            <w:pPr>
+              <w:pStyle w:val="Nagwek1"/>
+              <w:spacing w:line="360" w:lineRule="auto"/>
+              <w:jc w:val="center"/>
+              <w:rPr>
+                <w:rFonts w:ascii="Segoe UI" w:eastAsiaTheme="minorHAnsi" w:hAnsi="Segoe UI" w:cs="Segoe UI"/>
+                <w:color w:val="auto"/>
+                <w:sz w:val="24"/>
+                <w:szCs w:val="24"/>
+              </w:rPr>
+            </w:pPr>
+            <m:oMathPara>
+              <m:oMath>
+                <m:r>
+                  <w:rPr>
+                    <w:rFonts w:ascii="Cambria Math" w:eastAsiaTheme="minorHAnsi" w:hAnsi="Cambria Math" w:cs="Segoe UI"/>
+                    <w:color w:val="auto"/>
+                    <w:sz w:val="24"/>
+                    <w:szCs w:val="24"/>
+                  </w:rPr>
+                  <m:t>d(A,B)=</m:t>
+                </m:r>
+                <m:rad>
+                  <m:radPr>
+                    <m:degHide m:val="1"/>
+                    <m:ctrlPr>
+                      <w:rPr>
+                        <w:rFonts w:ascii="Cambria Math" w:eastAsiaTheme="minorHAnsi" w:hAnsi="Cambria Math" w:cs="Segoe UI"/>
+                        <w:i/>
+                        <w:color w:val="auto"/>
+                        <w:sz w:val="24"/>
+                        <w:szCs w:val="24"/>
+                      </w:rPr>
+                    </m:ctrlPr>
+                  </m:radPr>
+                  <m:deg/>
+                  <m:e>
+                    <m:sSup>
+                      <m:sSupPr>
+                        <m:ctrlPr>
+                          <w:rPr>
+                            <w:rFonts w:ascii="Cambria Math" w:eastAsiaTheme="minorHAnsi" w:hAnsi="Cambria Math" w:cs="Segoe UI"/>
+                            <w:i/>
+                            <w:color w:val="auto"/>
+                            <w:sz w:val="24"/>
+                            <w:szCs w:val="24"/>
+                          </w:rPr>
+                        </m:ctrlPr>
+                      </m:sSupPr>
+                      <m:e>
+                        <m:r>
+                          <w:rPr>
+                            <w:rFonts w:ascii="Cambria Math" w:eastAsiaTheme="minorHAnsi" w:hAnsi="Cambria Math" w:cs="Segoe UI"/>
+                            <w:color w:val="auto"/>
+                            <w:sz w:val="24"/>
+                            <w:szCs w:val="24"/>
+                          </w:rPr>
+                          <m:t>(</m:t>
+                        </m:r>
+                        <m:sSub>
+                          <m:sSubPr>
+                            <m:ctrlPr>
+                              <w:rPr>
+                                <w:rFonts w:ascii="Cambria Math" w:eastAsiaTheme="minorHAnsi" w:hAnsi="Cambria Math" w:cs="Segoe UI"/>
+                                <w:i/>
+                                <w:color w:val="auto"/>
+                                <w:sz w:val="24"/>
+                                <w:szCs w:val="24"/>
+                              </w:rPr>
+                            </m:ctrlPr>
+                          </m:sSubPr>
+                          <m:e>
+                            <m:r>
+                              <w:rPr>
+                                <w:rFonts w:ascii="Cambria Math" w:eastAsiaTheme="minorHAnsi" w:hAnsi="Cambria Math" w:cs="Segoe UI"/>
+                                <w:color w:val="auto"/>
+                                <w:sz w:val="24"/>
+                                <w:szCs w:val="24"/>
+                              </w:rPr>
+                              <m:t>x</m:t>
+                            </m:r>
+                          </m:e>
+                          <m:sub>
+                            <m:r>
+                              <w:rPr>
+                                <w:rFonts w:ascii="Cambria Math" w:eastAsiaTheme="minorHAnsi" w:hAnsi="Cambria Math" w:cs="Segoe UI"/>
+                                <w:color w:val="auto"/>
+                                <w:sz w:val="24"/>
+                                <w:szCs w:val="24"/>
+                              </w:rPr>
+                              <m:t>A</m:t>
+                            </m:r>
+                          </m:sub>
+                        </m:sSub>
+                        <m:r>
+                          <w:rPr>
+                            <w:rFonts w:ascii="Cambria Math" w:eastAsiaTheme="minorHAnsi" w:hAnsi="Cambria Math" w:cs="Segoe UI"/>
+                            <w:color w:val="auto"/>
+                            <w:sz w:val="24"/>
+                            <w:szCs w:val="24"/>
+                          </w:rPr>
+                          <m:t xml:space="preserve">- </m:t>
+                        </m:r>
+                        <m:sSub>
+                          <m:sSubPr>
+                            <m:ctrlPr>
+                              <w:rPr>
+                                <w:rFonts w:ascii="Cambria Math" w:eastAsiaTheme="minorHAnsi" w:hAnsi="Cambria Math" w:cs="Segoe UI"/>
+                                <w:i/>
+                                <w:color w:val="auto"/>
+                                <w:sz w:val="24"/>
+                                <w:szCs w:val="24"/>
+                              </w:rPr>
+                            </m:ctrlPr>
+                          </m:sSubPr>
+                          <m:e>
+                            <m:r>
+                              <w:rPr>
+                                <w:rFonts w:ascii="Cambria Math" w:eastAsiaTheme="minorHAnsi" w:hAnsi="Cambria Math" w:cs="Segoe UI"/>
+                                <w:color w:val="auto"/>
+                                <w:sz w:val="24"/>
+                                <w:szCs w:val="24"/>
+                              </w:rPr>
+                              <m:t>x</m:t>
+                            </m:r>
+                          </m:e>
+                          <m:sub>
+                            <m:r>
+                              <w:rPr>
+                                <w:rFonts w:ascii="Cambria Math" w:eastAsiaTheme="minorHAnsi" w:hAnsi="Cambria Math" w:cs="Segoe UI"/>
+                                <w:color w:val="auto"/>
+                                <w:sz w:val="24"/>
+                                <w:szCs w:val="24"/>
+                              </w:rPr>
+                              <m:t>B</m:t>
+                            </m:r>
+                          </m:sub>
+                        </m:sSub>
+                        <m:r>
+                          <w:rPr>
+                            <w:rFonts w:ascii="Cambria Math" w:eastAsiaTheme="minorHAnsi" w:hAnsi="Cambria Math" w:cs="Segoe UI"/>
+                            <w:color w:val="auto"/>
+                            <w:sz w:val="24"/>
+                            <w:szCs w:val="24"/>
+                          </w:rPr>
+                          <m:t>)</m:t>
+                        </m:r>
+                      </m:e>
+                      <m:sup>
+                        <m:r>
+                          <w:rPr>
+                            <w:rFonts w:ascii="Cambria Math" w:eastAsiaTheme="minorHAnsi" w:hAnsi="Cambria Math" w:cs="Segoe UI"/>
+                            <w:color w:val="auto"/>
+                            <w:sz w:val="24"/>
+                            <w:szCs w:val="24"/>
+                          </w:rPr>
+                          <m:t>2</m:t>
+                        </m:r>
+                      </m:sup>
+                    </m:sSup>
+                    <m:r>
+                      <w:rPr>
+                        <w:rFonts w:ascii="Cambria Math" w:eastAsiaTheme="minorHAnsi" w:hAnsi="Cambria Math" w:cs="Segoe UI"/>
+                        <w:color w:val="auto"/>
+                        <w:sz w:val="24"/>
+                        <w:szCs w:val="24"/>
+                      </w:rPr>
+                      <m:t xml:space="preserve">+ </m:t>
+                    </m:r>
+                    <m:sSup>
+                      <m:sSupPr>
+                        <m:ctrlPr>
+                          <w:rPr>
+                            <w:rFonts w:ascii="Cambria Math" w:eastAsiaTheme="minorHAnsi" w:hAnsi="Cambria Math" w:cs="Segoe UI"/>
+                            <w:i/>
+                            <w:color w:val="auto"/>
+                            <w:sz w:val="24"/>
+                            <w:szCs w:val="24"/>
+                          </w:rPr>
+                        </m:ctrlPr>
+                      </m:sSupPr>
+                      <m:e>
+                        <m:r>
+                          <w:rPr>
+                            <w:rFonts w:ascii="Cambria Math" w:eastAsiaTheme="minorHAnsi" w:hAnsi="Cambria Math" w:cs="Segoe UI"/>
+                            <w:color w:val="auto"/>
+                            <w:sz w:val="24"/>
+                            <w:szCs w:val="24"/>
+                          </w:rPr>
+                          <m:t>(</m:t>
+                        </m:r>
+                        <m:sSub>
+                          <m:sSubPr>
+                            <m:ctrlPr>
+                              <w:rPr>
+                                <w:rFonts w:ascii="Cambria Math" w:eastAsiaTheme="minorHAnsi" w:hAnsi="Cambria Math" w:cs="Segoe UI"/>
+                                <w:i/>
+                                <w:color w:val="auto"/>
+                                <w:sz w:val="24"/>
+                                <w:szCs w:val="24"/>
+                              </w:rPr>
+                            </m:ctrlPr>
+                          </m:sSubPr>
+                          <m:e>
+                            <m:r>
+                              <w:rPr>
+                                <w:rFonts w:ascii="Cambria Math" w:eastAsiaTheme="minorHAnsi" w:hAnsi="Cambria Math" w:cs="Segoe UI"/>
+                                <w:color w:val="auto"/>
+                                <w:sz w:val="24"/>
+                                <w:szCs w:val="24"/>
+                              </w:rPr>
+                              <m:t>y</m:t>
+                            </m:r>
+                          </m:e>
+                          <m:sub>
+                            <m:r>
+                              <w:rPr>
+                                <w:rFonts w:ascii="Cambria Math" w:eastAsiaTheme="minorHAnsi" w:hAnsi="Cambria Math" w:cs="Segoe UI"/>
+                                <w:color w:val="auto"/>
+                                <w:sz w:val="24"/>
+                                <w:szCs w:val="24"/>
+                              </w:rPr>
+                              <m:t>A</m:t>
+                            </m:r>
+                          </m:sub>
+                        </m:sSub>
+                        <m:r>
+                          <w:rPr>
+                            <w:rFonts w:ascii="Cambria Math" w:eastAsiaTheme="minorHAnsi" w:hAnsi="Cambria Math" w:cs="Segoe UI"/>
+                            <w:color w:val="auto"/>
+                            <w:sz w:val="24"/>
+                            <w:szCs w:val="24"/>
+                          </w:rPr>
+                          <m:t>-</m:t>
+                        </m:r>
+                        <m:sSub>
+                          <m:sSubPr>
+                            <m:ctrlPr>
+                              <w:rPr>
+                                <w:rFonts w:ascii="Cambria Math" w:eastAsiaTheme="minorHAnsi" w:hAnsi="Cambria Math" w:cs="Segoe UI"/>
+                                <w:i/>
+                                <w:color w:val="auto"/>
+                                <w:sz w:val="24"/>
+                                <w:szCs w:val="24"/>
+                              </w:rPr>
+                            </m:ctrlPr>
+                          </m:sSubPr>
+                          <m:e>
+                            <m:r>
+                              <w:rPr>
+                                <w:rFonts w:ascii="Cambria Math" w:eastAsiaTheme="minorHAnsi" w:hAnsi="Cambria Math" w:cs="Segoe UI"/>
+                                <w:color w:val="auto"/>
+                                <w:sz w:val="24"/>
+                                <w:szCs w:val="24"/>
+                              </w:rPr>
+                              <m:t>y</m:t>
+                            </m:r>
+                          </m:e>
+                          <m:sub>
+                            <m:r>
+                              <w:rPr>
+                                <w:rFonts w:ascii="Cambria Math" w:eastAsiaTheme="minorHAnsi" w:hAnsi="Cambria Math" w:cs="Segoe UI"/>
+                                <w:color w:val="auto"/>
+                                <w:sz w:val="24"/>
+                                <w:szCs w:val="24"/>
+                              </w:rPr>
+                              <m:t>B</m:t>
+                            </m:r>
+                          </m:sub>
+                        </m:sSub>
+                        <m:r>
+                          <w:rPr>
+                            <w:rFonts w:ascii="Cambria Math" w:eastAsiaTheme="minorHAnsi" w:hAnsi="Cambria Math" w:cs="Segoe UI"/>
+                            <w:color w:val="auto"/>
+                            <w:sz w:val="24"/>
+                            <w:szCs w:val="24"/>
+                          </w:rPr>
+                          <m:t>)</m:t>
+                        </m:r>
+                      </m:e>
+                      <m:sup>
+                        <m:r>
+                          <w:rPr>
+                            <w:rFonts w:ascii="Cambria Math" w:eastAsiaTheme="minorHAnsi" w:hAnsi="Cambria Math" w:cs="Segoe UI"/>
+                            <w:color w:val="auto"/>
+                            <w:sz w:val="24"/>
+                            <w:szCs w:val="24"/>
+                          </w:rPr>
+                          <m:t>2</m:t>
+                        </m:r>
+                      </m:sup>
+                    </m:sSup>
+                  </m:e>
+                </m:rad>
+              </m:oMath>
+            </m:oMathPara>
+          </w:p>
+        </w:tc>
+        <w:tc>
+          <w:tcPr>
+            <w:tcW w:w="517" w:type="dxa"/>
+          </w:tcPr>
+          <w:p>
+            <w:pPr>
+              <w:pStyle w:val="Nagwek1"/>
+              <w:spacing w:line="360" w:lineRule="auto"/>
+              <w:rPr>
+                <w:rFonts w:ascii="Segoe UI" w:eastAsiaTheme="minorHAnsi" w:hAnsi="Segoe UI" w:cs="Segoe UI"/>
+                <w:color w:val="auto"/>
+                <w:sz w:val="24"/>
+                <w:szCs w:val="24"/>
+              </w:rPr>
+            </w:pPr>
+            <w:r>
+              <w:rPr>
+                <w:rFonts w:ascii="Segoe UI" w:eastAsiaTheme="minorHAnsi" w:hAnsi="Segoe UI" w:cs="Segoe UI"/>
+                <w:color w:val="auto"/>
+                <w:sz w:val="24"/>
+                <w:szCs w:val="24"/>
+              </w:rPr>
+              <w:t>(</w:t>
+            </w:r>
+            <w:r>
+              <w:rPr>
+                <w:rFonts w:ascii="Segoe UI" w:eastAsiaTheme="minorHAnsi" w:hAnsi="Segoe UI" w:cs="Segoe UI"/>
+                <w:color w:val="auto"/>
+                <w:sz w:val="24"/>
+                <w:szCs w:val="24"/>
+              </w:rPr>
+              <w:fldChar w:fldCharType="begin"/>
+            </w:r>
+            <w:r>
+              <w:rPr>
+                <w:rFonts w:ascii="Segoe UI" w:eastAsiaTheme="minorHAnsi" w:hAnsi="Segoe UI" w:cs="Segoe UI"/>
+                <w:color w:val="auto"/>
+                <w:sz w:val="24"/>
+                <w:szCs w:val="24"/>
+              </w:rPr>
+              <w:instrText xml:space="preserve"> SEQ Eqnn \* MERGEFORMAT </w:instrText>
+            </w:r>
+            <w:r>
+              <w:rPr>
+                <w:rFonts w:ascii="Segoe UI" w:eastAsiaTheme="minorHAnsi" w:hAnsi="Segoe UI" w:cs="Segoe UI"/>
+                <w:color w:val="auto"/>
+                <w:sz w:val="24"/>
+                <w:szCs w:val="24"/>
+              </w:rPr>
+              <w:fldChar w:fldCharType="separate"/>
+            </w:r>
+            <w:r>
+              <w:rPr>
+                <w:rFonts w:ascii="Segoe UI" w:eastAsiaTheme="minorHAnsi" w:hAnsi="Segoe UI" w:cs="Segoe UI"/>
+                <w:noProof/>
+                <w:color w:val="auto"/>
+                <w:sz w:val="24"/>
+                <w:szCs w:val="24"/>
+              </w:rPr>
+              <w:t>11</w:t>
+            </w:r>
+            <w:r>
+              <w:rPr>
+                <w:rFonts w:ascii="Segoe UI" w:eastAsiaTheme="minorHAnsi" w:hAnsi="Segoe UI" w:cs="Segoe UI"/>
+                <w:color w:val="auto"/>
+                <w:sz w:val="24"/>
+                <w:szCs w:val="24"/>
+              </w:rPr>
+              <w:fldChar w:fldCharType="end"/>
+            </w:r>
+            <w:r>
+              <w:rPr>
+                <w:rFonts w:ascii="Segoe UI" w:eastAsiaTheme="minorHAnsi" w:hAnsi="Segoe UI" w:cs="Segoe UI"/>
+                <w:color w:val="auto"/>
+                <w:sz w:val="24"/>
+                <w:szCs w:val="24"/>
+              </w:rPr>
+              <w:t>)</w:t>
+            </w:r>
+          </w:p>
+        </w:tc>
+      </w:tr>
+    </w:tbl>
+    <w:bookmarkEnd w:id="16"/>
+    <w:p>
+      <w:pPr>
+        <w:pStyle w:val="Nagwek1"/>
+        <w:spacing w:line="360" w:lineRule="auto"/>
+        <w:rPr>
+          <w:rFonts w:ascii="Segoe UI" w:eastAsiaTheme="minorHAnsi" w:hAnsi="Segoe UI" w:cs="Segoe UI"/>
+          <w:color w:val="auto"/>
+          <w:sz w:val="24"/>
+          <w:szCs w:val="24"/>
+        </w:rPr>
+      </w:pPr>
+      <w:r>
+        <w:rPr>
+          <w:rFonts w:ascii="Segoe UI" w:eastAsiaTheme="minorHAnsi" w:hAnsi="Segoe UI" w:cs="Segoe UI"/>
+          <w:color w:val="auto"/>
+          <w:sz w:val="24"/>
+          <w:szCs w:val="24"/>
+        </w:rPr>
+        <w:t>Gdzie:</w:t>
+      </w:r>
+    </w:p>
+    <w:p>
+      <w:pPr>
+        <w:rPr>
+          <w:rFonts w:ascii="Segoe UI" w:hAnsi="Segoe UI" w:cs="Segoe UI"/>
+          <w:sz w:val="24"/>
+        </w:rPr>
+      </w:pPr>
+      <w:r>
+        <w:rPr>
+          <w:rFonts w:ascii="Segoe UI" w:hAnsi="Segoe UI" w:cs="Segoe UI"/>
+          <w:b/>
+          <w:bCs/>
+          <w:sz w:val="24"/>
+        </w:rPr>
+        <w:t>A</w:t>
+      </w:r>
+      <w:r>
+        <w:rPr>
+          <w:rFonts w:ascii="Segoe UI" w:hAnsi="Segoe UI" w:cs="Segoe UI"/>
+          <w:b/>
+          <w:bCs/>
+          <w:sz w:val="24"/>
+        </w:rPr>
+        <w:t xml:space="preserve"> </w:t>
+      </w:r>
+      <w:r>
+        <w:rPr>
+          <w:rFonts w:ascii="Segoe UI" w:hAnsi="Segoe UI" w:cs="Segoe UI"/>
+          <w:sz w:val="24"/>
+        </w:rPr>
+        <w:t>–</w:t>
+      </w:r>
+      <w:r>
+        <w:rPr>
+          <w:rFonts w:ascii="Segoe UI" w:hAnsi="Segoe UI" w:cs="Segoe UI"/>
+          <w:b/>
+          <w:bCs/>
+          <w:sz w:val="24"/>
+        </w:rPr>
+        <w:t xml:space="preserve"> </w:t>
+      </w:r>
+      <w:r>
+        <w:rPr>
+          <w:rFonts w:ascii="Segoe UI" w:hAnsi="Segoe UI" w:cs="Segoe UI"/>
+          <w:sz w:val="24"/>
+        </w:rPr>
+        <w:t>aktualne położenie analizowanego obiektu</w:t>
+      </w:r>
+      <w:r>
+        <w:rPr>
+          <w:rFonts w:ascii="Segoe UI" w:hAnsi="Segoe UI" w:cs="Segoe UI"/>
+          <w:sz w:val="24"/>
+        </w:rPr>
+        <w:br/>
+      </w:r>
+      <w:r>
+        <w:rPr>
+          <w:rFonts w:ascii="Segoe UI" w:hAnsi="Segoe UI" w:cs="Segoe UI"/>
+          <w:b/>
+          <w:bCs/>
+          <w:sz w:val="24"/>
+        </w:rPr>
+        <w:t>B</w:t>
+      </w:r>
+      <w:r>
+        <w:rPr>
+          <w:rFonts w:ascii="Segoe UI" w:hAnsi="Segoe UI" w:cs="Segoe UI"/>
+          <w:sz w:val="24"/>
+        </w:rPr>
+        <w:t xml:space="preserve"> – estymowane położenie obiektu dla aktualnie analizowanej klatki obliczone zgodnie ze wzorem (12) i (13)</w:t>
       </w:r>
     </w:p>
     <w:tbl>
@@ -15090,7 +15827,6 @@
             <w:pPr>
               <w:pStyle w:val="Nagwek1"/>
               <w:spacing w:line="360" w:lineRule="auto"/>
-              <w:outlineLvl w:val="0"/>
               <w:rPr>
                 <w:rFonts w:ascii="Segoe UI" w:eastAsiaTheme="minorHAnsi" w:hAnsi="Segoe UI" w:cs="Segoe UI"/>
                 <w:color w:val="auto"/>
@@ -15109,7 +15845,6 @@
               <w:pStyle w:val="Nagwek1"/>
               <w:spacing w:line="360" w:lineRule="auto"/>
               <w:jc w:val="center"/>
-              <w:outlineLvl w:val="0"/>
               <w:rPr>
                 <w:rFonts w:ascii="Segoe UI" w:eastAsiaTheme="minorHAnsi" w:hAnsi="Segoe UI" w:cs="Segoe UI"/>
                 <w:color w:val="auto"/>
@@ -15117,15 +15852,81 @@
                 <w:szCs w:val="24"/>
               </w:rPr>
             </w:pPr>
-            <w:r>
-              <w:rPr>
-                <w:rFonts w:ascii="Segoe UI" w:eastAsiaTheme="minorHAnsi" w:hAnsi="Segoe UI" w:cs="Segoe UI"/>
-                <w:color w:val="auto"/>
-                <w:sz w:val="24"/>
-                <w:szCs w:val="24"/>
-              </w:rPr>
-              <w:t>[DODAĆ_WZÓR]</w:t>
-            </w:r>
+            <m:oMathPara>
+              <m:oMath>
+                <m:sSub>
+                  <m:sSubPr>
+                    <m:ctrlPr>
+                      <w:rPr>
+                        <w:rFonts w:ascii="Cambria Math" w:eastAsiaTheme="minorHAnsi" w:hAnsi="Cambria Math" w:cs="Segoe UI"/>
+                        <w:i/>
+                        <w:color w:val="auto"/>
+                        <w:sz w:val="24"/>
+                        <w:szCs w:val="24"/>
+                      </w:rPr>
+                    </m:ctrlPr>
+                  </m:sSubPr>
+                  <m:e>
+                    <m:r>
+                      <w:rPr>
+                        <w:rFonts w:ascii="Cambria Math" w:eastAsiaTheme="minorHAnsi" w:hAnsi="Cambria Math" w:cs="Segoe UI"/>
+                        <w:color w:val="auto"/>
+                        <w:sz w:val="24"/>
+                        <w:szCs w:val="24"/>
+                      </w:rPr>
+                      <m:t>B</m:t>
+                    </m:r>
+                  </m:e>
+                  <m:sub>
+                    <m:r>
+                      <w:rPr>
+                        <w:rFonts w:ascii="Cambria Math" w:eastAsiaTheme="minorHAnsi" w:hAnsi="Cambria Math" w:cs="Segoe UI"/>
+                        <w:color w:val="auto"/>
+                        <w:sz w:val="24"/>
+                        <w:szCs w:val="24"/>
+                      </w:rPr>
+                      <m:t>x</m:t>
+                    </m:r>
+                  </m:sub>
+                </m:sSub>
+                <m:r>
+                  <w:rPr>
+                    <w:rFonts w:ascii="Cambria Math" w:eastAsiaTheme="minorHAnsi" w:hAnsi="Cambria Math" w:cs="Segoe UI"/>
+                    <w:color w:val="auto"/>
+                    <w:sz w:val="24"/>
+                    <w:szCs w:val="24"/>
+                  </w:rPr>
+                  <m:t>=MPF_x*</m:t>
+                </m:r>
+                <m:r>
+                  <w:rPr>
+                    <w:rFonts w:ascii="Cambria Math" w:eastAsiaTheme="minorHAnsi" w:hAnsi="Cambria Math" w:cs="Segoe UI"/>
+                    <w:color w:val="auto"/>
+                    <w:sz w:val="24"/>
+                    <w:szCs w:val="24"/>
+                  </w:rPr>
+                  <m:t>(</m:t>
+                </m:r>
+                <m:r>
+                  <w:rPr>
+                    <w:rFonts w:ascii="Cambria Math" w:eastAsiaTheme="minorHAnsi" w:hAnsi="Cambria Math" w:cs="Segoe UI"/>
+                    <w:color w:val="auto"/>
+                    <w:sz w:val="24"/>
+                    <w:szCs w:val="24"/>
+                  </w:rPr>
+                  <m:t>n</m:t>
+                </m:r>
+                <m:r>
+                  <w:rPr>
+                    <w:rFonts w:ascii="Cambria Math" w:eastAsiaTheme="minorHAnsi" w:hAnsi="Cambria Math" w:cs="Segoe UI"/>
+                    <w:color w:val="auto"/>
+                    <w:sz w:val="24"/>
+                    <w:szCs w:val="24"/>
+                  </w:rPr>
+                  <m:t>+1)</m:t>
+                </m:r>
+              </m:oMath>
+            </m:oMathPara>
           </w:p>
         </w:tc>
         <w:tc>
@@ -15136,7 +15937,6 @@
             <w:pPr>
               <w:pStyle w:val="Nagwek1"/>
               <w:spacing w:line="360" w:lineRule="auto"/>
-              <w:outlineLvl w:val="0"/>
               <w:rPr>
                 <w:rFonts w:ascii="Segoe UI" w:eastAsiaTheme="minorHAnsi" w:hAnsi="Segoe UI" w:cs="Segoe UI"/>
                 <w:color w:val="auto"/>
@@ -15160,44 +15960,7 @@
                 <w:sz w:val="24"/>
                 <w:szCs w:val="24"/>
               </w:rPr>
-              <w:fldChar w:fldCharType="begin"/>
-            </w:r>
-            <w:r>
-              <w:rPr>
-                <w:rFonts w:ascii="Segoe UI" w:eastAsiaTheme="minorHAnsi" w:hAnsi="Segoe UI" w:cs="Segoe UI"/>
-                <w:color w:val="auto"/>
-                <w:sz w:val="24"/>
-                <w:szCs w:val="24"/>
-              </w:rPr>
-              <w:instrText xml:space="preserve"> SEQ Eqnn \* MERGEFORMAT </w:instrText>
-            </w:r>
-            <w:r>
-              <w:rPr>
-                <w:rFonts w:ascii="Segoe UI" w:eastAsiaTheme="minorHAnsi" w:hAnsi="Segoe UI" w:cs="Segoe UI"/>
-                <w:color w:val="auto"/>
-                <w:sz w:val="24"/>
-                <w:szCs w:val="24"/>
-              </w:rPr>
-              <w:fldChar w:fldCharType="separate"/>
-            </w:r>
-            <w:r>
-              <w:rPr>
-                <w:rFonts w:ascii="Segoe UI" w:eastAsiaTheme="minorHAnsi" w:hAnsi="Segoe UI" w:cs="Segoe UI"/>
-                <w:noProof/>
-                <w:color w:val="auto"/>
-                <w:sz w:val="24"/>
-                <w:szCs w:val="24"/>
-              </w:rPr>
-              <w:t>11</w:t>
-            </w:r>
-            <w:r>
-              <w:rPr>
-                <w:rFonts w:ascii="Segoe UI" w:eastAsiaTheme="minorHAnsi" w:hAnsi="Segoe UI" w:cs="Segoe UI"/>
-                <w:color w:val="auto"/>
-                <w:sz w:val="24"/>
-                <w:szCs w:val="24"/>
-              </w:rPr>
-              <w:fldChar w:fldCharType="end"/>
+              <w:t>12</w:t>
             </w:r>
             <w:r>
               <w:rPr>
@@ -15211,43 +15974,324 @@
           </w:p>
         </w:tc>
       </w:tr>
+      <w:tr>
+        <w:tc>
+          <w:tcPr>
+            <w:tcW w:w="445" w:type="dxa"/>
+          </w:tcPr>
+          <w:p>
+            <w:pPr>
+              <w:pStyle w:val="Nagwek1"/>
+              <w:spacing w:line="360" w:lineRule="auto"/>
+              <w:rPr>
+                <w:rFonts w:ascii="Segoe UI" w:eastAsiaTheme="minorHAnsi" w:hAnsi="Segoe UI" w:cs="Segoe UI"/>
+                <w:color w:val="auto"/>
+                <w:sz w:val="24"/>
+                <w:szCs w:val="24"/>
+              </w:rPr>
+            </w:pPr>
+          </w:p>
+        </w:tc>
+        <w:tc>
+          <w:tcPr>
+            <w:tcW w:w="8100" w:type="dxa"/>
+          </w:tcPr>
+          <w:p>
+            <w:pPr>
+              <w:pStyle w:val="Nagwek1"/>
+              <w:spacing w:line="360" w:lineRule="auto"/>
+              <w:jc w:val="center"/>
+              <w:rPr>
+                <w:rFonts w:ascii="Segoe UI" w:eastAsia="Calibri" w:hAnsi="Segoe UI" w:cs="Segoe UI"/>
+                <w:color w:val="auto"/>
+                <w:sz w:val="24"/>
+                <w:szCs w:val="24"/>
+              </w:rPr>
+            </w:pPr>
+            <m:oMathPara>
+              <m:oMath>
+                <m:sSub>
+                  <m:sSubPr>
+                    <m:ctrlPr>
+                      <w:rPr>
+                        <w:rFonts w:ascii="Cambria Math" w:eastAsia="Calibri" w:hAnsi="Cambria Math" w:cs="Segoe UI"/>
+                        <w:i/>
+                        <w:color w:val="auto"/>
+                        <w:sz w:val="24"/>
+                        <w:szCs w:val="24"/>
+                      </w:rPr>
+                    </m:ctrlPr>
+                  </m:sSubPr>
+                  <m:e>
+                    <m:r>
+                      <w:rPr>
+                        <w:rFonts w:ascii="Cambria Math" w:eastAsia="Calibri" w:hAnsi="Cambria Math" w:cs="Segoe UI"/>
+                        <w:color w:val="auto"/>
+                        <w:sz w:val="24"/>
+                        <w:szCs w:val="24"/>
+                      </w:rPr>
+                      <m:t>B</m:t>
+                    </m:r>
+                  </m:e>
+                  <m:sub>
+                    <m:r>
+                      <w:rPr>
+                        <w:rFonts w:ascii="Cambria Math" w:eastAsia="Calibri" w:hAnsi="Cambria Math" w:cs="Segoe UI"/>
+                        <w:color w:val="auto"/>
+                        <w:sz w:val="24"/>
+                        <w:szCs w:val="24"/>
+                      </w:rPr>
+                      <m:t>y</m:t>
+                    </m:r>
+                  </m:sub>
+                </m:sSub>
+                <m:r>
+                  <w:rPr>
+                    <w:rFonts w:ascii="Cambria Math" w:eastAsia="Calibri" w:hAnsi="Cambria Math" w:cs="Segoe UI"/>
+                    <w:color w:val="auto"/>
+                    <w:sz w:val="24"/>
+                    <w:szCs w:val="24"/>
+                  </w:rPr>
+                  <m:t>=MPF_y*</m:t>
+                </m:r>
+                <m:r>
+                  <w:rPr>
+                    <w:rFonts w:ascii="Cambria Math" w:eastAsia="Calibri" w:hAnsi="Cambria Math" w:cs="Segoe UI"/>
+                    <w:color w:val="auto"/>
+                    <w:sz w:val="24"/>
+                    <w:szCs w:val="24"/>
+                  </w:rPr>
+                  <m:t>(</m:t>
+                </m:r>
+                <m:r>
+                  <w:rPr>
+                    <w:rFonts w:ascii="Cambria Math" w:eastAsia="Calibri" w:hAnsi="Cambria Math" w:cs="Segoe UI"/>
+                    <w:color w:val="auto"/>
+                    <w:sz w:val="24"/>
+                    <w:szCs w:val="24"/>
+                  </w:rPr>
+                  <m:t>n</m:t>
+                </m:r>
+                <m:r>
+                  <w:rPr>
+                    <w:rFonts w:ascii="Cambria Math" w:eastAsia="Calibri" w:hAnsi="Cambria Math" w:cs="Segoe UI"/>
+                    <w:color w:val="auto"/>
+                    <w:sz w:val="24"/>
+                    <w:szCs w:val="24"/>
+                  </w:rPr>
+                  <m:t>+1)</m:t>
+                </m:r>
+              </m:oMath>
+            </m:oMathPara>
+          </w:p>
+        </w:tc>
+        <w:tc>
+          <w:tcPr>
+            <w:tcW w:w="517" w:type="dxa"/>
+          </w:tcPr>
+          <w:p>
+            <w:pPr>
+              <w:pStyle w:val="Nagwek1"/>
+              <w:spacing w:line="360" w:lineRule="auto"/>
+              <w:rPr>
+                <w:rFonts w:ascii="Segoe UI" w:eastAsiaTheme="minorHAnsi" w:hAnsi="Segoe UI" w:cs="Segoe UI"/>
+                <w:color w:val="auto"/>
+                <w:sz w:val="24"/>
+                <w:szCs w:val="24"/>
+              </w:rPr>
+            </w:pPr>
+            <w:r>
+              <w:rPr>
+                <w:rFonts w:ascii="Segoe UI" w:eastAsiaTheme="minorHAnsi" w:hAnsi="Segoe UI" w:cs="Segoe UI"/>
+                <w:color w:val="auto"/>
+                <w:sz w:val="24"/>
+                <w:szCs w:val="24"/>
+              </w:rPr>
+              <w:t>(13)</w:t>
+            </w:r>
+          </w:p>
+        </w:tc>
+      </w:tr>
     </w:tbl>
     <w:p>
       <w:pPr>
-        <w:pStyle w:val="Nagwek1"/>
-        <w:spacing w:line="360" w:lineRule="auto"/>
-        <w:rPr>
-          <w:rFonts w:ascii="Segoe UI" w:eastAsiaTheme="minorHAnsi" w:hAnsi="Segoe UI" w:cs="Segoe UI"/>
-          <w:color w:val="auto"/>
-          <w:sz w:val="24"/>
-          <w:szCs w:val="24"/>
-        </w:rPr>
-      </w:pPr>
-    </w:p>
-    <w:p>
-      <w:pPr>
-        <w:pStyle w:val="Nagwek1"/>
+        <w:rPr>
+          <w:rFonts w:ascii="Segoe UI" w:hAnsi="Segoe UI" w:cs="Segoe UI"/>
+          <w:sz w:val="24"/>
+        </w:rPr>
+      </w:pPr>
+      <w:r>
+        <w:rPr>
+          <w:rFonts w:ascii="Segoe UI" w:hAnsi="Segoe UI" w:cs="Segoe UI"/>
+          <w:sz w:val="24"/>
+        </w:rPr>
+        <w:t>Gdzie:</w:t>
+      </w:r>
+    </w:p>
+    <w:p>
+      <w:pPr>
+        <w:rPr>
+          <w:rFonts w:ascii="Segoe UI" w:hAnsi="Segoe UI" w:cs="Segoe UI"/>
+          <w:sz w:val="24"/>
+        </w:rPr>
+      </w:pPr>
+      <w:r>
+        <w:rPr>
+          <w:rFonts w:ascii="Segoe UI" w:hAnsi="Segoe UI" w:cs="Segoe UI"/>
+          <w:b/>
+          <w:bCs/>
+          <w:sz w:val="24"/>
+        </w:rPr>
+        <w:t>MPF</w:t>
+      </w:r>
+      <w:r>
+        <w:rPr>
+          <w:rFonts w:ascii="Segoe UI" w:hAnsi="Segoe UI" w:cs="Segoe UI"/>
+          <w:sz w:val="24"/>
+        </w:rPr>
+        <w:t xml:space="preserve"> –</w:t>
+      </w:r>
+      <w:r>
+        <w:rPr>
+          <w:rFonts w:ascii="Segoe UI" w:hAnsi="Segoe UI" w:cs="Segoe UI"/>
+          <w:sz w:val="24"/>
+        </w:rPr>
+        <w:t xml:space="preserve"> współczynnik ruchu taśmy, pomiędzy kolejnymi klatkami obrazu, wzdłuż osi X oraz Y analogicznie do nazw</w:t>
+      </w:r>
+    </w:p>
+    <w:p>
+      <w:pPr>
+        <w:rPr>
+          <w:rFonts w:ascii="Segoe UI" w:hAnsi="Segoe UI" w:cs="Segoe UI"/>
+          <w:sz w:val="24"/>
+        </w:rPr>
+      </w:pPr>
+      <w:bookmarkStart w:id="17" w:name="_Hlk169033709"/>
+      <w:r>
+        <w:rPr>
+          <w:rFonts w:ascii="Segoe UI" w:hAnsi="Segoe UI" w:cs="Segoe UI"/>
+          <w:b/>
+          <w:bCs/>
+          <w:sz w:val="24"/>
+        </w:rPr>
+        <w:t>n</w:t>
+      </w:r>
+      <w:r>
+        <w:rPr>
+          <w:rFonts w:ascii="Segoe UI" w:hAnsi="Segoe UI" w:cs="Segoe UI"/>
+          <w:sz w:val="24"/>
+        </w:rPr>
+        <w:t xml:space="preserve"> –</w:t>
+      </w:r>
+      <w:bookmarkEnd w:id="17"/>
+      <w:r>
+        <w:rPr>
+          <w:rFonts w:ascii="Segoe UI" w:hAnsi="Segoe UI" w:cs="Segoe UI"/>
+          <w:sz w:val="24"/>
+        </w:rPr>
+        <w:t xml:space="preserve"> </w:t>
+      </w:r>
+      <w:bookmarkStart w:id="18" w:name="_Hlk169033576"/>
+      <w:r>
+        <w:rPr>
+          <w:rFonts w:ascii="Segoe UI" w:hAnsi="Segoe UI" w:cs="Segoe UI"/>
+          <w:sz w:val="24"/>
+        </w:rPr>
+        <w:t>liczba klatek na których zidentyfikowany obiekt nie został wykryty, liczone od ostatniego poprawnego wykrycia</w:t>
+      </w:r>
+      <w:bookmarkEnd w:id="18"/>
+      <w:r>
+        <w:rPr>
+          <w:rFonts w:ascii="Segoe UI" w:hAnsi="Segoe UI" w:cs="Segoe UI"/>
+          <w:sz w:val="24"/>
+        </w:rPr>
+        <w:t>.</w:t>
+      </w:r>
+    </w:p>
+    <w:p>
+      <w:pPr>
+        <w:pStyle w:val="Akapitzlist"/>
         <w:numPr>
           <w:ilvl w:val="0"/>
           <w:numId w:val="33"/>
         </w:numPr>
-        <w:spacing w:line="360" w:lineRule="auto"/>
-        <w:rPr>
-          <w:rFonts w:ascii="Segoe UI" w:eastAsiaTheme="minorHAnsi" w:hAnsi="Segoe UI" w:cs="Segoe UI"/>
-          <w:color w:val="auto"/>
-          <w:sz w:val="24"/>
-          <w:szCs w:val="24"/>
-        </w:rPr>
-      </w:pPr>
-      <w:r>
-        <w:rPr>
-          <w:rFonts w:ascii="Segoe UI" w:eastAsiaTheme="minorHAnsi" w:hAnsi="Segoe UI" w:cs="Segoe UI"/>
-          <w:color w:val="auto"/>
-          <w:sz w:val="24"/>
-          <w:szCs w:val="24"/>
-        </w:rPr>
-        <w:lastRenderedPageBreak/>
-        <w:t xml:space="preserve">Wybranie jednego ze zliczonych obiektów, który znajduje się w najmniejsze odległości od tego aktualnie analizowanego. </w:t>
+        <w:rPr>
+          <w:rFonts w:ascii="Segoe UI" w:hAnsi="Segoe UI" w:cs="Segoe UI"/>
+          <w:sz w:val="24"/>
+          <w:szCs w:val="24"/>
+        </w:rPr>
+      </w:pPr>
+      <w:r>
+        <w:rPr>
+          <w:rFonts w:ascii="Segoe UI" w:hAnsi="Segoe UI" w:cs="Segoe UI"/>
+          <w:sz w:val="24"/>
+          <w:szCs w:val="24"/>
+        </w:rPr>
+        <w:t>Wybranie jednego ze zliczonych obiektów, któr</w:t>
+      </w:r>
+      <w:r>
+        <w:rPr>
+          <w:rFonts w:ascii="Segoe UI" w:hAnsi="Segoe UI" w:cs="Segoe UI"/>
+          <w:sz w:val="24"/>
+          <w:szCs w:val="24"/>
+        </w:rPr>
+        <w:t>ego estymowana pozycja</w:t>
+      </w:r>
+      <w:r>
+        <w:rPr>
+          <w:rFonts w:ascii="Segoe UI" w:hAnsi="Segoe UI" w:cs="Segoe UI"/>
+          <w:sz w:val="24"/>
+          <w:szCs w:val="24"/>
+        </w:rPr>
+        <w:t xml:space="preserve"> znajduje się w najmniejsze odległości</w:t>
+      </w:r>
+      <w:r>
+        <w:rPr>
+          <w:rFonts w:ascii="Segoe UI" w:hAnsi="Segoe UI" w:cs="Segoe UI"/>
+          <w:sz w:val="24"/>
+          <w:szCs w:val="24"/>
+        </w:rPr>
+        <w:t xml:space="preserve"> (d(A,B))</w:t>
+      </w:r>
+      <w:r>
+        <w:rPr>
+          <w:rFonts w:ascii="Segoe UI" w:hAnsi="Segoe UI" w:cs="Segoe UI"/>
+          <w:sz w:val="24"/>
+          <w:szCs w:val="24"/>
+        </w:rPr>
+        <w:t xml:space="preserve"> od </w:t>
+      </w:r>
+      <w:r>
+        <w:rPr>
+          <w:rFonts w:ascii="Segoe UI" w:hAnsi="Segoe UI" w:cs="Segoe UI"/>
+          <w:sz w:val="24"/>
+          <w:szCs w:val="24"/>
+        </w:rPr>
+        <w:t xml:space="preserve">umiejscowienia </w:t>
+      </w:r>
+      <w:r>
+        <w:rPr>
+          <w:rFonts w:ascii="Segoe UI" w:hAnsi="Segoe UI" w:cs="Segoe UI"/>
+          <w:sz w:val="24"/>
+          <w:szCs w:val="24"/>
+        </w:rPr>
+        <w:t>aktualnie analizowanego</w:t>
+      </w:r>
+      <w:r>
+        <w:rPr>
+          <w:rFonts w:ascii="Segoe UI" w:hAnsi="Segoe UI" w:cs="Segoe UI"/>
+          <w:sz w:val="24"/>
+          <w:szCs w:val="24"/>
+        </w:rPr>
+        <w:t xml:space="preserve"> obiektu</w:t>
+      </w:r>
+      <w:r>
+        <w:rPr>
+          <w:rFonts w:ascii="Segoe UI" w:hAnsi="Segoe UI" w:cs="Segoe UI"/>
+          <w:sz w:val="24"/>
+          <w:szCs w:val="24"/>
+        </w:rPr>
+        <w:t xml:space="preserve">. </w:t>
       </w:r>
     </w:p>
     <w:p>
@@ -15390,13 +16434,12 @@
       <w:tr>
         <w:tc>
           <w:tcPr>
-            <w:tcW w:w="445" w:type="dxa"/>
+            <w:tcW w:w="442" w:type="dxa"/>
           </w:tcPr>
           <w:p>
             <w:pPr>
               <w:pStyle w:val="Nagwek1"/>
               <w:spacing w:line="360" w:lineRule="auto"/>
-              <w:outlineLvl w:val="0"/>
               <w:rPr>
                 <w:rFonts w:ascii="Segoe UI" w:eastAsiaTheme="minorHAnsi" w:hAnsi="Segoe UI" w:cs="Segoe UI"/>
                 <w:color w:val="auto"/>
@@ -15404,18 +16447,18 @@
                 <w:szCs w:val="24"/>
               </w:rPr>
             </w:pPr>
+            <w:bookmarkStart w:id="19" w:name="_Hlk169032552"/>
           </w:p>
         </w:tc>
         <w:tc>
           <w:tcPr>
-            <w:tcW w:w="8100" w:type="dxa"/>
+            <w:tcW w:w="8010" w:type="dxa"/>
           </w:tcPr>
           <w:p>
             <w:pPr>
               <w:pStyle w:val="Nagwek1"/>
               <w:spacing w:line="360" w:lineRule="auto"/>
               <w:jc w:val="center"/>
-              <w:outlineLvl w:val="0"/>
               <w:rPr>
                 <w:rFonts w:ascii="Segoe UI" w:eastAsiaTheme="minorHAnsi" w:hAnsi="Segoe UI" w:cs="Segoe UI"/>
                 <w:color w:val="auto"/>
@@ -15423,26 +16466,144 @@
                 <w:szCs w:val="24"/>
               </w:rPr>
             </w:pPr>
-            <w:r>
-              <w:rPr>
-                <w:rFonts w:ascii="Segoe UI" w:eastAsiaTheme="minorHAnsi" w:hAnsi="Segoe UI" w:cs="Segoe UI"/>
-                <w:color w:val="auto"/>
-                <w:sz w:val="24"/>
-                <w:szCs w:val="24"/>
-              </w:rPr>
-              <w:t>[DODAĆ_WZÓR]</w:t>
-            </w:r>
+            <m:oMathPara>
+              <m:oMath>
+                <m:sSub>
+                  <m:sSubPr>
+                    <m:ctrlPr>
+                      <w:rPr>
+                        <w:rFonts w:ascii="Cambria Math" w:eastAsiaTheme="minorHAnsi" w:hAnsi="Cambria Math" w:cs="Segoe UI"/>
+                        <w:i/>
+                        <w:color w:val="auto"/>
+                        <w:sz w:val="24"/>
+                        <w:szCs w:val="24"/>
+                      </w:rPr>
+                    </m:ctrlPr>
+                  </m:sSubPr>
+                  <m:e>
+                    <m:r>
+                      <w:rPr>
+                        <w:rFonts w:ascii="Cambria Math" w:eastAsiaTheme="minorHAnsi" w:hAnsi="Cambria Math" w:cs="Segoe UI"/>
+                        <w:color w:val="auto"/>
+                        <w:sz w:val="24"/>
+                        <w:szCs w:val="24"/>
+                      </w:rPr>
+                      <m:t>d</m:t>
+                    </m:r>
+                  </m:e>
+                  <m:sub>
+                    <m:r>
+                      <w:rPr>
+                        <w:rFonts w:ascii="Cambria Math" w:eastAsiaTheme="minorHAnsi" w:hAnsi="Cambria Math" w:cs="Segoe UI"/>
+                        <w:color w:val="auto"/>
+                        <w:sz w:val="24"/>
+                        <w:szCs w:val="24"/>
+                      </w:rPr>
+                      <m:t>x</m:t>
+                    </m:r>
+                  </m:sub>
+                </m:sSub>
+                <m:r>
+                  <w:rPr>
+                    <w:rFonts w:ascii="Cambria Math" w:eastAsiaTheme="minorHAnsi" w:hAnsi="Cambria Math" w:cs="Segoe UI"/>
+                    <w:color w:val="auto"/>
+                    <w:sz w:val="24"/>
+                    <w:szCs w:val="24"/>
+                  </w:rPr>
+                  <m:t>≤</m:t>
+                </m:r>
+                <m:sSub>
+                  <m:sSubPr>
+                    <m:ctrlPr>
+                      <w:rPr>
+                        <w:rFonts w:ascii="Cambria Math" w:eastAsiaTheme="minorHAnsi" w:hAnsi="Cambria Math" w:cs="Segoe UI"/>
+                        <w:i/>
+                        <w:color w:val="auto"/>
+                        <w:sz w:val="24"/>
+                        <w:szCs w:val="24"/>
+                      </w:rPr>
+                    </m:ctrlPr>
+                  </m:sSubPr>
+                  <m:e>
+                    <m:r>
+                      <w:rPr>
+                        <w:rFonts w:ascii="Cambria Math" w:eastAsiaTheme="minorHAnsi" w:hAnsi="Cambria Math" w:cs="Segoe UI"/>
+                        <w:color w:val="auto"/>
+                        <w:sz w:val="24"/>
+                        <w:szCs w:val="24"/>
+                      </w:rPr>
+                      <m:t>E</m:t>
+                    </m:r>
+                  </m:e>
+                  <m:sub>
+                    <m:r>
+                      <w:rPr>
+                        <w:rFonts w:ascii="Cambria Math" w:eastAsiaTheme="minorHAnsi" w:hAnsi="Cambria Math" w:cs="Segoe UI"/>
+                        <w:color w:val="auto"/>
+                        <w:sz w:val="24"/>
+                        <w:szCs w:val="24"/>
+                      </w:rPr>
+                      <m:t>x</m:t>
+                    </m:r>
+                  </m:sub>
+                </m:sSub>
+                <m:r>
+                  <w:rPr>
+                    <w:rFonts w:ascii="Cambria Math" w:eastAsiaTheme="minorHAnsi" w:hAnsi="Cambria Math" w:cs="Segoe UI"/>
+                    <w:color w:val="auto"/>
+                    <w:sz w:val="24"/>
+                    <w:szCs w:val="24"/>
+                  </w:rPr>
+                  <m:t>*</m:t>
+                </m:r>
+                <m:r>
+                  <w:rPr>
+                    <w:rFonts w:ascii="Cambria Math" w:eastAsiaTheme="minorHAnsi" w:hAnsi="Cambria Math" w:cs="Segoe UI"/>
+                    <w:color w:val="auto"/>
+                    <w:sz w:val="24"/>
+                    <w:szCs w:val="24"/>
+                  </w:rPr>
+                  <m:t>(</m:t>
+                </m:r>
+                <m:r>
+                  <w:rPr>
+                    <w:rFonts w:ascii="Cambria Math" w:eastAsiaTheme="minorHAnsi" w:hAnsi="Cambria Math" w:cs="Segoe UI"/>
+                    <w:color w:val="auto"/>
+                    <w:sz w:val="24"/>
+                    <w:szCs w:val="24"/>
+                  </w:rPr>
+                  <m:t>n</m:t>
+                </m:r>
+                <m:r>
+                  <w:rPr>
+                    <w:rFonts w:ascii="Cambria Math" w:eastAsiaTheme="minorHAnsi" w:hAnsi="Cambria Math" w:cs="Segoe UI"/>
+                    <w:color w:val="auto"/>
+                    <w:sz w:val="24"/>
+                    <w:szCs w:val="24"/>
+                  </w:rPr>
+                  <m:t>+1)</m:t>
+                </m:r>
+                <m:r>
+                  <w:rPr>
+                    <w:rFonts w:ascii="Cambria Math" w:eastAsiaTheme="minorHAnsi" w:hAnsi="Cambria Math" w:cs="Segoe UI"/>
+                    <w:color w:val="auto"/>
+                    <w:sz w:val="24"/>
+                    <w:szCs w:val="24"/>
+                  </w:rPr>
+                  <m:t xml:space="preserve"> </m:t>
+                </m:r>
+              </m:oMath>
+            </m:oMathPara>
           </w:p>
         </w:tc>
         <w:tc>
           <w:tcPr>
-            <w:tcW w:w="517" w:type="dxa"/>
+            <w:tcW w:w="620" w:type="dxa"/>
           </w:tcPr>
           <w:p>
             <w:pPr>
               <w:pStyle w:val="Nagwek1"/>
               <w:spacing w:line="360" w:lineRule="auto"/>
-              <w:outlineLvl w:val="0"/>
               <w:rPr>
                 <w:rFonts w:ascii="Segoe UI" w:eastAsiaTheme="minorHAnsi" w:hAnsi="Segoe UI" w:cs="Segoe UI"/>
                 <w:color w:val="auto"/>
@@ -15466,7 +16627,7 @@
                 <w:sz w:val="24"/>
                 <w:szCs w:val="24"/>
               </w:rPr>
-              <w:fldChar w:fldCharType="begin"/>
+              <w:t>14</w:t>
             </w:r>
             <w:r>
               <w:rPr>
@@ -15475,35 +16636,171 @@
                 <w:sz w:val="24"/>
                 <w:szCs w:val="24"/>
               </w:rPr>
-              <w:instrText xml:space="preserve"> SEQ Eqnn \* MERGEFORMAT  \* MERGEFORMAT </w:instrText>
+              <w:t>)</w:t>
             </w:r>
-            <w:r>
+          </w:p>
+        </w:tc>
+      </w:tr>
+      <w:tr>
+        <w:tc>
+          <w:tcPr>
+            <w:tcW w:w="442" w:type="dxa"/>
+          </w:tcPr>
+          <w:p>
+            <w:pPr>
+              <w:pStyle w:val="Nagwek1"/>
+              <w:spacing w:line="360" w:lineRule="auto"/>
               <w:rPr>
                 <w:rFonts w:ascii="Segoe UI" w:eastAsiaTheme="minorHAnsi" w:hAnsi="Segoe UI" w:cs="Segoe UI"/>
                 <w:color w:val="auto"/>
                 <w:sz w:val="24"/>
                 <w:szCs w:val="24"/>
               </w:rPr>
-              <w:fldChar w:fldCharType="separate"/>
-            </w:r>
-            <w:r>
-              <w:rPr>
-                <w:rFonts w:ascii="Segoe UI" w:eastAsiaTheme="minorHAnsi" w:hAnsi="Segoe UI" w:cs="Segoe UI"/>
-                <w:noProof/>
-                <w:color w:val="auto"/>
-                <w:sz w:val="24"/>
-                <w:szCs w:val="24"/>
-              </w:rPr>
-              <w:t>12</w:t>
-            </w:r>
-            <w:r>
+            </w:pPr>
+          </w:p>
+        </w:tc>
+        <w:tc>
+          <w:tcPr>
+            <w:tcW w:w="8010" w:type="dxa"/>
+          </w:tcPr>
+          <w:p>
+            <w:pPr>
+              <w:pStyle w:val="Nagwek1"/>
+              <w:spacing w:line="360" w:lineRule="auto"/>
+              <w:jc w:val="center"/>
               <w:rPr>
                 <w:rFonts w:ascii="Segoe UI" w:eastAsiaTheme="minorHAnsi" w:hAnsi="Segoe UI" w:cs="Segoe UI"/>
                 <w:color w:val="auto"/>
                 <w:sz w:val="24"/>
                 <w:szCs w:val="24"/>
               </w:rPr>
-              <w:fldChar w:fldCharType="end"/>
+            </w:pPr>
+            <m:oMathPara>
+              <m:oMath>
+                <m:sSub>
+                  <m:sSubPr>
+                    <m:ctrlPr>
+                      <w:rPr>
+                        <w:rFonts w:ascii="Cambria Math" w:eastAsiaTheme="minorHAnsi" w:hAnsi="Cambria Math" w:cs="Segoe UI"/>
+                        <w:i/>
+                        <w:color w:val="auto"/>
+                        <w:sz w:val="24"/>
+                        <w:szCs w:val="24"/>
+                      </w:rPr>
+                    </m:ctrlPr>
+                  </m:sSubPr>
+                  <m:e>
+                    <m:r>
+                      <w:rPr>
+                        <w:rFonts w:ascii="Cambria Math" w:eastAsiaTheme="minorHAnsi" w:hAnsi="Cambria Math" w:cs="Segoe UI"/>
+                        <w:color w:val="auto"/>
+                        <w:sz w:val="24"/>
+                        <w:szCs w:val="24"/>
+                      </w:rPr>
+                      <m:t>d</m:t>
+                    </m:r>
+                  </m:e>
+                  <m:sub>
+                    <m:r>
+                      <w:rPr>
+                        <w:rFonts w:ascii="Cambria Math" w:eastAsiaTheme="minorHAnsi" w:hAnsi="Cambria Math" w:cs="Segoe UI"/>
+                        <w:color w:val="auto"/>
+                        <w:sz w:val="24"/>
+                        <w:szCs w:val="24"/>
+                      </w:rPr>
+                      <m:t>y</m:t>
+                    </m:r>
+                  </m:sub>
+                </m:sSub>
+                <m:r>
+                  <w:rPr>
+                    <w:rFonts w:ascii="Cambria Math" w:eastAsiaTheme="minorHAnsi" w:hAnsi="Cambria Math" w:cs="Segoe UI"/>
+                    <w:color w:val="auto"/>
+                    <w:sz w:val="24"/>
+                    <w:szCs w:val="24"/>
+                  </w:rPr>
+                  <m:t xml:space="preserve">≤ </m:t>
+                </m:r>
+                <m:sSub>
+                  <m:sSubPr>
+                    <m:ctrlPr>
+                      <w:rPr>
+                        <w:rFonts w:ascii="Cambria Math" w:eastAsiaTheme="minorHAnsi" w:hAnsi="Cambria Math" w:cs="Segoe UI"/>
+                        <w:i/>
+                        <w:color w:val="auto"/>
+                        <w:sz w:val="24"/>
+                        <w:szCs w:val="24"/>
+                      </w:rPr>
+                    </m:ctrlPr>
+                  </m:sSubPr>
+                  <m:e>
+                    <m:r>
+                      <w:rPr>
+                        <w:rFonts w:ascii="Cambria Math" w:eastAsiaTheme="minorHAnsi" w:hAnsi="Cambria Math" w:cs="Segoe UI"/>
+                        <w:color w:val="auto"/>
+                        <w:sz w:val="24"/>
+                        <w:szCs w:val="24"/>
+                      </w:rPr>
+                      <m:t>E</m:t>
+                    </m:r>
+                  </m:e>
+                  <m:sub>
+                    <m:r>
+                      <w:rPr>
+                        <w:rFonts w:ascii="Cambria Math" w:eastAsiaTheme="minorHAnsi" w:hAnsi="Cambria Math" w:cs="Segoe UI"/>
+                        <w:color w:val="auto"/>
+                        <w:sz w:val="24"/>
+                        <w:szCs w:val="24"/>
+                      </w:rPr>
+                      <m:t xml:space="preserve">y </m:t>
+                    </m:r>
+                  </m:sub>
+                </m:sSub>
+                <m:r>
+                  <w:rPr>
+                    <w:rFonts w:ascii="Cambria Math" w:eastAsiaTheme="minorHAnsi" w:hAnsi="Cambria Math" w:cs="Segoe UI"/>
+                    <w:color w:val="auto"/>
+                    <w:sz w:val="24"/>
+                    <w:szCs w:val="24"/>
+                  </w:rPr>
+                  <m:t>*(n+1)</m:t>
+                </m:r>
+              </m:oMath>
+            </m:oMathPara>
+          </w:p>
+        </w:tc>
+        <w:tc>
+          <w:tcPr>
+            <w:tcW w:w="620" w:type="dxa"/>
+          </w:tcPr>
+          <w:p>
+            <w:pPr>
+              <w:pStyle w:val="Nagwek1"/>
+              <w:spacing w:line="360" w:lineRule="auto"/>
+              <w:rPr>
+                <w:rFonts w:ascii="Segoe UI" w:eastAsiaTheme="minorHAnsi" w:hAnsi="Segoe UI" w:cs="Segoe UI"/>
+                <w:color w:val="auto"/>
+                <w:sz w:val="24"/>
+                <w:szCs w:val="24"/>
+              </w:rPr>
+            </w:pPr>
+            <w:r>
+              <w:rPr>
+                <w:rFonts w:ascii="Segoe UI" w:eastAsiaTheme="minorHAnsi" w:hAnsi="Segoe UI" w:cs="Segoe UI"/>
+                <w:color w:val="auto"/>
+                <w:sz w:val="24"/>
+                <w:szCs w:val="24"/>
+              </w:rPr>
+              <w:t>(1</w:t>
+            </w:r>
+            <w:r>
+              <w:rPr>
+                <w:rFonts w:ascii="Segoe UI" w:eastAsiaTheme="minorHAnsi" w:hAnsi="Segoe UI" w:cs="Segoe UI"/>
+                <w:color w:val="auto"/>
+                <w:sz w:val="24"/>
+                <w:szCs w:val="24"/>
+              </w:rPr>
+              <w:t>5</w:t>
             </w:r>
             <w:r>
               <w:rPr>
@@ -15518,6 +16815,61 @@
         </w:tc>
       </w:tr>
     </w:tbl>
+    <w:bookmarkEnd w:id="19"/>
+    <w:p>
+      <w:pPr>
+        <w:pStyle w:val="Nagwek1"/>
+        <w:spacing w:line="360" w:lineRule="auto"/>
+        <w:rPr>
+          <w:rFonts w:ascii="Segoe UI" w:eastAsiaTheme="minorHAnsi" w:hAnsi="Segoe UI" w:cs="Segoe UI"/>
+          <w:color w:val="auto"/>
+          <w:sz w:val="24"/>
+          <w:szCs w:val="24"/>
+        </w:rPr>
+      </w:pPr>
+      <w:r>
+        <w:rPr>
+          <w:rFonts w:ascii="Segoe UI" w:eastAsiaTheme="minorHAnsi" w:hAnsi="Segoe UI" w:cs="Segoe UI"/>
+          <w:color w:val="auto"/>
+          <w:sz w:val="24"/>
+          <w:szCs w:val="24"/>
+        </w:rPr>
+        <w:t>Gdzie:</w:t>
+      </w:r>
+    </w:p>
+    <w:p>
+      <w:pPr>
+        <w:rPr>
+          <w:rFonts w:ascii="Segoe UI" w:hAnsi="Segoe UI" w:cs="Segoe UI"/>
+          <w:sz w:val="24"/>
+        </w:rPr>
+      </w:pPr>
+      <w:r>
+        <w:rPr>
+          <w:rFonts w:ascii="Segoe UI" w:hAnsi="Segoe UI" w:cs="Segoe UI"/>
+          <w:b/>
+          <w:bCs/>
+          <w:sz w:val="24"/>
+        </w:rPr>
+        <w:t>n</w:t>
+      </w:r>
+      <w:r>
+        <w:rPr>
+          <w:rFonts w:ascii="Segoe UI" w:hAnsi="Segoe UI" w:cs="Segoe UI"/>
+          <w:sz w:val="24"/>
+        </w:rPr>
+        <w:t xml:space="preserve"> –liczba klatek na których zidentyfikowany obiekt nie został wykryty, liczone od ostatniego poprawnego wykrycia</w:t>
+      </w:r>
+    </w:p>
+    <w:p>
+      <w:r>
+        <w:rPr>
+          <w:rFonts w:ascii="Segoe UI" w:hAnsi="Segoe UI" w:cs="Segoe UI"/>
+          <w:sz w:val="24"/>
+        </w:rPr>
+        <w:t>E – akceptowalny błąd wynikający z niejednostajnego ruchu taśmy transmisyjnej.</w:t>
+      </w:r>
+    </w:p>
     <w:p>
       <w:pPr>
         <w:pStyle w:val="Nagwek1"/>
@@ -15540,6 +16892,7 @@
           <w:sz w:val="24"/>
           <w:szCs w:val="24"/>
         </w:rPr>
+        <w:lastRenderedPageBreak/>
         <w:t>Jeśli pozycja aktualnie analizowanego obiektu jest zgodna z wyliczeniami, tj. jego przemieszczenie nie wyniosło więcej niż obliczony dystans, to aktualizujemy lokalizację wybranego obiektu z listy już zliczonych i przechodzimy do kroku 2. w celu analizy kolejnego wykrytego obiektu.</w:t>
       </w:r>
     </w:p>
@@ -15687,16 +17040,15 @@
           <w:b/>
         </w:rPr>
       </w:pPr>
-      <w:bookmarkStart w:id="16" w:name="_Toc166704968"/>
+      <w:bookmarkStart w:id="20" w:name="_Toc166704968"/>
       <w:r>
         <w:rPr>
           <w:rFonts w:ascii="Segoe UI" w:hAnsi="Segoe UI" w:cs="Segoe UI"/>
           <w:b/>
         </w:rPr>
-        <w:lastRenderedPageBreak/>
         <w:t>Wnioski</w:t>
       </w:r>
-      <w:bookmarkEnd w:id="16"/>
+      <w:bookmarkEnd w:id="20"/>
     </w:p>
     <w:p>
       <w:pPr>
@@ -15986,8 +17338,6 @@
         </w:rPr>
         <w:t>.</w:t>
       </w:r>
-      <w:bookmarkStart w:id="17" w:name="_GoBack"/>
-      <w:bookmarkEnd w:id="17"/>
     </w:p>
     <w:p>
       <w:pPr>
@@ -15999,13 +17349,14 @@
           <w:lang w:val="en-US"/>
         </w:rPr>
       </w:pPr>
-      <w:bookmarkStart w:id="18" w:name="_Toc166704969"/>
+      <w:bookmarkStart w:id="21" w:name="_Toc166704969"/>
       <w:r>
         <w:rPr>
           <w:rFonts w:ascii="Segoe UI" w:hAnsi="Segoe UI" w:cs="Segoe UI"/>
           <w:b/>
           <w:lang w:val="en-US"/>
         </w:rPr>
+        <w:lastRenderedPageBreak/>
         <w:t>6</w:t>
       </w:r>
       <w:r>
@@ -16014,9 +17365,19 @@
           <w:b/>
           <w:lang w:val="en-US"/>
         </w:rPr>
-        <w:t>. Literatura</w:t>
-      </w:r>
-      <w:bookmarkEnd w:id="18"/>
+        <w:t xml:space="preserve">. </w:t>
+      </w:r>
+      <w:proofErr w:type="spellStart"/>
+      <w:r>
+        <w:rPr>
+          <w:rFonts w:ascii="Segoe UI" w:hAnsi="Segoe UI" w:cs="Segoe UI"/>
+          <w:b/>
+          <w:lang w:val="en-US"/>
+        </w:rPr>
+        <w:t>Literatura</w:t>
+      </w:r>
+      <w:bookmarkEnd w:id="21"/>
+      <w:proofErr w:type="spellEnd"/>
     </w:p>
     <w:p>
       <w:pPr>
@@ -16038,7 +17399,339 @@
             <w:szCs w:val="24"/>
             <w:lang w:val="en-US"/>
           </w:rPr>
-          <w:t>[1] J. M. Alcalde-Llergo, E. Yeguas-Bolívar, A. Zingoni and A. Fuerte-Jurado, "Jewelry Recognition via Encoder-Decoder Models," 2023 IEEE International Conference on Metrology for eXtended Reality, Artificial Intelligence and Neural Engineering (MetroXRAINE), Milano, Italy, 2023, pp. 116-121, doi: 10.1109/MetroXRAINE58569.2023.10405609. keywords: {Image recognition;Natural languages;Neural engineering;Metrology;Behavioral sciences;Task analysis;Testing;Image Captioning;Classification;Object Detection;Jewelry;Deep Learning;Human Behavior},</w:t>
+          <w:t>[1] J. M. Alcalde-</w:t>
+        </w:r>
+        <w:proofErr w:type="spellStart"/>
+        <w:r>
+          <w:rPr>
+            <w:rStyle w:val="Hipercze"/>
+            <w:rFonts w:ascii="Segoe UI" w:hAnsi="Segoe UI" w:cs="Segoe UI"/>
+            <w:sz w:val="24"/>
+            <w:szCs w:val="24"/>
+            <w:lang w:val="en-US"/>
+          </w:rPr>
+          <w:t>Llergo</w:t>
+        </w:r>
+        <w:proofErr w:type="spellEnd"/>
+        <w:r>
+          <w:rPr>
+            <w:rStyle w:val="Hipercze"/>
+            <w:rFonts w:ascii="Segoe UI" w:hAnsi="Segoe UI" w:cs="Segoe UI"/>
+            <w:sz w:val="24"/>
+            <w:szCs w:val="24"/>
+            <w:lang w:val="en-US"/>
+          </w:rPr>
+          <w:t xml:space="preserve">, E. </w:t>
+        </w:r>
+        <w:proofErr w:type="spellStart"/>
+        <w:r>
+          <w:rPr>
+            <w:rStyle w:val="Hipercze"/>
+            <w:rFonts w:ascii="Segoe UI" w:hAnsi="Segoe UI" w:cs="Segoe UI"/>
+            <w:sz w:val="24"/>
+            <w:szCs w:val="24"/>
+            <w:lang w:val="en-US"/>
+          </w:rPr>
+          <w:t>Yeguas</w:t>
+        </w:r>
+        <w:proofErr w:type="spellEnd"/>
+        <w:r>
+          <w:rPr>
+            <w:rStyle w:val="Hipercze"/>
+            <w:rFonts w:ascii="Segoe UI" w:hAnsi="Segoe UI" w:cs="Segoe UI"/>
+            <w:sz w:val="24"/>
+            <w:szCs w:val="24"/>
+            <w:lang w:val="en-US"/>
+          </w:rPr>
+          <w:t xml:space="preserve">-Bolívar, A. </w:t>
+        </w:r>
+        <w:proofErr w:type="spellStart"/>
+        <w:r>
+          <w:rPr>
+            <w:rStyle w:val="Hipercze"/>
+            <w:rFonts w:ascii="Segoe UI" w:hAnsi="Segoe UI" w:cs="Segoe UI"/>
+            <w:sz w:val="24"/>
+            <w:szCs w:val="24"/>
+            <w:lang w:val="en-US"/>
+          </w:rPr>
+          <w:t>Zingoni</w:t>
+        </w:r>
+        <w:proofErr w:type="spellEnd"/>
+        <w:r>
+          <w:rPr>
+            <w:rStyle w:val="Hipercze"/>
+            <w:rFonts w:ascii="Segoe UI" w:hAnsi="Segoe UI" w:cs="Segoe UI"/>
+            <w:sz w:val="24"/>
+            <w:szCs w:val="24"/>
+            <w:lang w:val="en-US"/>
+          </w:rPr>
+          <w:t xml:space="preserve"> and A. </w:t>
+        </w:r>
+        <w:proofErr w:type="spellStart"/>
+        <w:r>
+          <w:rPr>
+            <w:rStyle w:val="Hipercze"/>
+            <w:rFonts w:ascii="Segoe UI" w:hAnsi="Segoe UI" w:cs="Segoe UI"/>
+            <w:sz w:val="24"/>
+            <w:szCs w:val="24"/>
+            <w:lang w:val="en-US"/>
+          </w:rPr>
+          <w:t>Fuerte</w:t>
+        </w:r>
+        <w:proofErr w:type="spellEnd"/>
+        <w:r>
+          <w:rPr>
+            <w:rStyle w:val="Hipercze"/>
+            <w:rFonts w:ascii="Segoe UI" w:hAnsi="Segoe UI" w:cs="Segoe UI"/>
+            <w:sz w:val="24"/>
+            <w:szCs w:val="24"/>
+            <w:lang w:val="en-US"/>
+          </w:rPr>
+          <w:t xml:space="preserve">-Jurado, "Jewelry Recognition via Encoder-Decoder Models," 2023 IEEE International Conference on Metrology for </w:t>
+        </w:r>
+        <w:proofErr w:type="spellStart"/>
+        <w:r>
+          <w:rPr>
+            <w:rStyle w:val="Hipercze"/>
+            <w:rFonts w:ascii="Segoe UI" w:hAnsi="Segoe UI" w:cs="Segoe UI"/>
+            <w:sz w:val="24"/>
+            <w:szCs w:val="24"/>
+            <w:lang w:val="en-US"/>
+          </w:rPr>
+          <w:t>eXtended</w:t>
+        </w:r>
+        <w:proofErr w:type="spellEnd"/>
+        <w:r>
+          <w:rPr>
+            <w:rStyle w:val="Hipercze"/>
+            <w:rFonts w:ascii="Segoe UI" w:hAnsi="Segoe UI" w:cs="Segoe UI"/>
+            <w:sz w:val="24"/>
+            <w:szCs w:val="24"/>
+            <w:lang w:val="en-US"/>
+          </w:rPr>
+          <w:t xml:space="preserve"> Reality, Artificial Intelligence and Neural Engineering (</w:t>
+        </w:r>
+        <w:proofErr w:type="spellStart"/>
+        <w:r>
+          <w:rPr>
+            <w:rStyle w:val="Hipercze"/>
+            <w:rFonts w:ascii="Segoe UI" w:hAnsi="Segoe UI" w:cs="Segoe UI"/>
+            <w:sz w:val="24"/>
+            <w:szCs w:val="24"/>
+            <w:lang w:val="en-US"/>
+          </w:rPr>
+          <w:t>MetroXRAINE</w:t>
+        </w:r>
+        <w:proofErr w:type="spellEnd"/>
+        <w:r>
+          <w:rPr>
+            <w:rStyle w:val="Hipercze"/>
+            <w:rFonts w:ascii="Segoe UI" w:hAnsi="Segoe UI" w:cs="Segoe UI"/>
+            <w:sz w:val="24"/>
+            <w:szCs w:val="24"/>
+            <w:lang w:val="en-US"/>
+          </w:rPr>
+          <w:t xml:space="preserve">), Milano, Italy, 2023, pp. 116-121, </w:t>
+        </w:r>
+        <w:proofErr w:type="spellStart"/>
+        <w:r>
+          <w:rPr>
+            <w:rStyle w:val="Hipercze"/>
+            <w:rFonts w:ascii="Segoe UI" w:hAnsi="Segoe UI" w:cs="Segoe UI"/>
+            <w:sz w:val="24"/>
+            <w:szCs w:val="24"/>
+            <w:lang w:val="en-US"/>
+          </w:rPr>
+          <w:t>doi</w:t>
+        </w:r>
+        <w:proofErr w:type="spellEnd"/>
+        <w:r>
+          <w:rPr>
+            <w:rStyle w:val="Hipercze"/>
+            <w:rFonts w:ascii="Segoe UI" w:hAnsi="Segoe UI" w:cs="Segoe UI"/>
+            <w:sz w:val="24"/>
+            <w:szCs w:val="24"/>
+            <w:lang w:val="en-US"/>
+          </w:rPr>
+          <w:t xml:space="preserve">: 10.1109/MetroXRAINE58569.2023.10405609. keywords: {Image </w:t>
+        </w:r>
+        <w:proofErr w:type="spellStart"/>
+        <w:proofErr w:type="gramStart"/>
+        <w:r>
+          <w:rPr>
+            <w:rStyle w:val="Hipercze"/>
+            <w:rFonts w:ascii="Segoe UI" w:hAnsi="Segoe UI" w:cs="Segoe UI"/>
+            <w:sz w:val="24"/>
+            <w:szCs w:val="24"/>
+            <w:lang w:val="en-US"/>
+          </w:rPr>
+          <w:t>recognition;Natural</w:t>
+        </w:r>
+        <w:proofErr w:type="spellEnd"/>
+        <w:proofErr w:type="gramEnd"/>
+        <w:r>
+          <w:rPr>
+            <w:rStyle w:val="Hipercze"/>
+            <w:rFonts w:ascii="Segoe UI" w:hAnsi="Segoe UI" w:cs="Segoe UI"/>
+            <w:sz w:val="24"/>
+            <w:szCs w:val="24"/>
+            <w:lang w:val="en-US"/>
+          </w:rPr>
+          <w:t xml:space="preserve"> </w:t>
+        </w:r>
+        <w:proofErr w:type="spellStart"/>
+        <w:r>
+          <w:rPr>
+            <w:rStyle w:val="Hipercze"/>
+            <w:rFonts w:ascii="Segoe UI" w:hAnsi="Segoe UI" w:cs="Segoe UI"/>
+            <w:sz w:val="24"/>
+            <w:szCs w:val="24"/>
+            <w:lang w:val="en-US"/>
+          </w:rPr>
+          <w:t>languages;Neural</w:t>
+        </w:r>
+        <w:proofErr w:type="spellEnd"/>
+        <w:r>
+          <w:rPr>
+            <w:rStyle w:val="Hipercze"/>
+            <w:rFonts w:ascii="Segoe UI" w:hAnsi="Segoe UI" w:cs="Segoe UI"/>
+            <w:sz w:val="24"/>
+            <w:szCs w:val="24"/>
+            <w:lang w:val="en-US"/>
+          </w:rPr>
+          <w:t xml:space="preserve"> </w:t>
+        </w:r>
+        <w:proofErr w:type="spellStart"/>
+        <w:r>
+          <w:rPr>
+            <w:rStyle w:val="Hipercze"/>
+            <w:rFonts w:ascii="Segoe UI" w:hAnsi="Segoe UI" w:cs="Segoe UI"/>
+            <w:sz w:val="24"/>
+            <w:szCs w:val="24"/>
+            <w:lang w:val="en-US"/>
+          </w:rPr>
+          <w:t>engineering;Metrology;Behavioral</w:t>
+        </w:r>
+        <w:proofErr w:type="spellEnd"/>
+        <w:r>
+          <w:rPr>
+            <w:rStyle w:val="Hipercze"/>
+            <w:rFonts w:ascii="Segoe UI" w:hAnsi="Segoe UI" w:cs="Segoe UI"/>
+            <w:sz w:val="24"/>
+            <w:szCs w:val="24"/>
+            <w:lang w:val="en-US"/>
+          </w:rPr>
+          <w:t xml:space="preserve"> </w:t>
+        </w:r>
+        <w:proofErr w:type="spellStart"/>
+        <w:r>
+          <w:rPr>
+            <w:rStyle w:val="Hipercze"/>
+            <w:rFonts w:ascii="Segoe UI" w:hAnsi="Segoe UI" w:cs="Segoe UI"/>
+            <w:sz w:val="24"/>
+            <w:szCs w:val="24"/>
+            <w:lang w:val="en-US"/>
+          </w:rPr>
+          <w:t>sciences;Task</w:t>
+        </w:r>
+        <w:proofErr w:type="spellEnd"/>
+        <w:r>
+          <w:rPr>
+            <w:rStyle w:val="Hipercze"/>
+            <w:rFonts w:ascii="Segoe UI" w:hAnsi="Segoe UI" w:cs="Segoe UI"/>
+            <w:sz w:val="24"/>
+            <w:szCs w:val="24"/>
+            <w:lang w:val="en-US"/>
+          </w:rPr>
+          <w:t xml:space="preserve"> </w:t>
+        </w:r>
+        <w:proofErr w:type="spellStart"/>
+        <w:r>
+          <w:rPr>
+            <w:rStyle w:val="Hipercze"/>
+            <w:rFonts w:ascii="Segoe UI" w:hAnsi="Segoe UI" w:cs="Segoe UI"/>
+            <w:sz w:val="24"/>
+            <w:szCs w:val="24"/>
+            <w:lang w:val="en-US"/>
+          </w:rPr>
+          <w:t>analysis;Testing;Image</w:t>
+        </w:r>
+        <w:proofErr w:type="spellEnd"/>
+        <w:r>
+          <w:rPr>
+            <w:rStyle w:val="Hipercze"/>
+            <w:rFonts w:ascii="Segoe UI" w:hAnsi="Segoe UI" w:cs="Segoe UI"/>
+            <w:sz w:val="24"/>
+            <w:szCs w:val="24"/>
+            <w:lang w:val="en-US"/>
+          </w:rPr>
+          <w:t xml:space="preserve"> </w:t>
+        </w:r>
+        <w:proofErr w:type="spellStart"/>
+        <w:r>
+          <w:rPr>
+            <w:rStyle w:val="Hipercze"/>
+            <w:rFonts w:ascii="Segoe UI" w:hAnsi="Segoe UI" w:cs="Segoe UI"/>
+            <w:sz w:val="24"/>
+            <w:szCs w:val="24"/>
+            <w:lang w:val="en-US"/>
+          </w:rPr>
+          <w:t>Captioning;Classification;Object</w:t>
+        </w:r>
+        <w:proofErr w:type="spellEnd"/>
+        <w:r>
+          <w:rPr>
+            <w:rStyle w:val="Hipercze"/>
+            <w:rFonts w:ascii="Segoe UI" w:hAnsi="Segoe UI" w:cs="Segoe UI"/>
+            <w:sz w:val="24"/>
+            <w:szCs w:val="24"/>
+            <w:lang w:val="en-US"/>
+          </w:rPr>
+          <w:t xml:space="preserve"> </w:t>
+        </w:r>
+        <w:proofErr w:type="spellStart"/>
+        <w:r>
+          <w:rPr>
+            <w:rStyle w:val="Hipercze"/>
+            <w:rFonts w:ascii="Segoe UI" w:hAnsi="Segoe UI" w:cs="Segoe UI"/>
+            <w:sz w:val="24"/>
+            <w:szCs w:val="24"/>
+            <w:lang w:val="en-US"/>
+          </w:rPr>
+          <w:t>Detection;Jewelry;Deep</w:t>
+        </w:r>
+        <w:proofErr w:type="spellEnd"/>
+        <w:r>
+          <w:rPr>
+            <w:rStyle w:val="Hipercze"/>
+            <w:rFonts w:ascii="Segoe UI" w:hAnsi="Segoe UI" w:cs="Segoe UI"/>
+            <w:sz w:val="24"/>
+            <w:szCs w:val="24"/>
+            <w:lang w:val="en-US"/>
+          </w:rPr>
+          <w:t xml:space="preserve"> </w:t>
+        </w:r>
+        <w:proofErr w:type="spellStart"/>
+        <w:r>
+          <w:rPr>
+            <w:rStyle w:val="Hipercze"/>
+            <w:rFonts w:ascii="Segoe UI" w:hAnsi="Segoe UI" w:cs="Segoe UI"/>
+            <w:sz w:val="24"/>
+            <w:szCs w:val="24"/>
+            <w:lang w:val="en-US"/>
+          </w:rPr>
+          <w:t>Learning;Human</w:t>
+        </w:r>
+        <w:proofErr w:type="spellEnd"/>
+        <w:r>
+          <w:rPr>
+            <w:rStyle w:val="Hipercze"/>
+            <w:rFonts w:ascii="Segoe UI" w:hAnsi="Segoe UI" w:cs="Segoe UI"/>
+            <w:sz w:val="24"/>
+            <w:szCs w:val="24"/>
+            <w:lang w:val="en-US"/>
+          </w:rPr>
+          <w:t xml:space="preserve"> Behavior},</w:t>
         </w:r>
       </w:hyperlink>
     </w:p>
@@ -16128,7 +17821,7 @@
 </file>
 
 <file path=word/endnotes.xml><?xml version="1.0" encoding="utf-8"?>
-<w:endnotes xmlns:wpc="http://schemas.microsoft.com/office/word/2010/wordprocessingCanvas" xmlns:cx="http://schemas.microsoft.com/office/drawing/2014/chartex" xmlns:cx1="http://schemas.microsoft.com/office/drawing/2015/9/8/chartex" xmlns:mc="http://schemas.openxmlformats.org/markup-compatibility/2006" xmlns:o="urn:schemas-microsoft-com:office:office" xmlns:r="http://schemas.openxmlformats.org/officeDocument/2006/relationships" xmlns:m="http://schemas.openxmlformats.org/officeDocument/2006/math" xmlns:v="urn:schemas-microsoft-com:vml" xmlns:wp14="http://schemas.microsoft.com/office/word/2010/wordprocessingDrawing" xmlns:wp="http://schemas.openxmlformats.org/drawingml/2006/wordprocessingDrawing" xmlns:w10="urn:schemas-microsoft-com:office:word" xmlns:w="http://schemas.openxmlformats.org/wordprocessingml/2006/main" xmlns:w14="http://schemas.microsoft.com/office/word/2010/wordml" xmlns:w15="http://schemas.microsoft.com/office/word/2012/wordml" xmlns:w16se="http://schemas.microsoft.com/office/word/2015/wordml/symex" xmlns:wpg="http://schemas.microsoft.com/office/word/2010/wordprocessingGroup" xmlns:wpi="http://schemas.microsoft.com/office/word/2010/wordprocessingInk" xmlns:wne="http://schemas.microsoft.com/office/word/2006/wordml" xmlns:wps="http://schemas.microsoft.com/office/word/2010/wordprocessingShape" mc:Ignorable="w14 w15 w16se wp14">
+<w:endnotes xmlns:wpc="http://schemas.microsoft.com/office/word/2010/wordprocessingCanvas" xmlns:cx="http://schemas.microsoft.com/office/drawing/2014/chartex" xmlns:cx1="http://schemas.microsoft.com/office/drawing/2015/9/8/chartex" xmlns:cx2="http://schemas.microsoft.com/office/drawing/2015/10/21/chartex" xmlns:cx3="http://schemas.microsoft.com/office/drawing/2016/5/9/chartex" xmlns:cx4="http://schemas.microsoft.com/office/drawing/2016/5/10/chartex" xmlns:cx5="http://schemas.microsoft.com/office/drawing/2016/5/11/chartex" xmlns:cx6="http://schemas.microsoft.com/office/drawing/2016/5/12/chartex" xmlns:cx7="http://schemas.microsoft.com/office/drawing/2016/5/13/chartex" xmlns:cx8="http://schemas.microsoft.com/office/drawing/2016/5/14/chartex" xmlns:mc="http://schemas.openxmlformats.org/markup-compatibility/2006" xmlns:aink="http://schemas.microsoft.com/office/drawing/2016/ink" xmlns:am3d="http://schemas.microsoft.com/office/drawing/2017/model3d" xmlns:o="urn:schemas-microsoft-com:office:office" xmlns:oel="http://schemas.microsoft.com/office/2019/extlst" xmlns:r="http://schemas.openxmlformats.org/officeDocument/2006/relationships" xmlns:m="http://schemas.openxmlformats.org/officeDocument/2006/math" xmlns:v="urn:schemas-microsoft-com:vml" xmlns:wp14="http://schemas.microsoft.com/office/word/2010/wordprocessingDrawing" xmlns:wp="http://schemas.openxmlformats.org/drawingml/2006/wordprocessingDrawing" xmlns:w10="urn:schemas-microsoft-com:office:word" xmlns:w="http://schemas.openxmlformats.org/wordprocessingml/2006/main" xmlns:w14="http://schemas.microsoft.com/office/word/2010/wordml" xmlns:w15="http://schemas.microsoft.com/office/word/2012/wordml" xmlns:w16cex="http://schemas.microsoft.com/office/word/2018/wordml/cex" xmlns:w16cid="http://schemas.microsoft.com/office/word/2016/wordml/cid" xmlns:w16="http://schemas.microsoft.com/office/word/2018/wordml" xmlns:w16sdtdh="http://schemas.microsoft.com/office/word/2020/wordml/sdtdatahash" xmlns:w16se="http://schemas.microsoft.com/office/word/2015/wordml/symex" xmlns:wpg="http://schemas.microsoft.com/office/word/2010/wordprocessingGroup" xmlns:wpi="http://schemas.microsoft.com/office/word/2010/wordprocessingInk" xmlns:wne="http://schemas.microsoft.com/office/word/2006/wordml" xmlns:wps="http://schemas.microsoft.com/office/word/2010/wordprocessingShape" mc:Ignorable="w14 w15 w16se w16cid w16 w16cex w16sdtdh wp14">
   <w:endnote w:type="separator" w:id="-1">
     <w:p>
       <w:pPr>
@@ -16153,7 +17846,7 @@
 </file>
 
 <file path=word/footer1.xml><?xml version="1.0" encoding="utf-8"?>
-<w:ftr xmlns:wpc="http://schemas.microsoft.com/office/word/2010/wordprocessingCanvas" xmlns:cx="http://schemas.microsoft.com/office/drawing/2014/chartex" xmlns:cx1="http://schemas.microsoft.com/office/drawing/2015/9/8/chartex" xmlns:mc="http://schemas.openxmlformats.org/markup-compatibility/2006" xmlns:o="urn:schemas-microsoft-com:office:office" xmlns:r="http://schemas.openxmlformats.org/officeDocument/2006/relationships" xmlns:m="http://schemas.openxmlformats.org/officeDocument/2006/math" xmlns:v="urn:schemas-microsoft-com:vml" xmlns:wp14="http://schemas.microsoft.com/office/word/2010/wordprocessingDrawing" xmlns:wp="http://schemas.openxmlformats.org/drawingml/2006/wordprocessingDrawing" xmlns:w10="urn:schemas-microsoft-com:office:word" xmlns:w="http://schemas.openxmlformats.org/wordprocessingml/2006/main" xmlns:w14="http://schemas.microsoft.com/office/word/2010/wordml" xmlns:w15="http://schemas.microsoft.com/office/word/2012/wordml" xmlns:w16se="http://schemas.microsoft.com/office/word/2015/wordml/symex" xmlns:wpg="http://schemas.microsoft.com/office/word/2010/wordprocessingGroup" xmlns:wpi="http://schemas.microsoft.com/office/word/2010/wordprocessingInk" xmlns:wne="http://schemas.microsoft.com/office/word/2006/wordml" xmlns:wps="http://schemas.microsoft.com/office/word/2010/wordprocessingShape" mc:Ignorable="w14 w15 w16se wp14">
+<w:ftr xmlns:wpc="http://schemas.microsoft.com/office/word/2010/wordprocessingCanvas" xmlns:cx="http://schemas.microsoft.com/office/drawing/2014/chartex" xmlns:cx1="http://schemas.microsoft.com/office/drawing/2015/9/8/chartex" xmlns:cx2="http://schemas.microsoft.com/office/drawing/2015/10/21/chartex" xmlns:cx3="http://schemas.microsoft.com/office/drawing/2016/5/9/chartex" xmlns:cx4="http://schemas.microsoft.com/office/drawing/2016/5/10/chartex" xmlns:cx5="http://schemas.microsoft.com/office/drawing/2016/5/11/chartex" xmlns:cx6="http://schemas.microsoft.com/office/drawing/2016/5/12/chartex" xmlns:cx7="http://schemas.microsoft.com/office/drawing/2016/5/13/chartex" xmlns:cx8="http://schemas.microsoft.com/office/drawing/2016/5/14/chartex" xmlns:mc="http://schemas.openxmlformats.org/markup-compatibility/2006" xmlns:aink="http://schemas.microsoft.com/office/drawing/2016/ink" xmlns:am3d="http://schemas.microsoft.com/office/drawing/2017/model3d" xmlns:o="urn:schemas-microsoft-com:office:office" xmlns:oel="http://schemas.microsoft.com/office/2019/extlst" xmlns:r="http://schemas.openxmlformats.org/officeDocument/2006/relationships" xmlns:m="http://schemas.openxmlformats.org/officeDocument/2006/math" xmlns:v="urn:schemas-microsoft-com:vml" xmlns:wp14="http://schemas.microsoft.com/office/word/2010/wordprocessingDrawing" xmlns:wp="http://schemas.openxmlformats.org/drawingml/2006/wordprocessingDrawing" xmlns:w10="urn:schemas-microsoft-com:office:word" xmlns:w="http://schemas.openxmlformats.org/wordprocessingml/2006/main" xmlns:w14="http://schemas.microsoft.com/office/word/2010/wordml" xmlns:w15="http://schemas.microsoft.com/office/word/2012/wordml" xmlns:w16cex="http://schemas.microsoft.com/office/word/2018/wordml/cex" xmlns:w16cid="http://schemas.microsoft.com/office/word/2016/wordml/cid" xmlns:w16="http://schemas.microsoft.com/office/word/2018/wordml" xmlns:w16sdtdh="http://schemas.microsoft.com/office/word/2020/wordml/sdtdatahash" xmlns:w16se="http://schemas.microsoft.com/office/word/2015/wordml/symex" xmlns:wpg="http://schemas.microsoft.com/office/word/2010/wordprocessingGroup" xmlns:wpi="http://schemas.microsoft.com/office/word/2010/wordprocessingInk" xmlns:wne="http://schemas.microsoft.com/office/word/2006/wordml" xmlns:wps="http://schemas.microsoft.com/office/word/2010/wordprocessingShape" mc:Ignorable="w14 w15 w16se w16cid w16 w16cex w16sdtdh wp14">
   <w:sdt>
     <w:sdtPr>
       <w:id w:val="86886471"/>
@@ -16198,7 +17891,7 @@
 </file>
 
 <file path=word/footnotes.xml><?xml version="1.0" encoding="utf-8"?>
-<w:footnotes xmlns:wpc="http://schemas.microsoft.com/office/word/2010/wordprocessingCanvas" xmlns:cx="http://schemas.microsoft.com/office/drawing/2014/chartex" xmlns:cx1="http://schemas.microsoft.com/office/drawing/2015/9/8/chartex" xmlns:mc="http://schemas.openxmlformats.org/markup-compatibility/2006" xmlns:o="urn:schemas-microsoft-com:office:office" xmlns:r="http://schemas.openxmlformats.org/officeDocument/2006/relationships" xmlns:m="http://schemas.openxmlformats.org/officeDocument/2006/math" xmlns:v="urn:schemas-microsoft-com:vml" xmlns:wp14="http://schemas.microsoft.com/office/word/2010/wordprocessingDrawing" xmlns:wp="http://schemas.openxmlformats.org/drawingml/2006/wordprocessingDrawing" xmlns:w10="urn:schemas-microsoft-com:office:word" xmlns:w="http://schemas.openxmlformats.org/wordprocessingml/2006/main" xmlns:w14="http://schemas.microsoft.com/office/word/2010/wordml" xmlns:w15="http://schemas.microsoft.com/office/word/2012/wordml" xmlns:w16se="http://schemas.microsoft.com/office/word/2015/wordml/symex" xmlns:wpg="http://schemas.microsoft.com/office/word/2010/wordprocessingGroup" xmlns:wpi="http://schemas.microsoft.com/office/word/2010/wordprocessingInk" xmlns:wne="http://schemas.microsoft.com/office/word/2006/wordml" xmlns:wps="http://schemas.microsoft.com/office/word/2010/wordprocessingShape" mc:Ignorable="w14 w15 w16se wp14">
+<w:footnotes xmlns:wpc="http://schemas.microsoft.com/office/word/2010/wordprocessingCanvas" xmlns:cx="http://schemas.microsoft.com/office/drawing/2014/chartex" xmlns:cx1="http://schemas.microsoft.com/office/drawing/2015/9/8/chartex" xmlns:cx2="http://schemas.microsoft.com/office/drawing/2015/10/21/chartex" xmlns:cx3="http://schemas.microsoft.com/office/drawing/2016/5/9/chartex" xmlns:cx4="http://schemas.microsoft.com/office/drawing/2016/5/10/chartex" xmlns:cx5="http://schemas.microsoft.com/office/drawing/2016/5/11/chartex" xmlns:cx6="http://schemas.microsoft.com/office/drawing/2016/5/12/chartex" xmlns:cx7="http://schemas.microsoft.com/office/drawing/2016/5/13/chartex" xmlns:cx8="http://schemas.microsoft.com/office/drawing/2016/5/14/chartex" xmlns:mc="http://schemas.openxmlformats.org/markup-compatibility/2006" xmlns:aink="http://schemas.microsoft.com/office/drawing/2016/ink" xmlns:am3d="http://schemas.microsoft.com/office/drawing/2017/model3d" xmlns:o="urn:schemas-microsoft-com:office:office" xmlns:oel="http://schemas.microsoft.com/office/2019/extlst" xmlns:r="http://schemas.openxmlformats.org/officeDocument/2006/relationships" xmlns:m="http://schemas.openxmlformats.org/officeDocument/2006/math" xmlns:v="urn:schemas-microsoft-com:vml" xmlns:wp14="http://schemas.microsoft.com/office/word/2010/wordprocessingDrawing" xmlns:wp="http://schemas.openxmlformats.org/drawingml/2006/wordprocessingDrawing" xmlns:w10="urn:schemas-microsoft-com:office:word" xmlns:w="http://schemas.openxmlformats.org/wordprocessingml/2006/main" xmlns:w14="http://schemas.microsoft.com/office/word/2010/wordml" xmlns:w15="http://schemas.microsoft.com/office/word/2012/wordml" xmlns:w16cex="http://schemas.microsoft.com/office/word/2018/wordml/cex" xmlns:w16cid="http://schemas.microsoft.com/office/word/2016/wordml/cid" xmlns:w16="http://schemas.microsoft.com/office/word/2018/wordml" xmlns:w16sdtdh="http://schemas.microsoft.com/office/word/2020/wordml/sdtdatahash" xmlns:w16se="http://schemas.microsoft.com/office/word/2015/wordml/symex" xmlns:wpg="http://schemas.microsoft.com/office/word/2010/wordprocessingGroup" xmlns:wpi="http://schemas.microsoft.com/office/word/2010/wordprocessingInk" xmlns:wne="http://schemas.microsoft.com/office/word/2006/wordml" xmlns:wps="http://schemas.microsoft.com/office/word/2010/wordprocessingShape" mc:Ignorable="w14 w15 w16se w16cid w16 w16cex w16sdtdh wp14">
   <w:footnote w:type="separator" w:id="-1">
     <w:p>
       <w:pPr>
@@ -16223,7 +17916,7 @@
 </file>
 
 <file path=word/numbering.xml><?xml version="1.0" encoding="utf-8"?>
-<w:numbering xmlns:wpc="http://schemas.microsoft.com/office/word/2010/wordprocessingCanvas" xmlns:cx="http://schemas.microsoft.com/office/drawing/2014/chartex" xmlns:cx1="http://schemas.microsoft.com/office/drawing/2015/9/8/chartex" xmlns:mc="http://schemas.openxmlformats.org/markup-compatibility/2006" xmlns:o="urn:schemas-microsoft-com:office:office" xmlns:r="http://schemas.openxmlformats.org/officeDocument/2006/relationships" xmlns:m="http://schemas.openxmlformats.org/officeDocument/2006/math" xmlns:v="urn:schemas-microsoft-com:vml" xmlns:wp14="http://schemas.microsoft.com/office/word/2010/wordprocessingDrawing" xmlns:wp="http://schemas.openxmlformats.org/drawingml/2006/wordprocessingDrawing" xmlns:w10="urn:schemas-microsoft-com:office:word" xmlns:w="http://schemas.openxmlformats.org/wordprocessingml/2006/main" xmlns:w14="http://schemas.microsoft.com/office/word/2010/wordml" xmlns:w15="http://schemas.microsoft.com/office/word/2012/wordml" xmlns:w16se="http://schemas.microsoft.com/office/word/2015/wordml/symex" xmlns:wpg="http://schemas.microsoft.com/office/word/2010/wordprocessingGroup" xmlns:wpi="http://schemas.microsoft.com/office/word/2010/wordprocessingInk" xmlns:wne="http://schemas.microsoft.com/office/word/2006/wordml" xmlns:wps="http://schemas.microsoft.com/office/word/2010/wordprocessingShape" mc:Ignorable="w14 w15 w16se wp14">
+<w:numbering xmlns:wpc="http://schemas.microsoft.com/office/word/2010/wordprocessingCanvas" xmlns:cx="http://schemas.microsoft.com/office/drawing/2014/chartex" xmlns:cx1="http://schemas.microsoft.com/office/drawing/2015/9/8/chartex" xmlns:cx2="http://schemas.microsoft.com/office/drawing/2015/10/21/chartex" xmlns:cx3="http://schemas.microsoft.com/office/drawing/2016/5/9/chartex" xmlns:cx4="http://schemas.microsoft.com/office/drawing/2016/5/10/chartex" xmlns:cx5="http://schemas.microsoft.com/office/drawing/2016/5/11/chartex" xmlns:cx6="http://schemas.microsoft.com/office/drawing/2016/5/12/chartex" xmlns:cx7="http://schemas.microsoft.com/office/drawing/2016/5/13/chartex" xmlns:cx8="http://schemas.microsoft.com/office/drawing/2016/5/14/chartex" xmlns:mc="http://schemas.openxmlformats.org/markup-compatibility/2006" xmlns:aink="http://schemas.microsoft.com/office/drawing/2016/ink" xmlns:am3d="http://schemas.microsoft.com/office/drawing/2017/model3d" xmlns:o="urn:schemas-microsoft-com:office:office" xmlns:oel="http://schemas.microsoft.com/office/2019/extlst" xmlns:r="http://schemas.openxmlformats.org/officeDocument/2006/relationships" xmlns:m="http://schemas.openxmlformats.org/officeDocument/2006/math" xmlns:v="urn:schemas-microsoft-com:vml" xmlns:wp14="http://schemas.microsoft.com/office/word/2010/wordprocessingDrawing" xmlns:wp="http://schemas.openxmlformats.org/drawingml/2006/wordprocessingDrawing" xmlns:w10="urn:schemas-microsoft-com:office:word" xmlns:w="http://schemas.openxmlformats.org/wordprocessingml/2006/main" xmlns:w14="http://schemas.microsoft.com/office/word/2010/wordml" xmlns:w15="http://schemas.microsoft.com/office/word/2012/wordml" xmlns:w16cex="http://schemas.microsoft.com/office/word/2018/wordml/cex" xmlns:w16cid="http://schemas.microsoft.com/office/word/2016/wordml/cid" xmlns:w16="http://schemas.microsoft.com/office/word/2018/wordml" xmlns:w16sdtdh="http://schemas.microsoft.com/office/word/2020/wordml/sdtdatahash" xmlns:w16se="http://schemas.microsoft.com/office/word/2015/wordml/symex" xmlns:wpg="http://schemas.microsoft.com/office/word/2010/wordprocessingGroup" xmlns:wpi="http://schemas.microsoft.com/office/word/2010/wordprocessingInk" xmlns:wne="http://schemas.microsoft.com/office/word/2006/wordml" xmlns:wps="http://schemas.microsoft.com/office/word/2010/wordprocessingShape" mc:Ignorable="w14 w15 w16se w16cid w16 w16cex w16sdtdh wp14">
   <w:abstractNum w:abstractNumId="0" w15:restartNumberingAfterBreak="0">
     <w:nsid w:val="01CB77E6"/>
     <w:multiLevelType w:val="hybridMultilevel"/>
@@ -20250,119 +21943,119 @@
       </w:pPr>
     </w:lvl>
   </w:abstractNum>
-  <w:num w:numId="1">
+  <w:num w:numId="1" w16cid:durableId="1471165925">
     <w:abstractNumId w:val="10"/>
   </w:num>
-  <w:num w:numId="2">
+  <w:num w:numId="2" w16cid:durableId="326059281">
     <w:abstractNumId w:val="13"/>
   </w:num>
-  <w:num w:numId="3">
+  <w:num w:numId="3" w16cid:durableId="728654522">
     <w:abstractNumId w:val="24"/>
   </w:num>
-  <w:num w:numId="4">
+  <w:num w:numId="4" w16cid:durableId="1863124544">
     <w:abstractNumId w:val="4"/>
   </w:num>
-  <w:num w:numId="5">
+  <w:num w:numId="5" w16cid:durableId="727457614">
     <w:abstractNumId w:val="5"/>
   </w:num>
-  <w:num w:numId="6">
+  <w:num w:numId="6" w16cid:durableId="776872079">
     <w:abstractNumId w:val="25"/>
   </w:num>
-  <w:num w:numId="7">
+  <w:num w:numId="7" w16cid:durableId="606692680">
     <w:abstractNumId w:val="12"/>
   </w:num>
-  <w:num w:numId="8">
+  <w:num w:numId="8" w16cid:durableId="951665943">
     <w:abstractNumId w:val="27"/>
   </w:num>
-  <w:num w:numId="9">
+  <w:num w:numId="9" w16cid:durableId="737829501">
     <w:abstractNumId w:val="29"/>
   </w:num>
-  <w:num w:numId="10">
+  <w:num w:numId="10" w16cid:durableId="759640910">
     <w:abstractNumId w:val="31"/>
   </w:num>
-  <w:num w:numId="11">
+  <w:num w:numId="11" w16cid:durableId="451830512">
     <w:abstractNumId w:val="15"/>
   </w:num>
-  <w:num w:numId="12">
+  <w:num w:numId="12" w16cid:durableId="504050093">
     <w:abstractNumId w:val="17"/>
   </w:num>
-  <w:num w:numId="13">
+  <w:num w:numId="13" w16cid:durableId="2112626637">
     <w:abstractNumId w:val="22"/>
   </w:num>
-  <w:num w:numId="14">
+  <w:num w:numId="14" w16cid:durableId="569198019">
     <w:abstractNumId w:val="19"/>
   </w:num>
-  <w:num w:numId="15">
+  <w:num w:numId="15" w16cid:durableId="394206799">
     <w:abstractNumId w:val="6"/>
   </w:num>
-  <w:num w:numId="16">
+  <w:num w:numId="16" w16cid:durableId="1907759902">
     <w:abstractNumId w:val="2"/>
   </w:num>
-  <w:num w:numId="17">
+  <w:num w:numId="17" w16cid:durableId="1306275471">
     <w:abstractNumId w:val="35"/>
   </w:num>
-  <w:num w:numId="18">
+  <w:num w:numId="18" w16cid:durableId="142042427">
     <w:abstractNumId w:val="8"/>
   </w:num>
-  <w:num w:numId="19">
+  <w:num w:numId="19" w16cid:durableId="1365641411">
     <w:abstractNumId w:val="14"/>
   </w:num>
-  <w:num w:numId="20">
+  <w:num w:numId="20" w16cid:durableId="329135529">
     <w:abstractNumId w:val="30"/>
   </w:num>
-  <w:num w:numId="21">
+  <w:num w:numId="21" w16cid:durableId="1357073537">
     <w:abstractNumId w:val="28"/>
   </w:num>
-  <w:num w:numId="22">
+  <w:num w:numId="22" w16cid:durableId="244805124">
     <w:abstractNumId w:val="3"/>
   </w:num>
-  <w:num w:numId="23">
+  <w:num w:numId="23" w16cid:durableId="1679505302">
     <w:abstractNumId w:val="9"/>
   </w:num>
-  <w:num w:numId="24">
+  <w:num w:numId="24" w16cid:durableId="1232810284">
     <w:abstractNumId w:val="26"/>
   </w:num>
-  <w:num w:numId="25">
+  <w:num w:numId="25" w16cid:durableId="1739672943">
     <w:abstractNumId w:val="18"/>
   </w:num>
-  <w:num w:numId="26">
+  <w:num w:numId="26" w16cid:durableId="1402288038">
     <w:abstractNumId w:val="7"/>
   </w:num>
-  <w:num w:numId="27">
+  <w:num w:numId="27" w16cid:durableId="1278220525">
     <w:abstractNumId w:val="23"/>
   </w:num>
-  <w:num w:numId="28">
+  <w:num w:numId="28" w16cid:durableId="648242030">
     <w:abstractNumId w:val="34"/>
   </w:num>
-  <w:num w:numId="29">
+  <w:num w:numId="29" w16cid:durableId="129517534">
     <w:abstractNumId w:val="32"/>
   </w:num>
-  <w:num w:numId="30">
+  <w:num w:numId="30" w16cid:durableId="1887252835">
     <w:abstractNumId w:val="11"/>
   </w:num>
-  <w:num w:numId="31">
+  <w:num w:numId="31" w16cid:durableId="1835561230">
     <w:abstractNumId w:val="1"/>
   </w:num>
-  <w:num w:numId="32">
+  <w:num w:numId="32" w16cid:durableId="1722165770">
     <w:abstractNumId w:val="20"/>
   </w:num>
-  <w:num w:numId="33">
+  <w:num w:numId="33" w16cid:durableId="572549922">
     <w:abstractNumId w:val="21"/>
   </w:num>
-  <w:num w:numId="34">
+  <w:num w:numId="34" w16cid:durableId="713232025">
     <w:abstractNumId w:val="16"/>
   </w:num>
-  <w:num w:numId="35">
+  <w:num w:numId="35" w16cid:durableId="2005081654">
     <w:abstractNumId w:val="33"/>
   </w:num>
-  <w:num w:numId="36">
+  <w:num w:numId="36" w16cid:durableId="1300767145">
     <w:abstractNumId w:val="0"/>
   </w:num>
 </w:numbering>
 </file>
 
 <file path=word/styles.xml><?xml version="1.0" encoding="utf-8"?>
-<w:styles xmlns:mc="http://schemas.openxmlformats.org/markup-compatibility/2006" xmlns:r="http://schemas.openxmlformats.org/officeDocument/2006/relationships" xmlns:w="http://schemas.openxmlformats.org/wordprocessingml/2006/main" xmlns:w14="http://schemas.microsoft.com/office/word/2010/wordml" xmlns:w15="http://schemas.microsoft.com/office/word/2012/wordml" xmlns:w16se="http://schemas.microsoft.com/office/word/2015/wordml/symex" mc:Ignorable="w14 w15 w16se">
+<w:styles xmlns:mc="http://schemas.openxmlformats.org/markup-compatibility/2006" xmlns:r="http://schemas.openxmlformats.org/officeDocument/2006/relationships" xmlns:w="http://schemas.openxmlformats.org/wordprocessingml/2006/main" xmlns:w14="http://schemas.microsoft.com/office/word/2010/wordml" xmlns:w15="http://schemas.microsoft.com/office/word/2012/wordml" xmlns:w16cex="http://schemas.microsoft.com/office/word/2018/wordml/cex" xmlns:w16cid="http://schemas.microsoft.com/office/word/2016/wordml/cid" xmlns:w16="http://schemas.microsoft.com/office/word/2018/wordml" xmlns:w16sdtdh="http://schemas.microsoft.com/office/word/2020/wordml/sdtdatahash" xmlns:w16se="http://schemas.microsoft.com/office/word/2015/wordml/symex" mc:Ignorable="w14 w15 w16se w16cid w16 w16cex w16sdtdh">
   <w:docDefaults>
     <w:rPrDefault>
       <w:rPr>
@@ -20378,7 +22071,7 @@
       </w:pPr>
     </w:pPrDefault>
   </w:docDefaults>
-  <w:latentStyles w:defLockedState="0" w:defUIPriority="99" w:defSemiHidden="0" w:defUnhideWhenUsed="0" w:defQFormat="0" w:count="371">
+  <w:latentStyles w:defLockedState="0" w:defUIPriority="99" w:defSemiHidden="0" w:defUnhideWhenUsed="0" w:defQFormat="0" w:count="376">
     <w:lsdException w:name="Normal" w:uiPriority="0" w:qFormat="1"/>
     <w:lsdException w:name="heading 1" w:uiPriority="9" w:qFormat="1"/>
     <w:lsdException w:name="heading 2" w:semiHidden="1" w:uiPriority="9" w:unhideWhenUsed="1" w:qFormat="1"/>
@@ -20750,11 +22443,16 @@
     <w:lsdException w:name="List Table 5 Dark Accent 6" w:uiPriority="50"/>
     <w:lsdException w:name="List Table 6 Colorful Accent 6" w:uiPriority="51"/>
     <w:lsdException w:name="List Table 7 Colorful Accent 6" w:uiPriority="52"/>
+    <w:lsdException w:name="Mention" w:semiHidden="1" w:unhideWhenUsed="1"/>
+    <w:lsdException w:name="Smart Hyperlink" w:semiHidden="1" w:unhideWhenUsed="1"/>
+    <w:lsdException w:name="Hashtag" w:semiHidden="1" w:unhideWhenUsed="1"/>
+    <w:lsdException w:name="Unresolved Mention" w:semiHidden="1" w:unhideWhenUsed="1"/>
+    <w:lsdException w:name="Smart Link" w:semiHidden="1" w:unhideWhenUsed="1"/>
   </w:latentStyles>
   <w:style w:type="paragraph" w:default="1" w:styleId="Normalny">
     <w:name w:val="Normal"/>
     <w:qFormat/>
-    <w:rsid w:val="00414A33"/>
+    <w:rsid w:val="006F758F"/>
   </w:style>
   <w:style w:type="paragraph" w:styleId="Nagwek1">
     <w:name w:val="heading 1"/>
@@ -21349,551 +23047,6 @@
 </w:styles>
 </file>
 
-<file path=word/glossary/document.xml><?xml version="1.0" encoding="utf-8"?>
-<w:glossaryDocument xmlns:wpc="http://schemas.microsoft.com/office/word/2010/wordprocessingCanvas" xmlns:cx="http://schemas.microsoft.com/office/drawing/2014/chartex" xmlns:cx1="http://schemas.microsoft.com/office/drawing/2015/9/8/chartex" xmlns:mc="http://schemas.openxmlformats.org/markup-compatibility/2006" xmlns:o="urn:schemas-microsoft-com:office:office" xmlns:r="http://schemas.openxmlformats.org/officeDocument/2006/relationships" xmlns:m="http://schemas.openxmlformats.org/officeDocument/2006/math" xmlns:v="urn:schemas-microsoft-com:vml" xmlns:wp14="http://schemas.microsoft.com/office/word/2010/wordprocessingDrawing" xmlns:wp="http://schemas.openxmlformats.org/drawingml/2006/wordprocessingDrawing" xmlns:w10="urn:schemas-microsoft-com:office:word" xmlns:w="http://schemas.openxmlformats.org/wordprocessingml/2006/main" xmlns:w14="http://schemas.microsoft.com/office/word/2010/wordml" xmlns:w15="http://schemas.microsoft.com/office/word/2012/wordml" xmlns:w16se="http://schemas.microsoft.com/office/word/2015/wordml/symex" xmlns:wpg="http://schemas.microsoft.com/office/word/2010/wordprocessingGroup" xmlns:wpi="http://schemas.microsoft.com/office/word/2010/wordprocessingInk" xmlns:wne="http://schemas.microsoft.com/office/word/2006/wordml" xmlns:wps="http://schemas.microsoft.com/office/word/2010/wordprocessingShape" mc:Ignorable="w14 w15 w16se wp14"/>
-</file>
-
-<file path=word/glossary/fontTable.xml><?xml version="1.0" encoding="utf-8"?>
-<w:fonts xmlns:mc="http://schemas.openxmlformats.org/markup-compatibility/2006" xmlns:r="http://schemas.openxmlformats.org/officeDocument/2006/relationships" xmlns:w="http://schemas.openxmlformats.org/wordprocessingml/2006/main" xmlns:w14="http://schemas.microsoft.com/office/word/2010/wordml" xmlns:w15="http://schemas.microsoft.com/office/word/2012/wordml" xmlns:w16se="http://schemas.microsoft.com/office/word/2015/wordml/symex" mc:Ignorable="w14 w15 w16se">
-  <w:font w:name="Symbol">
-    <w:panose1 w:val="05050102010706020507"/>
-    <w:charset w:val="02"/>
-    <w:family w:val="roman"/>
-    <w:pitch w:val="variable"/>
-    <w:sig w:usb0="00000000" w:usb1="10000000" w:usb2="00000000" w:usb3="00000000" w:csb0="80000000" w:csb1="00000000"/>
-  </w:font>
-  <w:font w:name="Times New Roman">
-    <w:panose1 w:val="02020603050405020304"/>
-    <w:charset w:val="EE"/>
-    <w:family w:val="roman"/>
-    <w:pitch w:val="variable"/>
-    <w:sig w:usb0="E0002AFF" w:usb1="C0007843" w:usb2="00000009" w:usb3="00000000" w:csb0="000001FF" w:csb1="00000000"/>
-  </w:font>
-  <w:font w:name="Courier New">
-    <w:panose1 w:val="02070309020205020404"/>
-    <w:charset w:val="EE"/>
-    <w:family w:val="modern"/>
-    <w:pitch w:val="fixed"/>
-    <w:sig w:usb0="E0002EFF" w:usb1="C0007843" w:usb2="00000009" w:usb3="00000000" w:csb0="000001FF" w:csb1="00000000"/>
-  </w:font>
-  <w:font w:name="Wingdings">
-    <w:panose1 w:val="05000000000000000000"/>
-    <w:charset w:val="02"/>
-    <w:family w:val="auto"/>
-    <w:pitch w:val="variable"/>
-    <w:sig w:usb0="00000000" w:usb1="10000000" w:usb2="00000000" w:usb3="00000000" w:csb0="80000000" w:csb1="00000000"/>
-  </w:font>
-  <w:font w:name="Calibri">
-    <w:panose1 w:val="020F0502020204030204"/>
-    <w:charset w:val="EE"/>
-    <w:family w:val="swiss"/>
-    <w:pitch w:val="variable"/>
-    <w:sig w:usb0="E0002AFF" w:usb1="4000ACFF" w:usb2="00000001" w:usb3="00000000" w:csb0="000001FF" w:csb1="00000000"/>
-  </w:font>
-  <w:font w:name="Calibri Light">
-    <w:panose1 w:val="020F0302020204030204"/>
-    <w:charset w:val="EE"/>
-    <w:family w:val="swiss"/>
-    <w:pitch w:val="variable"/>
-    <w:sig w:usb0="A0002AEF" w:usb1="4000207B" w:usb2="00000000" w:usb3="00000000" w:csb0="000001FF" w:csb1="00000000"/>
-  </w:font>
-  <w:font w:name="Segoe UI">
-    <w:panose1 w:val="020B0502040204020203"/>
-    <w:charset w:val="EE"/>
-    <w:family w:val="swiss"/>
-    <w:pitch w:val="variable"/>
-    <w:sig w:usb0="E4002EFF" w:usb1="C000E47F" w:usb2="00000009" w:usb3="00000000" w:csb0="000001FF" w:csb1="00000000"/>
-  </w:font>
-  <w:font w:name="Cambria Math">
-    <w:panose1 w:val="02040503050406030204"/>
-    <w:charset w:val="EE"/>
-    <w:family w:val="roman"/>
-    <w:pitch w:val="variable"/>
-    <w:sig w:usb0="E00006FF" w:usb1="420024FF" w:usb2="02000000" w:usb3="00000000" w:csb0="0000019F" w:csb1="00000000"/>
-  </w:font>
-</w:fonts>
-</file>
-
-<file path=word/glossary/settings.xml><?xml version="1.0" encoding="utf-8"?>
-<w:settings xmlns:mc="http://schemas.openxmlformats.org/markup-compatibility/2006" xmlns:o="urn:schemas-microsoft-com:office:office" xmlns:r="http://schemas.openxmlformats.org/officeDocument/2006/relationships" xmlns:m="http://schemas.openxmlformats.org/officeDocument/2006/math" xmlns:v="urn:schemas-microsoft-com:vml" xmlns:w10="urn:schemas-microsoft-com:office:word" xmlns:w="http://schemas.openxmlformats.org/wordprocessingml/2006/main" xmlns:w14="http://schemas.microsoft.com/office/word/2010/wordml" xmlns:w15="http://schemas.microsoft.com/office/word/2012/wordml" xmlns:w16se="http://schemas.microsoft.com/office/word/2015/wordml/symex" xmlns:sl="http://schemas.openxmlformats.org/schemaLibrary/2006/main" mc:Ignorable="w14 w15 w16se">
-  <w:view w:val="normal"/>
-  <w:defaultTabStop w:val="720"/>
-  <w:characterSpacingControl w:val="doNotCompress"/>
-  <w:compat>
-    <w:useFELayout/>
-    <w:compatSetting w:name="compatibilityMode" w:uri="http://schemas.microsoft.com/office/word" w:val="15"/>
-    <w:compatSetting w:name="overrideTableStyleFontSizeAndJustification" w:uri="http://schemas.microsoft.com/office/word" w:val="1"/>
-    <w:compatSetting w:name="enableOpenTypeFeatures" w:uri="http://schemas.microsoft.com/office/word" w:val="1"/>
-    <w:compatSetting w:name="doNotFlipMirrorIndents" w:uri="http://schemas.microsoft.com/office/word" w:val="1"/>
-    <w:compatSetting w:name="differentiateMultirowTableHeaders" w:uri="http://schemas.microsoft.com/office/word" w:val="1"/>
-  </w:compat>
-  <w:rsids>
-    <w:rsidRoot w:val="001B1ECF"/>
-    <w:rsid w:val="001B1ECF"/>
-    <w:rsid w:val="00866E2B"/>
-  </w:rsids>
-  <m:mathPr>
-    <m:mathFont m:val="Cambria Math"/>
-    <m:brkBin m:val="before"/>
-    <m:brkBinSub m:val="--"/>
-    <m:smallFrac m:val="0"/>
-    <m:dispDef/>
-    <m:lMargin m:val="0"/>
-    <m:rMargin m:val="0"/>
-    <m:defJc m:val="centerGroup"/>
-    <m:wrapIndent m:val="1440"/>
-    <m:intLim m:val="subSup"/>
-    <m:naryLim m:val="undOvr"/>
-  </m:mathPr>
-  <w:themeFontLang w:val="en-US"/>
-  <w:clrSchemeMapping w:bg1="light1" w:t1="dark1" w:bg2="light2" w:t2="dark2" w:accent1="accent1" w:accent2="accent2" w:accent3="accent3" w:accent4="accent4" w:accent5="accent5" w:accent6="accent6" w:hyperlink="hyperlink" w:followedHyperlink="followedHyperlink"/>
-  <w:decimalSymbol w:val="."/>
-  <w:listSeparator w:val=","/>
-  <w15:chartTrackingRefBased/>
-</w:settings>
-</file>
-
-<file path=word/glossary/styles.xml><?xml version="1.0" encoding="utf-8"?>
-<w:styles xmlns:mc="http://schemas.openxmlformats.org/markup-compatibility/2006" xmlns:r="http://schemas.openxmlformats.org/officeDocument/2006/relationships" xmlns:w="http://schemas.openxmlformats.org/wordprocessingml/2006/main" xmlns:w14="http://schemas.microsoft.com/office/word/2010/wordml" xmlns:w15="http://schemas.microsoft.com/office/word/2012/wordml" xmlns:w16se="http://schemas.microsoft.com/office/word/2015/wordml/symex" mc:Ignorable="w14 w15 w16se">
-  <w:docDefaults>
-    <w:rPrDefault>
-      <w:rPr>
-        <w:rFonts w:asciiTheme="minorHAnsi" w:eastAsiaTheme="minorEastAsia" w:hAnsiTheme="minorHAnsi" w:cstheme="minorBidi"/>
-        <w:sz w:val="22"/>
-        <w:szCs w:val="22"/>
-        <w:lang w:val="en-US" w:eastAsia="en-US" w:bidi="ar-SA"/>
-      </w:rPr>
-    </w:rPrDefault>
-    <w:pPrDefault>
-      <w:pPr>
-        <w:spacing w:after="160" w:line="259" w:lineRule="auto"/>
-      </w:pPr>
-    </w:pPrDefault>
-  </w:docDefaults>
-  <w:latentStyles w:defLockedState="0" w:defUIPriority="99" w:defSemiHidden="0" w:defUnhideWhenUsed="0" w:defQFormat="0" w:count="371">
-    <w:lsdException w:name="Normal" w:uiPriority="0" w:qFormat="1"/>
-    <w:lsdException w:name="heading 1" w:uiPriority="9" w:qFormat="1"/>
-    <w:lsdException w:name="heading 2" w:semiHidden="1" w:uiPriority="9" w:unhideWhenUsed="1" w:qFormat="1"/>
-    <w:lsdException w:name="heading 3" w:semiHidden="1" w:uiPriority="9" w:unhideWhenUsed="1" w:qFormat="1"/>
-    <w:lsdException w:name="heading 4" w:semiHidden="1" w:uiPriority="9" w:unhideWhenUsed="1" w:qFormat="1"/>
-    <w:lsdException w:name="heading 5" w:semiHidden="1" w:uiPriority="9" w:unhideWhenUsed="1" w:qFormat="1"/>
-    <w:lsdException w:name="heading 6" w:semiHidden="1" w:uiPriority="9" w:unhideWhenUsed="1" w:qFormat="1"/>
-    <w:lsdException w:name="heading 7" w:semiHidden="1" w:uiPriority="9" w:unhideWhenUsed="1" w:qFormat="1"/>
-    <w:lsdException w:name="heading 8" w:semiHidden="1" w:uiPriority="9" w:unhideWhenUsed="1" w:qFormat="1"/>
-    <w:lsdException w:name="heading 9" w:semiHidden="1" w:uiPriority="9" w:unhideWhenUsed="1" w:qFormat="1"/>
-    <w:lsdException w:name="index 1" w:semiHidden="1" w:unhideWhenUsed="1"/>
-    <w:lsdException w:name="index 2" w:semiHidden="1" w:unhideWhenUsed="1"/>
-    <w:lsdException w:name="index 3" w:semiHidden="1" w:unhideWhenUsed="1"/>
-    <w:lsdException w:name="index 4" w:semiHidden="1" w:unhideWhenUsed="1"/>
-    <w:lsdException w:name="index 5" w:semiHidden="1" w:unhideWhenUsed="1"/>
-    <w:lsdException w:name="index 6" w:semiHidden="1" w:unhideWhenUsed="1"/>
-    <w:lsdException w:name="index 7" w:semiHidden="1" w:unhideWhenUsed="1"/>
-    <w:lsdException w:name="index 8" w:semiHidden="1" w:unhideWhenUsed="1"/>
-    <w:lsdException w:name="index 9" w:semiHidden="1" w:unhideWhenUsed="1"/>
-    <w:lsdException w:name="toc 1" w:semiHidden="1" w:uiPriority="39" w:unhideWhenUsed="1"/>
-    <w:lsdException w:name="toc 2" w:semiHidden="1" w:uiPriority="39" w:unhideWhenUsed="1"/>
-    <w:lsdException w:name="toc 3" w:semiHidden="1" w:uiPriority="39" w:unhideWhenUsed="1"/>
-    <w:lsdException w:name="toc 4" w:semiHidden="1" w:uiPriority="39" w:unhideWhenUsed="1"/>
-    <w:lsdException w:name="toc 5" w:semiHidden="1" w:uiPriority="39" w:unhideWhenUsed="1"/>
-    <w:lsdException w:name="toc 6" w:semiHidden="1" w:uiPriority="39" w:unhideWhenUsed="1"/>
-    <w:lsdException w:name="toc 7" w:semiHidden="1" w:uiPriority="39" w:unhideWhenUsed="1"/>
-    <w:lsdException w:name="toc 8" w:semiHidden="1" w:uiPriority="39" w:unhideWhenUsed="1"/>
-    <w:lsdException w:name="toc 9" w:semiHidden="1" w:uiPriority="39" w:unhideWhenUsed="1"/>
-    <w:lsdException w:name="Normal Indent" w:semiHidden="1" w:unhideWhenUsed="1"/>
-    <w:lsdException w:name="footnote text" w:semiHidden="1" w:unhideWhenUsed="1"/>
-    <w:lsdException w:name="annotation text" w:semiHidden="1" w:unhideWhenUsed="1"/>
-    <w:lsdException w:name="header" w:semiHidden="1" w:unhideWhenUsed="1"/>
-    <w:lsdException w:name="footer" w:semiHidden="1" w:unhideWhenUsed="1"/>
-    <w:lsdException w:name="index heading" w:semiHidden="1" w:unhideWhenUsed="1"/>
-    <w:lsdException w:name="caption" w:semiHidden="1" w:uiPriority="35" w:unhideWhenUsed="1" w:qFormat="1"/>
-    <w:lsdException w:name="table of figures" w:semiHidden="1" w:unhideWhenUsed="1"/>
-    <w:lsdException w:name="envelope address" w:semiHidden="1" w:unhideWhenUsed="1"/>
-    <w:lsdException w:name="envelope return" w:semiHidden="1" w:unhideWhenUsed="1"/>
-    <w:lsdException w:name="footnote reference" w:semiHidden="1" w:unhideWhenUsed="1"/>
-    <w:lsdException w:name="annotation reference" w:semiHidden="1" w:unhideWhenUsed="1"/>
-    <w:lsdException w:name="line number" w:semiHidden="1" w:unhideWhenUsed="1"/>
-    <w:lsdException w:name="page number" w:semiHidden="1" w:unhideWhenUsed="1"/>
-    <w:lsdException w:name="endnote reference" w:semiHidden="1" w:unhideWhenUsed="1"/>
-    <w:lsdException w:name="endnote text" w:semiHidden="1" w:unhideWhenUsed="1"/>
-    <w:lsdException w:name="table of authorities" w:semiHidden="1" w:unhideWhenUsed="1"/>
-    <w:lsdException w:name="macro" w:semiHidden="1" w:unhideWhenUsed="1"/>
-    <w:lsdException w:name="toa heading" w:semiHidden="1" w:unhideWhenUsed="1"/>
-    <w:lsdException w:name="List" w:semiHidden="1" w:unhideWhenUsed="1"/>
-    <w:lsdException w:name="List Bullet" w:semiHidden="1" w:unhideWhenUsed="1"/>
-    <w:lsdException w:name="List Number" w:semiHidden="1" w:unhideWhenUsed="1"/>
-    <w:lsdException w:name="List 2" w:semiHidden="1" w:unhideWhenUsed="1"/>
-    <w:lsdException w:name="List 3" w:semiHidden="1" w:unhideWhenUsed="1"/>
-    <w:lsdException w:name="List 4" w:semiHidden="1" w:unhideWhenUsed="1"/>
-    <w:lsdException w:name="List 5" w:semiHidden="1" w:unhideWhenUsed="1"/>
-    <w:lsdException w:name="List Bullet 2" w:semiHidden="1" w:unhideWhenUsed="1"/>
-    <w:lsdException w:name="List Bullet 3" w:semiHidden="1" w:unhideWhenUsed="1"/>
-    <w:lsdException w:name="List Bullet 4" w:semiHidden="1" w:unhideWhenUsed="1"/>
-    <w:lsdException w:name="List Bullet 5" w:semiHidden="1" w:unhideWhenUsed="1"/>
-    <w:lsdException w:name="List Number 2" w:semiHidden="1" w:unhideWhenUsed="1"/>
-    <w:lsdException w:name="List Number 3" w:semiHidden="1" w:unhideWhenUsed="1"/>
-    <w:lsdException w:name="List Number 4" w:semiHidden="1" w:unhideWhenUsed="1"/>
-    <w:lsdException w:name="List Number 5" w:semiHidden="1" w:unhideWhenUsed="1"/>
-    <w:lsdException w:name="Title" w:uiPriority="10" w:qFormat="1"/>
-    <w:lsdException w:name="Closing" w:semiHidden="1" w:unhideWhenUsed="1"/>
-    <w:lsdException w:name="Signature" w:semiHidden="1" w:unhideWhenUsed="1"/>
-    <w:lsdException w:name="Default Paragraph Font" w:semiHidden="1" w:uiPriority="1" w:unhideWhenUsed="1"/>
-    <w:lsdException w:name="Body Text" w:semiHidden="1" w:unhideWhenUsed="1"/>
-    <w:lsdException w:name="Body Text Indent" w:semiHidden="1" w:unhideWhenUsed="1"/>
-    <w:lsdException w:name="List Continue" w:semiHidden="1" w:unhideWhenUsed="1"/>
-    <w:lsdException w:name="List Continue 2" w:semiHidden="1" w:unhideWhenUsed="1"/>
-    <w:lsdException w:name="List Continue 3" w:semiHidden="1" w:unhideWhenUsed="1"/>
-    <w:lsdException w:name="List Continue 4" w:semiHidden="1" w:unhideWhenUsed="1"/>
-    <w:lsdException w:name="List Continue 5" w:semiHidden="1" w:unhideWhenUsed="1"/>
-    <w:lsdException w:name="Message Header" w:semiHidden="1" w:unhideWhenUsed="1"/>
-    <w:lsdException w:name="Subtitle" w:uiPriority="11" w:qFormat="1"/>
-    <w:lsdException w:name="Salutation" w:semiHidden="1" w:unhideWhenUsed="1"/>
-    <w:lsdException w:name="Date" w:semiHidden="1" w:unhideWhenUsed="1"/>
-    <w:lsdException w:name="Body Text First Indent" w:semiHidden="1" w:unhideWhenUsed="1"/>
-    <w:lsdException w:name="Body Text First Indent 2" w:semiHidden="1" w:unhideWhenUsed="1"/>
-    <w:lsdException w:name="Note Heading" w:semiHidden="1" w:unhideWhenUsed="1"/>
-    <w:lsdException w:name="Body Text 2" w:semiHidden="1" w:unhideWhenUsed="1"/>
-    <w:lsdException w:name="Body Text 3" w:semiHidden="1" w:unhideWhenUsed="1"/>
-    <w:lsdException w:name="Body Text Indent 2" w:semiHidden="1" w:unhideWhenUsed="1"/>
-    <w:lsdException w:name="Body Text Indent 3" w:semiHidden="1" w:unhideWhenUsed="1"/>
-    <w:lsdException w:name="Block Text" w:semiHidden="1" w:unhideWhenUsed="1"/>
-    <w:lsdException w:name="Hyperlink" w:semiHidden="1" w:unhideWhenUsed="1"/>
-    <w:lsdException w:name="FollowedHyperlink" w:semiHidden="1" w:unhideWhenUsed="1"/>
-    <w:lsdException w:name="Strong" w:uiPriority="22" w:qFormat="1"/>
-    <w:lsdException w:name="Emphasis" w:uiPriority="20" w:qFormat="1"/>
-    <w:lsdException w:name="Document Map" w:semiHidden="1" w:unhideWhenUsed="1"/>
-    <w:lsdException w:name="Plain Text" w:semiHidden="1" w:unhideWhenUsed="1"/>
-    <w:lsdException w:name="E-mail Signature" w:semiHidden="1" w:unhideWhenUsed="1"/>
-    <w:lsdException w:name="HTML Top of Form" w:semiHidden="1" w:unhideWhenUsed="1"/>
-    <w:lsdException w:name="HTML Bottom of Form" w:semiHidden="1" w:unhideWhenUsed="1"/>
-    <w:lsdException w:name="Normal (Web)" w:semiHidden="1" w:unhideWhenUsed="1"/>
-    <w:lsdException w:name="HTML Acronym" w:semiHidden="1" w:unhideWhenUsed="1"/>
-    <w:lsdException w:name="HTML Address" w:semiHidden="1" w:unhideWhenUsed="1"/>
-    <w:lsdException w:name="HTML Cite" w:semiHidden="1" w:unhideWhenUsed="1"/>
-    <w:lsdException w:name="HTML Code" w:semiHidden="1" w:unhideWhenUsed="1"/>
-    <w:lsdException w:name="HTML Definition" w:semiHidden="1" w:unhideWhenUsed="1"/>
-    <w:lsdException w:name="HTML Keyboard" w:semiHidden="1" w:unhideWhenUsed="1"/>
-    <w:lsdException w:name="HTML Preformatted" w:semiHidden="1" w:unhideWhenUsed="1"/>
-    <w:lsdException w:name="HTML Sample" w:semiHidden="1" w:unhideWhenUsed="1"/>
-    <w:lsdException w:name="HTML Typewriter" w:semiHidden="1" w:unhideWhenUsed="1"/>
-    <w:lsdException w:name="HTML Variable" w:semiHidden="1" w:unhideWhenUsed="1"/>
-    <w:lsdException w:name="Normal Table" w:semiHidden="1" w:unhideWhenUsed="1"/>
-    <w:lsdException w:name="annotation subject" w:semiHidden="1" w:unhideWhenUsed="1"/>
-    <w:lsdException w:name="No List" w:semiHidden="1" w:unhideWhenUsed="1"/>
-    <w:lsdException w:name="Outline List 1" w:semiHidden="1" w:unhideWhenUsed="1"/>
-    <w:lsdException w:name="Outline List 2" w:semiHidden="1" w:unhideWhenUsed="1"/>
-    <w:lsdException w:name="Outline List 3" w:semiHidden="1" w:unhideWhenUsed="1"/>
-    <w:lsdException w:name="Table Simple 1" w:semiHidden="1" w:unhideWhenUsed="1"/>
-    <w:lsdException w:name="Table Simple 2" w:semiHidden="1" w:unhideWhenUsed="1"/>
-    <w:lsdException w:name="Table Simple 3" w:semiHidden="1" w:unhideWhenUsed="1"/>
-    <w:lsdException w:name="Table Classic 1" w:semiHidden="1" w:unhideWhenUsed="1"/>
-    <w:lsdException w:name="Table Classic 2" w:semiHidden="1" w:unhideWhenUsed="1"/>
-    <w:lsdException w:name="Table Classic 3" w:semiHidden="1" w:unhideWhenUsed="1"/>
-    <w:lsdException w:name="Table Classic 4" w:semiHidden="1" w:unhideWhenUsed="1"/>
-    <w:lsdException w:name="Table Colorful 1" w:semiHidden="1" w:unhideWhenUsed="1"/>
-    <w:lsdException w:name="Table Colorful 2" w:semiHidden="1" w:unhideWhenUsed="1"/>
-    <w:lsdException w:name="Table Colorful 3" w:semiHidden="1" w:unhideWhenUsed="1"/>
-    <w:lsdException w:name="Table Columns 1" w:semiHidden="1" w:unhideWhenUsed="1"/>
-    <w:lsdException w:name="Table Columns 2" w:semiHidden="1" w:unhideWhenUsed="1"/>
-    <w:lsdException w:name="Table Columns 3" w:semiHidden="1" w:unhideWhenUsed="1"/>
-    <w:lsdException w:name="Table Columns 4" w:semiHidden="1" w:unhideWhenUsed="1"/>
-    <w:lsdException w:name="Table Columns 5" w:semiHidden="1" w:unhideWhenUsed="1"/>
-    <w:lsdException w:name="Table Grid 1" w:semiHidden="1" w:unhideWhenUsed="1"/>
-    <w:lsdException w:name="Table Grid 2" w:semiHidden="1" w:unhideWhenUsed="1"/>
-    <w:lsdException w:name="Table Grid 3" w:semiHidden="1" w:unhideWhenUsed="1"/>
-    <w:lsdException w:name="Table Grid 4" w:semiHidden="1" w:unhideWhenUsed="1"/>
-    <w:lsdException w:name="Table Grid 5" w:semiHidden="1" w:unhideWhenUsed="1"/>
-    <w:lsdException w:name="Table Grid 6" w:semiHidden="1" w:unhideWhenUsed="1"/>
-    <w:lsdException w:name="Table Grid 7" w:semiHidden="1" w:unhideWhenUsed="1"/>
-    <w:lsdException w:name="Table Grid 8" w:semiHidden="1" w:unhideWhenUsed="1"/>
-    <w:lsdException w:name="Table List 1" w:semiHidden="1" w:unhideWhenUsed="1"/>
-    <w:lsdException w:name="Table List 2" w:semiHidden="1" w:unhideWhenUsed="1"/>
-    <w:lsdException w:name="Table List 3" w:semiHidden="1" w:unhideWhenUsed="1"/>
-    <w:lsdException w:name="Table List 4" w:semiHidden="1" w:unhideWhenUsed="1"/>
-    <w:lsdException w:name="Table List 5" w:semiHidden="1" w:unhideWhenUsed="1"/>
-    <w:lsdException w:name="Table List 6" w:semiHidden="1" w:unhideWhenUsed="1"/>
-    <w:lsdException w:name="Table List 7" w:semiHidden="1" w:unhideWhenUsed="1"/>
-    <w:lsdException w:name="Table List 8" w:semiHidden="1" w:unhideWhenUsed="1"/>
-    <w:lsdException w:name="Table 3D effects 1" w:semiHidden="1" w:unhideWhenUsed="1"/>
-    <w:lsdException w:name="Table 3D effects 2" w:semiHidden="1" w:unhideWhenUsed="1"/>
-    <w:lsdException w:name="Table 3D effects 3" w:semiHidden="1" w:unhideWhenUsed="1"/>
-    <w:lsdException w:name="Table Contemporary" w:semiHidden="1" w:unhideWhenUsed="1"/>
-    <w:lsdException w:name="Table Elegant" w:semiHidden="1" w:unhideWhenUsed="1"/>
-    <w:lsdException w:name="Table Professional" w:semiHidden="1" w:unhideWhenUsed="1"/>
-    <w:lsdException w:name="Table Subtle 1" w:semiHidden="1" w:unhideWhenUsed="1"/>
-    <w:lsdException w:name="Table Subtle 2" w:semiHidden="1" w:unhideWhenUsed="1"/>
-    <w:lsdException w:name="Table Web 1" w:semiHidden="1" w:unhideWhenUsed="1"/>
-    <w:lsdException w:name="Table Web 2" w:semiHidden="1" w:unhideWhenUsed="1"/>
-    <w:lsdException w:name="Table Web 3" w:semiHidden="1" w:unhideWhenUsed="1"/>
-    <w:lsdException w:name="Balloon Text" w:semiHidden="1" w:unhideWhenUsed="1"/>
-    <w:lsdException w:name="Table Grid" w:uiPriority="39"/>
-    <w:lsdException w:name="Table Theme" w:semiHidden="1" w:unhideWhenUsed="1"/>
-    <w:lsdException w:name="Placeholder Text" w:semiHidden="1"/>
-    <w:lsdException w:name="No Spacing" w:uiPriority="1" w:qFormat="1"/>
-    <w:lsdException w:name="Light Shading" w:uiPriority="60"/>
-    <w:lsdException w:name="Light List" w:uiPriority="61"/>
-    <w:lsdException w:name="Light Grid" w:uiPriority="62"/>
-    <w:lsdException w:name="Medium Shading 1" w:uiPriority="63"/>
-    <w:lsdException w:name="Medium Shading 2" w:uiPriority="64"/>
-    <w:lsdException w:name="Medium List 1" w:uiPriority="65"/>
-    <w:lsdException w:name="Medium List 2" w:uiPriority="66"/>
-    <w:lsdException w:name="Medium Grid 1" w:uiPriority="67"/>
-    <w:lsdException w:name="Medium Grid 2" w:uiPriority="68"/>
-    <w:lsdException w:name="Medium Grid 3" w:uiPriority="69"/>
-    <w:lsdException w:name="Dark List" w:uiPriority="70"/>
-    <w:lsdException w:name="Colorful Shading" w:uiPriority="71"/>
-    <w:lsdException w:name="Colorful List" w:uiPriority="72"/>
-    <w:lsdException w:name="Colorful Grid" w:uiPriority="73"/>
-    <w:lsdException w:name="Light Shading Accent 1" w:uiPriority="60"/>
-    <w:lsdException w:name="Light List Accent 1" w:uiPriority="61"/>
-    <w:lsdException w:name="Light Grid Accent 1" w:uiPriority="62"/>
-    <w:lsdException w:name="Medium Shading 1 Accent 1" w:uiPriority="63"/>
-    <w:lsdException w:name="Medium Shading 2 Accent 1" w:uiPriority="64"/>
-    <w:lsdException w:name="Medium List 1 Accent 1" w:uiPriority="65"/>
-    <w:lsdException w:name="Revision" w:semiHidden="1"/>
-    <w:lsdException w:name="List Paragraph" w:uiPriority="34" w:qFormat="1"/>
-    <w:lsdException w:name="Quote" w:uiPriority="29" w:qFormat="1"/>
-    <w:lsdException w:name="Intense Quote" w:uiPriority="30" w:qFormat="1"/>
-    <w:lsdException w:name="Medium List 2 Accent 1" w:uiPriority="66"/>
-    <w:lsdException w:name="Medium Grid 1 Accent 1" w:uiPriority="67"/>
-    <w:lsdException w:name="Medium Grid 2 Accent 1" w:uiPriority="68"/>
-    <w:lsdException w:name="Medium Grid 3 Accent 1" w:uiPriority="69"/>
-    <w:lsdException w:name="Dark List Accent 1" w:uiPriority="70"/>
-    <w:lsdException w:name="Colorful Shading Accent 1" w:uiPriority="71"/>
-    <w:lsdException w:name="Colorful List Accent 1" w:uiPriority="72"/>
-    <w:lsdException w:name="Colorful Grid Accent 1" w:uiPriority="73"/>
-    <w:lsdException w:name="Light Shading Accent 2" w:uiPriority="60"/>
-    <w:lsdException w:name="Light List Accent 2" w:uiPriority="61"/>
-    <w:lsdException w:name="Light Grid Accent 2" w:uiPriority="62"/>
-    <w:lsdException w:name="Medium Shading 1 Accent 2" w:uiPriority="63"/>
-    <w:lsdException w:name="Medium Shading 2 Accent 2" w:uiPriority="64"/>
-    <w:lsdException w:name="Medium List 1 Accent 2" w:uiPriority="65"/>
-    <w:lsdException w:name="Medium List 2 Accent 2" w:uiPriority="66"/>
-    <w:lsdException w:name="Medium Grid 1 Accent 2" w:uiPriority="67"/>
-    <w:lsdException w:name="Medium Grid 2 Accent 2" w:uiPriority="68"/>
-    <w:lsdException w:name="Medium Grid 3 Accent 2" w:uiPriority="69"/>
-    <w:lsdException w:name="Dark List Accent 2" w:uiPriority="70"/>
-    <w:lsdException w:name="Colorful Shading Accent 2" w:uiPriority="71"/>
-    <w:lsdException w:name="Colorful List Accent 2" w:uiPriority="72"/>
-    <w:lsdException w:name="Colorful Grid Accent 2" w:uiPriority="73"/>
-    <w:lsdException w:name="Light Shading Accent 3" w:uiPriority="60"/>
-    <w:lsdException w:name="Light List Accent 3" w:uiPriority="61"/>
-    <w:lsdException w:name="Light Grid Accent 3" w:uiPriority="62"/>
-    <w:lsdException w:name="Medium Shading 1 Accent 3" w:uiPriority="63"/>
-    <w:lsdException w:name="Medium Shading 2 Accent 3" w:uiPriority="64"/>
-    <w:lsdException w:name="Medium List 1 Accent 3" w:uiPriority="65"/>
-    <w:lsdException w:name="Medium List 2 Accent 3" w:uiPriority="66"/>
-    <w:lsdException w:name="Medium Grid 1 Accent 3" w:uiPriority="67"/>
-    <w:lsdException w:name="Medium Grid 2 Accent 3" w:uiPriority="68"/>
-    <w:lsdException w:name="Medium Grid 3 Accent 3" w:uiPriority="69"/>
-    <w:lsdException w:name="Dark List Accent 3" w:uiPriority="70"/>
-    <w:lsdException w:name="Colorful Shading Accent 3" w:uiPriority="71"/>
-    <w:lsdException w:name="Colorful List Accent 3" w:uiPriority="72"/>
-    <w:lsdException w:name="Colorful Grid Accent 3" w:uiPriority="73"/>
-    <w:lsdException w:name="Light Shading Accent 4" w:uiPriority="60"/>
-    <w:lsdException w:name="Light List Accent 4" w:uiPriority="61"/>
-    <w:lsdException w:name="Light Grid Accent 4" w:uiPriority="62"/>
-    <w:lsdException w:name="Medium Shading 1 Accent 4" w:uiPriority="63"/>
-    <w:lsdException w:name="Medium Shading 2 Accent 4" w:uiPriority="64"/>
-    <w:lsdException w:name="Medium List 1 Accent 4" w:uiPriority="65"/>
-    <w:lsdException w:name="Medium List 2 Accent 4" w:uiPriority="66"/>
-    <w:lsdException w:name="Medium Grid 1 Accent 4" w:uiPriority="67"/>
-    <w:lsdException w:name="Medium Grid 2 Accent 4" w:uiPriority="68"/>
-    <w:lsdException w:name="Medium Grid 3 Accent 4" w:uiPriority="69"/>
-    <w:lsdException w:name="Dark List Accent 4" w:uiPriority="70"/>
-    <w:lsdException w:name="Colorful Shading Accent 4" w:uiPriority="71"/>
-    <w:lsdException w:name="Colorful List Accent 4" w:uiPriority="72"/>
-    <w:lsdException w:name="Colorful Grid Accent 4" w:uiPriority="73"/>
-    <w:lsdException w:name="Light Shading Accent 5" w:uiPriority="60"/>
-    <w:lsdException w:name="Light List Accent 5" w:uiPriority="61"/>
-    <w:lsdException w:name="Light Grid Accent 5" w:uiPriority="62"/>
-    <w:lsdException w:name="Medium Shading 1 Accent 5" w:uiPriority="63"/>
-    <w:lsdException w:name="Medium Shading 2 Accent 5" w:uiPriority="64"/>
-    <w:lsdException w:name="Medium List 1 Accent 5" w:uiPriority="65"/>
-    <w:lsdException w:name="Medium List 2 Accent 5" w:uiPriority="66"/>
-    <w:lsdException w:name="Medium Grid 1 Accent 5" w:uiPriority="67"/>
-    <w:lsdException w:name="Medium Grid 2 Accent 5" w:uiPriority="68"/>
-    <w:lsdException w:name="Medium Grid 3 Accent 5" w:uiPriority="69"/>
-    <w:lsdException w:name="Dark List Accent 5" w:uiPriority="70"/>
-    <w:lsdException w:name="Colorful Shading Accent 5" w:uiPriority="71"/>
-    <w:lsdException w:name="Colorful List Accent 5" w:uiPriority="72"/>
-    <w:lsdException w:name="Colorful Grid Accent 5" w:uiPriority="73"/>
-    <w:lsdException w:name="Light Shading Accent 6" w:uiPriority="60"/>
-    <w:lsdException w:name="Light List Accent 6" w:uiPriority="61"/>
-    <w:lsdException w:name="Light Grid Accent 6" w:uiPriority="62"/>
-    <w:lsdException w:name="Medium Shading 1 Accent 6" w:uiPriority="63"/>
-    <w:lsdException w:name="Medium Shading 2 Accent 6" w:uiPriority="64"/>
-    <w:lsdException w:name="Medium List 1 Accent 6" w:uiPriority="65"/>
-    <w:lsdException w:name="Medium List 2 Accent 6" w:uiPriority="66"/>
-    <w:lsdException w:name="Medium Grid 1 Accent 6" w:uiPriority="67"/>
-    <w:lsdException w:name="Medium Grid 2 Accent 6" w:uiPriority="68"/>
-    <w:lsdException w:name="Medium Grid 3 Accent 6" w:uiPriority="69"/>
-    <w:lsdException w:name="Dark List Accent 6" w:uiPriority="70"/>
-    <w:lsdException w:name="Colorful Shading Accent 6" w:uiPriority="71"/>
-    <w:lsdException w:name="Colorful List Accent 6" w:uiPriority="72"/>
-    <w:lsdException w:name="Colorful Grid Accent 6" w:uiPriority="73"/>
-    <w:lsdException w:name="Subtle Emphasis" w:uiPriority="19" w:qFormat="1"/>
-    <w:lsdException w:name="Intense Emphasis" w:uiPriority="21" w:qFormat="1"/>
-    <w:lsdException w:name="Subtle Reference" w:uiPriority="31" w:qFormat="1"/>
-    <w:lsdException w:name="Intense Reference" w:uiPriority="32" w:qFormat="1"/>
-    <w:lsdException w:name="Book Title" w:uiPriority="33" w:qFormat="1"/>
-    <w:lsdException w:name="Bibliography" w:semiHidden="1" w:uiPriority="37" w:unhideWhenUsed="1"/>
-    <w:lsdException w:name="TOC Heading" w:semiHidden="1" w:uiPriority="39" w:unhideWhenUsed="1" w:qFormat="1"/>
-    <w:lsdException w:name="Plain Table 1" w:uiPriority="41"/>
-    <w:lsdException w:name="Plain Table 2" w:uiPriority="42"/>
-    <w:lsdException w:name="Plain Table 3" w:uiPriority="43"/>
-    <w:lsdException w:name="Plain Table 4" w:uiPriority="44"/>
-    <w:lsdException w:name="Plain Table 5" w:uiPriority="45"/>
-    <w:lsdException w:name="Grid Table Light" w:uiPriority="40"/>
-    <w:lsdException w:name="Grid Table 1 Light" w:uiPriority="46"/>
-    <w:lsdException w:name="Grid Table 2" w:uiPriority="47"/>
-    <w:lsdException w:name="Grid Table 3" w:uiPriority="48"/>
-    <w:lsdException w:name="Grid Table 4" w:uiPriority="49"/>
-    <w:lsdException w:name="Grid Table 5 Dark" w:uiPriority="50"/>
-    <w:lsdException w:name="Grid Table 6 Colorful" w:uiPriority="51"/>
-    <w:lsdException w:name="Grid Table 7 Colorful" w:uiPriority="52"/>
-    <w:lsdException w:name="Grid Table 1 Light Accent 1" w:uiPriority="46"/>
-    <w:lsdException w:name="Grid Table 2 Accent 1" w:uiPriority="47"/>
-    <w:lsdException w:name="Grid Table 3 Accent 1" w:uiPriority="48"/>
-    <w:lsdException w:name="Grid Table 4 Accent 1" w:uiPriority="49"/>
-    <w:lsdException w:name="Grid Table 5 Dark Accent 1" w:uiPriority="50"/>
-    <w:lsdException w:name="Grid Table 6 Colorful Accent 1" w:uiPriority="51"/>
-    <w:lsdException w:name="Grid Table 7 Colorful Accent 1" w:uiPriority="52"/>
-    <w:lsdException w:name="Grid Table 1 Light Accent 2" w:uiPriority="46"/>
-    <w:lsdException w:name="Grid Table 2 Accent 2" w:uiPriority="47"/>
-    <w:lsdException w:name="Grid Table 3 Accent 2" w:uiPriority="48"/>
-    <w:lsdException w:name="Grid Table 4 Accent 2" w:uiPriority="49"/>
-    <w:lsdException w:name="Grid Table 5 Dark Accent 2" w:uiPriority="50"/>
-    <w:lsdException w:name="Grid Table 6 Colorful Accent 2" w:uiPriority="51"/>
-    <w:lsdException w:name="Grid Table 7 Colorful Accent 2" w:uiPriority="52"/>
-    <w:lsdException w:name="Grid Table 1 Light Accent 3" w:uiPriority="46"/>
-    <w:lsdException w:name="Grid Table 2 Accent 3" w:uiPriority="47"/>
-    <w:lsdException w:name="Grid Table 3 Accent 3" w:uiPriority="48"/>
-    <w:lsdException w:name="Grid Table 4 Accent 3" w:uiPriority="49"/>
-    <w:lsdException w:name="Grid Table 5 Dark Accent 3" w:uiPriority="50"/>
-    <w:lsdException w:name="Grid Table 6 Colorful Accent 3" w:uiPriority="51"/>
-    <w:lsdException w:name="Grid Table 7 Colorful Accent 3" w:uiPriority="52"/>
-    <w:lsdException w:name="Grid Table 1 Light Accent 4" w:uiPriority="46"/>
-    <w:lsdException w:name="Grid Table 2 Accent 4" w:uiPriority="47"/>
-    <w:lsdException w:name="Grid Table 3 Accent 4" w:uiPriority="48"/>
-    <w:lsdException w:name="Grid Table 4 Accent 4" w:uiPriority="49"/>
-    <w:lsdException w:name="Grid Table 5 Dark Accent 4" w:uiPriority="50"/>
-    <w:lsdException w:name="Grid Table 6 Colorful Accent 4" w:uiPriority="51"/>
-    <w:lsdException w:name="Grid Table 7 Colorful Accent 4" w:uiPriority="52"/>
-    <w:lsdException w:name="Grid Table 1 Light Accent 5" w:uiPriority="46"/>
-    <w:lsdException w:name="Grid Table 2 Accent 5" w:uiPriority="47"/>
-    <w:lsdException w:name="Grid Table 3 Accent 5" w:uiPriority="48"/>
-    <w:lsdException w:name="Grid Table 4 Accent 5" w:uiPriority="49"/>
-    <w:lsdException w:name="Grid Table 5 Dark Accent 5" w:uiPriority="50"/>
-    <w:lsdException w:name="Grid Table 6 Colorful Accent 5" w:uiPriority="51"/>
-    <w:lsdException w:name="Grid Table 7 Colorful Accent 5" w:uiPriority="52"/>
-    <w:lsdException w:name="Grid Table 1 Light Accent 6" w:uiPriority="46"/>
-    <w:lsdException w:name="Grid Table 2 Accent 6" w:uiPriority="47"/>
-    <w:lsdException w:name="Grid Table 3 Accent 6" w:uiPriority="48"/>
-    <w:lsdException w:name="Grid Table 4 Accent 6" w:uiPriority="49"/>
-    <w:lsdException w:name="Grid Table 5 Dark Accent 6" w:uiPriority="50"/>
-    <w:lsdException w:name="Grid Table 6 Colorful Accent 6" w:uiPriority="51"/>
-    <w:lsdException w:name="Grid Table 7 Colorful Accent 6" w:uiPriority="52"/>
-    <w:lsdException w:name="List Table 1 Light" w:uiPriority="46"/>
-    <w:lsdException w:name="List Table 2" w:uiPriority="47"/>
-    <w:lsdException w:name="List Table 3" w:uiPriority="48"/>
-    <w:lsdException w:name="List Table 4" w:uiPriority="49"/>
-    <w:lsdException w:name="List Table 5 Dark" w:uiPriority="50"/>
-    <w:lsdException w:name="List Table 6 Colorful" w:uiPriority="51"/>
-    <w:lsdException w:name="List Table 7 Colorful" w:uiPriority="52"/>
-    <w:lsdException w:name="List Table 1 Light Accent 1" w:uiPriority="46"/>
-    <w:lsdException w:name="List Table 2 Accent 1" w:uiPriority="47"/>
-    <w:lsdException w:name="List Table 3 Accent 1" w:uiPriority="48"/>
-    <w:lsdException w:name="List Table 4 Accent 1" w:uiPriority="49"/>
-    <w:lsdException w:name="List Table 5 Dark Accent 1" w:uiPriority="50"/>
-    <w:lsdException w:name="List Table 6 Colorful Accent 1" w:uiPriority="51"/>
-    <w:lsdException w:name="List Table 7 Colorful Accent 1" w:uiPriority="52"/>
-    <w:lsdException w:name="List Table 1 Light Accent 2" w:uiPriority="46"/>
-    <w:lsdException w:name="List Table 2 Accent 2" w:uiPriority="47"/>
-    <w:lsdException w:name="List Table 3 Accent 2" w:uiPriority="48"/>
-    <w:lsdException w:name="List Table 4 Accent 2" w:uiPriority="49"/>
-    <w:lsdException w:name="List Table 5 Dark Accent 2" w:uiPriority="50"/>
-    <w:lsdException w:name="List Table 6 Colorful Accent 2" w:uiPriority="51"/>
-    <w:lsdException w:name="List Table 7 Colorful Accent 2" w:uiPriority="52"/>
-    <w:lsdException w:name="List Table 1 Light Accent 3" w:uiPriority="46"/>
-    <w:lsdException w:name="List Table 2 Accent 3" w:uiPriority="47"/>
-    <w:lsdException w:name="List Table 3 Accent 3" w:uiPriority="48"/>
-    <w:lsdException w:name="List Table 4 Accent 3" w:uiPriority="49"/>
-    <w:lsdException w:name="List Table 5 Dark Accent 3" w:uiPriority="50"/>
-    <w:lsdException w:name="List Table 6 Colorful Accent 3" w:uiPriority="51"/>
-    <w:lsdException w:name="List Table 7 Colorful Accent 3" w:uiPriority="52"/>
-    <w:lsdException w:name="List Table 1 Light Accent 4" w:uiPriority="46"/>
-    <w:lsdException w:name="List Table 2 Accent 4" w:uiPriority="47"/>
-    <w:lsdException w:name="List Table 3 Accent 4" w:uiPriority="48"/>
-    <w:lsdException w:name="List Table 4 Accent 4" w:uiPriority="49"/>
-    <w:lsdException w:name="List Table 5 Dark Accent 4" w:uiPriority="50"/>
-    <w:lsdException w:name="List Table 6 Colorful Accent 4" w:uiPriority="51"/>
-    <w:lsdException w:name="List Table 7 Colorful Accent 4" w:uiPriority="52"/>
-    <w:lsdException w:name="List Table 1 Light Accent 5" w:uiPriority="46"/>
-    <w:lsdException w:name="List Table 2 Accent 5" w:uiPriority="47"/>
-    <w:lsdException w:name="List Table 3 Accent 5" w:uiPriority="48"/>
-    <w:lsdException w:name="List Table 4 Accent 5" w:uiPriority="49"/>
-    <w:lsdException w:name="List Table 5 Dark Accent 5" w:uiPriority="50"/>
-    <w:lsdException w:name="List Table 6 Colorful Accent 5" w:uiPriority="51"/>
-    <w:lsdException w:name="List Table 7 Colorful Accent 5" w:uiPriority="52"/>
-    <w:lsdException w:name="List Table 1 Light Accent 6" w:uiPriority="46"/>
-    <w:lsdException w:name="List Table 2 Accent 6" w:uiPriority="47"/>
-    <w:lsdException w:name="List Table 3 Accent 6" w:uiPriority="48"/>
-    <w:lsdException w:name="List Table 4 Accent 6" w:uiPriority="49"/>
-    <w:lsdException w:name="List Table 5 Dark Accent 6" w:uiPriority="50"/>
-    <w:lsdException w:name="List Table 6 Colorful Accent 6" w:uiPriority="51"/>
-    <w:lsdException w:name="List Table 7 Colorful Accent 6" w:uiPriority="52"/>
-  </w:latentStyles>
-  <w:style w:type="paragraph" w:default="1" w:styleId="Normalny">
-    <w:name w:val="Normal"/>
-    <w:qFormat/>
-  </w:style>
-  <w:style w:type="character" w:default="1" w:styleId="Domylnaczcionkaakapitu">
-    <w:name w:val="Default Paragraph Font"/>
-    <w:uiPriority w:val="1"/>
-    <w:semiHidden/>
-    <w:unhideWhenUsed/>
-  </w:style>
-  <w:style w:type="table" w:default="1" w:styleId="Standardowy">
-    <w:name w:val="Normal Table"/>
-    <w:uiPriority w:val="99"/>
-    <w:semiHidden/>
-    <w:unhideWhenUsed/>
-    <w:tblPr>
-      <w:tblInd w:w="0" w:type="dxa"/>
-      <w:tblCellMar>
-        <w:top w:w="0" w:type="dxa"/>
-        <w:left w:w="108" w:type="dxa"/>
-        <w:bottom w:w="0" w:type="dxa"/>
-        <w:right w:w="108" w:type="dxa"/>
-      </w:tblCellMar>
-    </w:tblPr>
-  </w:style>
-  <w:style w:type="numbering" w:default="1" w:styleId="Bezlisty">
-    <w:name w:val="No List"/>
-    <w:uiPriority w:val="99"/>
-    <w:semiHidden/>
-    <w:unhideWhenUsed/>
-  </w:style>
-  <w:style w:type="character" w:styleId="Tekstzastpczy">
-    <w:name w:val="Placeholder Text"/>
-    <w:basedOn w:val="Domylnaczcionkaakapitu"/>
-    <w:uiPriority w:val="99"/>
-    <w:semiHidden/>
-    <w:rsid w:val="001B1ECF"/>
-    <w:rPr>
-      <w:color w:val="808080"/>
-    </w:rPr>
-  </w:style>
-</w:styles>
-</file>
-
-<file path=word/glossary/webSettings.xml><?xml version="1.0" encoding="utf-8"?>
-<w:webSettings xmlns:mc="http://schemas.openxmlformats.org/markup-compatibility/2006" xmlns:r="http://schemas.openxmlformats.org/officeDocument/2006/relationships" xmlns:w="http://schemas.openxmlformats.org/wordprocessingml/2006/main" xmlns:w14="http://schemas.microsoft.com/office/word/2010/wordml" xmlns:w15="http://schemas.microsoft.com/office/word/2012/wordml" xmlns:w16se="http://schemas.microsoft.com/office/word/2015/wordml/symex" mc:Ignorable="w14 w15 w16se">
-  <w:optimizeForBrowser/>
-  <w:allowPNG/>
-</w:webSettings>
-</file>
-
 <file path=word/theme/theme1.xml><?xml version="1.0" encoding="utf-8"?>
 <a:theme xmlns:a="http://schemas.openxmlformats.org/drawingml/2006/main" name="Motyw pakietu Office">
   <a:themeElements>

</xml_diff>